<commit_message>
ci(Update): Update 'How to use' documentation
Updated the French 'How to use' documents to improve clarity
and accuracy. Added a new Icon.svg file to the documentation resources
for better visual guidance.
</commit_message>
<xml_diff>
--- a/MyExpenses.Wpf/Resources/How to use/How to use.docx
+++ b/MyExpenses.Wpf/Resources/How to use/How to use.docx
@@ -1,238 +1,931 @@
 
 <file path=word/document.xml><?xml version="1.0" encoding="utf-8"?>
-<w:document xmlns:wpc="http://schemas.microsoft.com/office/word/2010/wordprocessingCanvas" xmlns:cx="http://schemas.microsoft.com/office/drawing/2014/chartex" xmlns:cx1="http://schemas.microsoft.com/office/drawing/2015/9/8/chartex" xmlns:cx2="http://schemas.microsoft.com/office/drawing/2015/10/21/chartex" xmlns:cx3="http://schemas.microsoft.com/office/drawing/2016/5/9/chartex" xmlns:cx4="http://schemas.microsoft.com/office/drawing/2016/5/10/chartex" xmlns:cx5="http://schemas.microsoft.com/office/drawing/2016/5/11/chartex" xmlns:cx6="http://schemas.microsoft.com/office/drawing/2016/5/12/chartex" xmlns:cx7="http://schemas.microsoft.com/office/drawing/2016/5/13/chartex" xmlns:cx8="http://schemas.microsoft.com/office/drawing/2016/5/14/chartex" xmlns:mc="http://schemas.openxmlformats.org/markup-compatibility/2006" xmlns:aink="http://schemas.microsoft.com/office/drawing/2016/ink" xmlns:am3d="http://schemas.microsoft.com/office/drawing/2017/model3d" xmlns:o="urn:schemas-microsoft-com:office:office" xmlns:oel="http://schemas.microsoft.com/office/2019/extlst" xmlns:r="http://schemas.openxmlformats.org/officeDocument/2006/relationships" xmlns:m="http://schemas.openxmlformats.org/officeDocument/2006/math" xmlns:v="urn:schemas-microsoft-com:vml" xmlns:wp14="http://schemas.microsoft.com/office/word/2010/wordprocessingDrawing" xmlns:wp="http://schemas.openxmlformats.org/drawingml/2006/wordprocessingDrawing" xmlns:w10="urn:schemas-microsoft-com:office:word" xmlns:w="http://schemas.openxmlformats.org/wordprocessingml/2006/main" xmlns:w14="http://schemas.microsoft.com/office/word/2010/wordml" xmlns:w15="http://schemas.microsoft.com/office/word/2012/wordml" xmlns:w16cex="http://schemas.microsoft.com/office/word/2018/wordml/cex" xmlns:w16cid="http://schemas.microsoft.com/office/word/2016/wordml/cid" xmlns:w16="http://schemas.microsoft.com/office/word/2018/wordml" xmlns:w16du="http://schemas.microsoft.com/office/word/2023/wordml/word16du" xmlns:w16sdtdh="http://schemas.microsoft.com/office/word/2020/wordml/sdtdatahash" xmlns:w16se="http://schemas.microsoft.com/office/word/2015/wordml/symex" xmlns:wpg="http://schemas.microsoft.com/office/word/2010/wordprocessingGroup" xmlns:wpi="http://schemas.microsoft.com/office/word/2010/wordprocessingInk" xmlns:wne="http://schemas.microsoft.com/office/word/2006/wordml" xmlns:wps="http://schemas.microsoft.com/office/word/2010/wordprocessingShape" mc:Ignorable="w14 w15 w16se w16cid w16 w16cex w16sdtdh w16du wp14">
+<w:document xmlns:wpc="http://schemas.microsoft.com/office/word/2010/wordprocessingCanvas" xmlns:cx="http://schemas.microsoft.com/office/drawing/2014/chartex" xmlns:cx1="http://schemas.microsoft.com/office/drawing/2015/9/8/chartex" xmlns:cx2="http://schemas.microsoft.com/office/drawing/2015/10/21/chartex" xmlns:cx3="http://schemas.microsoft.com/office/drawing/2016/5/9/chartex" xmlns:cx4="http://schemas.microsoft.com/office/drawing/2016/5/10/chartex" xmlns:cx5="http://schemas.microsoft.com/office/drawing/2016/5/11/chartex" xmlns:cx6="http://schemas.microsoft.com/office/drawing/2016/5/12/chartex" xmlns:cx7="http://schemas.microsoft.com/office/drawing/2016/5/13/chartex" xmlns:cx8="http://schemas.microsoft.com/office/drawing/2016/5/14/chartex" xmlns:mc="http://schemas.openxmlformats.org/markup-compatibility/2006" xmlns:aink="http://schemas.microsoft.com/office/drawing/2016/ink" xmlns:am3d="http://schemas.microsoft.com/office/drawing/2017/model3d" xmlns:o="urn:schemas-microsoft-com:office:office" xmlns:r="http://schemas.openxmlformats.org/officeDocument/2006/relationships" xmlns:m="http://schemas.openxmlformats.org/officeDocument/2006/math" xmlns:v="urn:schemas-microsoft-com:vml" xmlns:wp14="http://schemas.microsoft.com/office/word/2010/wordprocessingDrawing" xmlns:wp="http://schemas.openxmlformats.org/drawingml/2006/wordprocessingDrawing" xmlns:w10="urn:schemas-microsoft-com:office:word" xmlns:w="http://schemas.openxmlformats.org/wordprocessingml/2006/main" xmlns:w14="http://schemas.microsoft.com/office/word/2010/wordml" xmlns:w15="http://schemas.microsoft.com/office/word/2012/wordml" xmlns:w16cex="http://schemas.microsoft.com/office/word/2018/wordml/cex" xmlns:w16cid="http://schemas.microsoft.com/office/word/2016/wordml/cid" xmlns:w16="http://schemas.microsoft.com/office/word/2018/wordml" xmlns:w16sdtdh="http://schemas.microsoft.com/office/word/2020/wordml/sdtdatahash" xmlns:w16se="http://schemas.microsoft.com/office/word/2015/wordml/symex" xmlns:wpg="http://schemas.microsoft.com/office/word/2010/wordprocessingGroup" xmlns:wpi="http://schemas.microsoft.com/office/word/2010/wordprocessingInk" xmlns:wne="http://schemas.microsoft.com/office/word/2006/wordml" xmlns:wps="http://schemas.microsoft.com/office/word/2010/wordprocessingShape" mc:Ignorable="w14 w15 w16se w16cid w16 w16cex w16sdtdh wp14">
   <w:body>
-    <w:p/>
-    <w:p/>
-    <w:p/>
+    <w:sdt>
+      <w:sdtPr>
+        <w:id w:val="536553018"/>
+        <w:docPartObj>
+          <w:docPartGallery w:val="Cover Pages"/>
+          <w:docPartUnique/>
+        </w:docPartObj>
+      </w:sdtPr>
+      <w:sdtEndPr/>
+      <w:sdtContent>
+        <w:sdt>
+          <w:sdtPr>
+            <w:rPr>
+              <w:b/>
+              <w:bCs/>
+              <w:i/>
+              <w:iCs/>
+              <w:sz w:val="72"/>
+              <w:szCs w:val="72"/>
+            </w:rPr>
+            <w:alias w:val="Titre "/>
+            <w:tag w:val=""/>
+            <w:id w:val="-866364172"/>
+            <w:placeholder>
+              <w:docPart w:val="9863862FFBD048079515D7B06FAB73E4"/>
+            </w:placeholder>
+            <w:dataBinding w:prefixMappings="xmlns:ns0='http://purl.org/dc/elements/1.1/' xmlns:ns1='http://schemas.openxmlformats.org/package/2006/metadata/core-properties' " w:xpath="/ns1:coreProperties[1]/ns0:title[1]" w:storeItemID="{6C3C8BC8-F283-45AE-878A-BAB7291924A1}"/>
+            <w:text/>
+          </w:sdtPr>
+          <w:sdtEndPr/>
+          <w:sdtContent>
+            <w:p>
+              <w:pPr>
+                <w:jc w:val="center"/>
+              </w:pPr>
+              <w:proofErr w:type="spellStart"/>
+              <w:r>
+                <w:rPr>
+                  <w:b/>
+                  <w:bCs/>
+                  <w:i/>
+                  <w:iCs/>
+                  <w:sz w:val="72"/>
+                  <w:szCs w:val="72"/>
+                </w:rPr>
+                <w:t>MyExpenses</w:t>
+              </w:r>
+              <w:proofErr w:type="spellEnd"/>
+            </w:p>
+          </w:sdtContent>
+        </w:sdt>
+        <w:p>
+          <w:r>
+            <w:fldChar w:fldCharType="begin"/>
+          </w:r>
+          <w:r>
+            <w:instrText xml:space="preserve"> DOCPROPERTY  Title  \* MERGEFORMAT </w:instrText>
+          </w:r>
+          <w:r>
+            <w:fldChar w:fldCharType="end"/>
+          </w:r>
+          <w:r>
+            <w:rPr>
+              <w:noProof/>
+            </w:rPr>
+            <w:drawing>
+              <wp:anchor distT="0" distB="0" distL="114300" distR="114300" simplePos="0" relativeHeight="251661312" behindDoc="0" locked="0" layoutInCell="1" allowOverlap="1" wp14:anchorId="38C045DF" wp14:editId="34C1B92F">
+                <wp:simplePos x="0" y="0"/>
+                <wp:positionH relativeFrom="margin">
+                  <wp:align>center</wp:align>
+                </wp:positionH>
+                <wp:positionV relativeFrom="paragraph">
+                  <wp:posOffset>1681480</wp:posOffset>
+                </wp:positionV>
+                <wp:extent cx="4876800" cy="4876800"/>
+                <wp:effectExtent l="0" t="0" r="0" b="0"/>
+                <wp:wrapNone/>
+                <wp:docPr id="3" name="Graphique 3"/>
+                <wp:cNvGraphicFramePr>
+                  <a:graphicFrameLocks xmlns:a="http://schemas.openxmlformats.org/drawingml/2006/main" noChangeAspect="1"/>
+                </wp:cNvGraphicFramePr>
+                <a:graphic xmlns:a="http://schemas.openxmlformats.org/drawingml/2006/main">
+                  <a:graphicData uri="http://schemas.openxmlformats.org/drawingml/2006/picture">
+                    <pic:pic xmlns:pic="http://schemas.openxmlformats.org/drawingml/2006/picture">
+                      <pic:nvPicPr>
+                        <pic:cNvPr id="3" name="Graphique 3"/>
+                        <pic:cNvPicPr/>
+                      </pic:nvPicPr>
+                      <pic:blipFill>
+                        <a:blip r:embed="rId7">
+                          <a:extLst>
+                            <a:ext uri="{28A0092B-C50C-407E-A947-70E740481C1C}">
+                              <a14:useLocalDpi xmlns:a14="http://schemas.microsoft.com/office/drawing/2010/main" val="0"/>
+                            </a:ext>
+                            <a:ext uri="{96DAC541-7B7A-43D3-8B79-37D633B846F1}">
+                              <asvg:svgBlip xmlns:asvg="http://schemas.microsoft.com/office/drawing/2016/SVG/main" r:embed="rId8"/>
+                            </a:ext>
+                          </a:extLst>
+                        </a:blip>
+                        <a:stretch>
+                          <a:fillRect/>
+                        </a:stretch>
+                      </pic:blipFill>
+                      <pic:spPr>
+                        <a:xfrm>
+                          <a:off x="0" y="0"/>
+                          <a:ext cx="4876800" cy="4876800"/>
+                        </a:xfrm>
+                        <a:prstGeom prst="rect">
+                          <a:avLst/>
+                        </a:prstGeom>
+                      </pic:spPr>
+                    </pic:pic>
+                  </a:graphicData>
+                </a:graphic>
+                <wp14:sizeRelH relativeFrom="page">
+                  <wp14:pctWidth>0</wp14:pctWidth>
+                </wp14:sizeRelH>
+                <wp14:sizeRelV relativeFrom="page">
+                  <wp14:pctHeight>0</wp14:pctHeight>
+                </wp14:sizeRelV>
+              </wp:anchor>
+            </w:drawing>
+          </w:r>
+          <w:r>
+            <w:br w:type="page"/>
+          </w:r>
+        </w:p>
+      </w:sdtContent>
+    </w:sdt>
+    <w:sdt>
+      <w:sdtPr>
+        <w:rPr>
+          <w:rFonts w:asciiTheme="minorHAnsi" w:eastAsiaTheme="minorHAnsi" w:hAnsiTheme="minorHAnsi" w:cstheme="minorBidi"/>
+          <w:color w:val="auto"/>
+          <w:kern w:val="2"/>
+          <w:sz w:val="22"/>
+          <w:szCs w:val="22"/>
+          <w:lang w:eastAsia="en-US"/>
+          <w14:ligatures w14:val="standardContextual"/>
+        </w:rPr>
+        <w:id w:val="1616173324"/>
+        <w:docPartObj>
+          <w:docPartGallery w:val="Table of Contents"/>
+          <w:docPartUnique/>
+        </w:docPartObj>
+      </w:sdtPr>
+      <w:sdtEndPr>
+        <w:rPr>
+          <w:rFonts w:ascii="Calibri" w:hAnsi="Calibri" w:cs="Calibri"/>
+        </w:rPr>
+      </w:sdtEndPr>
+      <w:sdtContent>
+        <w:p>
+          <w:pPr>
+            <w:pStyle w:val="En-ttedetabledesmatires"/>
+          </w:pPr>
+          <w:r>
+            <w:t>T</w:t>
+          </w:r>
+          <w:r>
+            <w:t>able of contents</w:t>
+          </w:r>
+        </w:p>
+        <w:p>
+          <w:pPr>
+            <w:pStyle w:val="TM1"/>
+            <w:tabs>
+              <w:tab w:val="right" w:leader="dot" w:pos="9062"/>
+            </w:tabs>
+            <w:rPr>
+              <w:rFonts w:asciiTheme="minorHAnsi" w:eastAsiaTheme="minorEastAsia" w:hAnsiTheme="minorHAnsi" w:cstheme="minorBidi"/>
+              <w:noProof/>
+              <w:kern w:val="0"/>
+              <w:lang w:val="fr-FR" w:eastAsia="fr-FR"/>
+              <w14:ligatures w14:val="none"/>
+            </w:rPr>
+          </w:pPr>
+          <w:r>
+            <w:fldChar w:fldCharType="begin"/>
+          </w:r>
+          <w:r>
+            <w:instrText xml:space="preserve"> TOC \o "1-3" \h \z \u </w:instrText>
+          </w:r>
+          <w:r>
+            <w:fldChar w:fldCharType="separate"/>
+          </w:r>
+          <w:hyperlink w:anchor="_Toc176287758" w:history="1">
+            <w:r>
+              <w:rPr>
+                <w:rStyle w:val="Lienhypertexte"/>
+                <w:noProof/>
+                <w:lang w:val="fr-FR"/>
+              </w:rPr>
+              <w:t>English part</w:t>
+            </w:r>
+            <w:r>
+              <w:rPr>
+                <w:noProof/>
+                <w:webHidden/>
+              </w:rPr>
+              <w:tab/>
+            </w:r>
+            <w:r>
+              <w:rPr>
+                <w:noProof/>
+                <w:webHidden/>
+              </w:rPr>
+              <w:fldChar w:fldCharType="begin"/>
+            </w:r>
+            <w:r>
+              <w:rPr>
+                <w:noProof/>
+                <w:webHidden/>
+              </w:rPr>
+              <w:instrText xml:space="preserve"> PAGEREF _Toc176287758 \h </w:instrText>
+            </w:r>
+            <w:r>
+              <w:rPr>
+                <w:noProof/>
+                <w:webHidden/>
+              </w:rPr>
+            </w:r>
+            <w:r>
+              <w:rPr>
+                <w:noProof/>
+                <w:webHidden/>
+              </w:rPr>
+              <w:fldChar w:fldCharType="separate"/>
+            </w:r>
+            <w:r>
+              <w:rPr>
+                <w:noProof/>
+                <w:webHidden/>
+              </w:rPr>
+              <w:t>1</w:t>
+            </w:r>
+            <w:r>
+              <w:rPr>
+                <w:noProof/>
+                <w:webHidden/>
+              </w:rPr>
+              <w:fldChar w:fldCharType="end"/>
+            </w:r>
+          </w:hyperlink>
+        </w:p>
+        <w:p>
+          <w:pPr>
+            <w:pStyle w:val="TM1"/>
+            <w:tabs>
+              <w:tab w:val="right" w:leader="dot" w:pos="9062"/>
+            </w:tabs>
+            <w:rPr>
+              <w:rFonts w:asciiTheme="minorHAnsi" w:eastAsiaTheme="minorEastAsia" w:hAnsiTheme="minorHAnsi" w:cstheme="minorBidi"/>
+              <w:noProof/>
+              <w:kern w:val="0"/>
+              <w:lang w:val="fr-FR" w:eastAsia="fr-FR"/>
+              <w14:ligatures w14:val="none"/>
+            </w:rPr>
+          </w:pPr>
+          <w:hyperlink w:anchor="_Toc176287759" w:history="1">
+            <w:r>
+              <w:rPr>
+                <w:rStyle w:val="Lienhypertexte"/>
+                <w:noProof/>
+                <w:lang w:val="fr-FR"/>
+              </w:rPr>
+              <w:t>Partie Française</w:t>
+            </w:r>
+            <w:r>
+              <w:rPr>
+                <w:noProof/>
+                <w:webHidden/>
+              </w:rPr>
+              <w:tab/>
+            </w:r>
+            <w:r>
+              <w:rPr>
+                <w:noProof/>
+                <w:webHidden/>
+              </w:rPr>
+              <w:fldChar w:fldCharType="begin"/>
+            </w:r>
+            <w:r>
+              <w:rPr>
+                <w:noProof/>
+                <w:webHidden/>
+              </w:rPr>
+              <w:instrText xml:space="preserve"> PAGEREF _Toc176287759 \h </w:instrText>
+            </w:r>
+            <w:r>
+              <w:rPr>
+                <w:noProof/>
+                <w:webHidden/>
+              </w:rPr>
+            </w:r>
+            <w:r>
+              <w:rPr>
+                <w:noProof/>
+                <w:webHidden/>
+              </w:rPr>
+              <w:fldChar w:fldCharType="separate"/>
+            </w:r>
+            <w:r>
+              <w:rPr>
+                <w:noProof/>
+                <w:webHidden/>
+              </w:rPr>
+              <w:t>2</w:t>
+            </w:r>
+            <w:r>
+              <w:rPr>
+                <w:noProof/>
+                <w:webHidden/>
+              </w:rPr>
+              <w:fldChar w:fldCharType="end"/>
+            </w:r>
+          </w:hyperlink>
+        </w:p>
+        <w:p>
+          <w:pPr>
+            <w:pStyle w:val="TM2"/>
+            <w:tabs>
+              <w:tab w:val="right" w:leader="dot" w:pos="9062"/>
+            </w:tabs>
+            <w:rPr>
+              <w:noProof/>
+            </w:rPr>
+          </w:pPr>
+          <w:hyperlink w:anchor="_Toc176287760" w:history="1">
+            <w:r>
+              <w:rPr>
+                <w:rStyle w:val="Lienhypertexte"/>
+                <w:noProof/>
+                <w:lang w:val="fr-FR"/>
+              </w:rPr>
+              <w:t>Intro</w:t>
+            </w:r>
+            <w:r>
+              <w:rPr>
+                <w:rStyle w:val="Lienhypertexte"/>
+                <w:noProof/>
+                <w:lang w:val="fr-FR"/>
+              </w:rPr>
+              <w:t>d</w:t>
+            </w:r>
+            <w:r>
+              <w:rPr>
+                <w:rStyle w:val="Lienhypertexte"/>
+                <w:noProof/>
+                <w:lang w:val="fr-FR"/>
+              </w:rPr>
+              <w:t>uction</w:t>
+            </w:r>
+            <w:r>
+              <w:rPr>
+                <w:noProof/>
+                <w:webHidden/>
+              </w:rPr>
+              <w:tab/>
+            </w:r>
+            <w:r>
+              <w:rPr>
+                <w:noProof/>
+                <w:webHidden/>
+              </w:rPr>
+              <w:fldChar w:fldCharType="begin"/>
+            </w:r>
+            <w:r>
+              <w:rPr>
+                <w:noProof/>
+                <w:webHidden/>
+              </w:rPr>
+              <w:instrText xml:space="preserve"> PAGEREF _Toc176287760 \h </w:instrText>
+            </w:r>
+            <w:r>
+              <w:rPr>
+                <w:noProof/>
+                <w:webHidden/>
+              </w:rPr>
+            </w:r>
+            <w:r>
+              <w:rPr>
+                <w:noProof/>
+                <w:webHidden/>
+              </w:rPr>
+              <w:fldChar w:fldCharType="separate"/>
+            </w:r>
+            <w:r>
+              <w:rPr>
+                <w:noProof/>
+                <w:webHidden/>
+              </w:rPr>
+              <w:t>3</w:t>
+            </w:r>
+            <w:r>
+              <w:rPr>
+                <w:noProof/>
+                <w:webHidden/>
+              </w:rPr>
+              <w:fldChar w:fldCharType="end"/>
+            </w:r>
+          </w:hyperlink>
+        </w:p>
+        <w:p>
+          <w:r>
+            <w:fldChar w:fldCharType="end"/>
+          </w:r>
+        </w:p>
+      </w:sdtContent>
+    </w:sdt>
     <w:p>
-      <w:r>
-        <w:fldChar w:fldCharType="begin"/>
-      </w:r>
-      <w:r>
-        <w:instrText xml:space="preserve"> INCLUDETEXT  "</w:instrText>
-      </w:r>
-      <w:r>
-        <w:fldChar w:fldCharType="begin"/>
-      </w:r>
-      <w:r>
-        <w:instrText xml:space="preserve"> FILENAME   \p</w:instrText>
-      </w:r>
-      <w:r>
-        <w:fldChar w:fldCharType="separate"/>
-      </w:r>
-      <w:r>
-        <w:rPr>
-          <w:noProof/>
-        </w:rPr>
-        <w:instrText>How to use.docx</w:instrText>
-      </w:r>
-      <w:r>
-        <w:fldChar w:fldCharType="end"/>
-      </w:r>
-      <w:r>
-        <w:instrText>\\..\</w:instrText>
-      </w:r>
-      <w:r>
-        <w:instrText xml:space="preserve">\How to use_en.docx" </w:instrText>
-      </w:r>
-      <w:r>
-        <w:fldChar w:fldCharType="separate"/>
-      </w:r>
-      <w:proofErr w:type="spellStart"/>
-      <w:r>
-        <w:t>I’am</w:t>
-      </w:r>
-      <w:proofErr w:type="spellEnd"/>
-      <w:r>
-        <w:t xml:space="preserve"> a test</w:t>
-      </w:r>
-    </w:p>
-    <w:p>
-      <w:r>
-        <w:fldChar w:fldCharType="end"/>
-      </w:r>
-      <w:r>
-        <w:t>------------------------------------------------</w:t>
-      </w:r>
+      <w:pPr>
+        <w:sectPr>
+          <w:footerReference w:type="default" r:id="rId9"/>
+          <w:footerReference w:type="first" r:id="rId10"/>
+          <w:pgSz w:w="11906" w:h="16838"/>
+          <w:pgMar w:top="1417" w:right="1417" w:bottom="1417" w:left="1417" w:header="708" w:footer="708" w:gutter="0"/>
+          <w:pgNumType w:start="0"/>
+          <w:cols w:space="708"/>
+          <w:docGrid w:linePitch="360"/>
+        </w:sectPr>
+      </w:pPr>
     </w:p>
     <w:p>
       <w:pPr>
-        <w:rPr>
-          <w:i/>
-          <w:iCs/>
-          <w:u w:val="single"/>
+        <w:pStyle w:val="Titre1"/>
+        <w:rPr>
+          <w:lang w:val="fr-FR"/>
         </w:rPr>
       </w:pPr>
-      <w:r>
-        <w:fldChar w:fldCharType="begin"/>
-      </w:r>
-      <w:r>
-        <w:instrText xml:space="preserve"> INCLUDETEXT  "</w:instrText>
-      </w:r>
-      <w:r>
-        <w:fldChar w:fldCharType="begin"/>
-      </w:r>
-      <w:r>
-        <w:instrText xml:space="preserve"> FILENAME   \p</w:instrText>
-      </w:r>
-      <w:r>
-        <w:fldChar w:fldCharType="separate"/>
-      </w:r>
-      <w:r>
-        <w:rPr>
-          <w:noProof/>
-        </w:rPr>
-        <w:instrText>C:\Users\ZP6177\Documents\Programmation\C#\MyExpenses\MyExpenses.Wpf\Resources\How to use\How to use.docx</w:instrText>
-      </w:r>
-      <w:r>
-        <w:fldChar w:fldCharType="end"/>
-      </w:r>
-      <w:r>
-        <w:instrText>\\..</w:instrText>
-      </w:r>
-      <w:r>
-        <w:instrText xml:space="preserve">\\How to use_fr.docx" </w:instrText>
-      </w:r>
-      <w:r>
-        <w:fldChar w:fldCharType="separate"/>
-      </w:r>
-      <w:r>
-        <w:rPr>
-          <w:i/>
-          <w:iCs/>
-          <w:u w:val="single"/>
-        </w:rPr>
-        <w:t>Je suis un test</w:t>
-      </w:r>
+      <w:bookmarkStart w:id="0" w:name="_Toc176285533"/>
+      <w:bookmarkStart w:id="1" w:name="_Toc176287056"/>
+      <w:bookmarkStart w:id="2" w:name="_Toc176287758"/>
+      <w:r>
+        <w:rPr>
+          <w:lang w:val="fr-FR"/>
+        </w:rPr>
+        <w:lastRenderedPageBreak/>
+        <w:t>English part</w:t>
+      </w:r>
+      <w:bookmarkEnd w:id="0"/>
+      <w:bookmarkEnd w:id="1"/>
+      <w:bookmarkEnd w:id="2"/>
     </w:p>
     <w:p>
       <w:pPr>
         <w:rPr>
-          <w:i/>
-          <w:iCs/>
-          <w:u w:val="single"/>
+          <w:lang w:val="fr-FR"/>
         </w:rPr>
       </w:pPr>
       <w:r>
-        <w:rPr>
-          <w:i/>
-          <w:iCs/>
-          <w:u w:val="single"/>
-        </w:rPr>
-        <w:t>Blablabla</w:t>
+        <w:fldChar w:fldCharType="begin"/>
+      </w:r>
+      <w:r>
+        <w:rPr>
+          <w:lang w:val="fr-FR"/>
+        </w:rPr>
+        <w:instrText xml:space="preserve"> INCLUDETEXT  "</w:instrText>
+      </w:r>
+      <w:r>
+        <w:fldChar w:fldCharType="begin"/>
+      </w:r>
+      <w:r>
+        <w:rPr>
+          <w:lang w:val="fr-FR"/>
+        </w:rPr>
+        <w:instrText xml:space="preserve"> FILENAME   \p</w:instrText>
+      </w:r>
+      <w:r>
+        <w:fldChar w:fldCharType="separate"/>
+      </w:r>
+      <w:r>
+        <w:rPr>
+          <w:noProof/>
+          <w:lang w:val="fr-FR"/>
+        </w:rPr>
+        <w:instrText>C:\Users\Rapha\Documents\Programmation\MyExpenses\MyExpenses.Wpf\Resources\How to use\How to use.docx</w:instrText>
+      </w:r>
+      <w:r>
+        <w:fldChar w:fldCharType="end"/>
+      </w:r>
+      <w:r>
+        <w:rPr>
+          <w:lang w:val="fr-FR"/>
+        </w:rPr>
+        <w:instrText xml:space="preserve">\\..\\How to use_en.docx" </w:instrText>
+      </w:r>
+      <w:r>
+        <w:rPr>
+          <w:lang w:val="fr-FR"/>
+        </w:rPr>
+        <w:instrText xml:space="preserve"> \* MERGEFORMAT </w:instrText>
+      </w:r>
+      <w:r>
+        <w:fldChar w:fldCharType="separate"/>
+      </w:r>
+      <w:proofErr w:type="spellStart"/>
+      <w:r>
+        <w:rPr>
+          <w:lang w:val="fr-FR"/>
+        </w:rPr>
+        <w:t>I’am</w:t>
+      </w:r>
+      <w:proofErr w:type="spellEnd"/>
+      <w:r>
+        <w:rPr>
+          <w:lang w:val="fr-FR"/>
+        </w:rPr>
+        <w:t xml:space="preserve"> a test</w:t>
       </w:r>
     </w:p>
     <w:p>
       <w:pPr>
         <w:rPr>
-          <w:i/>
-          <w:iCs/>
-          <w:u w:val="single"/>
+          <w:lang w:val="fr-FR"/>
+        </w:rPr>
+        <w:sectPr>
+          <w:headerReference w:type="default" r:id="rId11"/>
+          <w:footerReference w:type="default" r:id="rId12"/>
+          <w:pgSz w:w="11906" w:h="16838"/>
+          <w:pgMar w:top="1417" w:right="1417" w:bottom="1417" w:left="1417" w:header="708" w:footer="708" w:gutter="0"/>
+          <w:pgNumType w:start="1"/>
+          <w:cols w:space="708"/>
+          <w:docGrid w:linePitch="360"/>
+        </w:sectPr>
+      </w:pPr>
+      <w:r>
+        <w:fldChar w:fldCharType="end"/>
+      </w:r>
+    </w:p>
+    <w:p>
+      <w:pPr>
+        <w:pStyle w:val="Titre1"/>
+        <w:rPr>
+          <w:lang w:val="fr-FR"/>
+        </w:rPr>
+      </w:pPr>
+      <w:bookmarkStart w:id="3" w:name="_Toc176285534"/>
+      <w:bookmarkStart w:id="4" w:name="_Toc176287057"/>
+      <w:bookmarkStart w:id="5" w:name="_Toc176287759"/>
+      <w:r>
+        <w:rPr>
+          <w:lang w:val="fr-FR"/>
+        </w:rPr>
+        <w:lastRenderedPageBreak/>
+        <w:t>Partie Française</w:t>
+      </w:r>
+      <w:bookmarkEnd w:id="3"/>
+      <w:bookmarkEnd w:id="4"/>
+      <w:bookmarkEnd w:id="5"/>
+    </w:p>
+    <w:bookmarkStart w:id="6" w:name="_Hlk176285651"/>
+    <w:p>
+      <w:pPr>
+        <w:pStyle w:val="En-ttedetabledesmatires"/>
+      </w:pPr>
+      <w:r>
+        <w:fldChar w:fldCharType="begin"/>
+      </w:r>
+      <w:r>
+        <w:rPr>
+          <w:lang w:val="fr-FR"/>
+        </w:rPr>
+        <w:instrText xml:space="preserve"> INCLUDETEXT  "</w:instrText>
+      </w:r>
+      <w:r>
+        <w:fldChar w:fldCharType="begin"/>
+      </w:r>
+      <w:r>
+        <w:rPr>
+          <w:lang w:val="fr-FR"/>
+        </w:rPr>
+        <w:instrText xml:space="preserve"> FILENAME   \p</w:instrText>
+      </w:r>
+      <w:r>
+        <w:fldChar w:fldCharType="separate"/>
+      </w:r>
+      <w:r>
+        <w:rPr>
+          <w:noProof/>
+          <w:lang w:val="fr-FR"/>
+        </w:rPr>
+        <w:instrText>C:\Users\Rapha\Documents\Programmation\MyExpenses\MyExpenses.Wpf\Resources\How to use\How to use.docx</w:instrText>
+      </w:r>
+      <w:r>
+        <w:fldChar w:fldCharType="end"/>
+      </w:r>
+      <w:r>
+        <w:rPr>
+          <w:lang w:val="fr-FR"/>
+        </w:rPr>
+        <w:instrText>\\..\\How to use_fr.docx"</w:instrText>
+      </w:r>
+      <w:r>
+        <w:rPr>
+          <w:lang w:val="fr-FR"/>
+        </w:rPr>
+        <w:instrText xml:space="preserve"> content</w:instrText>
+      </w:r>
+      <w:r>
+        <w:rPr>
+          <w:lang w:val="fr-FR"/>
+        </w:rPr>
+        <w:instrText xml:space="preserve"> </w:instrText>
+      </w:r>
+      <w:r>
+        <w:fldChar w:fldCharType="separate"/>
+      </w:r>
+      <w:bookmarkStart w:id="7" w:name="content"/>
+    </w:p>
+    <w:sdt>
+      <w:sdtPr>
+        <w:rPr>
+          <w:rFonts w:eastAsiaTheme="minorHAnsi"/>
+          <w:color w:val="auto"/>
+          <w:kern w:val="2"/>
+          <w:sz w:val="22"/>
+          <w:szCs w:val="22"/>
+          <w:lang w:eastAsia="en-US"/>
+          <w14:ligatures w14:val="standardContextual"/>
+        </w:rPr>
+        <w:id w:val="338201917"/>
+        <w:docPartObj>
+          <w:docPartGallery w:val="Table of Contents"/>
+          <w:docPartUnique/>
+        </w:docPartObj>
+      </w:sdtPr>
+      <w:sdtEndPr>
+        <w:rPr>
+          <w:rFonts w:ascii="Calibri" w:hAnsi="Calibri" w:cs="Calibri"/>
+          <w:b/>
+          <w:bCs/>
+        </w:rPr>
+      </w:sdtEndPr>
+      <w:sdtContent>
+        <w:p>
+          <w:pPr>
+            <w:pStyle w:val="En-ttedetabledesmatires"/>
+          </w:pPr>
+          <w:r>
+            <w:t>Table des matières</w:t>
+          </w:r>
+        </w:p>
+        <w:p>
+          <w:pPr>
+            <w:pStyle w:val="TM1"/>
+            <w:tabs>
+              <w:tab w:val="right" w:leader="dot" w:pos="9062"/>
+            </w:tabs>
+            <w:rPr>
+              <w:rFonts w:asciiTheme="minorHAnsi" w:eastAsiaTheme="minorEastAsia" w:hAnsiTheme="minorHAnsi" w:cstheme="minorBidi"/>
+              <w:noProof/>
+              <w:kern w:val="0"/>
+              <w:lang w:eastAsia="fr-FR"/>
+              <w14:ligatures w14:val="none"/>
+            </w:rPr>
+          </w:pPr>
+          <w:r>
+            <w:fldChar w:fldCharType="begin"/>
+          </w:r>
+          <w:r>
+            <w:instrText xml:space="preserve"> TOC \o "1-3" \h \z \u </w:instrText>
+          </w:r>
+          <w:r>
+            <w:fldChar w:fldCharType="separate"/>
+          </w:r>
+          <w:hyperlink w:anchor="_Toc176287670" w:history="1">
+            <w:r>
+              <w:rPr>
+                <w:rStyle w:val="Lienhypertexte"/>
+                <w:noProof/>
+              </w:rPr>
+              <w:t>Introduction</w:t>
+            </w:r>
+            <w:r>
+              <w:rPr>
+                <w:noProof/>
+                <w:webHidden/>
+              </w:rPr>
+              <w:tab/>
+            </w:r>
+            <w:r>
+              <w:rPr>
+                <w:noProof/>
+                <w:webHidden/>
+              </w:rPr>
+              <w:fldChar w:fldCharType="begin"/>
+            </w:r>
+            <w:r>
+              <w:rPr>
+                <w:noProof/>
+                <w:webHidden/>
+              </w:rPr>
+              <w:instrText xml:space="preserve"> PAGEREF _Toc176287670 \h </w:instrText>
+            </w:r>
+            <w:r>
+              <w:rPr>
+                <w:noProof/>
+                <w:webHidden/>
+              </w:rPr>
+            </w:r>
+            <w:r>
+              <w:rPr>
+                <w:noProof/>
+                <w:webHidden/>
+              </w:rPr>
+              <w:fldChar w:fldCharType="separate"/>
+            </w:r>
+            <w:r>
+              <w:rPr>
+                <w:noProof/>
+                <w:webHidden/>
+              </w:rPr>
+              <w:t>1</w:t>
+            </w:r>
+            <w:r>
+              <w:rPr>
+                <w:noProof/>
+                <w:webHidden/>
+              </w:rPr>
+              <w:fldChar w:fldCharType="end"/>
+            </w:r>
+          </w:hyperlink>
+        </w:p>
+        <w:p>
+          <w:r>
+            <w:rPr>
+              <w:b/>
+              <w:bCs/>
+            </w:rPr>
+            <w:fldChar w:fldCharType="end"/>
+          </w:r>
+        </w:p>
+      </w:sdtContent>
+    </w:sdt>
+    <w:p>
+      <w:pPr>
+        <w:sectPr>
+          <w:headerReference w:type="default" r:id="rId13"/>
+          <w:footerReference w:type="default" r:id="rId14"/>
+          <w:pgSz w:w="11906" w:h="16838"/>
+          <w:pgMar w:top="1417" w:right="1417" w:bottom="1417" w:left="1417" w:header="708" w:footer="708" w:gutter="0"/>
+          <w:cols w:space="708"/>
+          <w:docGrid w:linePitch="360"/>
+        </w:sectPr>
+      </w:pPr>
+    </w:p>
+    <w:p>
+      <w:pPr>
+        <w:pStyle w:val="Titre2"/>
+        <w:rPr>
+          <w:lang w:val="fr-FR"/>
+        </w:rPr>
+      </w:pPr>
+      <w:bookmarkStart w:id="8" w:name="_Toc176287670"/>
+      <w:bookmarkStart w:id="9" w:name="_Toc176287760"/>
+      <w:r>
+        <w:rPr>
+          <w:lang w:val="fr-FR"/>
+        </w:rPr>
+        <w:lastRenderedPageBreak/>
+        <w:t>Introduction</w:t>
+      </w:r>
+      <w:bookmarkEnd w:id="8"/>
+      <w:bookmarkEnd w:id="9"/>
+    </w:p>
+    <w:p>
+      <w:pPr>
+        <w:rPr>
+          <w:lang w:val="fr-FR"/>
         </w:rPr>
       </w:pPr>
       <w:proofErr w:type="spellStart"/>
       <w:r>
         <w:rPr>
-          <w:i/>
-          <w:iCs/>
-          <w:u w:val="single"/>
-        </w:rPr>
-        <w:t>Hjfdhf</w:t>
+          <w:b/>
+          <w:bCs/>
+          <w:lang w:val="fr-FR"/>
+        </w:rPr>
+        <w:t>MyExpenses</w:t>
       </w:r>
       <w:proofErr w:type="spellEnd"/>
+      <w:r>
+        <w:rPr>
+          <w:lang w:val="fr-FR"/>
+        </w:rPr>
+        <w:t xml:space="preserve"> est une application intuitive conçue pour simplifier la gestion de vos finances personnelles au quotidien. Elle vous permet de suivre vos dépenses en temps réel, d'analyser vos habitudes de consommation, et d'anticiper le solde restant sur vos comptes bancaires avant même que votre banque ne vous en informe.</w:t>
+      </w:r>
     </w:p>
     <w:p>
-      <w:proofErr w:type="spellStart"/>
-      <w:r>
-        <w:t>Fgfghgszezd</w:t>
-      </w:r>
-      <w:proofErr w:type="spellEnd"/>
+      <w:pPr>
+        <w:rPr>
+          <w:lang w:val="fr-FR"/>
+        </w:rPr>
+      </w:pPr>
+      <w:r>
+        <w:rPr>
+          <w:lang w:val="fr-FR"/>
+        </w:rPr>
+        <w:t>Grâce à ses fonctionnalités avancées de suivi des dépenses, vous pouvez non seulement enregistrer vos transactions courantes, mais aussi prévoir vos dépenses récurrentes, telles que les factures d'eau, de gaz, d'électricité, d'assurance, ou d'abonnements divers, et les ajouter automatiquement à votre budget selon la fréquence que vous définissez.</w:t>
+      </w:r>
     </w:p>
     <w:p>
+      <w:pPr>
+        <w:rPr>
+          <w:lang w:val="fr-FR"/>
+        </w:rPr>
+      </w:pPr>
+      <w:r>
+        <w:rPr>
+          <w:lang w:val="fr-FR"/>
+        </w:rPr>
+        <w:t xml:space="preserve">Avec </w:t>
+      </w:r>
       <w:proofErr w:type="spellStart"/>
       <w:r>
-        <w:t>Zdzddd</w:t>
+        <w:rPr>
+          <w:b/>
+          <w:bCs/>
+          <w:lang w:val="fr-FR"/>
+        </w:rPr>
+        <w:t>MyExpenses</w:t>
       </w:r>
       <w:proofErr w:type="spellEnd"/>
-    </w:p>
-    <w:p/>
-    <w:p>
-      <w:proofErr w:type="spellStart"/>
-      <w:r>
-        <w:t>Tyhtyujr</w:t>
-      </w:r>
-      <w:proofErr w:type="spellEnd"/>
+      <w:r>
+        <w:rPr>
+          <w:lang w:val="fr-FR"/>
+        </w:rPr>
+        <w:t>, bénéficiez également de :</w:t>
+      </w:r>
     </w:p>
     <w:p>
-      <w:proofErr w:type="spellStart"/>
-      <w:r>
-        <w:t>Tryt</w:t>
-      </w:r>
-      <w:proofErr w:type="spellEnd"/>
-      <w:r>
-        <w:t>(</w:t>
-      </w:r>
-      <w:proofErr w:type="spellStart"/>
-      <w:r>
-        <w:t>uè</w:t>
-      </w:r>
-      <w:proofErr w:type="spellEnd"/>
-      <w:r>
-        <w:t>-_</w:t>
-      </w:r>
-      <w:proofErr w:type="spellStart"/>
-      <w:r>
-        <w:t>jdfdf</w:t>
-      </w:r>
-      <w:proofErr w:type="spellEnd"/>
-    </w:p>
-    <w:p/>
-    <w:p>
-      <w:r>
-        <w:t>Test 123 123</w:t>
+      <w:pPr>
+        <w:rPr>
+          <w:lang w:val="fr-FR"/>
+        </w:rPr>
+      </w:pPr>
+      <w:r>
+        <w:rPr>
+          <w:lang w:val="fr-FR"/>
+        </w:rPr>
+        <w:t>Graphiques détaillés de vos dépenses : Visualisez facilement vos dépenses sous forme de graphiques pour une meilleure compréhension de vos finances.</w:t>
       </w:r>
     </w:p>
     <w:p>
-      <w:r>
-        <w:t>Super cela fonction peut être</w:t>
-      </w:r>
-    </w:p>
-    <w:p/>
-    <w:p/>
-    <w:p/>
-    <w:p/>
-    <w:p/>
-    <w:p/>
-    <w:p/>
-    <w:p/>
-    <w:p/>
-    <w:p/>
-    <w:p/>
-    <w:p/>
-    <w:p/>
-    <w:p/>
-    <w:p/>
-    <w:p/>
-    <w:p/>
-    <w:p/>
-    <w:p/>
-    <w:p/>
-    <w:p/>
-    <w:p/>
-    <w:p/>
-    <w:p/>
-    <w:p>
-      <w:r>
-        <w:t>Nouvelle page</w:t>
+      <w:pPr>
+        <w:rPr>
+          <w:lang w:val="fr-FR"/>
+        </w:rPr>
+      </w:pPr>
+      <w:r>
+        <w:rPr>
+          <w:lang w:val="fr-FR"/>
+        </w:rPr>
+        <w:t>Sécurité optimale : Toutes vos données sont stockées localement sur votre appareil, évitant ainsi les risques potentiels de piratage bancaire. Vos informations financières restent toujours sous votre contrôle.</w:t>
       </w:r>
     </w:p>
     <w:p>
+      <w:pPr>
+        <w:rPr>
+          <w:lang w:val="fr-FR"/>
+        </w:rPr>
+      </w:pPr>
+      <w:r>
+        <w:rPr>
+          <w:lang w:val="fr-FR"/>
+        </w:rPr>
+        <w:t xml:space="preserve">Sauvegarde et utilisation multi-appareils : Vous avez la possibilité de sauvegarder vos données sur Dropbox, vous permettant ainsi de synchroniser vos informations et d'utiliser </w:t>
+      </w:r>
+      <w:proofErr w:type="spellStart"/>
+      <w:r>
+        <w:rPr>
+          <w:b/>
+          <w:bCs/>
+          <w:lang w:val="fr-FR"/>
+        </w:rPr>
+        <w:t>MyExpenses</w:t>
+      </w:r>
+      <w:proofErr w:type="spellEnd"/>
+      <w:r>
+        <w:rPr>
+          <w:lang w:val="fr-FR"/>
+        </w:rPr>
+        <w:t xml:space="preserve"> sur plusieurs appareils en toute simplicité.</w:t>
+      </w:r>
+    </w:p>
+    <w:p>
+      <w:pPr>
+        <w:rPr>
+          <w:lang w:val="fr-FR"/>
+        </w:rPr>
+      </w:pPr>
+      <w:r>
+        <w:rPr>
+          <w:lang w:val="fr-FR"/>
+        </w:rPr>
+        <w:t xml:space="preserve">En choisissant </w:t>
+      </w:r>
+      <w:proofErr w:type="spellStart"/>
+      <w:r>
+        <w:rPr>
+          <w:b/>
+          <w:bCs/>
+          <w:lang w:val="fr-FR"/>
+        </w:rPr>
+        <w:t>MyExpenses</w:t>
+      </w:r>
+      <w:proofErr w:type="spellEnd"/>
+      <w:r>
+        <w:rPr>
+          <w:lang w:val="fr-FR"/>
+        </w:rPr>
+        <w:t>, vous optez pour un outil complet et sécurisé qui vous aide à gérer vos finances de manière efficace, en gardant le contrôle total de vos données tout en profitant d'une flexibilité d'utilisation sur tous vos appareils.</w:t>
+      </w:r>
+      <w:bookmarkEnd w:id="7"/>
       <w:r>
         <w:fldChar w:fldCharType="end"/>
       </w:r>
+      <w:bookmarkEnd w:id="6"/>
     </w:p>
     <w:sectPr>
+      <w:headerReference w:type="default" r:id="rId15"/>
+      <w:footerReference w:type="default" r:id="rId16"/>
       <w:pgSz w:w="11906" w:h="16838"/>
       <w:pgMar w:top="1417" w:right="1417" w:bottom="1417" w:left="1417" w:header="708" w:footer="708" w:gutter="0"/>
       <w:cols w:space="708"/>
@@ -242,8 +935,422 @@
 </w:document>
 </file>
 
+<file path=word/endnotes.xml><?xml version="1.0" encoding="utf-8"?>
+<w:endnotes xmlns:wpc="http://schemas.microsoft.com/office/word/2010/wordprocessingCanvas" xmlns:cx="http://schemas.microsoft.com/office/drawing/2014/chartex" xmlns:cx1="http://schemas.microsoft.com/office/drawing/2015/9/8/chartex" xmlns:cx2="http://schemas.microsoft.com/office/drawing/2015/10/21/chartex" xmlns:cx3="http://schemas.microsoft.com/office/drawing/2016/5/9/chartex" xmlns:cx4="http://schemas.microsoft.com/office/drawing/2016/5/10/chartex" xmlns:cx5="http://schemas.microsoft.com/office/drawing/2016/5/11/chartex" xmlns:cx6="http://schemas.microsoft.com/office/drawing/2016/5/12/chartex" xmlns:cx7="http://schemas.microsoft.com/office/drawing/2016/5/13/chartex" xmlns:cx8="http://schemas.microsoft.com/office/drawing/2016/5/14/chartex" xmlns:mc="http://schemas.openxmlformats.org/markup-compatibility/2006" xmlns:aink="http://schemas.microsoft.com/office/drawing/2016/ink" xmlns:am3d="http://schemas.microsoft.com/office/drawing/2017/model3d" xmlns:o="urn:schemas-microsoft-com:office:office" xmlns:r="http://schemas.openxmlformats.org/officeDocument/2006/relationships" xmlns:m="http://schemas.openxmlformats.org/officeDocument/2006/math" xmlns:v="urn:schemas-microsoft-com:vml" xmlns:wp14="http://schemas.microsoft.com/office/word/2010/wordprocessingDrawing" xmlns:wp="http://schemas.openxmlformats.org/drawingml/2006/wordprocessingDrawing" xmlns:w10="urn:schemas-microsoft-com:office:word" xmlns:w="http://schemas.openxmlformats.org/wordprocessingml/2006/main" xmlns:w14="http://schemas.microsoft.com/office/word/2010/wordml" xmlns:w15="http://schemas.microsoft.com/office/word/2012/wordml" xmlns:w16cex="http://schemas.microsoft.com/office/word/2018/wordml/cex" xmlns:w16cid="http://schemas.microsoft.com/office/word/2016/wordml/cid" xmlns:w16="http://schemas.microsoft.com/office/word/2018/wordml" xmlns:w16sdtdh="http://schemas.microsoft.com/office/word/2020/wordml/sdtdatahash" xmlns:w16se="http://schemas.microsoft.com/office/word/2015/wordml/symex" xmlns:wpg="http://schemas.microsoft.com/office/word/2010/wordprocessingGroup" xmlns:wpi="http://schemas.microsoft.com/office/word/2010/wordprocessingInk" xmlns:wne="http://schemas.microsoft.com/office/word/2006/wordml" xmlns:wps="http://schemas.microsoft.com/office/word/2010/wordprocessingShape" mc:Ignorable="w14 w15 w16se w16cid w16 w16cex w16sdtdh wp14">
+  <w:endnote w:type="separator" w:id="-1">
+    <w:p>
+      <w:r>
+        <w:separator/>
+      </w:r>
+    </w:p>
+  </w:endnote>
+  <w:endnote w:type="continuationSeparator" w:id="0">
+    <w:p>
+      <w:r>
+        <w:continuationSeparator/>
+      </w:r>
+    </w:p>
+  </w:endnote>
+</w:endnotes>
+</file>
+
+<file path=word/footer1.xml><?xml version="1.0" encoding="utf-8"?>
+<w:ftr xmlns:wpc="http://schemas.microsoft.com/office/word/2010/wordprocessingCanvas" xmlns:cx="http://schemas.microsoft.com/office/drawing/2014/chartex" xmlns:cx1="http://schemas.microsoft.com/office/drawing/2015/9/8/chartex" xmlns:cx2="http://schemas.microsoft.com/office/drawing/2015/10/21/chartex" xmlns:cx3="http://schemas.microsoft.com/office/drawing/2016/5/9/chartex" xmlns:cx4="http://schemas.microsoft.com/office/drawing/2016/5/10/chartex" xmlns:cx5="http://schemas.microsoft.com/office/drawing/2016/5/11/chartex" xmlns:cx6="http://schemas.microsoft.com/office/drawing/2016/5/12/chartex" xmlns:cx7="http://schemas.microsoft.com/office/drawing/2016/5/13/chartex" xmlns:cx8="http://schemas.microsoft.com/office/drawing/2016/5/14/chartex" xmlns:mc="http://schemas.openxmlformats.org/markup-compatibility/2006" xmlns:aink="http://schemas.microsoft.com/office/drawing/2016/ink" xmlns:am3d="http://schemas.microsoft.com/office/drawing/2017/model3d" xmlns:o="urn:schemas-microsoft-com:office:office" xmlns:r="http://schemas.openxmlformats.org/officeDocument/2006/relationships" xmlns:m="http://schemas.openxmlformats.org/officeDocument/2006/math" xmlns:v="urn:schemas-microsoft-com:vml" xmlns:wp14="http://schemas.microsoft.com/office/word/2010/wordprocessingDrawing" xmlns:wp="http://schemas.openxmlformats.org/drawingml/2006/wordprocessingDrawing" xmlns:w10="urn:schemas-microsoft-com:office:word" xmlns:w="http://schemas.openxmlformats.org/wordprocessingml/2006/main" xmlns:w14="http://schemas.microsoft.com/office/word/2010/wordml" xmlns:w15="http://schemas.microsoft.com/office/word/2012/wordml" xmlns:w16cex="http://schemas.microsoft.com/office/word/2018/wordml/cex" xmlns:w16cid="http://schemas.microsoft.com/office/word/2016/wordml/cid" xmlns:w16="http://schemas.microsoft.com/office/word/2018/wordml" xmlns:w16sdtdh="http://schemas.microsoft.com/office/word/2020/wordml/sdtdatahash" xmlns:w16se="http://schemas.microsoft.com/office/word/2015/wordml/symex" xmlns:wpg="http://schemas.microsoft.com/office/word/2010/wordprocessingGroup" xmlns:wpi="http://schemas.microsoft.com/office/word/2010/wordprocessingInk" xmlns:wne="http://schemas.microsoft.com/office/word/2006/wordml" xmlns:wps="http://schemas.microsoft.com/office/word/2010/wordprocessingShape" mc:Ignorable="w14 w15 w16se w16cid w16 w16cex w16sdtdh wp14">
+  <w:p>
+    <w:pPr>
+      <w:pStyle w:val="Pieddepage"/>
+    </w:pPr>
+    <w:r>
+      <w:t xml:space="preserve">Version of </w:t>
+    </w:r>
+    <w:proofErr w:type="gramStart"/>
+    <w:r>
+      <w:t>document :</w:t>
+    </w:r>
+    <w:proofErr w:type="gramEnd"/>
+    <w:r>
+      <w:t xml:space="preserve"> </w:t>
+    </w:r>
+    <w:fldSimple w:instr=" DOCPROPERTY  Version  \* MERGEFORMAT ">
+      <w:r>
+        <w:t>1.0.0</w:t>
+      </w:r>
+    </w:fldSimple>
+    <w:r>
+      <w:ptab w:relativeTo="margin" w:alignment="center" w:leader="none"/>
+    </w:r>
+    <w:r>
+      <w:t xml:space="preserve">Author : </w:t>
+    </w:r>
+    <w:sdt>
+      <w:sdtPr>
+        <w:alias w:val="Auteur "/>
+        <w:tag w:val=""/>
+        <w:id w:val="1099837465"/>
+        <w:placeholder>
+          <w:docPart w:val="87E7FA926F474188A4B629B98AE85388"/>
+        </w:placeholder>
+        <w:dataBinding w:prefixMappings="xmlns:ns0='http://purl.org/dc/elements/1.1/' xmlns:ns1='http://schemas.openxmlformats.org/package/2006/metadata/core-properties' " w:xpath="/ns1:coreProperties[1]/ns0:creator[1]" w:storeItemID="{6C3C8BC8-F283-45AE-878A-BAB7291924A1}"/>
+        <w:text/>
+      </w:sdtPr>
+      <w:sdtEndPr/>
+      <w:sdtContent>
+        <w:r>
+          <w:t>TheR7angelo</w:t>
+        </w:r>
+      </w:sdtContent>
+    </w:sdt>
+    <w:r>
+      <w:ptab w:relativeTo="margin" w:alignment="right" w:leader="none"/>
+    </w:r>
+    <w:r>
+      <w:t xml:space="preserve">Last save : </w:t>
+    </w:r>
+    <w:r>
+      <w:fldChar w:fldCharType="begin"/>
+    </w:r>
+    <w:r>
+      <w:instrText xml:space="preserve"> SAVEDATE  \@ "yyyy/MM/dd"  \* MERGEFORMAT </w:instrText>
+    </w:r>
+    <w:r>
+      <w:fldChar w:fldCharType="separate"/>
+    </w:r>
+    <w:r>
+      <w:rPr>
+        <w:noProof/>
+      </w:rPr>
+      <w:t>2024/09/03</w:t>
+    </w:r>
+    <w:r>
+      <w:fldChar w:fldCharType="end"/>
+    </w:r>
+  </w:p>
+</w:ftr>
+</file>
+
+<file path=word/footer2.xml><?xml version="1.0" encoding="utf-8"?>
+<w:ftr xmlns:wpc="http://schemas.microsoft.com/office/word/2010/wordprocessingCanvas" xmlns:cx="http://schemas.microsoft.com/office/drawing/2014/chartex" xmlns:cx1="http://schemas.microsoft.com/office/drawing/2015/9/8/chartex" xmlns:cx2="http://schemas.microsoft.com/office/drawing/2015/10/21/chartex" xmlns:cx3="http://schemas.microsoft.com/office/drawing/2016/5/9/chartex" xmlns:cx4="http://schemas.microsoft.com/office/drawing/2016/5/10/chartex" xmlns:cx5="http://schemas.microsoft.com/office/drawing/2016/5/11/chartex" xmlns:cx6="http://schemas.microsoft.com/office/drawing/2016/5/12/chartex" xmlns:cx7="http://schemas.microsoft.com/office/drawing/2016/5/13/chartex" xmlns:cx8="http://schemas.microsoft.com/office/drawing/2016/5/14/chartex" xmlns:mc="http://schemas.openxmlformats.org/markup-compatibility/2006" xmlns:aink="http://schemas.microsoft.com/office/drawing/2016/ink" xmlns:am3d="http://schemas.microsoft.com/office/drawing/2017/model3d" xmlns:o="urn:schemas-microsoft-com:office:office" xmlns:r="http://schemas.openxmlformats.org/officeDocument/2006/relationships" xmlns:m="http://schemas.openxmlformats.org/officeDocument/2006/math" xmlns:v="urn:schemas-microsoft-com:vml" xmlns:wp14="http://schemas.microsoft.com/office/word/2010/wordprocessingDrawing" xmlns:wp="http://schemas.openxmlformats.org/drawingml/2006/wordprocessingDrawing" xmlns:w10="urn:schemas-microsoft-com:office:word" xmlns:w="http://schemas.openxmlformats.org/wordprocessingml/2006/main" xmlns:w14="http://schemas.microsoft.com/office/word/2010/wordml" xmlns:w15="http://schemas.microsoft.com/office/word/2012/wordml" xmlns:w16cex="http://schemas.microsoft.com/office/word/2018/wordml/cex" xmlns:w16cid="http://schemas.microsoft.com/office/word/2016/wordml/cid" xmlns:w16="http://schemas.microsoft.com/office/word/2018/wordml" xmlns:w16sdtdh="http://schemas.microsoft.com/office/word/2020/wordml/sdtdatahash" xmlns:w16se="http://schemas.microsoft.com/office/word/2015/wordml/symex" xmlns:wpg="http://schemas.microsoft.com/office/word/2010/wordprocessingGroup" xmlns:wpi="http://schemas.microsoft.com/office/word/2010/wordprocessingInk" xmlns:wne="http://schemas.microsoft.com/office/word/2006/wordml" xmlns:wps="http://schemas.microsoft.com/office/word/2010/wordprocessingShape" mc:Ignorable="w14 w15 w16se w16cid w16 w16cex w16sdtdh wp14">
+  <w:p>
+    <w:pPr>
+      <w:pStyle w:val="Pieddepage"/>
+    </w:pPr>
+    <w:r>
+      <w:t xml:space="preserve">Version of </w:t>
+    </w:r>
+    <w:proofErr w:type="gramStart"/>
+    <w:r>
+      <w:t>document :</w:t>
+    </w:r>
+    <w:proofErr w:type="gramEnd"/>
+    <w:r>
+      <w:t xml:space="preserve"> </w:t>
+    </w:r>
+    <w:r>
+      <w:fldChar w:fldCharType="begin"/>
+    </w:r>
+    <w:r>
+      <w:instrText xml:space="preserve"> DOCPROPERTY  Version  \* MERGEFORMAT </w:instrText>
+    </w:r>
+    <w:r>
+      <w:fldChar w:fldCharType="separate"/>
+    </w:r>
+    <w:r>
+      <w:t>1.0.0</w:t>
+    </w:r>
+    <w:r>
+      <w:fldChar w:fldCharType="end"/>
+    </w:r>
+    <w:r>
+      <w:ptab w:relativeTo="margin" w:alignment="center" w:leader="none"/>
+    </w:r>
+    <w:r>
+      <w:t xml:space="preserve">Author : </w:t>
+    </w:r>
+    <w:sdt>
+      <w:sdtPr>
+        <w:alias w:val="Auteur "/>
+        <w:tag w:val=""/>
+        <w:id w:val="-1409064224"/>
+        <w:placeholder>
+          <w:docPart w:val="9E27CFC8B617402D97EC9F119AEC587B"/>
+        </w:placeholder>
+        <w:dataBinding w:prefixMappings="xmlns:ns0='http://purl.org/dc/elements/1.1/' xmlns:ns1='http://schemas.openxmlformats.org/package/2006/metadata/core-properties' " w:xpath="/ns1:coreProperties[1]/ns0:creator[1]" w:storeItemID="{6C3C8BC8-F283-45AE-878A-BAB7291924A1}"/>
+        <w:text/>
+      </w:sdtPr>
+      <w:sdtEndPr/>
+      <w:sdtContent>
+        <w:r>
+          <w:t>TheR7angelo</w:t>
+        </w:r>
+      </w:sdtContent>
+    </w:sdt>
+    <w:r>
+      <w:ptab w:relativeTo="margin" w:alignment="right" w:leader="none"/>
+    </w:r>
+    <w:r>
+      <w:t>L</w:t>
+    </w:r>
+    <w:r>
+      <w:t xml:space="preserve">ast save : </w:t>
+    </w:r>
+    <w:r>
+      <w:fldChar w:fldCharType="begin"/>
+    </w:r>
+    <w:r>
+      <w:instrText xml:space="preserve"> SAVEDATE  \@ "yyyy/MM/dd"  \* MERGEFORMAT </w:instrText>
+    </w:r>
+    <w:r>
+      <w:fldChar w:fldCharType="separate"/>
+    </w:r>
+    <w:r>
+      <w:rPr>
+        <w:noProof/>
+      </w:rPr>
+      <w:t>2024/09/03</w:t>
+    </w:r>
+    <w:r>
+      <w:fldChar w:fldCharType="end"/>
+    </w:r>
+  </w:p>
+</w:ftr>
+</file>
+
+<file path=word/footer3.xml><?xml version="1.0" encoding="utf-8"?>
+<w:ftr xmlns:wpc="http://schemas.microsoft.com/office/word/2010/wordprocessingCanvas" xmlns:cx="http://schemas.microsoft.com/office/drawing/2014/chartex" xmlns:cx1="http://schemas.microsoft.com/office/drawing/2015/9/8/chartex" xmlns:cx2="http://schemas.microsoft.com/office/drawing/2015/10/21/chartex" xmlns:cx3="http://schemas.microsoft.com/office/drawing/2016/5/9/chartex" xmlns:cx4="http://schemas.microsoft.com/office/drawing/2016/5/10/chartex" xmlns:cx5="http://schemas.microsoft.com/office/drawing/2016/5/11/chartex" xmlns:cx6="http://schemas.microsoft.com/office/drawing/2016/5/12/chartex" xmlns:cx7="http://schemas.microsoft.com/office/drawing/2016/5/13/chartex" xmlns:cx8="http://schemas.microsoft.com/office/drawing/2016/5/14/chartex" xmlns:mc="http://schemas.openxmlformats.org/markup-compatibility/2006" xmlns:aink="http://schemas.microsoft.com/office/drawing/2016/ink" xmlns:am3d="http://schemas.microsoft.com/office/drawing/2017/model3d" xmlns:o="urn:schemas-microsoft-com:office:office" xmlns:r="http://schemas.openxmlformats.org/officeDocument/2006/relationships" xmlns:m="http://schemas.openxmlformats.org/officeDocument/2006/math" xmlns:v="urn:schemas-microsoft-com:vml" xmlns:wp14="http://schemas.microsoft.com/office/word/2010/wordprocessingDrawing" xmlns:wp="http://schemas.openxmlformats.org/drawingml/2006/wordprocessingDrawing" xmlns:w10="urn:schemas-microsoft-com:office:word" xmlns:w="http://schemas.openxmlformats.org/wordprocessingml/2006/main" xmlns:w14="http://schemas.microsoft.com/office/word/2010/wordml" xmlns:w15="http://schemas.microsoft.com/office/word/2012/wordml" xmlns:w16cex="http://schemas.microsoft.com/office/word/2018/wordml/cex" xmlns:w16cid="http://schemas.microsoft.com/office/word/2016/wordml/cid" xmlns:w16="http://schemas.microsoft.com/office/word/2018/wordml" xmlns:w16sdtdh="http://schemas.microsoft.com/office/word/2020/wordml/sdtdatahash" xmlns:w16se="http://schemas.microsoft.com/office/word/2015/wordml/symex" xmlns:wpg="http://schemas.microsoft.com/office/word/2010/wordprocessingGroup" xmlns:wpi="http://schemas.microsoft.com/office/word/2010/wordprocessingInk" xmlns:wne="http://schemas.microsoft.com/office/word/2006/wordml" xmlns:wps="http://schemas.microsoft.com/office/word/2010/wordprocessingShape" mc:Ignorable="w14 w15 w16se w16cid w16 w16cex w16sdtdh wp14">
+  <w:p>
+    <w:pPr>
+      <w:pStyle w:val="Pieddepage"/>
+    </w:pPr>
+  </w:p>
+</w:ftr>
+</file>
+
+<file path=word/footer4.xml><?xml version="1.0" encoding="utf-8"?>
+<w:ftr xmlns:wpc="http://schemas.microsoft.com/office/word/2010/wordprocessingCanvas" xmlns:cx="http://schemas.microsoft.com/office/drawing/2014/chartex" xmlns:cx1="http://schemas.microsoft.com/office/drawing/2015/9/8/chartex" xmlns:cx2="http://schemas.microsoft.com/office/drawing/2015/10/21/chartex" xmlns:cx3="http://schemas.microsoft.com/office/drawing/2016/5/9/chartex" xmlns:cx4="http://schemas.microsoft.com/office/drawing/2016/5/10/chartex" xmlns:cx5="http://schemas.microsoft.com/office/drawing/2016/5/11/chartex" xmlns:cx6="http://schemas.microsoft.com/office/drawing/2016/5/12/chartex" xmlns:cx7="http://schemas.microsoft.com/office/drawing/2016/5/13/chartex" xmlns:cx8="http://schemas.microsoft.com/office/drawing/2016/5/14/chartex" xmlns:mc="http://schemas.openxmlformats.org/markup-compatibility/2006" xmlns:aink="http://schemas.microsoft.com/office/drawing/2016/ink" xmlns:am3d="http://schemas.microsoft.com/office/drawing/2017/model3d" xmlns:o="urn:schemas-microsoft-com:office:office" xmlns:r="http://schemas.openxmlformats.org/officeDocument/2006/relationships" xmlns:m="http://schemas.openxmlformats.org/officeDocument/2006/math" xmlns:v="urn:schemas-microsoft-com:vml" xmlns:wp14="http://schemas.microsoft.com/office/word/2010/wordprocessingDrawing" xmlns:wp="http://schemas.openxmlformats.org/drawingml/2006/wordprocessingDrawing" xmlns:w10="urn:schemas-microsoft-com:office:word" xmlns:w="http://schemas.openxmlformats.org/wordprocessingml/2006/main" xmlns:w14="http://schemas.microsoft.com/office/word/2010/wordml" xmlns:w15="http://schemas.microsoft.com/office/word/2012/wordml" xmlns:w16cex="http://schemas.microsoft.com/office/word/2018/wordml/cex" xmlns:w16cid="http://schemas.microsoft.com/office/word/2016/wordml/cid" xmlns:w16="http://schemas.microsoft.com/office/word/2018/wordml" xmlns:w16sdtdh="http://schemas.microsoft.com/office/word/2020/wordml/sdtdatahash" xmlns:w16se="http://schemas.microsoft.com/office/word/2015/wordml/symex" xmlns:wpg="http://schemas.microsoft.com/office/word/2010/wordprocessingGroup" xmlns:wpi="http://schemas.microsoft.com/office/word/2010/wordprocessingInk" xmlns:wne="http://schemas.microsoft.com/office/word/2006/wordml" xmlns:wps="http://schemas.microsoft.com/office/word/2010/wordprocessingShape" mc:Ignorable="w14 w15 w16se w16cid w16 w16cex w16sdtdh wp14">
+  <w:p>
+    <w:pPr>
+      <w:pStyle w:val="Pieddepage"/>
+      <w:rPr>
+        <w:lang w:val="fr-FR"/>
+      </w:rPr>
+    </w:pPr>
+    <w:r>
+      <w:rPr>
+        <w:lang w:val="fr-FR"/>
+      </w:rPr>
+      <w:t xml:space="preserve">Version du document : </w:t>
+    </w:r>
+    <w:r>
+      <w:fldChar w:fldCharType="begin"/>
+    </w:r>
+    <w:r>
+      <w:rPr>
+        <w:lang w:val="fr-FR"/>
+      </w:rPr>
+      <w:instrText xml:space="preserve"> DOCPROPERTY  Version  \* MERGEFORMAT </w:instrText>
+    </w:r>
+    <w:r>
+      <w:fldChar w:fldCharType="separate"/>
+    </w:r>
+    <w:r>
+      <w:rPr>
+        <w:lang w:val="fr-FR"/>
+      </w:rPr>
+      <w:t>1.0.0</w:t>
+    </w:r>
+    <w:r>
+      <w:fldChar w:fldCharType="end"/>
+    </w:r>
+    <w:r>
+      <w:ptab w:relativeTo="margin" w:alignment="center" w:leader="none"/>
+    </w:r>
+    <w:r>
+      <w:rPr>
+        <w:lang w:val="fr-FR"/>
+      </w:rPr>
+      <w:t xml:space="preserve">Auteur : </w:t>
+    </w:r>
+    <w:r>
+      <w:fldChar w:fldCharType="begin"/>
+    </w:r>
+    <w:r>
+      <w:rPr>
+        <w:lang w:val="fr-FR"/>
+      </w:rPr>
+      <w:instrText xml:space="preserve"> AUTHOR   \* MERGEFORMAT </w:instrText>
+    </w:r>
+    <w:r>
+      <w:fldChar w:fldCharType="separate"/>
+    </w:r>
+    <w:r>
+      <w:rPr>
+        <w:noProof/>
+        <w:lang w:val="fr-FR"/>
+      </w:rPr>
+      <w:t>TheR7angelo</w:t>
+    </w:r>
+    <w:r>
+      <w:rPr>
+        <w:noProof/>
+      </w:rPr>
+      <w:fldChar w:fldCharType="end"/>
+    </w:r>
+    <w:r>
+      <w:ptab w:relativeTo="margin" w:alignment="right" w:leader="none"/>
+    </w:r>
+  </w:p>
+  <w:p>
+    <w:pPr>
+      <w:pStyle w:val="Pieddepage"/>
+      <w:rPr>
+        <w:lang w:val="fr-FR"/>
+      </w:rPr>
+    </w:pPr>
+    <w:r>
+      <w:rPr>
+        <w:lang w:val="fr-FR"/>
+      </w:rPr>
+      <w:t xml:space="preserve">Dernière sauvegarde : </w:t>
+    </w:r>
+    <w:r>
+      <w:fldChar w:fldCharType="begin"/>
+    </w:r>
+    <w:r>
+      <w:instrText xml:space="preserve"> SAVEDATE  \@ "dd/MM/yyyy"  \* MERGEFORMAT </w:instrText>
+    </w:r>
+    <w:r>
+      <w:fldChar w:fldCharType="separate"/>
+    </w:r>
+    <w:r>
+      <w:rPr>
+        <w:noProof/>
+      </w:rPr>
+      <w:t>03/09/2024</w:t>
+    </w:r>
+    <w:r>
+      <w:fldChar w:fldCharType="end"/>
+    </w:r>
+    <w:r>
+      <w:ptab w:relativeTo="margin" w:alignment="center" w:leader="none"/>
+    </w:r>
+    <w:r>
+      <w:ptab w:relativeTo="margin" w:alignment="right" w:leader="none"/>
+    </w:r>
+    <w:r>
+      <w:fldChar w:fldCharType="begin"/>
+    </w:r>
+    <w:r>
+      <w:rPr>
+        <w:lang w:val="fr-FR"/>
+      </w:rPr>
+      <w:instrText xml:space="preserve"> PAGE   \* MERGEFORMAT </w:instrText>
+    </w:r>
+    <w:r>
+      <w:fldChar w:fldCharType="separate"/>
+    </w:r>
+    <w:r>
+      <w:rPr>
+        <w:noProof/>
+        <w:lang w:val="fr-FR"/>
+      </w:rPr>
+      <w:t>1</w:t>
+    </w:r>
+    <w:r>
+      <w:fldChar w:fldCharType="end"/>
+    </w:r>
+    <w:r>
+      <w:rPr>
+        <w:lang w:val="fr-FR"/>
+      </w:rPr>
+      <w:t>/</w:t>
+    </w:r>
+    <w:r>
+      <w:fldChar w:fldCharType="begin"/>
+    </w:r>
+    <w:r>
+      <w:rPr>
+        <w:lang w:val="fr-FR"/>
+      </w:rPr>
+      <w:instrText xml:space="preserve"> SECTIONPAGES  \* Arabic  \* MERGEFORMAT </w:instrText>
+    </w:r>
+    <w:r>
+      <w:fldChar w:fldCharType="separate"/>
+    </w:r>
+    <w:r>
+      <w:rPr>
+        <w:noProof/>
+        <w:lang w:val="fr-FR"/>
+      </w:rPr>
+      <w:t>1</w:t>
+    </w:r>
+    <w:r>
+      <w:fldChar w:fldCharType="end"/>
+    </w:r>
+  </w:p>
+</w:ftr>
+</file>
+
+<file path=word/footer5.xml><?xml version="1.0" encoding="utf-8"?>
+<w:ftr xmlns:wpc="http://schemas.microsoft.com/office/word/2010/wordprocessingCanvas" xmlns:cx="http://schemas.microsoft.com/office/drawing/2014/chartex" xmlns:cx1="http://schemas.microsoft.com/office/drawing/2015/9/8/chartex" xmlns:cx2="http://schemas.microsoft.com/office/drawing/2015/10/21/chartex" xmlns:cx3="http://schemas.microsoft.com/office/drawing/2016/5/9/chartex" xmlns:cx4="http://schemas.microsoft.com/office/drawing/2016/5/10/chartex" xmlns:cx5="http://schemas.microsoft.com/office/drawing/2016/5/11/chartex" xmlns:cx6="http://schemas.microsoft.com/office/drawing/2016/5/12/chartex" xmlns:cx7="http://schemas.microsoft.com/office/drawing/2016/5/13/chartex" xmlns:cx8="http://schemas.microsoft.com/office/drawing/2016/5/14/chartex" xmlns:mc="http://schemas.openxmlformats.org/markup-compatibility/2006" xmlns:aink="http://schemas.microsoft.com/office/drawing/2016/ink" xmlns:am3d="http://schemas.microsoft.com/office/drawing/2017/model3d" xmlns:o="urn:schemas-microsoft-com:office:office" xmlns:r="http://schemas.openxmlformats.org/officeDocument/2006/relationships" xmlns:m="http://schemas.openxmlformats.org/officeDocument/2006/math" xmlns:v="urn:schemas-microsoft-com:vml" xmlns:wp14="http://schemas.microsoft.com/office/word/2010/wordprocessingDrawing" xmlns:wp="http://schemas.openxmlformats.org/drawingml/2006/wordprocessingDrawing" xmlns:w10="urn:schemas-microsoft-com:office:word" xmlns:w="http://schemas.openxmlformats.org/wordprocessingml/2006/main" xmlns:w14="http://schemas.microsoft.com/office/word/2010/wordml" xmlns:w15="http://schemas.microsoft.com/office/word/2012/wordml" xmlns:w16cex="http://schemas.microsoft.com/office/word/2018/wordml/cex" xmlns:w16cid="http://schemas.microsoft.com/office/word/2016/wordml/cid" xmlns:w16="http://schemas.microsoft.com/office/word/2018/wordml" xmlns:w16sdtdh="http://schemas.microsoft.com/office/word/2020/wordml/sdtdatahash" xmlns:w16se="http://schemas.microsoft.com/office/word/2015/wordml/symex" xmlns:wpg="http://schemas.microsoft.com/office/word/2010/wordprocessingGroup" xmlns:wpi="http://schemas.microsoft.com/office/word/2010/wordprocessingInk" xmlns:wne="http://schemas.microsoft.com/office/word/2006/wordml" xmlns:wps="http://schemas.microsoft.com/office/word/2010/wordprocessingShape" mc:Ignorable="w14 w15 w16se w16cid w16 w16cex w16sdtdh wp14">
+  <w:p>
+    <w:pPr>
+      <w:pStyle w:val="Pieddepage"/>
+    </w:pPr>
+  </w:p>
+</w:ftr>
+</file>
+
+<file path=word/footnotes.xml><?xml version="1.0" encoding="utf-8"?>
+<w:footnotes xmlns:wpc="http://schemas.microsoft.com/office/word/2010/wordprocessingCanvas" xmlns:cx="http://schemas.microsoft.com/office/drawing/2014/chartex" xmlns:cx1="http://schemas.microsoft.com/office/drawing/2015/9/8/chartex" xmlns:cx2="http://schemas.microsoft.com/office/drawing/2015/10/21/chartex" xmlns:cx3="http://schemas.microsoft.com/office/drawing/2016/5/9/chartex" xmlns:cx4="http://schemas.microsoft.com/office/drawing/2016/5/10/chartex" xmlns:cx5="http://schemas.microsoft.com/office/drawing/2016/5/11/chartex" xmlns:cx6="http://schemas.microsoft.com/office/drawing/2016/5/12/chartex" xmlns:cx7="http://schemas.microsoft.com/office/drawing/2016/5/13/chartex" xmlns:cx8="http://schemas.microsoft.com/office/drawing/2016/5/14/chartex" xmlns:mc="http://schemas.openxmlformats.org/markup-compatibility/2006" xmlns:aink="http://schemas.microsoft.com/office/drawing/2016/ink" xmlns:am3d="http://schemas.microsoft.com/office/drawing/2017/model3d" xmlns:o="urn:schemas-microsoft-com:office:office" xmlns:r="http://schemas.openxmlformats.org/officeDocument/2006/relationships" xmlns:m="http://schemas.openxmlformats.org/officeDocument/2006/math" xmlns:v="urn:schemas-microsoft-com:vml" xmlns:wp14="http://schemas.microsoft.com/office/word/2010/wordprocessingDrawing" xmlns:wp="http://schemas.openxmlformats.org/drawingml/2006/wordprocessingDrawing" xmlns:w10="urn:schemas-microsoft-com:office:word" xmlns:w="http://schemas.openxmlformats.org/wordprocessingml/2006/main" xmlns:w14="http://schemas.microsoft.com/office/word/2010/wordml" xmlns:w15="http://schemas.microsoft.com/office/word/2012/wordml" xmlns:w16cex="http://schemas.microsoft.com/office/word/2018/wordml/cex" xmlns:w16cid="http://schemas.microsoft.com/office/word/2016/wordml/cid" xmlns:w16="http://schemas.microsoft.com/office/word/2018/wordml" xmlns:w16sdtdh="http://schemas.microsoft.com/office/word/2020/wordml/sdtdatahash" xmlns:w16se="http://schemas.microsoft.com/office/word/2015/wordml/symex" xmlns:wpg="http://schemas.microsoft.com/office/word/2010/wordprocessingGroup" xmlns:wpi="http://schemas.microsoft.com/office/word/2010/wordprocessingInk" xmlns:wne="http://schemas.microsoft.com/office/word/2006/wordml" xmlns:wps="http://schemas.microsoft.com/office/word/2010/wordprocessingShape" mc:Ignorable="w14 w15 w16se w16cid w16 w16cex w16sdtdh wp14">
+  <w:footnote w:type="separator" w:id="-1">
+    <w:p>
+      <w:r>
+        <w:separator/>
+      </w:r>
+    </w:p>
+  </w:footnote>
+  <w:footnote w:type="continuationSeparator" w:id="0">
+    <w:p>
+      <w:r>
+        <w:continuationSeparator/>
+      </w:r>
+    </w:p>
+  </w:footnote>
+</w:footnotes>
+</file>
+
+<file path=word/header1.xml><?xml version="1.0" encoding="utf-8"?>
+<w:hdr xmlns:wpc="http://schemas.microsoft.com/office/word/2010/wordprocessingCanvas" xmlns:cx="http://schemas.microsoft.com/office/drawing/2014/chartex" xmlns:cx1="http://schemas.microsoft.com/office/drawing/2015/9/8/chartex" xmlns:cx2="http://schemas.microsoft.com/office/drawing/2015/10/21/chartex" xmlns:cx3="http://schemas.microsoft.com/office/drawing/2016/5/9/chartex" xmlns:cx4="http://schemas.microsoft.com/office/drawing/2016/5/10/chartex" xmlns:cx5="http://schemas.microsoft.com/office/drawing/2016/5/11/chartex" xmlns:cx6="http://schemas.microsoft.com/office/drawing/2016/5/12/chartex" xmlns:cx7="http://schemas.microsoft.com/office/drawing/2016/5/13/chartex" xmlns:cx8="http://schemas.microsoft.com/office/drawing/2016/5/14/chartex" xmlns:mc="http://schemas.openxmlformats.org/markup-compatibility/2006" xmlns:aink="http://schemas.microsoft.com/office/drawing/2016/ink" xmlns:am3d="http://schemas.microsoft.com/office/drawing/2017/model3d" xmlns:o="urn:schemas-microsoft-com:office:office" xmlns:r="http://schemas.openxmlformats.org/officeDocument/2006/relationships" xmlns:m="http://schemas.openxmlformats.org/officeDocument/2006/math" xmlns:v="urn:schemas-microsoft-com:vml" xmlns:wp14="http://schemas.microsoft.com/office/word/2010/wordprocessingDrawing" xmlns:wp="http://schemas.openxmlformats.org/drawingml/2006/wordprocessingDrawing" xmlns:w10="urn:schemas-microsoft-com:office:word" xmlns:w="http://schemas.openxmlformats.org/wordprocessingml/2006/main" xmlns:w14="http://schemas.microsoft.com/office/word/2010/wordml" xmlns:w15="http://schemas.microsoft.com/office/word/2012/wordml" xmlns:w16cex="http://schemas.microsoft.com/office/word/2018/wordml/cex" xmlns:w16cid="http://schemas.microsoft.com/office/word/2016/wordml/cid" xmlns:w16="http://schemas.microsoft.com/office/word/2018/wordml" xmlns:w16sdtdh="http://schemas.microsoft.com/office/word/2020/wordml/sdtdatahash" xmlns:w16se="http://schemas.microsoft.com/office/word/2015/wordml/symex" xmlns:wpg="http://schemas.microsoft.com/office/word/2010/wordprocessingGroup" xmlns:wpi="http://schemas.microsoft.com/office/word/2010/wordprocessingInk" xmlns:wne="http://schemas.microsoft.com/office/word/2006/wordml" xmlns:wps="http://schemas.microsoft.com/office/word/2010/wordprocessingShape" mc:Ignorable="w14 w15 w16se w16cid w16 w16cex w16sdtdh wp14">
+  <w:p>
+    <w:pPr>
+      <w:pStyle w:val="En-tte"/>
+    </w:pPr>
+  </w:p>
+</w:hdr>
+</file>
+
+<file path=word/header2.xml><?xml version="1.0" encoding="utf-8"?>
+<w:hdr xmlns:wpc="http://schemas.microsoft.com/office/word/2010/wordprocessingCanvas" xmlns:cx="http://schemas.microsoft.com/office/drawing/2014/chartex" xmlns:cx1="http://schemas.microsoft.com/office/drawing/2015/9/8/chartex" xmlns:cx2="http://schemas.microsoft.com/office/drawing/2015/10/21/chartex" xmlns:cx3="http://schemas.microsoft.com/office/drawing/2016/5/9/chartex" xmlns:cx4="http://schemas.microsoft.com/office/drawing/2016/5/10/chartex" xmlns:cx5="http://schemas.microsoft.com/office/drawing/2016/5/11/chartex" xmlns:cx6="http://schemas.microsoft.com/office/drawing/2016/5/12/chartex" xmlns:cx7="http://schemas.microsoft.com/office/drawing/2016/5/13/chartex" xmlns:cx8="http://schemas.microsoft.com/office/drawing/2016/5/14/chartex" xmlns:mc="http://schemas.openxmlformats.org/markup-compatibility/2006" xmlns:aink="http://schemas.microsoft.com/office/drawing/2016/ink" xmlns:am3d="http://schemas.microsoft.com/office/drawing/2017/model3d" xmlns:o="urn:schemas-microsoft-com:office:office" xmlns:r="http://schemas.openxmlformats.org/officeDocument/2006/relationships" xmlns:m="http://schemas.openxmlformats.org/officeDocument/2006/math" xmlns:v="urn:schemas-microsoft-com:vml" xmlns:wp14="http://schemas.microsoft.com/office/word/2010/wordprocessingDrawing" xmlns:wp="http://schemas.openxmlformats.org/drawingml/2006/wordprocessingDrawing" xmlns:w10="urn:schemas-microsoft-com:office:word" xmlns:w="http://schemas.openxmlformats.org/wordprocessingml/2006/main" xmlns:w14="http://schemas.microsoft.com/office/word/2010/wordml" xmlns:w15="http://schemas.microsoft.com/office/word/2012/wordml" xmlns:w16cex="http://schemas.microsoft.com/office/word/2018/wordml/cex" xmlns:w16cid="http://schemas.microsoft.com/office/word/2016/wordml/cid" xmlns:w16="http://schemas.microsoft.com/office/word/2018/wordml" xmlns:w16sdtdh="http://schemas.microsoft.com/office/word/2020/wordml/sdtdatahash" xmlns:w16se="http://schemas.microsoft.com/office/word/2015/wordml/symex" xmlns:wpg="http://schemas.microsoft.com/office/word/2010/wordprocessingGroup" xmlns:wpi="http://schemas.microsoft.com/office/word/2010/wordprocessingInk" xmlns:wne="http://schemas.microsoft.com/office/word/2006/wordml" xmlns:wps="http://schemas.microsoft.com/office/word/2010/wordprocessingShape" mc:Ignorable="w14 w15 w16se w16cid w16 w16cex w16sdtdh wp14">
+  <w:p>
+    <w:pPr>
+      <w:pStyle w:val="En-tte"/>
+    </w:pPr>
+  </w:p>
+</w:hdr>
+</file>
+
+<file path=word/header3.xml><?xml version="1.0" encoding="utf-8"?>
+<w:hdr xmlns:wpc="http://schemas.microsoft.com/office/word/2010/wordprocessingCanvas" xmlns:cx="http://schemas.microsoft.com/office/drawing/2014/chartex" xmlns:cx1="http://schemas.microsoft.com/office/drawing/2015/9/8/chartex" xmlns:cx2="http://schemas.microsoft.com/office/drawing/2015/10/21/chartex" xmlns:cx3="http://schemas.microsoft.com/office/drawing/2016/5/9/chartex" xmlns:cx4="http://schemas.microsoft.com/office/drawing/2016/5/10/chartex" xmlns:cx5="http://schemas.microsoft.com/office/drawing/2016/5/11/chartex" xmlns:cx6="http://schemas.microsoft.com/office/drawing/2016/5/12/chartex" xmlns:cx7="http://schemas.microsoft.com/office/drawing/2016/5/13/chartex" xmlns:cx8="http://schemas.microsoft.com/office/drawing/2016/5/14/chartex" xmlns:mc="http://schemas.openxmlformats.org/markup-compatibility/2006" xmlns:aink="http://schemas.microsoft.com/office/drawing/2016/ink" xmlns:am3d="http://schemas.microsoft.com/office/drawing/2017/model3d" xmlns:o="urn:schemas-microsoft-com:office:office" xmlns:r="http://schemas.openxmlformats.org/officeDocument/2006/relationships" xmlns:m="http://schemas.openxmlformats.org/officeDocument/2006/math" xmlns:v="urn:schemas-microsoft-com:vml" xmlns:wp14="http://schemas.microsoft.com/office/word/2010/wordprocessingDrawing" xmlns:wp="http://schemas.openxmlformats.org/drawingml/2006/wordprocessingDrawing" xmlns:w10="urn:schemas-microsoft-com:office:word" xmlns:w="http://schemas.openxmlformats.org/wordprocessingml/2006/main" xmlns:w14="http://schemas.microsoft.com/office/word/2010/wordml" xmlns:w15="http://schemas.microsoft.com/office/word/2012/wordml" xmlns:w16cex="http://schemas.microsoft.com/office/word/2018/wordml/cex" xmlns:w16cid="http://schemas.microsoft.com/office/word/2016/wordml/cid" xmlns:w16="http://schemas.microsoft.com/office/word/2018/wordml" xmlns:w16sdtdh="http://schemas.microsoft.com/office/word/2020/wordml/sdtdatahash" xmlns:w16se="http://schemas.microsoft.com/office/word/2015/wordml/symex" xmlns:wpg="http://schemas.microsoft.com/office/word/2010/wordprocessingGroup" xmlns:wpi="http://schemas.microsoft.com/office/word/2010/wordprocessingInk" xmlns:wne="http://schemas.microsoft.com/office/word/2006/wordml" xmlns:wps="http://schemas.microsoft.com/office/word/2010/wordprocessingShape" mc:Ignorable="w14 w15 w16se w16cid w16 w16cex w16sdtdh wp14">
+  <w:p>
+    <w:pPr>
+      <w:pStyle w:val="En-tte"/>
+    </w:pPr>
+  </w:p>
+</w:hdr>
+</file>
+
 <file path=word/styles.xml><?xml version="1.0" encoding="utf-8"?>
-<w:styles xmlns:mc="http://schemas.openxmlformats.org/markup-compatibility/2006" xmlns:r="http://schemas.openxmlformats.org/officeDocument/2006/relationships" xmlns:w="http://schemas.openxmlformats.org/wordprocessingml/2006/main" xmlns:w14="http://schemas.microsoft.com/office/word/2010/wordml" xmlns:w15="http://schemas.microsoft.com/office/word/2012/wordml" xmlns:w16cex="http://schemas.microsoft.com/office/word/2018/wordml/cex" xmlns:w16cid="http://schemas.microsoft.com/office/word/2016/wordml/cid" xmlns:w16="http://schemas.microsoft.com/office/word/2018/wordml" xmlns:w16du="http://schemas.microsoft.com/office/word/2023/wordml/word16du" xmlns:w16sdtdh="http://schemas.microsoft.com/office/word/2020/wordml/sdtdatahash" xmlns:w16se="http://schemas.microsoft.com/office/word/2015/wordml/symex" mc:Ignorable="w14 w15 w16se w16cid w16 w16cex w16sdtdh w16du">
+<w:styles xmlns:mc="http://schemas.openxmlformats.org/markup-compatibility/2006" xmlns:r="http://schemas.openxmlformats.org/officeDocument/2006/relationships" xmlns:w="http://schemas.openxmlformats.org/wordprocessingml/2006/main" xmlns:w14="http://schemas.microsoft.com/office/word/2010/wordml" xmlns:w15="http://schemas.microsoft.com/office/word/2012/wordml" xmlns:w16cex="http://schemas.microsoft.com/office/word/2018/wordml/cex" xmlns:w16cid="http://schemas.microsoft.com/office/word/2016/wordml/cid" xmlns:w16="http://schemas.microsoft.com/office/word/2018/wordml" xmlns:w16sdtdh="http://schemas.microsoft.com/office/word/2020/wordml/sdtdatahash" xmlns:w16se="http://schemas.microsoft.com/office/word/2015/wordml/symex" mc:Ignorable="w14 w15 w16se w16cid w16 w16cex w16sdtdh">
   <w:docDefaults>
     <w:rPrDefault>
       <w:rPr>
@@ -642,7 +1749,11 @@
   <w:style w:type="paragraph" w:default="1" w:styleId="Normal">
     <w:name w:val="Normal"/>
     <w:qFormat/>
-    <w:rsid w:val="00626114"/>
+    <w:rsid w:val="00811213"/>
+    <w:rPr>
+      <w:rFonts w:ascii="Calibri" w:hAnsi="Calibri" w:cs="Calibri"/>
+      <w:lang w:val="en-US"/>
+    </w:rPr>
   </w:style>
   <w:style w:type="paragraph" w:styleId="Titre1">
     <w:name w:val="heading 1"/>
@@ -671,7 +1782,6 @@
     <w:next w:val="Normal"/>
     <w:link w:val="Titre2Car"/>
     <w:uiPriority w:val="9"/>
-    <w:semiHidden/>
     <w:unhideWhenUsed/>
     <w:qFormat/>
     <w:rsid w:val="00B521CD"/>
@@ -888,7 +1998,6 @@
     <w:basedOn w:val="Policepardfaut"/>
     <w:link w:val="Titre2"/>
     <w:uiPriority w:val="9"/>
-    <w:semiHidden/>
     <w:rsid w:val="00B521CD"/>
     <w:rPr>
       <w:rFonts w:asciiTheme="majorHAnsi" w:eastAsiaTheme="majorEastAsia" w:hAnsiTheme="majorHAnsi" w:cstheme="majorBidi"/>
@@ -1190,7 +2299,778 @@
       <w:szCs w:val="20"/>
     </w:rPr>
   </w:style>
+  <w:style w:type="paragraph" w:styleId="Sansinterligne">
+    <w:name w:val="No Spacing"/>
+    <w:link w:val="SansinterligneCar"/>
+    <w:uiPriority w:val="1"/>
+    <w:qFormat/>
+    <w:rsid w:val="00C946F6"/>
+    <w:pPr>
+      <w:spacing w:after="0" w:line="240" w:lineRule="auto"/>
+    </w:pPr>
+    <w:rPr>
+      <w:rFonts w:eastAsiaTheme="minorEastAsia"/>
+      <w:kern w:val="0"/>
+      <w:lang w:eastAsia="fr-FR"/>
+      <w14:ligatures w14:val="none"/>
+    </w:rPr>
+  </w:style>
+  <w:style w:type="character" w:customStyle="1" w:styleId="SansinterligneCar">
+    <w:name w:val="Sans interligne Car"/>
+    <w:basedOn w:val="Policepardfaut"/>
+    <w:link w:val="Sansinterligne"/>
+    <w:uiPriority w:val="1"/>
+    <w:rsid w:val="00C946F6"/>
+    <w:rPr>
+      <w:rFonts w:eastAsiaTheme="minorEastAsia"/>
+      <w:kern w:val="0"/>
+      <w:lang w:eastAsia="fr-FR"/>
+      <w14:ligatures w14:val="none"/>
+    </w:rPr>
+  </w:style>
+  <w:style w:type="paragraph" w:styleId="En-tte">
+    <w:name w:val="header"/>
+    <w:basedOn w:val="Normal"/>
+    <w:link w:val="En-tteCar"/>
+    <w:uiPriority w:val="99"/>
+    <w:unhideWhenUsed/>
+    <w:rsid w:val="00253362"/>
+    <w:pPr>
+      <w:tabs>
+        <w:tab w:val="center" w:pos="4536"/>
+        <w:tab w:val="right" w:pos="9072"/>
+      </w:tabs>
+      <w:spacing w:after="0" w:line="240" w:lineRule="auto"/>
+    </w:pPr>
+  </w:style>
+  <w:style w:type="character" w:customStyle="1" w:styleId="En-tteCar">
+    <w:name w:val="En-tête Car"/>
+    <w:basedOn w:val="Policepardfaut"/>
+    <w:link w:val="En-tte"/>
+    <w:uiPriority w:val="99"/>
+    <w:rsid w:val="00253362"/>
+  </w:style>
+  <w:style w:type="paragraph" w:styleId="Pieddepage">
+    <w:name w:val="footer"/>
+    <w:basedOn w:val="Normal"/>
+    <w:link w:val="PieddepageCar"/>
+    <w:uiPriority w:val="99"/>
+    <w:unhideWhenUsed/>
+    <w:rsid w:val="00253362"/>
+    <w:pPr>
+      <w:tabs>
+        <w:tab w:val="center" w:pos="4536"/>
+        <w:tab w:val="right" w:pos="9072"/>
+      </w:tabs>
+      <w:spacing w:after="0" w:line="240" w:lineRule="auto"/>
+    </w:pPr>
+  </w:style>
+  <w:style w:type="character" w:customStyle="1" w:styleId="PieddepageCar">
+    <w:name w:val="Pied de page Car"/>
+    <w:basedOn w:val="Policepardfaut"/>
+    <w:link w:val="Pieddepage"/>
+    <w:uiPriority w:val="99"/>
+    <w:rsid w:val="00253362"/>
+  </w:style>
+  <w:style w:type="character" w:styleId="Textedelespacerserv">
+    <w:name w:val="Placeholder Text"/>
+    <w:basedOn w:val="Policepardfaut"/>
+    <w:uiPriority w:val="99"/>
+    <w:semiHidden/>
+    <w:rsid w:val="00D623CC"/>
+    <w:rPr>
+      <w:color w:val="808080"/>
+    </w:rPr>
+  </w:style>
+  <w:style w:type="paragraph" w:styleId="En-ttedetabledesmatires">
+    <w:name w:val="TOC Heading"/>
+    <w:basedOn w:val="Titre1"/>
+    <w:next w:val="Normal"/>
+    <w:uiPriority w:val="39"/>
+    <w:unhideWhenUsed/>
+    <w:qFormat/>
+    <w:rsid w:val="00FD4302"/>
+    <w:pPr>
+      <w:spacing w:before="240" w:after="0"/>
+      <w:outlineLvl w:val="9"/>
+    </w:pPr>
+    <w:rPr>
+      <w:kern w:val="0"/>
+      <w:sz w:val="32"/>
+      <w:szCs w:val="32"/>
+      <w:lang w:eastAsia="fr-FR"/>
+      <w14:ligatures w14:val="none"/>
+    </w:rPr>
+  </w:style>
+  <w:style w:type="paragraph" w:styleId="TM1">
+    <w:name w:val="toc 1"/>
+    <w:basedOn w:val="Normal"/>
+    <w:next w:val="Normal"/>
+    <w:autoRedefine/>
+    <w:uiPriority w:val="39"/>
+    <w:unhideWhenUsed/>
+    <w:rsid w:val="009E70B1"/>
+    <w:pPr>
+      <w:spacing w:after="100"/>
+    </w:pPr>
+  </w:style>
+  <w:style w:type="character" w:styleId="Lienhypertexte">
+    <w:name w:val="Hyperlink"/>
+    <w:basedOn w:val="Policepardfaut"/>
+    <w:uiPriority w:val="99"/>
+    <w:unhideWhenUsed/>
+    <w:rsid w:val="009E70B1"/>
+    <w:rPr>
+      <w:color w:val="467886" w:themeColor="hyperlink"/>
+      <w:u w:val="single"/>
+    </w:rPr>
+  </w:style>
+  <w:style w:type="paragraph" w:styleId="TM2">
+    <w:name w:val="toc 2"/>
+    <w:basedOn w:val="Normal"/>
+    <w:next w:val="Normal"/>
+    <w:autoRedefine/>
+    <w:uiPriority w:val="39"/>
+    <w:unhideWhenUsed/>
+    <w:rsid w:val="00E52F13"/>
+    <w:pPr>
+      <w:spacing w:after="100"/>
+      <w:ind w:left="220"/>
+    </w:pPr>
+  </w:style>
 </w:styles>
+</file>
+
+<file path=word/glossary/document.xml><?xml version="1.0" encoding="utf-8"?>
+<w:glossaryDocument xmlns:wpc="http://schemas.microsoft.com/office/word/2010/wordprocessingCanvas" xmlns:cx="http://schemas.microsoft.com/office/drawing/2014/chartex" xmlns:cx1="http://schemas.microsoft.com/office/drawing/2015/9/8/chartex" xmlns:cx2="http://schemas.microsoft.com/office/drawing/2015/10/21/chartex" xmlns:cx3="http://schemas.microsoft.com/office/drawing/2016/5/9/chartex" xmlns:cx4="http://schemas.microsoft.com/office/drawing/2016/5/10/chartex" xmlns:cx5="http://schemas.microsoft.com/office/drawing/2016/5/11/chartex" xmlns:cx6="http://schemas.microsoft.com/office/drawing/2016/5/12/chartex" xmlns:cx7="http://schemas.microsoft.com/office/drawing/2016/5/13/chartex" xmlns:cx8="http://schemas.microsoft.com/office/drawing/2016/5/14/chartex" xmlns:mc="http://schemas.openxmlformats.org/markup-compatibility/2006" xmlns:aink="http://schemas.microsoft.com/office/drawing/2016/ink" xmlns:am3d="http://schemas.microsoft.com/office/drawing/2017/model3d" xmlns:o="urn:schemas-microsoft-com:office:office" xmlns:r="http://schemas.openxmlformats.org/officeDocument/2006/relationships" xmlns:m="http://schemas.openxmlformats.org/officeDocument/2006/math" xmlns:v="urn:schemas-microsoft-com:vml" xmlns:wp14="http://schemas.microsoft.com/office/word/2010/wordprocessingDrawing" xmlns:wp="http://schemas.openxmlformats.org/drawingml/2006/wordprocessingDrawing" xmlns:w10="urn:schemas-microsoft-com:office:word" xmlns:w="http://schemas.openxmlformats.org/wordprocessingml/2006/main" xmlns:w14="http://schemas.microsoft.com/office/word/2010/wordml" xmlns:w15="http://schemas.microsoft.com/office/word/2012/wordml" xmlns:w16cex="http://schemas.microsoft.com/office/word/2018/wordml/cex" xmlns:w16cid="http://schemas.microsoft.com/office/word/2016/wordml/cid" xmlns:w16="http://schemas.microsoft.com/office/word/2018/wordml" xmlns:w16sdtdh="http://schemas.microsoft.com/office/word/2020/wordml/sdtdatahash" xmlns:w16se="http://schemas.microsoft.com/office/word/2015/wordml/symex" xmlns:wpg="http://schemas.microsoft.com/office/word/2010/wordprocessingGroup" xmlns:wpi="http://schemas.microsoft.com/office/word/2010/wordprocessingInk" xmlns:wne="http://schemas.microsoft.com/office/word/2006/wordml" xmlns:wps="http://schemas.microsoft.com/office/word/2010/wordprocessingShape" mc:Ignorable="w14 w15 w16se w16cid w16 w16cex w16sdtdh wp14">
+  <w:docParts>
+    <w:docPart>
+      <w:docPartPr>
+        <w:name w:val="9E27CFC8B617402D97EC9F119AEC587B"/>
+        <w:category>
+          <w:name w:val="Général"/>
+          <w:gallery w:val="placeholder"/>
+        </w:category>
+        <w:types>
+          <w:type w:val="bbPlcHdr"/>
+        </w:types>
+        <w:behaviors>
+          <w:behavior w:val="content"/>
+        </w:behaviors>
+        <w:guid w:val="{EEA03F22-8002-4DFB-9B47-8B2F86715FFE}"/>
+      </w:docPartPr>
+      <w:docPartBody>
+        <w:p>
+          <w:r>
+            <w:rPr>
+              <w:rStyle w:val="Textedelespacerserv"/>
+            </w:rPr>
+            <w:t>[Auteur ]</w:t>
+          </w:r>
+        </w:p>
+      </w:docPartBody>
+    </w:docPart>
+    <w:docPart>
+      <w:docPartPr>
+        <w:name w:val="87E7FA926F474188A4B629B98AE85388"/>
+        <w:category>
+          <w:name w:val="Général"/>
+          <w:gallery w:val="placeholder"/>
+        </w:category>
+        <w:types>
+          <w:type w:val="bbPlcHdr"/>
+        </w:types>
+        <w:behaviors>
+          <w:behavior w:val="content"/>
+        </w:behaviors>
+        <w:guid w:val="{AA1C4FDA-C8D9-4A80-927A-D6B1A7EECE78}"/>
+      </w:docPartPr>
+      <w:docPartBody>
+        <w:p>
+          <w:pPr>
+            <w:pStyle w:val="87E7FA926F474188A4B629B98AE85388"/>
+          </w:pPr>
+          <w:r>
+            <w:rPr>
+              <w:rStyle w:val="Textedelespacerserv"/>
+            </w:rPr>
+            <w:t>[Auteur ]</w:t>
+          </w:r>
+        </w:p>
+      </w:docPartBody>
+    </w:docPart>
+    <w:docPart>
+      <w:docPartPr>
+        <w:name w:val="9863862FFBD048079515D7B06FAB73E4"/>
+        <w:category>
+          <w:name w:val="Général"/>
+          <w:gallery w:val="placeholder"/>
+        </w:category>
+        <w:types>
+          <w:type w:val="bbPlcHdr"/>
+        </w:types>
+        <w:behaviors>
+          <w:behavior w:val="content"/>
+        </w:behaviors>
+        <w:guid w:val="{AA8B3A67-0E52-4B35-94EF-AF213A0ACF4B}"/>
+      </w:docPartPr>
+      <w:docPartBody>
+        <w:p>
+          <w:r>
+            <w:rPr>
+              <w:rStyle w:val="Textedelespacerserv"/>
+            </w:rPr>
+            <w:t>[Titre ]</w:t>
+          </w:r>
+        </w:p>
+      </w:docPartBody>
+    </w:docPart>
+  </w:docParts>
+</w:glossaryDocument>
+</file>
+
+<file path=word/glossary/fontTable.xml><?xml version="1.0" encoding="utf-8"?>
+<w:fonts xmlns:mc="http://schemas.openxmlformats.org/markup-compatibility/2006" xmlns:r="http://schemas.openxmlformats.org/officeDocument/2006/relationships" xmlns:w="http://schemas.openxmlformats.org/wordprocessingml/2006/main" xmlns:w14="http://schemas.microsoft.com/office/word/2010/wordml" xmlns:w15="http://schemas.microsoft.com/office/word/2012/wordml" xmlns:w16cex="http://schemas.microsoft.com/office/word/2018/wordml/cex" xmlns:w16cid="http://schemas.microsoft.com/office/word/2016/wordml/cid" xmlns:w16="http://schemas.microsoft.com/office/word/2018/wordml" xmlns:w16sdtdh="http://schemas.microsoft.com/office/word/2020/wordml/sdtdatahash" xmlns:w16se="http://schemas.microsoft.com/office/word/2015/wordml/symex" mc:Ignorable="w14 w15 w16se w16cid w16 w16cex w16sdtdh">
+  <w:font w:name="Aptos">
+    <w:altName w:val="Calibri"/>
+    <w:charset w:val="00"/>
+    <w:family w:val="swiss"/>
+    <w:pitch w:val="variable"/>
+    <w:sig w:usb0="20000287" w:usb1="00000003" w:usb2="00000000" w:usb3="00000000" w:csb0="0000019F" w:csb1="00000000"/>
+  </w:font>
+  <w:font w:name="Times New Roman">
+    <w:panose1 w:val="02020603050405020304"/>
+    <w:charset w:val="00"/>
+    <w:family w:val="roman"/>
+    <w:pitch w:val="variable"/>
+    <w:sig w:usb0="E0002EFF" w:usb1="C000785B" w:usb2="00000009" w:usb3="00000000" w:csb0="000001FF" w:csb1="00000000"/>
+  </w:font>
+  <w:font w:name="Calibri">
+    <w:panose1 w:val="020F0502020204030204"/>
+    <w:charset w:val="00"/>
+    <w:family w:val="swiss"/>
+    <w:pitch w:val="variable"/>
+    <w:sig w:usb0="E4002EFF" w:usb1="C200247B" w:usb2="00000009" w:usb3="00000000" w:csb0="000001FF" w:csb1="00000000"/>
+  </w:font>
+  <w:font w:name="Aptos Display">
+    <w:altName w:val="Calibri"/>
+    <w:charset w:val="00"/>
+    <w:family w:val="swiss"/>
+    <w:pitch w:val="variable"/>
+    <w:sig w:usb0="20000287" w:usb1="00000003" w:usb2="00000000" w:usb3="00000000" w:csb0="0000019F" w:csb1="00000000"/>
+  </w:font>
+  <w:font w:name="Consolas">
+    <w:panose1 w:val="020B0609020204030204"/>
+    <w:charset w:val="00"/>
+    <w:family w:val="modern"/>
+    <w:pitch w:val="fixed"/>
+    <w:sig w:usb0="E00006FF" w:usb1="0000FCFF" w:usb2="00000001" w:usb3="00000000" w:csb0="0000019F" w:csb1="00000000"/>
+  </w:font>
+  <w:font w:name="Calibri Light">
+    <w:panose1 w:val="020F0302020204030204"/>
+    <w:charset w:val="00"/>
+    <w:family w:val="swiss"/>
+    <w:pitch w:val="variable"/>
+    <w:sig w:usb0="E4002EFF" w:usb1="C200247B" w:usb2="00000009" w:usb3="00000000" w:csb0="000001FF" w:csb1="00000000"/>
+  </w:font>
+</w:fonts>
+</file>
+
+<file path=word/glossary/settings.xml><?xml version="1.0" encoding="utf-8"?>
+<w:settings xmlns:mc="http://schemas.openxmlformats.org/markup-compatibility/2006" xmlns:o="urn:schemas-microsoft-com:office:office" xmlns:r="http://schemas.openxmlformats.org/officeDocument/2006/relationships" xmlns:m="http://schemas.openxmlformats.org/officeDocument/2006/math" xmlns:v="urn:schemas-microsoft-com:vml" xmlns:w10="urn:schemas-microsoft-com:office:word" xmlns:w="http://schemas.openxmlformats.org/wordprocessingml/2006/main" xmlns:w14="http://schemas.microsoft.com/office/word/2010/wordml" xmlns:w15="http://schemas.microsoft.com/office/word/2012/wordml" xmlns:w16cex="http://schemas.microsoft.com/office/word/2018/wordml/cex" xmlns:w16cid="http://schemas.microsoft.com/office/word/2016/wordml/cid" xmlns:w16="http://schemas.microsoft.com/office/word/2018/wordml" xmlns:w16sdtdh="http://schemas.microsoft.com/office/word/2020/wordml/sdtdatahash" xmlns:w16se="http://schemas.microsoft.com/office/word/2015/wordml/symex" xmlns:sl="http://schemas.openxmlformats.org/schemaLibrary/2006/main" mc:Ignorable="w14 w15 w16se w16cid w16 w16cex w16sdtdh">
+  <w:view w:val="normal"/>
+  <w:defaultTabStop w:val="708"/>
+  <w:hyphenationZone w:val="425"/>
+  <w:characterSpacingControl w:val="doNotCompress"/>
+  <w:compat>
+    <w:useFELayout/>
+    <w:compatSetting w:name="compatibilityMode" w:uri="http://schemas.microsoft.com/office/word" w:val="15"/>
+    <w:compatSetting w:name="overrideTableStyleFontSizeAndJustification" w:uri="http://schemas.microsoft.com/office/word" w:val="1"/>
+    <w:compatSetting w:name="enableOpenTypeFeatures" w:uri="http://schemas.microsoft.com/office/word" w:val="1"/>
+    <w:compatSetting w:name="doNotFlipMirrorIndents" w:uri="http://schemas.microsoft.com/office/word" w:val="1"/>
+    <w:compatSetting w:name="differentiateMultirowTableHeaders" w:uri="http://schemas.microsoft.com/office/word" w:val="1"/>
+    <w:compatSetting w:name="useWord2013TrackBottomHyphenation" w:uri="http://schemas.microsoft.com/office/word" w:val="0"/>
+  </w:compat>
+  <w:rsids>
+    <w:rsidRoot w:val="00772AB5"/>
+    <w:rsid w:val="001007ED"/>
+    <w:rsid w:val="006E5F04"/>
+    <w:rsid w:val="00772AB5"/>
+    <w:rsid w:val="00791EE4"/>
+    <w:rsid w:val="00B63F1B"/>
+    <w:rsid w:val="00DF057C"/>
+    <w:rsid w:val="00EE1818"/>
+    <w:rsid w:val="00F136FF"/>
+  </w:rsids>
+  <m:mathPr>
+    <m:mathFont m:val="Cambria Math"/>
+    <m:brkBin m:val="before"/>
+    <m:brkBinSub m:val="--"/>
+    <m:smallFrac m:val="0"/>
+    <m:dispDef/>
+    <m:lMargin m:val="0"/>
+    <m:rMargin m:val="0"/>
+    <m:defJc m:val="centerGroup"/>
+    <m:wrapIndent m:val="1440"/>
+    <m:intLim m:val="subSup"/>
+    <m:naryLim m:val="undOvr"/>
+  </m:mathPr>
+  <w:themeFontLang w:val="fr-FR"/>
+  <w:clrSchemeMapping w:bg1="light1" w:t1="dark1" w:bg2="light2" w:t2="dark2" w:accent1="accent1" w:accent2="accent2" w:accent3="accent3" w:accent4="accent4" w:accent5="accent5" w:accent6="accent6" w:hyperlink="hyperlink" w:followedHyperlink="followedHyperlink"/>
+  <w:decimalSymbol w:val=","/>
+  <w:listSeparator w:val=";"/>
+  <w15:chartTrackingRefBased/>
+</w:settings>
+</file>
+
+<file path=word/glossary/styles.xml><?xml version="1.0" encoding="utf-8"?>
+<w:styles xmlns:mc="http://schemas.openxmlformats.org/markup-compatibility/2006" xmlns:r="http://schemas.openxmlformats.org/officeDocument/2006/relationships" xmlns:w="http://schemas.openxmlformats.org/wordprocessingml/2006/main" xmlns:w14="http://schemas.microsoft.com/office/word/2010/wordml" xmlns:w15="http://schemas.microsoft.com/office/word/2012/wordml" xmlns:w16cex="http://schemas.microsoft.com/office/word/2018/wordml/cex" xmlns:w16cid="http://schemas.microsoft.com/office/word/2016/wordml/cid" xmlns:w16="http://schemas.microsoft.com/office/word/2018/wordml" xmlns:w16sdtdh="http://schemas.microsoft.com/office/word/2020/wordml/sdtdatahash" xmlns:w16se="http://schemas.microsoft.com/office/word/2015/wordml/symex" mc:Ignorable="w14 w15 w16se w16cid w16 w16cex w16sdtdh">
+  <w:docDefaults>
+    <w:rPrDefault>
+      <w:rPr>
+        <w:rFonts w:asciiTheme="minorHAnsi" w:eastAsiaTheme="minorEastAsia" w:hAnsiTheme="minorHAnsi" w:cstheme="minorBidi"/>
+        <w:sz w:val="22"/>
+        <w:szCs w:val="22"/>
+        <w:lang w:val="fr-FR" w:eastAsia="fr-FR" w:bidi="ar-SA"/>
+      </w:rPr>
+    </w:rPrDefault>
+    <w:pPrDefault>
+      <w:pPr>
+        <w:spacing w:after="160" w:line="259" w:lineRule="auto"/>
+      </w:pPr>
+    </w:pPrDefault>
+  </w:docDefaults>
+  <w:latentStyles w:defLockedState="0" w:defUIPriority="99" w:defSemiHidden="0" w:defUnhideWhenUsed="0" w:defQFormat="0" w:count="376">
+    <w:lsdException w:name="Normal" w:uiPriority="0" w:qFormat="1"/>
+    <w:lsdException w:name="heading 1" w:uiPriority="9" w:qFormat="1"/>
+    <w:lsdException w:name="heading 2" w:semiHidden="1" w:uiPriority="9" w:unhideWhenUsed="1" w:qFormat="1"/>
+    <w:lsdException w:name="heading 3" w:semiHidden="1" w:uiPriority="9" w:unhideWhenUsed="1" w:qFormat="1"/>
+    <w:lsdException w:name="heading 4" w:semiHidden="1" w:uiPriority="9" w:unhideWhenUsed="1" w:qFormat="1"/>
+    <w:lsdException w:name="heading 5" w:semiHidden="1" w:uiPriority="9" w:unhideWhenUsed="1" w:qFormat="1"/>
+    <w:lsdException w:name="heading 6" w:semiHidden="1" w:uiPriority="9" w:unhideWhenUsed="1" w:qFormat="1"/>
+    <w:lsdException w:name="heading 7" w:semiHidden="1" w:uiPriority="9" w:unhideWhenUsed="1" w:qFormat="1"/>
+    <w:lsdException w:name="heading 8" w:semiHidden="1" w:uiPriority="9" w:unhideWhenUsed="1" w:qFormat="1"/>
+    <w:lsdException w:name="heading 9" w:semiHidden="1" w:uiPriority="9" w:unhideWhenUsed="1" w:qFormat="1"/>
+    <w:lsdException w:name="index 1" w:semiHidden="1" w:unhideWhenUsed="1"/>
+    <w:lsdException w:name="index 2" w:semiHidden="1" w:unhideWhenUsed="1"/>
+    <w:lsdException w:name="index 3" w:semiHidden="1" w:unhideWhenUsed="1"/>
+    <w:lsdException w:name="index 4" w:semiHidden="1" w:unhideWhenUsed="1"/>
+    <w:lsdException w:name="index 5" w:semiHidden="1" w:unhideWhenUsed="1"/>
+    <w:lsdException w:name="index 6" w:semiHidden="1" w:unhideWhenUsed="1"/>
+    <w:lsdException w:name="index 7" w:semiHidden="1" w:unhideWhenUsed="1"/>
+    <w:lsdException w:name="index 8" w:semiHidden="1" w:unhideWhenUsed="1"/>
+    <w:lsdException w:name="index 9" w:semiHidden="1" w:unhideWhenUsed="1"/>
+    <w:lsdException w:name="toc 1" w:semiHidden="1" w:uiPriority="39" w:unhideWhenUsed="1"/>
+    <w:lsdException w:name="toc 2" w:semiHidden="1" w:uiPriority="39" w:unhideWhenUsed="1"/>
+    <w:lsdException w:name="toc 3" w:semiHidden="1" w:uiPriority="39" w:unhideWhenUsed="1"/>
+    <w:lsdException w:name="toc 4" w:semiHidden="1" w:uiPriority="39" w:unhideWhenUsed="1"/>
+    <w:lsdException w:name="toc 5" w:semiHidden="1" w:uiPriority="39" w:unhideWhenUsed="1"/>
+    <w:lsdException w:name="toc 6" w:semiHidden="1" w:uiPriority="39" w:unhideWhenUsed="1"/>
+    <w:lsdException w:name="toc 7" w:semiHidden="1" w:uiPriority="39" w:unhideWhenUsed="1"/>
+    <w:lsdException w:name="toc 8" w:semiHidden="1" w:uiPriority="39" w:unhideWhenUsed="1"/>
+    <w:lsdException w:name="toc 9" w:semiHidden="1" w:uiPriority="39" w:unhideWhenUsed="1"/>
+    <w:lsdException w:name="Normal Indent" w:semiHidden="1" w:unhideWhenUsed="1"/>
+    <w:lsdException w:name="footnote text" w:semiHidden="1" w:unhideWhenUsed="1"/>
+    <w:lsdException w:name="annotation text" w:semiHidden="1" w:unhideWhenUsed="1"/>
+    <w:lsdException w:name="header" w:semiHidden="1" w:unhideWhenUsed="1"/>
+    <w:lsdException w:name="footer" w:semiHidden="1" w:unhideWhenUsed="1"/>
+    <w:lsdException w:name="index heading" w:semiHidden="1" w:unhideWhenUsed="1"/>
+    <w:lsdException w:name="caption" w:semiHidden="1" w:uiPriority="35" w:unhideWhenUsed="1" w:qFormat="1"/>
+    <w:lsdException w:name="table of figures" w:semiHidden="1" w:unhideWhenUsed="1"/>
+    <w:lsdException w:name="envelope address" w:semiHidden="1" w:unhideWhenUsed="1"/>
+    <w:lsdException w:name="envelope return" w:semiHidden="1" w:unhideWhenUsed="1"/>
+    <w:lsdException w:name="footnote reference" w:semiHidden="1" w:unhideWhenUsed="1"/>
+    <w:lsdException w:name="annotation reference" w:semiHidden="1" w:unhideWhenUsed="1"/>
+    <w:lsdException w:name="line number" w:semiHidden="1" w:unhideWhenUsed="1"/>
+    <w:lsdException w:name="page number" w:semiHidden="1" w:unhideWhenUsed="1"/>
+    <w:lsdException w:name="endnote reference" w:semiHidden="1" w:unhideWhenUsed="1"/>
+    <w:lsdException w:name="endnote text" w:semiHidden="1" w:unhideWhenUsed="1"/>
+    <w:lsdException w:name="table of authorities" w:semiHidden="1" w:unhideWhenUsed="1"/>
+    <w:lsdException w:name="macro" w:semiHidden="1" w:unhideWhenUsed="1"/>
+    <w:lsdException w:name="toa heading" w:semiHidden="1" w:unhideWhenUsed="1"/>
+    <w:lsdException w:name="List" w:semiHidden="1" w:unhideWhenUsed="1"/>
+    <w:lsdException w:name="List Bullet" w:semiHidden="1" w:unhideWhenUsed="1"/>
+    <w:lsdException w:name="List Number" w:semiHidden="1" w:unhideWhenUsed="1"/>
+    <w:lsdException w:name="List 2" w:semiHidden="1" w:unhideWhenUsed="1"/>
+    <w:lsdException w:name="List 3" w:semiHidden="1" w:unhideWhenUsed="1"/>
+    <w:lsdException w:name="List 4" w:semiHidden="1" w:unhideWhenUsed="1"/>
+    <w:lsdException w:name="List 5" w:semiHidden="1" w:unhideWhenUsed="1"/>
+    <w:lsdException w:name="List Bullet 2" w:semiHidden="1" w:unhideWhenUsed="1"/>
+    <w:lsdException w:name="List Bullet 3" w:semiHidden="1" w:unhideWhenUsed="1"/>
+    <w:lsdException w:name="List Bullet 4" w:semiHidden="1" w:unhideWhenUsed="1"/>
+    <w:lsdException w:name="List Bullet 5" w:semiHidden="1" w:unhideWhenUsed="1"/>
+    <w:lsdException w:name="List Number 2" w:semiHidden="1" w:unhideWhenUsed="1"/>
+    <w:lsdException w:name="List Number 3" w:semiHidden="1" w:unhideWhenUsed="1"/>
+    <w:lsdException w:name="List Number 4" w:semiHidden="1" w:unhideWhenUsed="1"/>
+    <w:lsdException w:name="List Number 5" w:semiHidden="1" w:unhideWhenUsed="1"/>
+    <w:lsdException w:name="Title" w:uiPriority="10" w:qFormat="1"/>
+    <w:lsdException w:name="Closing" w:semiHidden="1" w:unhideWhenUsed="1"/>
+    <w:lsdException w:name="Signature" w:semiHidden="1" w:unhideWhenUsed="1"/>
+    <w:lsdException w:name="Default Paragraph Font" w:semiHidden="1" w:uiPriority="1" w:unhideWhenUsed="1"/>
+    <w:lsdException w:name="Body Text" w:semiHidden="1" w:unhideWhenUsed="1"/>
+    <w:lsdException w:name="Body Text Indent" w:semiHidden="1" w:unhideWhenUsed="1"/>
+    <w:lsdException w:name="List Continue" w:semiHidden="1" w:unhideWhenUsed="1"/>
+    <w:lsdException w:name="List Continue 2" w:semiHidden="1" w:unhideWhenUsed="1"/>
+    <w:lsdException w:name="List Continue 3" w:semiHidden="1" w:unhideWhenUsed="1"/>
+    <w:lsdException w:name="List Continue 4" w:semiHidden="1" w:unhideWhenUsed="1"/>
+    <w:lsdException w:name="List Continue 5" w:semiHidden="1" w:unhideWhenUsed="1"/>
+    <w:lsdException w:name="Message Header" w:semiHidden="1" w:unhideWhenUsed="1"/>
+    <w:lsdException w:name="Subtitle" w:uiPriority="11" w:qFormat="1"/>
+    <w:lsdException w:name="Salutation" w:semiHidden="1" w:unhideWhenUsed="1"/>
+    <w:lsdException w:name="Date" w:semiHidden="1" w:unhideWhenUsed="1"/>
+    <w:lsdException w:name="Body Text First Indent" w:semiHidden="1" w:unhideWhenUsed="1"/>
+    <w:lsdException w:name="Body Text First Indent 2" w:semiHidden="1" w:unhideWhenUsed="1"/>
+    <w:lsdException w:name="Note Heading" w:semiHidden="1" w:unhideWhenUsed="1"/>
+    <w:lsdException w:name="Body Text 2" w:semiHidden="1" w:unhideWhenUsed="1"/>
+    <w:lsdException w:name="Body Text 3" w:semiHidden="1" w:unhideWhenUsed="1"/>
+    <w:lsdException w:name="Body Text Indent 2" w:semiHidden="1" w:unhideWhenUsed="1"/>
+    <w:lsdException w:name="Body Text Indent 3" w:semiHidden="1" w:unhideWhenUsed="1"/>
+    <w:lsdException w:name="Block Text" w:semiHidden="1" w:unhideWhenUsed="1"/>
+    <w:lsdException w:name="Hyperlink" w:semiHidden="1" w:unhideWhenUsed="1"/>
+    <w:lsdException w:name="FollowedHyperlink" w:semiHidden="1" w:unhideWhenUsed="1"/>
+    <w:lsdException w:name="Strong" w:uiPriority="22" w:qFormat="1"/>
+    <w:lsdException w:name="Emphasis" w:uiPriority="20" w:qFormat="1"/>
+    <w:lsdException w:name="Document Map" w:semiHidden="1" w:unhideWhenUsed="1"/>
+    <w:lsdException w:name="Plain Text" w:semiHidden="1" w:unhideWhenUsed="1"/>
+    <w:lsdException w:name="E-mail Signature" w:semiHidden="1" w:unhideWhenUsed="1"/>
+    <w:lsdException w:name="HTML Top of Form" w:semiHidden="1" w:unhideWhenUsed="1"/>
+    <w:lsdException w:name="HTML Bottom of Form" w:semiHidden="1" w:unhideWhenUsed="1"/>
+    <w:lsdException w:name="Normal (Web)" w:semiHidden="1" w:unhideWhenUsed="1"/>
+    <w:lsdException w:name="HTML Acronym" w:semiHidden="1" w:unhideWhenUsed="1"/>
+    <w:lsdException w:name="HTML Address" w:semiHidden="1" w:unhideWhenUsed="1"/>
+    <w:lsdException w:name="HTML Cite" w:semiHidden="1" w:unhideWhenUsed="1"/>
+    <w:lsdException w:name="HTML Code" w:semiHidden="1" w:unhideWhenUsed="1"/>
+    <w:lsdException w:name="HTML Definition" w:semiHidden="1" w:unhideWhenUsed="1"/>
+    <w:lsdException w:name="HTML Keyboard" w:semiHidden="1" w:unhideWhenUsed="1"/>
+    <w:lsdException w:name="HTML Preformatted" w:semiHidden="1" w:unhideWhenUsed="1"/>
+    <w:lsdException w:name="HTML Sample" w:semiHidden="1" w:unhideWhenUsed="1"/>
+    <w:lsdException w:name="HTML Typewriter" w:semiHidden="1" w:unhideWhenUsed="1"/>
+    <w:lsdException w:name="HTML Variable" w:semiHidden="1" w:unhideWhenUsed="1"/>
+    <w:lsdException w:name="Normal Table" w:semiHidden="1" w:unhideWhenUsed="1"/>
+    <w:lsdException w:name="annotation subject" w:semiHidden="1" w:unhideWhenUsed="1"/>
+    <w:lsdException w:name="No List" w:semiHidden="1" w:unhideWhenUsed="1"/>
+    <w:lsdException w:name="Outline List 1" w:semiHidden="1" w:unhideWhenUsed="1"/>
+    <w:lsdException w:name="Outline List 2" w:semiHidden="1" w:unhideWhenUsed="1"/>
+    <w:lsdException w:name="Outline List 3" w:semiHidden="1" w:unhideWhenUsed="1"/>
+    <w:lsdException w:name="Table Simple 1" w:semiHidden="1" w:unhideWhenUsed="1"/>
+    <w:lsdException w:name="Table Simple 2" w:semiHidden="1" w:unhideWhenUsed="1"/>
+    <w:lsdException w:name="Table Simple 3" w:semiHidden="1" w:unhideWhenUsed="1"/>
+    <w:lsdException w:name="Table Classic 1" w:semiHidden="1" w:unhideWhenUsed="1"/>
+    <w:lsdException w:name="Table Classic 2" w:semiHidden="1" w:unhideWhenUsed="1"/>
+    <w:lsdException w:name="Table Classic 3" w:semiHidden="1" w:unhideWhenUsed="1"/>
+    <w:lsdException w:name="Table Classic 4" w:semiHidden="1" w:unhideWhenUsed="1"/>
+    <w:lsdException w:name="Table Colorful 1" w:semiHidden="1" w:unhideWhenUsed="1"/>
+    <w:lsdException w:name="Table Colorful 2" w:semiHidden="1" w:unhideWhenUsed="1"/>
+    <w:lsdException w:name="Table Colorful 3" w:semiHidden="1" w:unhideWhenUsed="1"/>
+    <w:lsdException w:name="Table Columns 1" w:semiHidden="1" w:unhideWhenUsed="1"/>
+    <w:lsdException w:name="Table Columns 2" w:semiHidden="1" w:unhideWhenUsed="1"/>
+    <w:lsdException w:name="Table Columns 3" w:semiHidden="1" w:unhideWhenUsed="1"/>
+    <w:lsdException w:name="Table Columns 4" w:semiHidden="1" w:unhideWhenUsed="1"/>
+    <w:lsdException w:name="Table Columns 5" w:semiHidden="1" w:unhideWhenUsed="1"/>
+    <w:lsdException w:name="Table Grid 1" w:semiHidden="1" w:unhideWhenUsed="1"/>
+    <w:lsdException w:name="Table Grid 2" w:semiHidden="1" w:unhideWhenUsed="1"/>
+    <w:lsdException w:name="Table Grid 3" w:semiHidden="1" w:unhideWhenUsed="1"/>
+    <w:lsdException w:name="Table Grid 4" w:semiHidden="1" w:unhideWhenUsed="1"/>
+    <w:lsdException w:name="Table Grid 5" w:semiHidden="1" w:unhideWhenUsed="1"/>
+    <w:lsdException w:name="Table Grid 6" w:semiHidden="1" w:unhideWhenUsed="1"/>
+    <w:lsdException w:name="Table Grid 7" w:semiHidden="1" w:unhideWhenUsed="1"/>
+    <w:lsdException w:name="Table Grid 8" w:semiHidden="1" w:unhideWhenUsed="1"/>
+    <w:lsdException w:name="Table List 1" w:semiHidden="1" w:unhideWhenUsed="1"/>
+    <w:lsdException w:name="Table List 2" w:semiHidden="1" w:unhideWhenUsed="1"/>
+    <w:lsdException w:name="Table List 3" w:semiHidden="1" w:unhideWhenUsed="1"/>
+    <w:lsdException w:name="Table List 4" w:semiHidden="1" w:unhideWhenUsed="1"/>
+    <w:lsdException w:name="Table List 5" w:semiHidden="1" w:unhideWhenUsed="1"/>
+    <w:lsdException w:name="Table List 6" w:semiHidden="1" w:unhideWhenUsed="1"/>
+    <w:lsdException w:name="Table List 7" w:semiHidden="1" w:unhideWhenUsed="1"/>
+    <w:lsdException w:name="Table List 8" w:semiHidden="1" w:unhideWhenUsed="1"/>
+    <w:lsdException w:name="Table 3D effects 1" w:semiHidden="1" w:unhideWhenUsed="1"/>
+    <w:lsdException w:name="Table 3D effects 2" w:semiHidden="1" w:unhideWhenUsed="1"/>
+    <w:lsdException w:name="Table 3D effects 3" w:semiHidden="1" w:unhideWhenUsed="1"/>
+    <w:lsdException w:name="Table Contemporary" w:semiHidden="1" w:unhideWhenUsed="1"/>
+    <w:lsdException w:name="Table Elegant" w:semiHidden="1" w:unhideWhenUsed="1"/>
+    <w:lsdException w:name="Table Professional" w:semiHidden="1" w:unhideWhenUsed="1"/>
+    <w:lsdException w:name="Table Subtle 1" w:semiHidden="1" w:unhideWhenUsed="1"/>
+    <w:lsdException w:name="Table Subtle 2" w:semiHidden="1" w:unhideWhenUsed="1"/>
+    <w:lsdException w:name="Table Web 1" w:semiHidden="1" w:unhideWhenUsed="1"/>
+    <w:lsdException w:name="Table Web 2" w:semiHidden="1" w:unhideWhenUsed="1"/>
+    <w:lsdException w:name="Table Web 3" w:semiHidden="1" w:unhideWhenUsed="1"/>
+    <w:lsdException w:name="Balloon Text" w:semiHidden="1" w:unhideWhenUsed="1"/>
+    <w:lsdException w:name="Table Grid" w:uiPriority="39"/>
+    <w:lsdException w:name="Table Theme" w:semiHidden="1" w:unhideWhenUsed="1"/>
+    <w:lsdException w:name="Placeholder Text" w:semiHidden="1"/>
+    <w:lsdException w:name="No Spacing" w:uiPriority="1" w:qFormat="1"/>
+    <w:lsdException w:name="Light Shading" w:uiPriority="60"/>
+    <w:lsdException w:name="Light List" w:uiPriority="61"/>
+    <w:lsdException w:name="Light Grid" w:uiPriority="62"/>
+    <w:lsdException w:name="Medium Shading 1" w:uiPriority="63"/>
+    <w:lsdException w:name="Medium Shading 2" w:uiPriority="64"/>
+    <w:lsdException w:name="Medium List 1" w:uiPriority="65"/>
+    <w:lsdException w:name="Medium List 2" w:uiPriority="66"/>
+    <w:lsdException w:name="Medium Grid 1" w:uiPriority="67"/>
+    <w:lsdException w:name="Medium Grid 2" w:uiPriority="68"/>
+    <w:lsdException w:name="Medium Grid 3" w:uiPriority="69"/>
+    <w:lsdException w:name="Dark List" w:uiPriority="70"/>
+    <w:lsdException w:name="Colorful Shading" w:uiPriority="71"/>
+    <w:lsdException w:name="Colorful List" w:uiPriority="72"/>
+    <w:lsdException w:name="Colorful Grid" w:uiPriority="73"/>
+    <w:lsdException w:name="Light Shading Accent 1" w:uiPriority="60"/>
+    <w:lsdException w:name="Light List Accent 1" w:uiPriority="61"/>
+    <w:lsdException w:name="Light Grid Accent 1" w:uiPriority="62"/>
+    <w:lsdException w:name="Medium Shading 1 Accent 1" w:uiPriority="63"/>
+    <w:lsdException w:name="Medium Shading 2 Accent 1" w:uiPriority="64"/>
+    <w:lsdException w:name="Medium List 1 Accent 1" w:uiPriority="65"/>
+    <w:lsdException w:name="Revision" w:semiHidden="1"/>
+    <w:lsdException w:name="List Paragraph" w:uiPriority="34" w:qFormat="1"/>
+    <w:lsdException w:name="Quote" w:uiPriority="29" w:qFormat="1"/>
+    <w:lsdException w:name="Intense Quote" w:uiPriority="30" w:qFormat="1"/>
+    <w:lsdException w:name="Medium List 2 Accent 1" w:uiPriority="66"/>
+    <w:lsdException w:name="Medium Grid 1 Accent 1" w:uiPriority="67"/>
+    <w:lsdException w:name="Medium Grid 2 Accent 1" w:uiPriority="68"/>
+    <w:lsdException w:name="Medium Grid 3 Accent 1" w:uiPriority="69"/>
+    <w:lsdException w:name="Dark List Accent 1" w:uiPriority="70"/>
+    <w:lsdException w:name="Colorful Shading Accent 1" w:uiPriority="71"/>
+    <w:lsdException w:name="Colorful List Accent 1" w:uiPriority="72"/>
+    <w:lsdException w:name="Colorful Grid Accent 1" w:uiPriority="73"/>
+    <w:lsdException w:name="Light Shading Accent 2" w:uiPriority="60"/>
+    <w:lsdException w:name="Light List Accent 2" w:uiPriority="61"/>
+    <w:lsdException w:name="Light Grid Accent 2" w:uiPriority="62"/>
+    <w:lsdException w:name="Medium Shading 1 Accent 2" w:uiPriority="63"/>
+    <w:lsdException w:name="Medium Shading 2 Accent 2" w:uiPriority="64"/>
+    <w:lsdException w:name="Medium List 1 Accent 2" w:uiPriority="65"/>
+    <w:lsdException w:name="Medium List 2 Accent 2" w:uiPriority="66"/>
+    <w:lsdException w:name="Medium Grid 1 Accent 2" w:uiPriority="67"/>
+    <w:lsdException w:name="Medium Grid 2 Accent 2" w:uiPriority="68"/>
+    <w:lsdException w:name="Medium Grid 3 Accent 2" w:uiPriority="69"/>
+    <w:lsdException w:name="Dark List Accent 2" w:uiPriority="70"/>
+    <w:lsdException w:name="Colorful Shading Accent 2" w:uiPriority="71"/>
+    <w:lsdException w:name="Colorful List Accent 2" w:uiPriority="72"/>
+    <w:lsdException w:name="Colorful Grid Accent 2" w:uiPriority="73"/>
+    <w:lsdException w:name="Light Shading Accent 3" w:uiPriority="60"/>
+    <w:lsdException w:name="Light List Accent 3" w:uiPriority="61"/>
+    <w:lsdException w:name="Light Grid Accent 3" w:uiPriority="62"/>
+    <w:lsdException w:name="Medium Shading 1 Accent 3" w:uiPriority="63"/>
+    <w:lsdException w:name="Medium Shading 2 Accent 3" w:uiPriority="64"/>
+    <w:lsdException w:name="Medium List 1 Accent 3" w:uiPriority="65"/>
+    <w:lsdException w:name="Medium List 2 Accent 3" w:uiPriority="66"/>
+    <w:lsdException w:name="Medium Grid 1 Accent 3" w:uiPriority="67"/>
+    <w:lsdException w:name="Medium Grid 2 Accent 3" w:uiPriority="68"/>
+    <w:lsdException w:name="Medium Grid 3 Accent 3" w:uiPriority="69"/>
+    <w:lsdException w:name="Dark List Accent 3" w:uiPriority="70"/>
+    <w:lsdException w:name="Colorful Shading Accent 3" w:uiPriority="71"/>
+    <w:lsdException w:name="Colorful List Accent 3" w:uiPriority="72"/>
+    <w:lsdException w:name="Colorful Grid Accent 3" w:uiPriority="73"/>
+    <w:lsdException w:name="Light Shading Accent 4" w:uiPriority="60"/>
+    <w:lsdException w:name="Light List Accent 4" w:uiPriority="61"/>
+    <w:lsdException w:name="Light Grid Accent 4" w:uiPriority="62"/>
+    <w:lsdException w:name="Medium Shading 1 Accent 4" w:uiPriority="63"/>
+    <w:lsdException w:name="Medium Shading 2 Accent 4" w:uiPriority="64"/>
+    <w:lsdException w:name="Medium List 1 Accent 4" w:uiPriority="65"/>
+    <w:lsdException w:name="Medium List 2 Accent 4" w:uiPriority="66"/>
+    <w:lsdException w:name="Medium Grid 1 Accent 4" w:uiPriority="67"/>
+    <w:lsdException w:name="Medium Grid 2 Accent 4" w:uiPriority="68"/>
+    <w:lsdException w:name="Medium Grid 3 Accent 4" w:uiPriority="69"/>
+    <w:lsdException w:name="Dark List Accent 4" w:uiPriority="70"/>
+    <w:lsdException w:name="Colorful Shading Accent 4" w:uiPriority="71"/>
+    <w:lsdException w:name="Colorful List Accent 4" w:uiPriority="72"/>
+    <w:lsdException w:name="Colorful Grid Accent 4" w:uiPriority="73"/>
+    <w:lsdException w:name="Light Shading Accent 5" w:uiPriority="60"/>
+    <w:lsdException w:name="Light List Accent 5" w:uiPriority="61"/>
+    <w:lsdException w:name="Light Grid Accent 5" w:uiPriority="62"/>
+    <w:lsdException w:name="Medium Shading 1 Accent 5" w:uiPriority="63"/>
+    <w:lsdException w:name="Medium Shading 2 Accent 5" w:uiPriority="64"/>
+    <w:lsdException w:name="Medium List 1 Accent 5" w:uiPriority="65"/>
+    <w:lsdException w:name="Medium List 2 Accent 5" w:uiPriority="66"/>
+    <w:lsdException w:name="Medium Grid 1 Accent 5" w:uiPriority="67"/>
+    <w:lsdException w:name="Medium Grid 2 Accent 5" w:uiPriority="68"/>
+    <w:lsdException w:name="Medium Grid 3 Accent 5" w:uiPriority="69"/>
+    <w:lsdException w:name="Dark List Accent 5" w:uiPriority="70"/>
+    <w:lsdException w:name="Colorful Shading Accent 5" w:uiPriority="71"/>
+    <w:lsdException w:name="Colorful List Accent 5" w:uiPriority="72"/>
+    <w:lsdException w:name="Colorful Grid Accent 5" w:uiPriority="73"/>
+    <w:lsdException w:name="Light Shading Accent 6" w:uiPriority="60"/>
+    <w:lsdException w:name="Light List Accent 6" w:uiPriority="61"/>
+    <w:lsdException w:name="Light Grid Accent 6" w:uiPriority="62"/>
+    <w:lsdException w:name="Medium Shading 1 Accent 6" w:uiPriority="63"/>
+    <w:lsdException w:name="Medium Shading 2 Accent 6" w:uiPriority="64"/>
+    <w:lsdException w:name="Medium List 1 Accent 6" w:uiPriority="65"/>
+    <w:lsdException w:name="Medium List 2 Accent 6" w:uiPriority="66"/>
+    <w:lsdException w:name="Medium Grid 1 Accent 6" w:uiPriority="67"/>
+    <w:lsdException w:name="Medium Grid 2 Accent 6" w:uiPriority="68"/>
+    <w:lsdException w:name="Medium Grid 3 Accent 6" w:uiPriority="69"/>
+    <w:lsdException w:name="Dark List Accent 6" w:uiPriority="70"/>
+    <w:lsdException w:name="Colorful Shading Accent 6" w:uiPriority="71"/>
+    <w:lsdException w:name="Colorful List Accent 6" w:uiPriority="72"/>
+    <w:lsdException w:name="Colorful Grid Accent 6" w:uiPriority="73"/>
+    <w:lsdException w:name="Subtle Emphasis" w:uiPriority="19" w:qFormat="1"/>
+    <w:lsdException w:name="Intense Emphasis" w:uiPriority="21" w:qFormat="1"/>
+    <w:lsdException w:name="Subtle Reference" w:uiPriority="31" w:qFormat="1"/>
+    <w:lsdException w:name="Intense Reference" w:uiPriority="32" w:qFormat="1"/>
+    <w:lsdException w:name="Book Title" w:uiPriority="33" w:qFormat="1"/>
+    <w:lsdException w:name="Bibliography" w:semiHidden="1" w:uiPriority="37" w:unhideWhenUsed="1"/>
+    <w:lsdException w:name="TOC Heading" w:semiHidden="1" w:uiPriority="39" w:unhideWhenUsed="1" w:qFormat="1"/>
+    <w:lsdException w:name="Plain Table 1" w:uiPriority="41"/>
+    <w:lsdException w:name="Plain Table 2" w:uiPriority="42"/>
+    <w:lsdException w:name="Plain Table 3" w:uiPriority="43"/>
+    <w:lsdException w:name="Plain Table 4" w:uiPriority="44"/>
+    <w:lsdException w:name="Plain Table 5" w:uiPriority="45"/>
+    <w:lsdException w:name="Grid Table Light" w:uiPriority="40"/>
+    <w:lsdException w:name="Grid Table 1 Light" w:uiPriority="46"/>
+    <w:lsdException w:name="Grid Table 2" w:uiPriority="47"/>
+    <w:lsdException w:name="Grid Table 3" w:uiPriority="48"/>
+    <w:lsdException w:name="Grid Table 4" w:uiPriority="49"/>
+    <w:lsdException w:name="Grid Table 5 Dark" w:uiPriority="50"/>
+    <w:lsdException w:name="Grid Table 6 Colorful" w:uiPriority="51"/>
+    <w:lsdException w:name="Grid Table 7 Colorful" w:uiPriority="52"/>
+    <w:lsdException w:name="Grid Table 1 Light Accent 1" w:uiPriority="46"/>
+    <w:lsdException w:name="Grid Table 2 Accent 1" w:uiPriority="47"/>
+    <w:lsdException w:name="Grid Table 3 Accent 1" w:uiPriority="48"/>
+    <w:lsdException w:name="Grid Table 4 Accent 1" w:uiPriority="49"/>
+    <w:lsdException w:name="Grid Table 5 Dark Accent 1" w:uiPriority="50"/>
+    <w:lsdException w:name="Grid Table 6 Colorful Accent 1" w:uiPriority="51"/>
+    <w:lsdException w:name="Grid Table 7 Colorful Accent 1" w:uiPriority="52"/>
+    <w:lsdException w:name="Grid Table 1 Light Accent 2" w:uiPriority="46"/>
+    <w:lsdException w:name="Grid Table 2 Accent 2" w:uiPriority="47"/>
+    <w:lsdException w:name="Grid Table 3 Accent 2" w:uiPriority="48"/>
+    <w:lsdException w:name="Grid Table 4 Accent 2" w:uiPriority="49"/>
+    <w:lsdException w:name="Grid Table 5 Dark Accent 2" w:uiPriority="50"/>
+    <w:lsdException w:name="Grid Table 6 Colorful Accent 2" w:uiPriority="51"/>
+    <w:lsdException w:name="Grid Table 7 Colorful Accent 2" w:uiPriority="52"/>
+    <w:lsdException w:name="Grid Table 1 Light Accent 3" w:uiPriority="46"/>
+    <w:lsdException w:name="Grid Table 2 Accent 3" w:uiPriority="47"/>
+    <w:lsdException w:name="Grid Table 3 Accent 3" w:uiPriority="48"/>
+    <w:lsdException w:name="Grid Table 4 Accent 3" w:uiPriority="49"/>
+    <w:lsdException w:name="Grid Table 5 Dark Accent 3" w:uiPriority="50"/>
+    <w:lsdException w:name="Grid Table 6 Colorful Accent 3" w:uiPriority="51"/>
+    <w:lsdException w:name="Grid Table 7 Colorful Accent 3" w:uiPriority="52"/>
+    <w:lsdException w:name="Grid Table 1 Light Accent 4" w:uiPriority="46"/>
+    <w:lsdException w:name="Grid Table 2 Accent 4" w:uiPriority="47"/>
+    <w:lsdException w:name="Grid Table 3 Accent 4" w:uiPriority="48"/>
+    <w:lsdException w:name="Grid Table 4 Accent 4" w:uiPriority="49"/>
+    <w:lsdException w:name="Grid Table 5 Dark Accent 4" w:uiPriority="50"/>
+    <w:lsdException w:name="Grid Table 6 Colorful Accent 4" w:uiPriority="51"/>
+    <w:lsdException w:name="Grid Table 7 Colorful Accent 4" w:uiPriority="52"/>
+    <w:lsdException w:name="Grid Table 1 Light Accent 5" w:uiPriority="46"/>
+    <w:lsdException w:name="Grid Table 2 Accent 5" w:uiPriority="47"/>
+    <w:lsdException w:name="Grid Table 3 Accent 5" w:uiPriority="48"/>
+    <w:lsdException w:name="Grid Table 4 Accent 5" w:uiPriority="49"/>
+    <w:lsdException w:name="Grid Table 5 Dark Accent 5" w:uiPriority="50"/>
+    <w:lsdException w:name="Grid Table 6 Colorful Accent 5" w:uiPriority="51"/>
+    <w:lsdException w:name="Grid Table 7 Colorful Accent 5" w:uiPriority="52"/>
+    <w:lsdException w:name="Grid Table 1 Light Accent 6" w:uiPriority="46"/>
+    <w:lsdException w:name="Grid Table 2 Accent 6" w:uiPriority="47"/>
+    <w:lsdException w:name="Grid Table 3 Accent 6" w:uiPriority="48"/>
+    <w:lsdException w:name="Grid Table 4 Accent 6" w:uiPriority="49"/>
+    <w:lsdException w:name="Grid Table 5 Dark Accent 6" w:uiPriority="50"/>
+    <w:lsdException w:name="Grid Table 6 Colorful Accent 6" w:uiPriority="51"/>
+    <w:lsdException w:name="Grid Table 7 Colorful Accent 6" w:uiPriority="52"/>
+    <w:lsdException w:name="List Table 1 Light" w:uiPriority="46"/>
+    <w:lsdException w:name="List Table 2" w:uiPriority="47"/>
+    <w:lsdException w:name="List Table 3" w:uiPriority="48"/>
+    <w:lsdException w:name="List Table 4" w:uiPriority="49"/>
+    <w:lsdException w:name="List Table 5 Dark" w:uiPriority="50"/>
+    <w:lsdException w:name="List Table 6 Colorful" w:uiPriority="51"/>
+    <w:lsdException w:name="List Table 7 Colorful" w:uiPriority="52"/>
+    <w:lsdException w:name="List Table 1 Light Accent 1" w:uiPriority="46"/>
+    <w:lsdException w:name="List Table 2 Accent 1" w:uiPriority="47"/>
+    <w:lsdException w:name="List Table 3 Accent 1" w:uiPriority="48"/>
+    <w:lsdException w:name="List Table 4 Accent 1" w:uiPriority="49"/>
+    <w:lsdException w:name="List Table 5 Dark Accent 1" w:uiPriority="50"/>
+    <w:lsdException w:name="List Table 6 Colorful Accent 1" w:uiPriority="51"/>
+    <w:lsdException w:name="List Table 7 Colorful Accent 1" w:uiPriority="52"/>
+    <w:lsdException w:name="List Table 1 Light Accent 2" w:uiPriority="46"/>
+    <w:lsdException w:name="List Table 2 Accent 2" w:uiPriority="47"/>
+    <w:lsdException w:name="List Table 3 Accent 2" w:uiPriority="48"/>
+    <w:lsdException w:name="List Table 4 Accent 2" w:uiPriority="49"/>
+    <w:lsdException w:name="List Table 5 Dark Accent 2" w:uiPriority="50"/>
+    <w:lsdException w:name="List Table 6 Colorful Accent 2" w:uiPriority="51"/>
+    <w:lsdException w:name="List Table 7 Colorful Accent 2" w:uiPriority="52"/>
+    <w:lsdException w:name="List Table 1 Light Accent 3" w:uiPriority="46"/>
+    <w:lsdException w:name="List Table 2 Accent 3" w:uiPriority="47"/>
+    <w:lsdException w:name="List Table 3 Accent 3" w:uiPriority="48"/>
+    <w:lsdException w:name="List Table 4 Accent 3" w:uiPriority="49"/>
+    <w:lsdException w:name="List Table 5 Dark Accent 3" w:uiPriority="50"/>
+    <w:lsdException w:name="List Table 6 Colorful Accent 3" w:uiPriority="51"/>
+    <w:lsdException w:name="List Table 7 Colorful Accent 3" w:uiPriority="52"/>
+    <w:lsdException w:name="List Table 1 Light Accent 4" w:uiPriority="46"/>
+    <w:lsdException w:name="List Table 2 Accent 4" w:uiPriority="47"/>
+    <w:lsdException w:name="List Table 3 Accent 4" w:uiPriority="48"/>
+    <w:lsdException w:name="List Table 4 Accent 4" w:uiPriority="49"/>
+    <w:lsdException w:name="List Table 5 Dark Accent 4" w:uiPriority="50"/>
+    <w:lsdException w:name="List Table 6 Colorful Accent 4" w:uiPriority="51"/>
+    <w:lsdException w:name="List Table 7 Colorful Accent 4" w:uiPriority="52"/>
+    <w:lsdException w:name="List Table 1 Light Accent 5" w:uiPriority="46"/>
+    <w:lsdException w:name="List Table 2 Accent 5" w:uiPriority="47"/>
+    <w:lsdException w:name="List Table 3 Accent 5" w:uiPriority="48"/>
+    <w:lsdException w:name="List Table 4 Accent 5" w:uiPriority="49"/>
+    <w:lsdException w:name="List Table 5 Dark Accent 5" w:uiPriority="50"/>
+    <w:lsdException w:name="List Table 6 Colorful Accent 5" w:uiPriority="51"/>
+    <w:lsdException w:name="List Table 7 Colorful Accent 5" w:uiPriority="52"/>
+    <w:lsdException w:name="List Table 1 Light Accent 6" w:uiPriority="46"/>
+    <w:lsdException w:name="List Table 2 Accent 6" w:uiPriority="47"/>
+    <w:lsdException w:name="List Table 3 Accent 6" w:uiPriority="48"/>
+    <w:lsdException w:name="List Table 4 Accent 6" w:uiPriority="49"/>
+    <w:lsdException w:name="List Table 5 Dark Accent 6" w:uiPriority="50"/>
+    <w:lsdException w:name="List Table 6 Colorful Accent 6" w:uiPriority="51"/>
+    <w:lsdException w:name="List Table 7 Colorful Accent 6" w:uiPriority="52"/>
+    <w:lsdException w:name="Mention" w:semiHidden="1" w:unhideWhenUsed="1"/>
+    <w:lsdException w:name="Smart Hyperlink" w:semiHidden="1" w:unhideWhenUsed="1"/>
+    <w:lsdException w:name="Hashtag" w:semiHidden="1" w:unhideWhenUsed="1"/>
+    <w:lsdException w:name="Unresolved Mention" w:semiHidden="1" w:unhideWhenUsed="1"/>
+    <w:lsdException w:name="Smart Link" w:semiHidden="1" w:unhideWhenUsed="1"/>
+  </w:latentStyles>
+  <w:style w:type="paragraph" w:default="1" w:styleId="Normal">
+    <w:name w:val="Normal"/>
+    <w:qFormat/>
+  </w:style>
+  <w:style w:type="character" w:default="1" w:styleId="Policepardfaut">
+    <w:name w:val="Default Paragraph Font"/>
+    <w:uiPriority w:val="1"/>
+    <w:semiHidden/>
+    <w:unhideWhenUsed/>
+  </w:style>
+  <w:style w:type="table" w:default="1" w:styleId="TableauNormal">
+    <w:name w:val="Normal Table"/>
+    <w:uiPriority w:val="99"/>
+    <w:semiHidden/>
+    <w:unhideWhenUsed/>
+    <w:tblPr>
+      <w:tblInd w:w="0" w:type="dxa"/>
+      <w:tblCellMar>
+        <w:top w:w="0" w:type="dxa"/>
+        <w:left w:w="108" w:type="dxa"/>
+        <w:bottom w:w="0" w:type="dxa"/>
+        <w:right w:w="108" w:type="dxa"/>
+      </w:tblCellMar>
+    </w:tblPr>
+  </w:style>
+  <w:style w:type="numbering" w:default="1" w:styleId="Aucuneliste">
+    <w:name w:val="No List"/>
+    <w:uiPriority w:val="99"/>
+    <w:semiHidden/>
+    <w:unhideWhenUsed/>
+  </w:style>
+  <w:style w:type="character" w:styleId="Textedelespacerserv">
+    <w:name w:val="Placeholder Text"/>
+    <w:basedOn w:val="Policepardfaut"/>
+    <w:uiPriority w:val="99"/>
+    <w:semiHidden/>
+    <w:rsid w:val="00791EE4"/>
+    <w:rPr>
+      <w:color w:val="808080"/>
+    </w:rPr>
+  </w:style>
+  <w:style w:type="paragraph" w:customStyle="1" w:styleId="87E7FA926F474188A4B629B98AE85388">
+    <w:name w:val="87E7FA926F474188A4B629B98AE85388"/>
+    <w:rsid w:val="00772AB5"/>
+  </w:style>
+</w:styles>
+</file>
+
+<file path=word/glossary/webSettings.xml><?xml version="1.0" encoding="utf-8"?>
+<w:webSettings xmlns:mc="http://schemas.openxmlformats.org/markup-compatibility/2006" xmlns:r="http://schemas.openxmlformats.org/officeDocument/2006/relationships" xmlns:w="http://schemas.openxmlformats.org/wordprocessingml/2006/main" xmlns:w14="http://schemas.microsoft.com/office/word/2010/wordml" xmlns:w15="http://schemas.microsoft.com/office/word/2012/wordml" xmlns:w16cex="http://schemas.microsoft.com/office/word/2018/wordml/cex" xmlns:w16cid="http://schemas.microsoft.com/office/word/2016/wordml/cid" xmlns:w16="http://schemas.microsoft.com/office/word/2018/wordml" xmlns:w16sdtdh="http://schemas.microsoft.com/office/word/2020/wordml/sdtdatahash" xmlns:w16se="http://schemas.microsoft.com/office/word/2015/wordml/symex" mc:Ignorable="w14 w15 w16se w16cid w16 w16cex w16sdtdh">
+  <w:optimizeForBrowser/>
+  <w:allowPNG/>
+</w:webSettings>
 </file>
 
 <file path=word/theme/theme1.xml><?xml version="1.0" encoding="utf-8"?>

</xml_diff>

<commit_message>
ci(Update): Update "How to use" documents
Revised French versions of the "How to use" documentation.
</commit_message>
<xml_diff>
--- a/MyExpenses.Wpf/Resources/How to use/How to use.docx
+++ b/MyExpenses.Wpf/Resources/How to use/How to use.docx
@@ -91,13 +91,13 @@
                         <pic:cNvPicPr/>
                       </pic:nvPicPr>
                       <pic:blipFill>
-                        <a:blip r:embed="rId7">
+                        <a:blip r:embed="rId8">
                           <a:extLst>
                             <a:ext uri="{28A0092B-C50C-407E-A947-70E740481C1C}">
                               <a14:useLocalDpi xmlns:a14="http://schemas.microsoft.com/office/drawing/2010/main" val="0"/>
                             </a:ext>
                             <a:ext uri="{96DAC541-7B7A-43D3-8B79-37D633B846F1}">
-                              <asvg:svgBlip xmlns:asvg="http://schemas.microsoft.com/office/drawing/2016/SVG/main" r:embed="rId8"/>
+                              <asvg:svgBlip xmlns:asvg="http://schemas.microsoft.com/office/drawing/2016/SVG/main" r:embed="rId9"/>
                             </a:ext>
                           </a:extLst>
                         </a:blip>
@@ -189,7 +189,7 @@
           <w:r>
             <w:fldChar w:fldCharType="separate"/>
           </w:r>
-          <w:hyperlink w:anchor="_Toc176287758" w:history="1">
+          <w:hyperlink w:anchor="_Toc176291604" w:history="1">
             <w:r>
               <w:rPr>
                 <w:rStyle w:val="Lienhypertexte"/>
@@ -217,7 +217,7 @@
                 <w:noProof/>
                 <w:webHidden/>
               </w:rPr>
-              <w:instrText xml:space="preserve"> PAGEREF _Toc176287758 \h </w:instrText>
+              <w:instrText xml:space="preserve"> PAGEREF _Toc176291604 \h </w:instrText>
             </w:r>
             <w:r>
               <w:rPr>
@@ -262,7 +262,7 @@
               <w14:ligatures w14:val="none"/>
             </w:rPr>
           </w:pPr>
-          <w:hyperlink w:anchor="_Toc176287759" w:history="1">
+          <w:hyperlink w:anchor="_Toc176291605" w:history="1">
             <w:r>
               <w:rPr>
                 <w:rStyle w:val="Lienhypertexte"/>
@@ -290,7 +290,7 @@
                 <w:noProof/>
                 <w:webHidden/>
               </w:rPr>
-              <w:instrText xml:space="preserve"> PAGEREF _Toc176287759 \h </w:instrText>
+              <w:instrText xml:space="preserve"> PAGEREF _Toc176291605 \h </w:instrText>
             </w:r>
             <w:r>
               <w:rPr>
@@ -325,46 +325,141 @@
           <w:pPr>
             <w:pStyle w:val="TM2"/>
             <w:tabs>
+              <w:tab w:val="left" w:pos="660"/>
               <w:tab w:val="right" w:leader="dot" w:pos="9062"/>
             </w:tabs>
             <w:rPr>
+              <w:rFonts w:asciiTheme="minorHAnsi" w:eastAsiaTheme="minorEastAsia" w:hAnsiTheme="minorHAnsi" w:cstheme="minorBidi"/>
               <w:noProof/>
+              <w:kern w:val="0"/>
+              <w:lang w:val="fr-FR" w:eastAsia="fr-FR"/>
+              <w14:ligatures w14:val="none"/>
             </w:rPr>
           </w:pPr>
-          <w:hyperlink w:anchor="_Toc176287760" w:history="1">
+          <w:hyperlink w:anchor="_Toc176291606" w:history="1">
             <w:r>
               <w:rPr>
                 <w:rStyle w:val="Lienhypertexte"/>
                 <w:noProof/>
-                <w:lang w:val="fr-FR"/>
-              </w:rPr>
-              <w:t>Intro</w:t>
+              </w:rPr>
+              <w:t>1.</w:t>
+            </w:r>
+            <w:r>
+              <w:rPr>
+                <w:rFonts w:asciiTheme="minorHAnsi" w:eastAsiaTheme="minorEastAsia" w:hAnsiTheme="minorHAnsi" w:cstheme="minorBidi"/>
+                <w:noProof/>
+                <w:kern w:val="0"/>
+                <w:lang w:val="fr-FR" w:eastAsia="fr-FR"/>
+                <w14:ligatures w14:val="none"/>
+              </w:rPr>
+              <w:tab/>
             </w:r>
             <w:r>
               <w:rPr>
                 <w:rStyle w:val="Lienhypertexte"/>
                 <w:noProof/>
-                <w:lang w:val="fr-FR"/>
-              </w:rPr>
-              <w:t>d</w:t>
-            </w:r>
+              </w:rPr>
+              <w:t>Introduction</w:t>
+            </w:r>
+            <w:r>
+              <w:rPr>
+                <w:noProof/>
+                <w:webHidden/>
+              </w:rPr>
+              <w:tab/>
+            </w:r>
+            <w:r>
+              <w:rPr>
+                <w:noProof/>
+                <w:webHidden/>
+              </w:rPr>
+              <w:fldChar w:fldCharType="begin"/>
+            </w:r>
+            <w:r>
+              <w:rPr>
+                <w:noProof/>
+                <w:webHidden/>
+              </w:rPr>
+              <w:instrText xml:space="preserve"> PAGEREF _Toc176291606 \h </w:instrText>
+            </w:r>
+            <w:r>
+              <w:rPr>
+                <w:noProof/>
+                <w:webHidden/>
+              </w:rPr>
+            </w:r>
+            <w:r>
+              <w:rPr>
+                <w:noProof/>
+                <w:webHidden/>
+              </w:rPr>
+              <w:fldChar w:fldCharType="separate"/>
+            </w:r>
+            <w:r>
+              <w:rPr>
+                <w:noProof/>
+                <w:webHidden/>
+              </w:rPr>
+              <w:t>3</w:t>
+            </w:r>
+            <w:r>
+              <w:rPr>
+                <w:noProof/>
+                <w:webHidden/>
+              </w:rPr>
+              <w:fldChar w:fldCharType="end"/>
+            </w:r>
+          </w:hyperlink>
+        </w:p>
+        <w:p>
+          <w:pPr>
+            <w:pStyle w:val="TM2"/>
+            <w:tabs>
+              <w:tab w:val="left" w:pos="660"/>
+              <w:tab w:val="right" w:leader="dot" w:pos="9062"/>
+            </w:tabs>
+            <w:rPr>
+              <w:rFonts w:asciiTheme="minorHAnsi" w:eastAsiaTheme="minorEastAsia" w:hAnsiTheme="minorHAnsi" w:cstheme="minorBidi"/>
+              <w:noProof/>
+              <w:kern w:val="0"/>
+              <w:lang w:val="fr-FR" w:eastAsia="fr-FR"/>
+              <w14:ligatures w14:val="none"/>
+            </w:rPr>
+          </w:pPr>
+          <w:hyperlink w:anchor="_Toc176291607" w:history="1">
             <w:r>
               <w:rPr>
                 <w:rStyle w:val="Lienhypertexte"/>
                 <w:noProof/>
-                <w:lang w:val="fr-FR"/>
-              </w:rPr>
-              <w:t>uction</w:t>
-            </w:r>
-            <w:r>
-              <w:rPr>
-                <w:noProof/>
-                <w:webHidden/>
+              </w:rPr>
+              <w:t>2.</w:t>
+            </w:r>
+            <w:r>
+              <w:rPr>
+                <w:rFonts w:asciiTheme="minorHAnsi" w:eastAsiaTheme="minorEastAsia" w:hAnsiTheme="minorHAnsi" w:cstheme="minorBidi"/>
+                <w:noProof/>
+                <w:kern w:val="0"/>
+                <w:lang w:val="fr-FR" w:eastAsia="fr-FR"/>
+                <w14:ligatures w14:val="none"/>
               </w:rPr>
               <w:tab/>
             </w:r>
             <w:r>
               <w:rPr>
+                <w:rStyle w:val="Lienhypertexte"/>
+                <w:noProof/>
+              </w:rPr>
+              <w:t>Premiers Pas</w:t>
+            </w:r>
+            <w:r>
+              <w:rPr>
+                <w:noProof/>
+                <w:webHidden/>
+              </w:rPr>
+              <w:tab/>
+            </w:r>
+            <w:r>
+              <w:rPr>
                 <w:noProof/>
                 <w:webHidden/>
               </w:rPr>
@@ -375,7 +470,7 @@
                 <w:noProof/>
                 <w:webHidden/>
               </w:rPr>
-              <w:instrText xml:space="preserve"> PAGEREF _Toc176287760 \h </w:instrText>
+              <w:instrText xml:space="preserve"> PAGEREF _Toc176291607 \h </w:instrText>
             </w:r>
             <w:r>
               <w:rPr>
@@ -395,7 +490,188 @@
                 <w:noProof/>
                 <w:webHidden/>
               </w:rPr>
-              <w:t>3</w:t>
+              <w:t>4</w:t>
+            </w:r>
+            <w:r>
+              <w:rPr>
+                <w:noProof/>
+                <w:webHidden/>
+              </w:rPr>
+              <w:fldChar w:fldCharType="end"/>
+            </w:r>
+          </w:hyperlink>
+        </w:p>
+        <w:p>
+          <w:pPr>
+            <w:pStyle w:val="TM3"/>
+            <w:tabs>
+              <w:tab w:val="left" w:pos="880"/>
+              <w:tab w:val="right" w:leader="dot" w:pos="9062"/>
+            </w:tabs>
+            <w:rPr>
+              <w:rFonts w:asciiTheme="minorHAnsi" w:eastAsiaTheme="minorEastAsia" w:hAnsiTheme="minorHAnsi" w:cstheme="minorBidi"/>
+              <w:noProof/>
+              <w:kern w:val="0"/>
+              <w:lang w:eastAsia="fr-FR"/>
+              <w14:ligatures w14:val="none"/>
+            </w:rPr>
+          </w:pPr>
+          <w:hyperlink w:anchor="_Toc176291608" w:history="1">
+            <w:r>
+              <w:rPr>
+                <w:rStyle w:val="Lienhypertexte"/>
+                <w:rFonts w:ascii="Times New Roman" w:hAnsi="Times New Roman" w:cs="Times New Roman"/>
+                <w:noProof/>
+              </w:rPr>
+              <w:t>1.</w:t>
+            </w:r>
+            <w:r>
+              <w:rPr>
+                <w:rFonts w:asciiTheme="minorHAnsi" w:eastAsiaTheme="minorEastAsia" w:hAnsiTheme="minorHAnsi" w:cstheme="minorBidi"/>
+                <w:noProof/>
+                <w:kern w:val="0"/>
+                <w:lang w:eastAsia="fr-FR"/>
+                <w14:ligatures w14:val="none"/>
+              </w:rPr>
+              <w:tab/>
+            </w:r>
+            <w:r>
+              <w:rPr>
+                <w:rStyle w:val="Lienhypertexte"/>
+                <w:noProof/>
+              </w:rPr>
+              <w:t>Téléchargement</w:t>
+            </w:r>
+            <w:r>
+              <w:rPr>
+                <w:noProof/>
+                <w:webHidden/>
+              </w:rPr>
+              <w:tab/>
+            </w:r>
+            <w:r>
+              <w:rPr>
+                <w:noProof/>
+                <w:webHidden/>
+              </w:rPr>
+              <w:fldChar w:fldCharType="begin"/>
+            </w:r>
+            <w:r>
+              <w:rPr>
+                <w:noProof/>
+                <w:webHidden/>
+              </w:rPr>
+              <w:instrText xml:space="preserve"> PAGEREF _Toc176291608 \h </w:instrText>
+            </w:r>
+            <w:r>
+              <w:rPr>
+                <w:noProof/>
+                <w:webHidden/>
+              </w:rPr>
+            </w:r>
+            <w:r>
+              <w:rPr>
+                <w:noProof/>
+                <w:webHidden/>
+              </w:rPr>
+              <w:fldChar w:fldCharType="separate"/>
+            </w:r>
+            <w:r>
+              <w:rPr>
+                <w:noProof/>
+                <w:webHidden/>
+              </w:rPr>
+              <w:t>4</w:t>
+            </w:r>
+            <w:r>
+              <w:rPr>
+                <w:noProof/>
+                <w:webHidden/>
+              </w:rPr>
+              <w:fldChar w:fldCharType="end"/>
+            </w:r>
+          </w:hyperlink>
+        </w:p>
+        <w:p>
+          <w:pPr>
+            <w:pStyle w:val="TM3"/>
+            <w:tabs>
+              <w:tab w:val="left" w:pos="880"/>
+              <w:tab w:val="right" w:leader="dot" w:pos="9062"/>
+            </w:tabs>
+            <w:rPr>
+              <w:rFonts w:asciiTheme="minorHAnsi" w:eastAsiaTheme="minorEastAsia" w:hAnsiTheme="minorHAnsi" w:cstheme="minorBidi"/>
+              <w:noProof/>
+              <w:kern w:val="0"/>
+              <w:lang w:eastAsia="fr-FR"/>
+              <w14:ligatures w14:val="none"/>
+            </w:rPr>
+          </w:pPr>
+          <w:hyperlink w:anchor="_Toc176291609" w:history="1">
+            <w:r>
+              <w:rPr>
+                <w:rStyle w:val="Lienhypertexte"/>
+                <w:noProof/>
+              </w:rPr>
+              <w:t>2.</w:t>
+            </w:r>
+            <w:r>
+              <w:rPr>
+                <w:rFonts w:asciiTheme="minorHAnsi" w:eastAsiaTheme="minorEastAsia" w:hAnsiTheme="minorHAnsi" w:cstheme="minorBidi"/>
+                <w:noProof/>
+                <w:kern w:val="0"/>
+                <w:lang w:eastAsia="fr-FR"/>
+                <w14:ligatures w14:val="none"/>
+              </w:rPr>
+              <w:tab/>
+            </w:r>
+            <w:r>
+              <w:rPr>
+                <w:rStyle w:val="Lienhypertexte"/>
+                <w:noProof/>
+              </w:rPr>
+              <w:t>Installation</w:t>
+            </w:r>
+            <w:r>
+              <w:rPr>
+                <w:noProof/>
+                <w:webHidden/>
+              </w:rPr>
+              <w:tab/>
+            </w:r>
+            <w:r>
+              <w:rPr>
+                <w:noProof/>
+                <w:webHidden/>
+              </w:rPr>
+              <w:fldChar w:fldCharType="begin"/>
+            </w:r>
+            <w:r>
+              <w:rPr>
+                <w:noProof/>
+                <w:webHidden/>
+              </w:rPr>
+              <w:instrText xml:space="preserve"> PAGEREF _Toc176291609 \h </w:instrText>
+            </w:r>
+            <w:r>
+              <w:rPr>
+                <w:noProof/>
+                <w:webHidden/>
+              </w:rPr>
+            </w:r>
+            <w:r>
+              <w:rPr>
+                <w:noProof/>
+                <w:webHidden/>
+              </w:rPr>
+              <w:fldChar w:fldCharType="separate"/>
+            </w:r>
+            <w:r>
+              <w:rPr>
+                <w:noProof/>
+                <w:webHidden/>
+              </w:rPr>
+              <w:t>4</w:t>
             </w:r>
             <w:r>
               <w:rPr>
@@ -416,8 +692,8 @@
     <w:p>
       <w:pPr>
         <w:sectPr>
-          <w:footerReference w:type="default" r:id="rId9"/>
-          <w:footerReference w:type="first" r:id="rId10"/>
+          <w:footerReference w:type="default" r:id="rId10"/>
+          <w:footerReference w:type="first" r:id="rId11"/>
           <w:pgSz w:w="11906" w:h="16838"/>
           <w:pgMar w:top="1417" w:right="1417" w:bottom="1417" w:left="1417" w:header="708" w:footer="708" w:gutter="0"/>
           <w:pgNumType w:start="0"/>
@@ -435,7 +711,10 @@
       </w:pPr>
       <w:bookmarkStart w:id="0" w:name="_Toc176285533"/>
       <w:bookmarkStart w:id="1" w:name="_Toc176287056"/>
-      <w:bookmarkStart w:id="2" w:name="_Toc176287758"/>
+      <w:bookmarkStart w:id="2" w:name="_Toc176291540"/>
+      <w:bookmarkStart w:id="3" w:name="_Toc176291544"/>
+      <w:bookmarkStart w:id="4" w:name="_Toc176291579"/>
+      <w:bookmarkStart w:id="5" w:name="_Toc176291604"/>
       <w:r>
         <w:rPr>
           <w:lang w:val="fr-FR"/>
@@ -446,6 +725,9 @@
       <w:bookmarkEnd w:id="0"/>
       <w:bookmarkEnd w:id="1"/>
       <w:bookmarkEnd w:id="2"/>
+      <w:bookmarkEnd w:id="3"/>
+      <w:bookmarkEnd w:id="4"/>
+      <w:bookmarkEnd w:id="5"/>
     </w:p>
     <w:p>
       <w:pPr>
@@ -517,20 +799,27 @@
     <w:p>
       <w:pPr>
         <w:rPr>
-          <w:lang w:val="fr-FR"/>
-        </w:rPr>
-        <w:sectPr>
-          <w:headerReference w:type="default" r:id="rId11"/>
-          <w:footerReference w:type="default" r:id="rId12"/>
-          <w:pgSz w:w="11906" w:h="16838"/>
-          <w:pgMar w:top="1417" w:right="1417" w:bottom="1417" w:left="1417" w:header="708" w:footer="708" w:gutter="0"/>
-          <w:pgNumType w:start="1"/>
-          <w:cols w:space="708"/>
-          <w:docGrid w:linePitch="360"/>
-        </w:sectPr>
+          <w:rFonts w:asciiTheme="majorHAnsi" w:eastAsiaTheme="majorEastAsia" w:hAnsiTheme="majorHAnsi" w:cstheme="majorBidi"/>
+          <w:color w:val="0F4761" w:themeColor="accent1" w:themeShade="BF"/>
+          <w:sz w:val="40"/>
+          <w:szCs w:val="40"/>
+          <w:lang w:val="fr-FR"/>
+        </w:rPr>
       </w:pPr>
       <w:r>
         <w:fldChar w:fldCharType="end"/>
+      </w:r>
+      <w:bookmarkStart w:id="6" w:name="_Toc176285534"/>
+      <w:bookmarkStart w:id="7" w:name="_Toc176287057"/>
+      <w:bookmarkStart w:id="8" w:name="_Toc176291541"/>
+      <w:bookmarkStart w:id="9" w:name="_Toc176291545"/>
+      <w:bookmarkStart w:id="10" w:name="_Toc176291580"/>
+      <w:bookmarkStart w:id="11" w:name="_Toc176291605"/>
+      <w:r>
+        <w:rPr>
+          <w:lang w:val="fr-FR"/>
+        </w:rPr>
+        <w:br w:type="page"/>
       </w:r>
     </w:p>
     <w:p>
@@ -540,9 +829,6 @@
           <w:lang w:val="fr-FR"/>
         </w:rPr>
       </w:pPr>
-      <w:bookmarkStart w:id="3" w:name="_Toc176285534"/>
-      <w:bookmarkStart w:id="4" w:name="_Toc176287057"/>
-      <w:bookmarkStart w:id="5" w:name="_Toc176287759"/>
       <w:r>
         <w:rPr>
           <w:lang w:val="fr-FR"/>
@@ -550,11 +836,14 @@
         <w:lastRenderedPageBreak/>
         <w:t>Partie Française</w:t>
       </w:r>
-      <w:bookmarkEnd w:id="3"/>
-      <w:bookmarkEnd w:id="4"/>
-      <w:bookmarkEnd w:id="5"/>
+      <w:bookmarkEnd w:id="6"/>
+      <w:bookmarkEnd w:id="7"/>
+      <w:bookmarkEnd w:id="8"/>
+      <w:bookmarkEnd w:id="9"/>
+      <w:bookmarkEnd w:id="10"/>
+      <w:bookmarkEnd w:id="11"/>
     </w:p>
-    <w:bookmarkStart w:id="6" w:name="_Hlk176285651"/>
+    <w:bookmarkStart w:id="12" w:name="_Hlk176285651"/>
     <w:p>
       <w:pPr>
         <w:pStyle w:val="En-ttedetabledesmatires"/>
@@ -611,7 +900,7 @@
       <w:r>
         <w:fldChar w:fldCharType="separate"/>
       </w:r>
-      <w:bookmarkStart w:id="7" w:name="content"/>
+      <w:bookmarkStart w:id="13" w:name="content"/>
     </w:p>
     <w:sdt>
       <w:sdtPr>
@@ -624,7 +913,7 @@
           <w:lang w:eastAsia="en-US"/>
           <w14:ligatures w14:val="standardContextual"/>
         </w:rPr>
-        <w:id w:val="338201917"/>
+        <w:id w:val="978660588"/>
         <w:docPartObj>
           <w:docPartGallery w:val="Table of Contents"/>
           <w:docPartUnique/>
@@ -656,7 +945,7 @@
               <w:rFonts w:asciiTheme="minorHAnsi" w:eastAsiaTheme="minorEastAsia" w:hAnsiTheme="minorHAnsi" w:cstheme="minorBidi"/>
               <w:noProof/>
               <w:kern w:val="0"/>
-              <w:lang w:eastAsia="fr-FR"/>
+              <w:lang w:val="fr-FR" w:eastAsia="fr-FR"/>
               <w14:ligatures w14:val="none"/>
             </w:rPr>
           </w:pPr>
@@ -669,11 +958,175 @@
           <w:r>
             <w:fldChar w:fldCharType="separate"/>
           </w:r>
-          <w:hyperlink w:anchor="_Toc176287670" w:history="1">
+          <w:hyperlink w:anchor="_Toc176291579" w:history="1">
             <w:r>
               <w:rPr>
                 <w:rStyle w:val="Lienhypertexte"/>
                 <w:noProof/>
+                <w:lang w:val="fr-FR"/>
+              </w:rPr>
+              <w:t>English part</w:t>
+            </w:r>
+            <w:r>
+              <w:rPr>
+                <w:noProof/>
+                <w:webHidden/>
+              </w:rPr>
+              <w:tab/>
+            </w:r>
+            <w:r>
+              <w:rPr>
+                <w:noProof/>
+                <w:webHidden/>
+              </w:rPr>
+              <w:fldChar w:fldCharType="begin"/>
+            </w:r>
+            <w:r>
+              <w:rPr>
+                <w:noProof/>
+                <w:webHidden/>
+              </w:rPr>
+              <w:instrText xml:space="preserve"> PAGEREF _Toc176291579 \h </w:instrText>
+            </w:r>
+            <w:r>
+              <w:rPr>
+                <w:noProof/>
+                <w:webHidden/>
+              </w:rPr>
+            </w:r>
+            <w:r>
+              <w:rPr>
+                <w:noProof/>
+                <w:webHidden/>
+              </w:rPr>
+              <w:fldChar w:fldCharType="separate"/>
+            </w:r>
+            <w:r>
+              <w:rPr>
+                <w:noProof/>
+                <w:webHidden/>
+              </w:rPr>
+              <w:t>1</w:t>
+            </w:r>
+            <w:r>
+              <w:rPr>
+                <w:noProof/>
+                <w:webHidden/>
+              </w:rPr>
+              <w:fldChar w:fldCharType="end"/>
+            </w:r>
+          </w:hyperlink>
+        </w:p>
+        <w:p>
+          <w:pPr>
+            <w:pStyle w:val="TM1"/>
+            <w:tabs>
+              <w:tab w:val="right" w:leader="dot" w:pos="9062"/>
+            </w:tabs>
+            <w:rPr>
+              <w:rFonts w:asciiTheme="minorHAnsi" w:eastAsiaTheme="minorEastAsia" w:hAnsiTheme="minorHAnsi" w:cstheme="minorBidi"/>
+              <w:noProof/>
+              <w:kern w:val="0"/>
+              <w:lang w:val="fr-FR" w:eastAsia="fr-FR"/>
+              <w14:ligatures w14:val="none"/>
+            </w:rPr>
+          </w:pPr>
+          <w:hyperlink w:anchor="_Toc176291580" w:history="1">
+            <w:r>
+              <w:rPr>
+                <w:rStyle w:val="Lienhypertexte"/>
+                <w:noProof/>
+                <w:lang w:val="fr-FR"/>
+              </w:rPr>
+              <w:t>Partie Française</w:t>
+            </w:r>
+            <w:r>
+              <w:rPr>
+                <w:noProof/>
+                <w:webHidden/>
+              </w:rPr>
+              <w:tab/>
+            </w:r>
+            <w:r>
+              <w:rPr>
+                <w:noProof/>
+                <w:webHidden/>
+              </w:rPr>
+              <w:fldChar w:fldCharType="begin"/>
+            </w:r>
+            <w:r>
+              <w:rPr>
+                <w:noProof/>
+                <w:webHidden/>
+              </w:rPr>
+              <w:instrText xml:space="preserve"> PAGEREF _Toc176291580 \h </w:instrText>
+            </w:r>
+            <w:r>
+              <w:rPr>
+                <w:noProof/>
+                <w:webHidden/>
+              </w:rPr>
+            </w:r>
+            <w:r>
+              <w:rPr>
+                <w:noProof/>
+                <w:webHidden/>
+              </w:rPr>
+              <w:fldChar w:fldCharType="separate"/>
+            </w:r>
+            <w:r>
+              <w:rPr>
+                <w:noProof/>
+                <w:webHidden/>
+              </w:rPr>
+              <w:t>2</w:t>
+            </w:r>
+            <w:r>
+              <w:rPr>
+                <w:noProof/>
+                <w:webHidden/>
+              </w:rPr>
+              <w:fldChar w:fldCharType="end"/>
+            </w:r>
+          </w:hyperlink>
+        </w:p>
+        <w:p>
+          <w:pPr>
+            <w:pStyle w:val="TM2"/>
+            <w:tabs>
+              <w:tab w:val="left" w:pos="660"/>
+              <w:tab w:val="right" w:leader="dot" w:pos="9062"/>
+            </w:tabs>
+            <w:rPr>
+              <w:rFonts w:asciiTheme="minorHAnsi" w:eastAsiaTheme="minorEastAsia" w:hAnsiTheme="minorHAnsi" w:cstheme="minorBidi"/>
+              <w:noProof/>
+              <w:kern w:val="0"/>
+              <w:lang w:val="fr-FR" w:eastAsia="fr-FR"/>
+              <w14:ligatures w14:val="none"/>
+            </w:rPr>
+          </w:pPr>
+          <w:hyperlink w:anchor="_Toc176291581" w:history="1">
+            <w:r>
+              <w:rPr>
+                <w:rStyle w:val="Lienhypertexte"/>
+                <w:noProof/>
+              </w:rPr>
+              <w:t>1.</w:t>
+            </w:r>
+            <w:r>
+              <w:rPr>
+                <w:rFonts w:asciiTheme="minorHAnsi" w:eastAsiaTheme="minorEastAsia" w:hAnsiTheme="minorHAnsi" w:cstheme="minorBidi"/>
+                <w:noProof/>
+                <w:kern w:val="0"/>
+                <w:lang w:val="fr-FR" w:eastAsia="fr-FR"/>
+                <w14:ligatures w14:val="none"/>
+              </w:rPr>
+              <w:tab/>
+            </w:r>
+            <w:r>
+              <w:rPr>
+                <w:rStyle w:val="Lienhypertexte"/>
+                <w:noProof/>
               </w:rPr>
               <w:t>Introduction</w:t>
             </w:r>
@@ -696,7 +1149,7 @@
                 <w:noProof/>
                 <w:webHidden/>
               </w:rPr>
-              <w:instrText xml:space="preserve"> PAGEREF _Toc176287670 \h </w:instrText>
+              <w:instrText xml:space="preserve"> PAGEREF _Toc176291581 \h </w:instrText>
             </w:r>
             <w:r>
               <w:rPr>
@@ -716,7 +1169,278 @@
                 <w:noProof/>
                 <w:webHidden/>
               </w:rPr>
-              <w:t>1</w:t>
+              <w:t>3</w:t>
+            </w:r>
+            <w:r>
+              <w:rPr>
+                <w:noProof/>
+                <w:webHidden/>
+              </w:rPr>
+              <w:fldChar w:fldCharType="end"/>
+            </w:r>
+          </w:hyperlink>
+        </w:p>
+        <w:p>
+          <w:pPr>
+            <w:pStyle w:val="TM2"/>
+            <w:tabs>
+              <w:tab w:val="left" w:pos="660"/>
+              <w:tab w:val="right" w:leader="dot" w:pos="9062"/>
+            </w:tabs>
+            <w:rPr>
+              <w:rFonts w:asciiTheme="minorHAnsi" w:eastAsiaTheme="minorEastAsia" w:hAnsiTheme="minorHAnsi" w:cstheme="minorBidi"/>
+              <w:noProof/>
+              <w:kern w:val="0"/>
+              <w:lang w:val="fr-FR" w:eastAsia="fr-FR"/>
+              <w14:ligatures w14:val="none"/>
+            </w:rPr>
+          </w:pPr>
+          <w:hyperlink w:anchor="_Toc176291582" w:history="1">
+            <w:r>
+              <w:rPr>
+                <w:rStyle w:val="Lienhypertexte"/>
+                <w:noProof/>
+              </w:rPr>
+              <w:t>2.</w:t>
+            </w:r>
+            <w:r>
+              <w:rPr>
+                <w:rFonts w:asciiTheme="minorHAnsi" w:eastAsiaTheme="minorEastAsia" w:hAnsiTheme="minorHAnsi" w:cstheme="minorBidi"/>
+                <w:noProof/>
+                <w:kern w:val="0"/>
+                <w:lang w:val="fr-FR" w:eastAsia="fr-FR"/>
+                <w14:ligatures w14:val="none"/>
+              </w:rPr>
+              <w:tab/>
+            </w:r>
+            <w:r>
+              <w:rPr>
+                <w:rStyle w:val="Lienhypertexte"/>
+                <w:noProof/>
+              </w:rPr>
+              <w:t>Premiers Pas</w:t>
+            </w:r>
+            <w:r>
+              <w:rPr>
+                <w:noProof/>
+                <w:webHidden/>
+              </w:rPr>
+              <w:tab/>
+            </w:r>
+            <w:r>
+              <w:rPr>
+                <w:noProof/>
+                <w:webHidden/>
+              </w:rPr>
+              <w:fldChar w:fldCharType="begin"/>
+            </w:r>
+            <w:r>
+              <w:rPr>
+                <w:noProof/>
+                <w:webHidden/>
+              </w:rPr>
+              <w:instrText xml:space="preserve"> PAGEREF _Toc176291582 \h </w:instrText>
+            </w:r>
+            <w:r>
+              <w:rPr>
+                <w:noProof/>
+                <w:webHidden/>
+              </w:rPr>
+            </w:r>
+            <w:r>
+              <w:rPr>
+                <w:noProof/>
+                <w:webHidden/>
+              </w:rPr>
+              <w:fldChar w:fldCharType="separate"/>
+            </w:r>
+            <w:r>
+              <w:rPr>
+                <w:noProof/>
+                <w:webHidden/>
+              </w:rPr>
+              <w:t>4</w:t>
+            </w:r>
+            <w:r>
+              <w:rPr>
+                <w:noProof/>
+                <w:webHidden/>
+              </w:rPr>
+              <w:fldChar w:fldCharType="end"/>
+            </w:r>
+          </w:hyperlink>
+        </w:p>
+        <w:p>
+          <w:pPr>
+            <w:pStyle w:val="TM3"/>
+            <w:tabs>
+              <w:tab w:val="left" w:pos="880"/>
+              <w:tab w:val="right" w:leader="dot" w:pos="9062"/>
+            </w:tabs>
+            <w:rPr>
+              <w:rFonts w:asciiTheme="minorHAnsi" w:eastAsiaTheme="minorEastAsia" w:hAnsiTheme="minorHAnsi" w:cstheme="minorBidi"/>
+              <w:noProof/>
+              <w:kern w:val="0"/>
+              <w:lang w:eastAsia="fr-FR"/>
+              <w14:ligatures w14:val="none"/>
+            </w:rPr>
+          </w:pPr>
+          <w:hyperlink w:anchor="_Toc176291583" w:history="1">
+            <w:r>
+              <w:rPr>
+                <w:rStyle w:val="Lienhypertexte"/>
+                <w:rFonts w:ascii="Times New Roman" w:hAnsi="Times New Roman" w:cs="Times New Roman"/>
+                <w:noProof/>
+              </w:rPr>
+              <w:t>1.</w:t>
+            </w:r>
+            <w:r>
+              <w:rPr>
+                <w:rFonts w:asciiTheme="minorHAnsi" w:eastAsiaTheme="minorEastAsia" w:hAnsiTheme="minorHAnsi" w:cstheme="minorBidi"/>
+                <w:noProof/>
+                <w:kern w:val="0"/>
+                <w:lang w:eastAsia="fr-FR"/>
+                <w14:ligatures w14:val="none"/>
+              </w:rPr>
+              <w:tab/>
+            </w:r>
+            <w:r>
+              <w:rPr>
+                <w:rStyle w:val="Lienhypertexte"/>
+                <w:noProof/>
+              </w:rPr>
+              <w:t>Téléchargement</w:t>
+            </w:r>
+            <w:r>
+              <w:rPr>
+                <w:noProof/>
+                <w:webHidden/>
+              </w:rPr>
+              <w:tab/>
+            </w:r>
+            <w:r>
+              <w:rPr>
+                <w:noProof/>
+                <w:webHidden/>
+              </w:rPr>
+              <w:fldChar w:fldCharType="begin"/>
+            </w:r>
+            <w:r>
+              <w:rPr>
+                <w:noProof/>
+                <w:webHidden/>
+              </w:rPr>
+              <w:instrText xml:space="preserve"> PAGEREF _Toc176291583 \h </w:instrText>
+            </w:r>
+            <w:r>
+              <w:rPr>
+                <w:noProof/>
+                <w:webHidden/>
+              </w:rPr>
+            </w:r>
+            <w:r>
+              <w:rPr>
+                <w:noProof/>
+                <w:webHidden/>
+              </w:rPr>
+              <w:fldChar w:fldCharType="separate"/>
+            </w:r>
+            <w:r>
+              <w:rPr>
+                <w:noProof/>
+                <w:webHidden/>
+              </w:rPr>
+              <w:t>4</w:t>
+            </w:r>
+            <w:r>
+              <w:rPr>
+                <w:noProof/>
+                <w:webHidden/>
+              </w:rPr>
+              <w:fldChar w:fldCharType="end"/>
+            </w:r>
+          </w:hyperlink>
+        </w:p>
+        <w:p>
+          <w:pPr>
+            <w:pStyle w:val="TM3"/>
+            <w:tabs>
+              <w:tab w:val="left" w:pos="880"/>
+              <w:tab w:val="right" w:leader="dot" w:pos="9062"/>
+            </w:tabs>
+            <w:rPr>
+              <w:rFonts w:asciiTheme="minorHAnsi" w:eastAsiaTheme="minorEastAsia" w:hAnsiTheme="minorHAnsi" w:cstheme="minorBidi"/>
+              <w:noProof/>
+              <w:kern w:val="0"/>
+              <w:lang w:eastAsia="fr-FR"/>
+              <w14:ligatures w14:val="none"/>
+            </w:rPr>
+          </w:pPr>
+          <w:hyperlink w:anchor="_Toc176291584" w:history="1">
+            <w:r>
+              <w:rPr>
+                <w:rStyle w:val="Lienhypertexte"/>
+                <w:noProof/>
+              </w:rPr>
+              <w:t>2.</w:t>
+            </w:r>
+            <w:r>
+              <w:rPr>
+                <w:rFonts w:asciiTheme="minorHAnsi" w:eastAsiaTheme="minorEastAsia" w:hAnsiTheme="minorHAnsi" w:cstheme="minorBidi"/>
+                <w:noProof/>
+                <w:kern w:val="0"/>
+                <w:lang w:eastAsia="fr-FR"/>
+                <w14:ligatures w14:val="none"/>
+              </w:rPr>
+              <w:tab/>
+            </w:r>
+            <w:r>
+              <w:rPr>
+                <w:rStyle w:val="Lienhypertexte"/>
+                <w:noProof/>
+              </w:rPr>
+              <w:t>Installation</w:t>
+            </w:r>
+            <w:r>
+              <w:rPr>
+                <w:noProof/>
+                <w:webHidden/>
+              </w:rPr>
+              <w:tab/>
+            </w:r>
+            <w:r>
+              <w:rPr>
+                <w:noProof/>
+                <w:webHidden/>
+              </w:rPr>
+              <w:fldChar w:fldCharType="begin"/>
+            </w:r>
+            <w:r>
+              <w:rPr>
+                <w:noProof/>
+                <w:webHidden/>
+              </w:rPr>
+              <w:instrText xml:space="preserve"> PAGEREF _Toc176291584 \h </w:instrText>
+            </w:r>
+            <w:r>
+              <w:rPr>
+                <w:noProof/>
+                <w:webHidden/>
+              </w:rPr>
+            </w:r>
+            <w:r>
+              <w:rPr>
+                <w:noProof/>
+                <w:webHidden/>
+              </w:rPr>
+              <w:fldChar w:fldCharType="separate"/>
+            </w:r>
+            <w:r>
+              <w:rPr>
+                <w:noProof/>
+                <w:webHidden/>
+              </w:rPr>
+              <w:t>4</w:t>
             </w:r>
             <w:r>
               <w:rPr>
@@ -741,8 +1465,8 @@
     <w:p>
       <w:pPr>
         <w:sectPr>
-          <w:headerReference w:type="default" r:id="rId13"/>
-          <w:footerReference w:type="default" r:id="rId14"/>
+          <w:headerReference w:type="default" r:id="rId12"/>
+          <w:footerReference w:type="default" r:id="rId13"/>
           <w:pgSz w:w="11906" w:h="16838"/>
           <w:pgMar w:top="1417" w:right="1417" w:bottom="1417" w:left="1417" w:header="708" w:footer="708" w:gutter="0"/>
           <w:cols w:space="708"/>
@@ -753,21 +1477,20 @@
     <w:p>
       <w:pPr>
         <w:pStyle w:val="Titre2"/>
-        <w:rPr>
-          <w:lang w:val="fr-FR"/>
-        </w:rPr>
+        <w:numPr>
+          <w:ilvl w:val="0"/>
+          <w:numId w:val="1"/>
+        </w:numPr>
+        <w:spacing w:before="360"/>
       </w:pPr>
-      <w:bookmarkStart w:id="8" w:name="_Toc176287670"/>
-      <w:bookmarkStart w:id="9" w:name="_Toc176287760"/>
-      <w:r>
-        <w:rPr>
-          <w:lang w:val="fr-FR"/>
-        </w:rPr>
+      <w:bookmarkStart w:id="14" w:name="_Toc176291581"/>
+      <w:bookmarkStart w:id="15" w:name="_Toc176291606"/>
+      <w:r>
         <w:lastRenderedPageBreak/>
         <w:t>Introduction</w:t>
       </w:r>
-      <w:bookmarkEnd w:id="8"/>
-      <w:bookmarkEnd w:id="9"/>
+      <w:bookmarkEnd w:id="14"/>
+      <w:bookmarkEnd w:id="15"/>
     </w:p>
     <w:p>
       <w:pPr>
@@ -917,15 +1640,267 @@
         </w:rPr>
         <w:t>, vous optez pour un outil complet et sécurisé qui vous aide à gérer vos finances de manière efficace, en gardant le contrôle total de vos données tout en profitant d'une flexibilité d'utilisation sur tous vos appareils.</w:t>
       </w:r>
-      <w:bookmarkEnd w:id="7"/>
+    </w:p>
+    <w:p>
+      <w:pPr>
+        <w:rPr>
+          <w:lang w:val="fr-FR"/>
+        </w:rPr>
+      </w:pPr>
+      <w:r>
+        <w:rPr>
+          <w:lang w:val="fr-FR"/>
+        </w:rPr>
+        <w:br w:type="page"/>
+      </w:r>
+    </w:p>
+    <w:p>
+      <w:pPr>
+        <w:pStyle w:val="Titre2"/>
+        <w:numPr>
+          <w:ilvl w:val="0"/>
+          <w:numId w:val="1"/>
+        </w:numPr>
+        <w:spacing w:before="360"/>
+      </w:pPr>
+      <w:bookmarkStart w:id="16" w:name="_Toc176291582"/>
+      <w:bookmarkStart w:id="17" w:name="_Toc176291607"/>
+      <w:r>
+        <w:lastRenderedPageBreak/>
+        <w:t>Premiers Pas</w:t>
+      </w:r>
+      <w:bookmarkEnd w:id="16"/>
+      <w:bookmarkEnd w:id="17"/>
+    </w:p>
+    <w:p>
+      <w:pPr>
+        <w:pStyle w:val="Titre3"/>
+        <w:numPr>
+          <w:ilvl w:val="0"/>
+          <w:numId w:val="2"/>
+        </w:numPr>
+        <w:rPr>
+          <w:rFonts w:ascii="Times New Roman" w:hAnsi="Times New Roman" w:cs="Times New Roman"/>
+        </w:rPr>
+      </w:pPr>
+      <w:bookmarkStart w:id="18" w:name="_Toc176291583"/>
+      <w:bookmarkStart w:id="19" w:name="_Toc176291608"/>
+      <w:proofErr w:type="spellStart"/>
+      <w:r>
+        <w:t>Téléchargement</w:t>
+      </w:r>
+      <w:bookmarkEnd w:id="18"/>
+      <w:bookmarkEnd w:id="19"/>
+      <w:proofErr w:type="spellEnd"/>
+    </w:p>
+    <w:p>
+      <w:pPr>
+        <w:pStyle w:val="NormalWeb"/>
+        <w:rPr>
+          <w:rFonts w:ascii="Calibri" w:hAnsi="Calibri" w:cs="Calibri"/>
+        </w:rPr>
+      </w:pPr>
+      <w:r>
+        <w:rPr>
+          <w:rStyle w:val="lev"/>
+          <w:rFonts w:ascii="Calibri" w:eastAsiaTheme="majorEastAsia" w:hAnsi="Calibri" w:cs="Calibri"/>
+        </w:rPr>
+        <w:t>Accédez à GitHub :</w:t>
+      </w:r>
+      <w:r>
+        <w:rPr>
+          <w:rFonts w:ascii="Calibri" w:hAnsi="Calibri" w:cs="Calibri"/>
+        </w:rPr>
+        <w:br/>
+        <w:t xml:space="preserve">Téléchargez </w:t>
+      </w:r>
+      <w:proofErr w:type="spellStart"/>
+      <w:r>
+        <w:rPr>
+          <w:rStyle w:val="lev"/>
+          <w:rFonts w:ascii="Calibri" w:eastAsiaTheme="majorEastAsia" w:hAnsi="Calibri" w:cs="Calibri"/>
+        </w:rPr>
+        <w:t>MyExpenses</w:t>
+      </w:r>
+      <w:proofErr w:type="spellEnd"/>
+      <w:r>
+        <w:rPr>
+          <w:rFonts w:ascii="Calibri" w:hAnsi="Calibri" w:cs="Calibri"/>
+        </w:rPr>
+        <w:t xml:space="preserve"> depuis </w:t>
+      </w:r>
+      <w:hyperlink r:id="rId14" w:history="1">
+        <w:r>
+          <w:rPr>
+            <w:rStyle w:val="Lienhypertexte"/>
+            <w:rFonts w:ascii="Calibri" w:eastAsiaTheme="majorEastAsia" w:hAnsi="Calibri" w:cs="Calibri"/>
+          </w:rPr>
+          <w:t>GitHub</w:t>
+        </w:r>
+      </w:hyperlink>
+      <w:r>
+        <w:rPr>
+          <w:rFonts w:ascii="Calibri" w:hAnsi="Calibri" w:cs="Calibri"/>
+        </w:rPr>
+        <w:t xml:space="preserve">. Assurez-vous de choisir la version appropriée pour votre appareil (Windows, </w:t>
+      </w:r>
+      <w:proofErr w:type="spellStart"/>
+      <w:r>
+        <w:rPr>
+          <w:rFonts w:ascii="Calibri" w:hAnsi="Calibri" w:cs="Calibri"/>
+        </w:rPr>
+        <w:t>macOS</w:t>
+      </w:r>
+      <w:proofErr w:type="spellEnd"/>
+      <w:r>
+        <w:rPr>
+          <w:rFonts w:ascii="Calibri" w:hAnsi="Calibri" w:cs="Calibri"/>
+        </w:rPr>
+        <w:t>, iOS, Android, etc.).</w:t>
+      </w:r>
+    </w:p>
+    <w:p>
+      <w:pPr>
+        <w:pStyle w:val="NormalWeb"/>
+        <w:rPr>
+          <w:rFonts w:ascii="Calibri" w:hAnsi="Calibri" w:cs="Calibri"/>
+        </w:rPr>
+      </w:pPr>
+      <w:r>
+        <w:rPr>
+          <w:rStyle w:val="lev"/>
+          <w:rFonts w:ascii="Calibri" w:eastAsiaTheme="majorEastAsia" w:hAnsi="Calibri" w:cs="Calibri"/>
+        </w:rPr>
+        <w:t>Vérification :</w:t>
+      </w:r>
+      <w:r>
+        <w:rPr>
+          <w:rFonts w:ascii="Calibri" w:hAnsi="Calibri" w:cs="Calibri"/>
+        </w:rPr>
+        <w:br/>
+        <w:t>Avant de commencer le téléchargement, vérifiez les exigences système pour garantir la compatibilité avec votre appareil.</w:t>
+      </w:r>
+    </w:p>
+    <w:p>
+      <w:pPr>
+        <w:pStyle w:val="Titre3"/>
+        <w:numPr>
+          <w:ilvl w:val="0"/>
+          <w:numId w:val="2"/>
+        </w:numPr>
+      </w:pPr>
+      <w:bookmarkStart w:id="20" w:name="_Toc176291584"/>
+      <w:bookmarkStart w:id="21" w:name="_Toc176291609"/>
+      <w:r>
+        <w:t>Installation</w:t>
+      </w:r>
+      <w:bookmarkEnd w:id="20"/>
+      <w:bookmarkEnd w:id="21"/>
+    </w:p>
+    <w:p>
+      <w:pPr>
+        <w:pStyle w:val="NormalWeb"/>
+        <w:rPr>
+          <w:rFonts w:ascii="Calibri" w:hAnsi="Calibri" w:cs="Calibri"/>
+        </w:rPr>
+      </w:pPr>
+      <w:r>
+        <w:rPr>
+          <w:rStyle w:val="lev"/>
+          <w:rFonts w:ascii="Calibri" w:eastAsiaTheme="majorEastAsia" w:hAnsi="Calibri" w:cs="Calibri"/>
+        </w:rPr>
+        <w:t>Ouvrir le Fichier Téléchargé :</w:t>
+      </w:r>
+      <w:r>
+        <w:rPr>
+          <w:rFonts w:ascii="Calibri" w:hAnsi="Calibri" w:cs="Calibri"/>
+        </w:rPr>
+        <w:br/>
+        <w:t>Une fois le téléchargement terminé, localisez le fichier d'installation dans votre dossier de téléchargements ou le répertoire spécifié.</w:t>
+      </w:r>
+    </w:p>
+    <w:p>
+      <w:pPr>
+        <w:pStyle w:val="NormalWeb"/>
+        <w:rPr>
+          <w:rFonts w:ascii="Calibri" w:hAnsi="Calibri" w:cs="Calibri"/>
+        </w:rPr>
+      </w:pPr>
+      <w:r>
+        <w:rPr>
+          <w:rStyle w:val="lev"/>
+          <w:rFonts w:ascii="Calibri" w:eastAsiaTheme="majorEastAsia" w:hAnsi="Calibri" w:cs="Calibri"/>
+        </w:rPr>
+        <w:t>Suivre les Instructions à l'Écran :</w:t>
+      </w:r>
+      <w:r>
+        <w:rPr>
+          <w:rFonts w:ascii="Calibri" w:hAnsi="Calibri" w:cs="Calibri"/>
+        </w:rPr>
+        <w:br/>
+        <w:t xml:space="preserve">Double-cliquez sur le fichier pour lancer le processus d'installation. Suivez les instructions à l'écran pour installer </w:t>
+      </w:r>
+      <w:proofErr w:type="spellStart"/>
+      <w:r>
+        <w:rPr>
+          <w:rStyle w:val="lev"/>
+          <w:rFonts w:ascii="Calibri" w:eastAsiaTheme="majorEastAsia" w:hAnsi="Calibri" w:cs="Calibri"/>
+        </w:rPr>
+        <w:t>MyExpenses</w:t>
+      </w:r>
+      <w:proofErr w:type="spellEnd"/>
+      <w:r>
+        <w:rPr>
+          <w:rFonts w:ascii="Calibri" w:hAnsi="Calibri" w:cs="Calibri"/>
+        </w:rPr>
+        <w:t xml:space="preserve"> sur votre appareil. Vous serez invité à choisir un emplacement pour l'installation et à accepter les conditions d'utilisation.</w:t>
+      </w:r>
+    </w:p>
+    <w:p>
+      <w:pPr>
+        <w:rPr>
+          <w:lang w:val="fr-FR"/>
+        </w:rPr>
+      </w:pPr>
+      <w:r>
+        <w:rPr>
+          <w:rStyle w:val="lev"/>
+          <w:rFonts w:eastAsiaTheme="majorEastAsia"/>
+          <w:lang w:val="fr-FR"/>
+        </w:rPr>
+        <w:t>Finalisation :</w:t>
+      </w:r>
+      <w:r>
+        <w:rPr>
+          <w:lang w:val="fr-FR"/>
+        </w:rPr>
+        <w:br/>
+        <w:t xml:space="preserve">Une fois l'installation terminée, vous aurez la possibilité de lancer </w:t>
+      </w:r>
+      <w:proofErr w:type="spellStart"/>
+      <w:r>
+        <w:rPr>
+          <w:rStyle w:val="lev"/>
+          <w:rFonts w:eastAsiaTheme="majorEastAsia"/>
+          <w:lang w:val="fr-FR"/>
+        </w:rPr>
+        <w:t>MyExpenses</w:t>
+      </w:r>
+      <w:proofErr w:type="spellEnd"/>
+      <w:r>
+        <w:rPr>
+          <w:lang w:val="fr-FR"/>
+        </w:rPr>
+        <w:t xml:space="preserve"> directement depuis l'installateur. Vous pouvez également trouver l'application dans votre écran d'accueil ou votre menu d'applications.</w:t>
+      </w:r>
+      <w:bookmarkEnd w:id="13"/>
       <w:r>
         <w:fldChar w:fldCharType="end"/>
       </w:r>
-      <w:bookmarkEnd w:id="6"/>
+      <w:bookmarkEnd w:id="12"/>
     </w:p>
     <w:sectPr>
       <w:headerReference w:type="default" r:id="rId15"/>
-      <w:footerReference w:type="default" r:id="rId16"/>
       <w:pgSz w:w="11906" w:h="16838"/>
       <w:pgMar w:top="1417" w:right="1417" w:bottom="1417" w:left="1417" w:header="708" w:footer="708" w:gutter="0"/>
       <w:cols w:space="708"/>
@@ -971,11 +1946,24 @@
     <w:r>
       <w:t xml:space="preserve"> </w:t>
     </w:r>
-    <w:fldSimple w:instr=" DOCPROPERTY  Version  \* MERGEFORMAT ">
-      <w:r>
-        <w:t>1.0.0</w:t>
-      </w:r>
-    </w:fldSimple>
+    <w:r>
+      <w:fldChar w:fldCharType="begin"/>
+    </w:r>
+    <w:r>
+      <w:instrText xml:space="preserve"> DOCPROPERTY  Vers</w:instrText>
+    </w:r>
+    <w:r>
+      <w:instrText xml:space="preserve">ion  \* MERGEFORMAT </w:instrText>
+    </w:r>
+    <w:r>
+      <w:fldChar w:fldCharType="separate"/>
+    </w:r>
+    <w:r>
+      <w:t>1.0.0</w:t>
+    </w:r>
+    <w:r>
+      <w:fldChar w:fldCharType="end"/>
+    </w:r>
     <w:r>
       <w:ptab w:relativeTo="margin" w:alignment="center" w:leader="none"/>
     </w:r>
@@ -1120,16 +2108,6 @@
   <w:p>
     <w:pPr>
       <w:pStyle w:val="Pieddepage"/>
-    </w:pPr>
-  </w:p>
-</w:ftr>
-</file>
-
-<file path=word/footer4.xml><?xml version="1.0" encoding="utf-8"?>
-<w:ftr xmlns:wpc="http://schemas.microsoft.com/office/word/2010/wordprocessingCanvas" xmlns:cx="http://schemas.microsoft.com/office/drawing/2014/chartex" xmlns:cx1="http://schemas.microsoft.com/office/drawing/2015/9/8/chartex" xmlns:cx2="http://schemas.microsoft.com/office/drawing/2015/10/21/chartex" xmlns:cx3="http://schemas.microsoft.com/office/drawing/2016/5/9/chartex" xmlns:cx4="http://schemas.microsoft.com/office/drawing/2016/5/10/chartex" xmlns:cx5="http://schemas.microsoft.com/office/drawing/2016/5/11/chartex" xmlns:cx6="http://schemas.microsoft.com/office/drawing/2016/5/12/chartex" xmlns:cx7="http://schemas.microsoft.com/office/drawing/2016/5/13/chartex" xmlns:cx8="http://schemas.microsoft.com/office/drawing/2016/5/14/chartex" xmlns:mc="http://schemas.openxmlformats.org/markup-compatibility/2006" xmlns:aink="http://schemas.microsoft.com/office/drawing/2016/ink" xmlns:am3d="http://schemas.microsoft.com/office/drawing/2017/model3d" xmlns:o="urn:schemas-microsoft-com:office:office" xmlns:r="http://schemas.openxmlformats.org/officeDocument/2006/relationships" xmlns:m="http://schemas.openxmlformats.org/officeDocument/2006/math" xmlns:v="urn:schemas-microsoft-com:vml" xmlns:wp14="http://schemas.microsoft.com/office/word/2010/wordprocessingDrawing" xmlns:wp="http://schemas.openxmlformats.org/drawingml/2006/wordprocessingDrawing" xmlns:w10="urn:schemas-microsoft-com:office:word" xmlns:w="http://schemas.openxmlformats.org/wordprocessingml/2006/main" xmlns:w14="http://schemas.microsoft.com/office/word/2010/wordml" xmlns:w15="http://schemas.microsoft.com/office/word/2012/wordml" xmlns:w16cex="http://schemas.microsoft.com/office/word/2018/wordml/cex" xmlns:w16cid="http://schemas.microsoft.com/office/word/2016/wordml/cid" xmlns:w16="http://schemas.microsoft.com/office/word/2018/wordml" xmlns:w16sdtdh="http://schemas.microsoft.com/office/word/2020/wordml/sdtdatahash" xmlns:w16se="http://schemas.microsoft.com/office/word/2015/wordml/symex" xmlns:wpg="http://schemas.microsoft.com/office/word/2010/wordprocessingGroup" xmlns:wpi="http://schemas.microsoft.com/office/word/2010/wordprocessingInk" xmlns:wne="http://schemas.microsoft.com/office/word/2006/wordml" xmlns:wps="http://schemas.microsoft.com/office/word/2010/wordprocessingShape" mc:Ignorable="w14 w15 w16se w16cid w16 w16cex w16sdtdh wp14">
-  <w:p>
-    <w:pPr>
-      <w:pStyle w:val="Pieddepage"/>
       <w:rPr>
         <w:lang w:val="fr-FR"/>
       </w:rPr>
@@ -1281,21 +2259,11 @@
         <w:noProof/>
         <w:lang w:val="fr-FR"/>
       </w:rPr>
-      <w:t>1</w:t>
+      <w:t>2</w:t>
     </w:r>
     <w:r>
       <w:fldChar w:fldCharType="end"/>
     </w:r>
-  </w:p>
-</w:ftr>
-</file>
-
-<file path=word/footer5.xml><?xml version="1.0" encoding="utf-8"?>
-<w:ftr xmlns:wpc="http://schemas.microsoft.com/office/word/2010/wordprocessingCanvas" xmlns:cx="http://schemas.microsoft.com/office/drawing/2014/chartex" xmlns:cx1="http://schemas.microsoft.com/office/drawing/2015/9/8/chartex" xmlns:cx2="http://schemas.microsoft.com/office/drawing/2015/10/21/chartex" xmlns:cx3="http://schemas.microsoft.com/office/drawing/2016/5/9/chartex" xmlns:cx4="http://schemas.microsoft.com/office/drawing/2016/5/10/chartex" xmlns:cx5="http://schemas.microsoft.com/office/drawing/2016/5/11/chartex" xmlns:cx6="http://schemas.microsoft.com/office/drawing/2016/5/12/chartex" xmlns:cx7="http://schemas.microsoft.com/office/drawing/2016/5/13/chartex" xmlns:cx8="http://schemas.microsoft.com/office/drawing/2016/5/14/chartex" xmlns:mc="http://schemas.openxmlformats.org/markup-compatibility/2006" xmlns:aink="http://schemas.microsoft.com/office/drawing/2016/ink" xmlns:am3d="http://schemas.microsoft.com/office/drawing/2017/model3d" xmlns:o="urn:schemas-microsoft-com:office:office" xmlns:r="http://schemas.openxmlformats.org/officeDocument/2006/relationships" xmlns:m="http://schemas.openxmlformats.org/officeDocument/2006/math" xmlns:v="urn:schemas-microsoft-com:vml" xmlns:wp14="http://schemas.microsoft.com/office/word/2010/wordprocessingDrawing" xmlns:wp="http://schemas.openxmlformats.org/drawingml/2006/wordprocessingDrawing" xmlns:w10="urn:schemas-microsoft-com:office:word" xmlns:w="http://schemas.openxmlformats.org/wordprocessingml/2006/main" xmlns:w14="http://schemas.microsoft.com/office/word/2010/wordml" xmlns:w15="http://schemas.microsoft.com/office/word/2012/wordml" xmlns:w16cex="http://schemas.microsoft.com/office/word/2018/wordml/cex" xmlns:w16cid="http://schemas.microsoft.com/office/word/2016/wordml/cid" xmlns:w16="http://schemas.microsoft.com/office/word/2018/wordml" xmlns:w16sdtdh="http://schemas.microsoft.com/office/word/2020/wordml/sdtdatahash" xmlns:w16se="http://schemas.microsoft.com/office/word/2015/wordml/symex" xmlns:wpg="http://schemas.microsoft.com/office/word/2010/wordprocessingGroup" xmlns:wpi="http://schemas.microsoft.com/office/word/2010/wordprocessingInk" xmlns:wne="http://schemas.microsoft.com/office/word/2006/wordml" xmlns:wps="http://schemas.microsoft.com/office/word/2010/wordprocessingShape" mc:Ignorable="w14 w15 w16se w16cid w16 w16cex w16sdtdh wp14">
-  <w:p>
-    <w:pPr>
-      <w:pStyle w:val="Pieddepage"/>
-    </w:pPr>
   </w:p>
 </w:ftr>
 </file>
@@ -1339,14 +2307,187 @@
 </w:hdr>
 </file>
 
-<file path=word/header3.xml><?xml version="1.0" encoding="utf-8"?>
-<w:hdr xmlns:wpc="http://schemas.microsoft.com/office/word/2010/wordprocessingCanvas" xmlns:cx="http://schemas.microsoft.com/office/drawing/2014/chartex" xmlns:cx1="http://schemas.microsoft.com/office/drawing/2015/9/8/chartex" xmlns:cx2="http://schemas.microsoft.com/office/drawing/2015/10/21/chartex" xmlns:cx3="http://schemas.microsoft.com/office/drawing/2016/5/9/chartex" xmlns:cx4="http://schemas.microsoft.com/office/drawing/2016/5/10/chartex" xmlns:cx5="http://schemas.microsoft.com/office/drawing/2016/5/11/chartex" xmlns:cx6="http://schemas.microsoft.com/office/drawing/2016/5/12/chartex" xmlns:cx7="http://schemas.microsoft.com/office/drawing/2016/5/13/chartex" xmlns:cx8="http://schemas.microsoft.com/office/drawing/2016/5/14/chartex" xmlns:mc="http://schemas.openxmlformats.org/markup-compatibility/2006" xmlns:aink="http://schemas.microsoft.com/office/drawing/2016/ink" xmlns:am3d="http://schemas.microsoft.com/office/drawing/2017/model3d" xmlns:o="urn:schemas-microsoft-com:office:office" xmlns:r="http://schemas.openxmlformats.org/officeDocument/2006/relationships" xmlns:m="http://schemas.openxmlformats.org/officeDocument/2006/math" xmlns:v="urn:schemas-microsoft-com:vml" xmlns:wp14="http://schemas.microsoft.com/office/word/2010/wordprocessingDrawing" xmlns:wp="http://schemas.openxmlformats.org/drawingml/2006/wordprocessingDrawing" xmlns:w10="urn:schemas-microsoft-com:office:word" xmlns:w="http://schemas.openxmlformats.org/wordprocessingml/2006/main" xmlns:w14="http://schemas.microsoft.com/office/word/2010/wordml" xmlns:w15="http://schemas.microsoft.com/office/word/2012/wordml" xmlns:w16cex="http://schemas.microsoft.com/office/word/2018/wordml/cex" xmlns:w16cid="http://schemas.microsoft.com/office/word/2016/wordml/cid" xmlns:w16="http://schemas.microsoft.com/office/word/2018/wordml" xmlns:w16sdtdh="http://schemas.microsoft.com/office/word/2020/wordml/sdtdatahash" xmlns:w16se="http://schemas.microsoft.com/office/word/2015/wordml/symex" xmlns:wpg="http://schemas.microsoft.com/office/word/2010/wordprocessingGroup" xmlns:wpi="http://schemas.microsoft.com/office/word/2010/wordprocessingInk" xmlns:wne="http://schemas.microsoft.com/office/word/2006/wordml" xmlns:wps="http://schemas.microsoft.com/office/word/2010/wordprocessingShape" mc:Ignorable="w14 w15 w16se w16cid w16 w16cex w16sdtdh wp14">
-  <w:p>
-    <w:pPr>
-      <w:pStyle w:val="En-tte"/>
-    </w:pPr>
-  </w:p>
-</w:hdr>
+<file path=word/numbering.xml><?xml version="1.0" encoding="utf-8"?>
+<w:numbering xmlns:wpc="http://schemas.microsoft.com/office/word/2010/wordprocessingCanvas" xmlns:cx="http://schemas.microsoft.com/office/drawing/2014/chartex" xmlns:cx1="http://schemas.microsoft.com/office/drawing/2015/9/8/chartex" xmlns:cx2="http://schemas.microsoft.com/office/drawing/2015/10/21/chartex" xmlns:cx3="http://schemas.microsoft.com/office/drawing/2016/5/9/chartex" xmlns:cx4="http://schemas.microsoft.com/office/drawing/2016/5/10/chartex" xmlns:cx5="http://schemas.microsoft.com/office/drawing/2016/5/11/chartex" xmlns:cx6="http://schemas.microsoft.com/office/drawing/2016/5/12/chartex" xmlns:cx7="http://schemas.microsoft.com/office/drawing/2016/5/13/chartex" xmlns:cx8="http://schemas.microsoft.com/office/drawing/2016/5/14/chartex" xmlns:mc="http://schemas.openxmlformats.org/markup-compatibility/2006" xmlns:aink="http://schemas.microsoft.com/office/drawing/2016/ink" xmlns:am3d="http://schemas.microsoft.com/office/drawing/2017/model3d" xmlns:o="urn:schemas-microsoft-com:office:office" xmlns:r="http://schemas.openxmlformats.org/officeDocument/2006/relationships" xmlns:m="http://schemas.openxmlformats.org/officeDocument/2006/math" xmlns:v="urn:schemas-microsoft-com:vml" xmlns:wp14="http://schemas.microsoft.com/office/word/2010/wordprocessingDrawing" xmlns:wp="http://schemas.openxmlformats.org/drawingml/2006/wordprocessingDrawing" xmlns:w10="urn:schemas-microsoft-com:office:word" xmlns:w="http://schemas.openxmlformats.org/wordprocessingml/2006/main" xmlns:w14="http://schemas.microsoft.com/office/word/2010/wordml" xmlns:w15="http://schemas.microsoft.com/office/word/2012/wordml" xmlns:w16cex="http://schemas.microsoft.com/office/word/2018/wordml/cex" xmlns:w16cid="http://schemas.microsoft.com/office/word/2016/wordml/cid" xmlns:w16="http://schemas.microsoft.com/office/word/2018/wordml" xmlns:w16sdtdh="http://schemas.microsoft.com/office/word/2020/wordml/sdtdatahash" xmlns:w16se="http://schemas.microsoft.com/office/word/2015/wordml/symex" xmlns:wpg="http://schemas.microsoft.com/office/word/2010/wordprocessingGroup" xmlns:wpi="http://schemas.microsoft.com/office/word/2010/wordprocessingInk" xmlns:wne="http://schemas.microsoft.com/office/word/2006/wordml" xmlns:wps="http://schemas.microsoft.com/office/word/2010/wordprocessingShape" mc:Ignorable="w14 w15 w16se w16cid w16 w16cex w16sdtdh wp14">
+  <w:abstractNum w:abstractNumId="0" w15:restartNumberingAfterBreak="0">
+    <w:nsid w:val="27E82D5C"/>
+    <w:multiLevelType w:val="hybridMultilevel"/>
+    <w:tmpl w:val="2DF6C562"/>
+    <w:lvl w:ilvl="0" w:tplc="040C000F">
+      <w:start w:val="1"/>
+      <w:numFmt w:val="decimal"/>
+      <w:lvlText w:val="%1."/>
+      <w:lvlJc w:val="left"/>
+      <w:pPr>
+        <w:ind w:left="720" w:hanging="360"/>
+      </w:pPr>
+    </w:lvl>
+    <w:lvl w:ilvl="1" w:tplc="040C0019" w:tentative="1">
+      <w:start w:val="1"/>
+      <w:numFmt w:val="lowerLetter"/>
+      <w:lvlText w:val="%2."/>
+      <w:lvlJc w:val="left"/>
+      <w:pPr>
+        <w:ind w:left="1440" w:hanging="360"/>
+      </w:pPr>
+    </w:lvl>
+    <w:lvl w:ilvl="2" w:tplc="040C001B" w:tentative="1">
+      <w:start w:val="1"/>
+      <w:numFmt w:val="lowerRoman"/>
+      <w:lvlText w:val="%3."/>
+      <w:lvlJc w:val="right"/>
+      <w:pPr>
+        <w:ind w:left="2160" w:hanging="180"/>
+      </w:pPr>
+    </w:lvl>
+    <w:lvl w:ilvl="3" w:tplc="040C000F" w:tentative="1">
+      <w:start w:val="1"/>
+      <w:numFmt w:val="decimal"/>
+      <w:lvlText w:val="%4."/>
+      <w:lvlJc w:val="left"/>
+      <w:pPr>
+        <w:ind w:left="2880" w:hanging="360"/>
+      </w:pPr>
+    </w:lvl>
+    <w:lvl w:ilvl="4" w:tplc="040C0019" w:tentative="1">
+      <w:start w:val="1"/>
+      <w:numFmt w:val="lowerLetter"/>
+      <w:lvlText w:val="%5."/>
+      <w:lvlJc w:val="left"/>
+      <w:pPr>
+        <w:ind w:left="3600" w:hanging="360"/>
+      </w:pPr>
+    </w:lvl>
+    <w:lvl w:ilvl="5" w:tplc="040C001B" w:tentative="1">
+      <w:start w:val="1"/>
+      <w:numFmt w:val="lowerRoman"/>
+      <w:lvlText w:val="%6."/>
+      <w:lvlJc w:val="right"/>
+      <w:pPr>
+        <w:ind w:left="4320" w:hanging="180"/>
+      </w:pPr>
+    </w:lvl>
+    <w:lvl w:ilvl="6" w:tplc="040C000F" w:tentative="1">
+      <w:start w:val="1"/>
+      <w:numFmt w:val="decimal"/>
+      <w:lvlText w:val="%7."/>
+      <w:lvlJc w:val="left"/>
+      <w:pPr>
+        <w:ind w:left="5040" w:hanging="360"/>
+      </w:pPr>
+    </w:lvl>
+    <w:lvl w:ilvl="7" w:tplc="040C0019" w:tentative="1">
+      <w:start w:val="1"/>
+      <w:numFmt w:val="lowerLetter"/>
+      <w:lvlText w:val="%8."/>
+      <w:lvlJc w:val="left"/>
+      <w:pPr>
+        <w:ind w:left="5760" w:hanging="360"/>
+      </w:pPr>
+    </w:lvl>
+    <w:lvl w:ilvl="8" w:tplc="040C001B" w:tentative="1">
+      <w:start w:val="1"/>
+      <w:numFmt w:val="lowerRoman"/>
+      <w:lvlText w:val="%9."/>
+      <w:lvlJc w:val="right"/>
+      <w:pPr>
+        <w:ind w:left="6480" w:hanging="180"/>
+      </w:pPr>
+    </w:lvl>
+  </w:abstractNum>
+  <w:abstractNum w:abstractNumId="1" w15:restartNumberingAfterBreak="0">
+    <w:nsid w:val="3DB450E0"/>
+    <w:multiLevelType w:val="hybridMultilevel"/>
+    <w:tmpl w:val="A9B869F4"/>
+    <w:lvl w:ilvl="0" w:tplc="040C000F">
+      <w:start w:val="1"/>
+      <w:numFmt w:val="decimal"/>
+      <w:lvlText w:val="%1."/>
+      <w:lvlJc w:val="left"/>
+      <w:pPr>
+        <w:ind w:left="720" w:hanging="360"/>
+      </w:pPr>
+    </w:lvl>
+    <w:lvl w:ilvl="1" w:tplc="040C0019" w:tentative="1">
+      <w:start w:val="1"/>
+      <w:numFmt w:val="lowerLetter"/>
+      <w:lvlText w:val="%2."/>
+      <w:lvlJc w:val="left"/>
+      <w:pPr>
+        <w:ind w:left="1440" w:hanging="360"/>
+      </w:pPr>
+    </w:lvl>
+    <w:lvl w:ilvl="2" w:tplc="040C001B" w:tentative="1">
+      <w:start w:val="1"/>
+      <w:numFmt w:val="lowerRoman"/>
+      <w:lvlText w:val="%3."/>
+      <w:lvlJc w:val="right"/>
+      <w:pPr>
+        <w:ind w:left="2160" w:hanging="180"/>
+      </w:pPr>
+    </w:lvl>
+    <w:lvl w:ilvl="3" w:tplc="040C000F" w:tentative="1">
+      <w:start w:val="1"/>
+      <w:numFmt w:val="decimal"/>
+      <w:lvlText w:val="%4."/>
+      <w:lvlJc w:val="left"/>
+      <w:pPr>
+        <w:ind w:left="2880" w:hanging="360"/>
+      </w:pPr>
+    </w:lvl>
+    <w:lvl w:ilvl="4" w:tplc="040C0019" w:tentative="1">
+      <w:start w:val="1"/>
+      <w:numFmt w:val="lowerLetter"/>
+      <w:lvlText w:val="%5."/>
+      <w:lvlJc w:val="left"/>
+      <w:pPr>
+        <w:ind w:left="3600" w:hanging="360"/>
+      </w:pPr>
+    </w:lvl>
+    <w:lvl w:ilvl="5" w:tplc="040C001B" w:tentative="1">
+      <w:start w:val="1"/>
+      <w:numFmt w:val="lowerRoman"/>
+      <w:lvlText w:val="%6."/>
+      <w:lvlJc w:val="right"/>
+      <w:pPr>
+        <w:ind w:left="4320" w:hanging="180"/>
+      </w:pPr>
+    </w:lvl>
+    <w:lvl w:ilvl="6" w:tplc="040C000F" w:tentative="1">
+      <w:start w:val="1"/>
+      <w:numFmt w:val="decimal"/>
+      <w:lvlText w:val="%7."/>
+      <w:lvlJc w:val="left"/>
+      <w:pPr>
+        <w:ind w:left="5040" w:hanging="360"/>
+      </w:pPr>
+    </w:lvl>
+    <w:lvl w:ilvl="7" w:tplc="040C0019" w:tentative="1">
+      <w:start w:val="1"/>
+      <w:numFmt w:val="lowerLetter"/>
+      <w:lvlText w:val="%8."/>
+      <w:lvlJc w:val="left"/>
+      <w:pPr>
+        <w:ind w:left="5760" w:hanging="360"/>
+      </w:pPr>
+    </w:lvl>
+    <w:lvl w:ilvl="8" w:tplc="040C001B" w:tentative="1">
+      <w:start w:val="1"/>
+      <w:numFmt w:val="lowerRoman"/>
+      <w:lvlText w:val="%9."/>
+      <w:lvlJc w:val="right"/>
+      <w:pPr>
+        <w:ind w:left="6480" w:hanging="180"/>
+      </w:pPr>
+    </w:lvl>
+  </w:abstractNum>
+  <w:num w:numId="1">
+    <w:abstractNumId w:val="0"/>
+  </w:num>
+  <w:num w:numId="2">
+    <w:abstractNumId w:val="1"/>
+  </w:num>
+</w:numbering>
 </file>
 
 <file path=word/styles.xml><?xml version="1.0" encoding="utf-8"?>
@@ -1804,7 +2945,6 @@
     <w:next w:val="Normal"/>
     <w:link w:val="Titre3Car"/>
     <w:uiPriority w:val="9"/>
-    <w:semiHidden/>
     <w:unhideWhenUsed/>
     <w:qFormat/>
     <w:rsid w:val="00B521CD"/>
@@ -2011,7 +3151,6 @@
     <w:basedOn w:val="Policepardfaut"/>
     <w:link w:val="Titre3"/>
     <w:uiPriority w:val="9"/>
-    <w:semiHidden/>
     <w:rsid w:val="00B521CD"/>
     <w:rPr>
       <w:rFonts w:eastAsiaTheme="majorEastAsia" w:cstheme="majorBidi"/>
@@ -2437,6 +3576,51 @@
       <w:spacing w:after="100"/>
       <w:ind w:left="220"/>
     </w:pPr>
+  </w:style>
+  <w:style w:type="paragraph" w:styleId="TM3">
+    <w:name w:val="toc 3"/>
+    <w:basedOn w:val="Normal"/>
+    <w:next w:val="Normal"/>
+    <w:autoRedefine/>
+    <w:uiPriority w:val="39"/>
+    <w:unhideWhenUsed/>
+    <w:rsid w:val="00BF0B0A"/>
+    <w:pPr>
+      <w:spacing w:after="100"/>
+      <w:ind w:left="440"/>
+    </w:pPr>
+    <w:rPr>
+      <w:lang w:val="fr-FR"/>
+    </w:rPr>
+  </w:style>
+  <w:style w:type="paragraph" w:styleId="NormalWeb">
+    <w:name w:val="Normal (Web)"/>
+    <w:basedOn w:val="Normal"/>
+    <w:uiPriority w:val="99"/>
+    <w:unhideWhenUsed/>
+    <w:rsid w:val="00BF0B0A"/>
+    <w:pPr>
+      <w:spacing w:before="100" w:beforeAutospacing="1" w:after="100" w:afterAutospacing="1" w:line="240" w:lineRule="auto"/>
+    </w:pPr>
+    <w:rPr>
+      <w:rFonts w:ascii="Times New Roman" w:eastAsia="Times New Roman" w:hAnsi="Times New Roman" w:cs="Times New Roman"/>
+      <w:kern w:val="0"/>
+      <w:sz w:val="24"/>
+      <w:szCs w:val="24"/>
+      <w:lang w:val="fr-FR" w:eastAsia="fr-FR"/>
+      <w14:ligatures w14:val="none"/>
+    </w:rPr>
+  </w:style>
+  <w:style w:type="character" w:styleId="lev">
+    <w:name w:val="Strong"/>
+    <w:basedOn w:val="Policepardfaut"/>
+    <w:uiPriority w:val="22"/>
+    <w:qFormat/>
+    <w:rsid w:val="00BF0B0A"/>
+    <w:rPr>
+      <w:b/>
+      <w:bCs/>
+    </w:rPr>
   </w:style>
 </w:styles>
 </file>
@@ -2594,6 +3778,7 @@
   <w:rsids>
     <w:rsidRoot w:val="00772AB5"/>
     <w:rsid w:val="001007ED"/>
+    <w:rsid w:val="00254FB6"/>
     <w:rsid w:val="006E5F04"/>
     <w:rsid w:val="00772AB5"/>
     <w:rsid w:val="00791EE4"/>

</xml_diff>

<commit_message>
ci(Update): Add tutorial images and update 'How to use' documentation
Added three new tutorial images to help users understand the initial
setup. Updated the English and French versions of 'How to use' documents
to include references to these images. These changes aim to improve user
onboarding and accessibility.
</commit_message>
<xml_diff>
--- a/MyExpenses.Wpf/Resources/How to use/How to use.docx
+++ b/MyExpenses.Wpf/Resources/How to use/How to use.docx
@@ -1,6 +1,6 @@
 
 <file path=word/document.xml><?xml version="1.0" encoding="utf-8"?>
-<w:document xmlns:wpc="http://schemas.microsoft.com/office/word/2010/wordprocessingCanvas" xmlns:cx="http://schemas.microsoft.com/office/drawing/2014/chartex" xmlns:cx1="http://schemas.microsoft.com/office/drawing/2015/9/8/chartex" xmlns:cx2="http://schemas.microsoft.com/office/drawing/2015/10/21/chartex" xmlns:cx3="http://schemas.microsoft.com/office/drawing/2016/5/9/chartex" xmlns:cx4="http://schemas.microsoft.com/office/drawing/2016/5/10/chartex" xmlns:cx5="http://schemas.microsoft.com/office/drawing/2016/5/11/chartex" xmlns:cx6="http://schemas.microsoft.com/office/drawing/2016/5/12/chartex" xmlns:cx7="http://schemas.microsoft.com/office/drawing/2016/5/13/chartex" xmlns:cx8="http://schemas.microsoft.com/office/drawing/2016/5/14/chartex" xmlns:mc="http://schemas.openxmlformats.org/markup-compatibility/2006" xmlns:aink="http://schemas.microsoft.com/office/drawing/2016/ink" xmlns:am3d="http://schemas.microsoft.com/office/drawing/2017/model3d" xmlns:o="urn:schemas-microsoft-com:office:office" xmlns:r="http://schemas.openxmlformats.org/officeDocument/2006/relationships" xmlns:m="http://schemas.openxmlformats.org/officeDocument/2006/math" xmlns:v="urn:schemas-microsoft-com:vml" xmlns:wp14="http://schemas.microsoft.com/office/word/2010/wordprocessingDrawing" xmlns:wp="http://schemas.openxmlformats.org/drawingml/2006/wordprocessingDrawing" xmlns:w10="urn:schemas-microsoft-com:office:word" xmlns:w="http://schemas.openxmlformats.org/wordprocessingml/2006/main" xmlns:w14="http://schemas.microsoft.com/office/word/2010/wordml" xmlns:w15="http://schemas.microsoft.com/office/word/2012/wordml" xmlns:w16cex="http://schemas.microsoft.com/office/word/2018/wordml/cex" xmlns:w16cid="http://schemas.microsoft.com/office/word/2016/wordml/cid" xmlns:w16="http://schemas.microsoft.com/office/word/2018/wordml" xmlns:w16sdtdh="http://schemas.microsoft.com/office/word/2020/wordml/sdtdatahash" xmlns:w16se="http://schemas.microsoft.com/office/word/2015/wordml/symex" xmlns:wpg="http://schemas.microsoft.com/office/word/2010/wordprocessingGroup" xmlns:wpi="http://schemas.microsoft.com/office/word/2010/wordprocessingInk" xmlns:wne="http://schemas.microsoft.com/office/word/2006/wordml" xmlns:wps="http://schemas.microsoft.com/office/word/2010/wordprocessingShape" mc:Ignorable="w14 w15 w16se w16cid w16 w16cex w16sdtdh wp14">
+<w:document xmlns:wpc="http://schemas.microsoft.com/office/word/2010/wordprocessingCanvas" xmlns:cx="http://schemas.microsoft.com/office/drawing/2014/chartex" xmlns:cx1="http://schemas.microsoft.com/office/drawing/2015/9/8/chartex" xmlns:cx2="http://schemas.microsoft.com/office/drawing/2015/10/21/chartex" xmlns:cx3="http://schemas.microsoft.com/office/drawing/2016/5/9/chartex" xmlns:cx4="http://schemas.microsoft.com/office/drawing/2016/5/10/chartex" xmlns:cx5="http://schemas.microsoft.com/office/drawing/2016/5/11/chartex" xmlns:cx6="http://schemas.microsoft.com/office/drawing/2016/5/12/chartex" xmlns:cx7="http://schemas.microsoft.com/office/drawing/2016/5/13/chartex" xmlns:cx8="http://schemas.microsoft.com/office/drawing/2016/5/14/chartex" xmlns:mc="http://schemas.openxmlformats.org/markup-compatibility/2006" xmlns:aink="http://schemas.microsoft.com/office/drawing/2016/ink" xmlns:am3d="http://schemas.microsoft.com/office/drawing/2017/model3d" xmlns:o="urn:schemas-microsoft-com:office:office" xmlns:oel="http://schemas.microsoft.com/office/2019/extlst" xmlns:r="http://schemas.openxmlformats.org/officeDocument/2006/relationships" xmlns:m="http://schemas.openxmlformats.org/officeDocument/2006/math" xmlns:v="urn:schemas-microsoft-com:vml" xmlns:wp14="http://schemas.microsoft.com/office/word/2010/wordprocessingDrawing" xmlns:wp="http://schemas.openxmlformats.org/drawingml/2006/wordprocessingDrawing" xmlns:w10="urn:schemas-microsoft-com:office:word" xmlns:w="http://schemas.openxmlformats.org/wordprocessingml/2006/main" xmlns:w14="http://schemas.microsoft.com/office/word/2010/wordml" xmlns:w15="http://schemas.microsoft.com/office/word/2012/wordml" xmlns:w16cex="http://schemas.microsoft.com/office/word/2018/wordml/cex" xmlns:w16cid="http://schemas.microsoft.com/office/word/2016/wordml/cid" xmlns:w16="http://schemas.microsoft.com/office/word/2018/wordml" xmlns:w16du="http://schemas.microsoft.com/office/word/2023/wordml/word16du" xmlns:w16sdtdh="http://schemas.microsoft.com/office/word/2020/wordml/sdtdatahash" xmlns:w16se="http://schemas.microsoft.com/office/word/2015/wordml/symex" xmlns:wpg="http://schemas.microsoft.com/office/word/2010/wordprocessingGroup" xmlns:wpi="http://schemas.microsoft.com/office/word/2010/wordprocessingInk" xmlns:wne="http://schemas.microsoft.com/office/word/2006/wordml" xmlns:wps="http://schemas.microsoft.com/office/word/2010/wordprocessingShape" mc:Ignorable="w14 w15 w16se w16cid w16 w16cex w16sdtdh w16du wp14">
   <w:body>
     <w:sdt>
       <w:sdtPr>
@@ -10,7 +10,6 @@
           <w:docPartUnique/>
         </w:docPartObj>
       </w:sdtPr>
-      <w:sdtEndPr/>
       <w:sdtContent>
         <w:sdt>
           <w:sdtPr>
@@ -31,13 +30,11 @@
             <w:dataBinding w:prefixMappings="xmlns:ns0='http://purl.org/dc/elements/1.1/' xmlns:ns1='http://schemas.openxmlformats.org/package/2006/metadata/core-properties' " w:xpath="/ns1:coreProperties[1]/ns0:title[1]" w:storeItemID="{6C3C8BC8-F283-45AE-878A-BAB7291924A1}"/>
             <w:text/>
           </w:sdtPr>
-          <w:sdtEndPr/>
           <w:sdtContent>
             <w:p>
               <w:pPr>
                 <w:jc w:val="center"/>
               </w:pPr>
-              <w:proofErr w:type="spellStart"/>
               <w:r>
                 <w:rPr>
                   <w:b/>
@@ -49,7 +46,6 @@
                 </w:rPr>
                 <w:t>MyExpenses</w:t>
               </w:r>
-              <w:proofErr w:type="spellEnd"/>
             </w:p>
           </w:sdtContent>
         </w:sdt>
@@ -781,19 +777,11 @@
       <w:r>
         <w:fldChar w:fldCharType="separate"/>
       </w:r>
-      <w:proofErr w:type="spellStart"/>
       <w:r>
         <w:rPr>
           <w:lang w:val="fr-FR"/>
         </w:rPr>
-        <w:t>I’am</w:t>
-      </w:r>
-      <w:proofErr w:type="spellEnd"/>
-      <w:r>
-        <w:rPr>
-          <w:lang w:val="fr-FR"/>
-        </w:rPr>
-        <w:t xml:space="preserve"> a test</w:t>
+        <w:t>I’am a test</w:t>
       </w:r>
     </w:p>
     <w:p>
@@ -874,7 +862,7 @@
           <w:noProof/>
           <w:lang w:val="fr-FR"/>
         </w:rPr>
-        <w:instrText>C:\Users\Rapha\Documents\Programmation\MyExpenses\MyExpenses.Wpf\Resources\How to use\How to use.docx</w:instrText>
+        <w:instrText>C:\Users\ZP6177\Documents\Programmation\C#\MyExpenses\MyExpenses.Wpf\Resources\How to use\How to use.docx</w:instrText>
       </w:r>
       <w:r>
         <w:fldChar w:fldCharType="end"/>
@@ -913,7 +901,7 @@
           <w:lang w:eastAsia="en-US"/>
           <w14:ligatures w14:val="standardContextual"/>
         </w:rPr>
-        <w:id w:val="978660588"/>
+        <w:id w:val="338201917"/>
         <w:docPartObj>
           <w:docPartGallery w:val="Table of Contents"/>
           <w:docPartUnique/>
@@ -937,16 +925,17 @@
         </w:p>
         <w:p>
           <w:pPr>
-            <w:pStyle w:val="TM1"/>
+            <w:pStyle w:val="TM2"/>
             <w:tabs>
+              <w:tab w:val="left" w:pos="720"/>
               <w:tab w:val="right" w:leader="dot" w:pos="9062"/>
             </w:tabs>
             <w:rPr>
               <w:rFonts w:asciiTheme="minorHAnsi" w:eastAsiaTheme="minorEastAsia" w:hAnsiTheme="minorHAnsi" w:cstheme="minorBidi"/>
               <w:noProof/>
-              <w:kern w:val="0"/>
-              <w:lang w:val="fr-FR" w:eastAsia="fr-FR"/>
-              <w14:ligatures w14:val="none"/>
+              <w:sz w:val="24"/>
+              <w:szCs w:val="24"/>
+              <w:lang w:eastAsia="fr-FR"/>
             </w:rPr>
           </w:pPr>
           <w:r>
@@ -958,24 +947,40 @@
           <w:r>
             <w:fldChar w:fldCharType="separate"/>
           </w:r>
-          <w:hyperlink w:anchor="_Toc176291579" w:history="1">
+          <w:hyperlink w:anchor="_Toc176339967" w:history="1">
             <w:r>
               <w:rPr>
                 <w:rStyle w:val="Lienhypertexte"/>
                 <w:noProof/>
-                <w:lang w:val="fr-FR"/>
-              </w:rPr>
-              <w:t>English part</w:t>
-            </w:r>
-            <w:r>
-              <w:rPr>
-                <w:noProof/>
-                <w:webHidden/>
+              </w:rPr>
+              <w:t>1.</w:t>
+            </w:r>
+            <w:r>
+              <w:rPr>
+                <w:rFonts w:asciiTheme="minorHAnsi" w:eastAsiaTheme="minorEastAsia" w:hAnsiTheme="minorHAnsi" w:cstheme="minorBidi"/>
+                <w:noProof/>
+                <w:sz w:val="24"/>
+                <w:szCs w:val="24"/>
+                <w:lang w:eastAsia="fr-FR"/>
               </w:rPr>
               <w:tab/>
             </w:r>
             <w:r>
               <w:rPr>
+                <w:rStyle w:val="Lienhypertexte"/>
+                <w:noProof/>
+              </w:rPr>
+              <w:t>Introduction</w:t>
+            </w:r>
+            <w:r>
+              <w:rPr>
+                <w:noProof/>
+                <w:webHidden/>
+              </w:rPr>
+              <w:tab/>
+            </w:r>
+            <w:r>
+              <w:rPr>
                 <w:noProof/>
                 <w:webHidden/>
               </w:rPr>
@@ -986,7 +991,7 @@
                 <w:noProof/>
                 <w:webHidden/>
               </w:rPr>
-              <w:instrText xml:space="preserve"> PAGEREF _Toc176291579 \h </w:instrText>
+              <w:instrText xml:space="preserve"> PAGEREF _Toc176339967 \h </w:instrText>
             </w:r>
             <w:r>
               <w:rPr>
@@ -1007,79 +1012,6 @@
                 <w:webHidden/>
               </w:rPr>
               <w:t>1</w:t>
-            </w:r>
-            <w:r>
-              <w:rPr>
-                <w:noProof/>
-                <w:webHidden/>
-              </w:rPr>
-              <w:fldChar w:fldCharType="end"/>
-            </w:r>
-          </w:hyperlink>
-        </w:p>
-        <w:p>
-          <w:pPr>
-            <w:pStyle w:val="TM1"/>
-            <w:tabs>
-              <w:tab w:val="right" w:leader="dot" w:pos="9062"/>
-            </w:tabs>
-            <w:rPr>
-              <w:rFonts w:asciiTheme="minorHAnsi" w:eastAsiaTheme="minorEastAsia" w:hAnsiTheme="minorHAnsi" w:cstheme="minorBidi"/>
-              <w:noProof/>
-              <w:kern w:val="0"/>
-              <w:lang w:val="fr-FR" w:eastAsia="fr-FR"/>
-              <w14:ligatures w14:val="none"/>
-            </w:rPr>
-          </w:pPr>
-          <w:hyperlink w:anchor="_Toc176291580" w:history="1">
-            <w:r>
-              <w:rPr>
-                <w:rStyle w:val="Lienhypertexte"/>
-                <w:noProof/>
-                <w:lang w:val="fr-FR"/>
-              </w:rPr>
-              <w:t>Partie Française</w:t>
-            </w:r>
-            <w:r>
-              <w:rPr>
-                <w:noProof/>
-                <w:webHidden/>
-              </w:rPr>
-              <w:tab/>
-            </w:r>
-            <w:r>
-              <w:rPr>
-                <w:noProof/>
-                <w:webHidden/>
-              </w:rPr>
-              <w:fldChar w:fldCharType="begin"/>
-            </w:r>
-            <w:r>
-              <w:rPr>
-                <w:noProof/>
-                <w:webHidden/>
-              </w:rPr>
-              <w:instrText xml:space="preserve"> PAGEREF _Toc176291580 \h </w:instrText>
-            </w:r>
-            <w:r>
-              <w:rPr>
-                <w:noProof/>
-                <w:webHidden/>
-              </w:rPr>
-            </w:r>
-            <w:r>
-              <w:rPr>
-                <w:noProof/>
-                <w:webHidden/>
-              </w:rPr>
-              <w:fldChar w:fldCharType="separate"/>
-            </w:r>
-            <w:r>
-              <w:rPr>
-                <w:noProof/>
-                <w:webHidden/>
-              </w:rPr>
-              <w:t>2</w:t>
             </w:r>
             <w:r>
               <w:rPr>
@@ -1094,32 +1026,32 @@
           <w:pPr>
             <w:pStyle w:val="TM2"/>
             <w:tabs>
-              <w:tab w:val="left" w:pos="660"/>
+              <w:tab w:val="left" w:pos="720"/>
               <w:tab w:val="right" w:leader="dot" w:pos="9062"/>
             </w:tabs>
             <w:rPr>
               <w:rFonts w:asciiTheme="minorHAnsi" w:eastAsiaTheme="minorEastAsia" w:hAnsiTheme="minorHAnsi" w:cstheme="minorBidi"/>
               <w:noProof/>
-              <w:kern w:val="0"/>
-              <w:lang w:val="fr-FR" w:eastAsia="fr-FR"/>
-              <w14:ligatures w14:val="none"/>
+              <w:sz w:val="24"/>
+              <w:szCs w:val="24"/>
+              <w:lang w:eastAsia="fr-FR"/>
             </w:rPr>
           </w:pPr>
-          <w:hyperlink w:anchor="_Toc176291581" w:history="1">
+          <w:hyperlink w:anchor="_Toc176339968" w:history="1">
             <w:r>
               <w:rPr>
                 <w:rStyle w:val="Lienhypertexte"/>
                 <w:noProof/>
               </w:rPr>
-              <w:t>1.</w:t>
+              <w:t>2.</w:t>
             </w:r>
             <w:r>
               <w:rPr>
                 <w:rFonts w:asciiTheme="minorHAnsi" w:eastAsiaTheme="minorEastAsia" w:hAnsiTheme="minorHAnsi" w:cstheme="minorBidi"/>
                 <w:noProof/>
-                <w:kern w:val="0"/>
-                <w:lang w:val="fr-FR" w:eastAsia="fr-FR"/>
-                <w14:ligatures w14:val="none"/>
+                <w:sz w:val="24"/>
+                <w:szCs w:val="24"/>
+                <w:lang w:eastAsia="fr-FR"/>
               </w:rPr>
               <w:tab/>
             </w:r>
@@ -1128,7 +1060,7 @@
                 <w:rStyle w:val="Lienhypertexte"/>
                 <w:noProof/>
               </w:rPr>
-              <w:t>Introduction</w:t>
+              <w:t>Premiers Pas</w:t>
             </w:r>
             <w:r>
               <w:rPr>
@@ -1149,7 +1081,7 @@
                 <w:noProof/>
                 <w:webHidden/>
               </w:rPr>
-              <w:instrText xml:space="preserve"> PAGEREF _Toc176291581 \h </w:instrText>
+              <w:instrText xml:space="preserve"> PAGEREF _Toc176339968 \h </w:instrText>
             </w:r>
             <w:r>
               <w:rPr>
@@ -1169,97 +1101,7 @@
                 <w:noProof/>
                 <w:webHidden/>
               </w:rPr>
-              <w:t>3</w:t>
-            </w:r>
-            <w:r>
-              <w:rPr>
-                <w:noProof/>
-                <w:webHidden/>
-              </w:rPr>
-              <w:fldChar w:fldCharType="end"/>
-            </w:r>
-          </w:hyperlink>
-        </w:p>
-        <w:p>
-          <w:pPr>
-            <w:pStyle w:val="TM2"/>
-            <w:tabs>
-              <w:tab w:val="left" w:pos="660"/>
-              <w:tab w:val="right" w:leader="dot" w:pos="9062"/>
-            </w:tabs>
-            <w:rPr>
-              <w:rFonts w:asciiTheme="minorHAnsi" w:eastAsiaTheme="minorEastAsia" w:hAnsiTheme="minorHAnsi" w:cstheme="minorBidi"/>
-              <w:noProof/>
-              <w:kern w:val="0"/>
-              <w:lang w:val="fr-FR" w:eastAsia="fr-FR"/>
-              <w14:ligatures w14:val="none"/>
-            </w:rPr>
-          </w:pPr>
-          <w:hyperlink w:anchor="_Toc176291582" w:history="1">
-            <w:r>
-              <w:rPr>
-                <w:rStyle w:val="Lienhypertexte"/>
-                <w:noProof/>
-              </w:rPr>
-              <w:t>2.</w:t>
-            </w:r>
-            <w:r>
-              <w:rPr>
-                <w:rFonts w:asciiTheme="minorHAnsi" w:eastAsiaTheme="minorEastAsia" w:hAnsiTheme="minorHAnsi" w:cstheme="minorBidi"/>
-                <w:noProof/>
-                <w:kern w:val="0"/>
-                <w:lang w:val="fr-FR" w:eastAsia="fr-FR"/>
-                <w14:ligatures w14:val="none"/>
-              </w:rPr>
-              <w:tab/>
-            </w:r>
-            <w:r>
-              <w:rPr>
-                <w:rStyle w:val="Lienhypertexte"/>
-                <w:noProof/>
-              </w:rPr>
-              <w:t>Premiers Pas</w:t>
-            </w:r>
-            <w:r>
-              <w:rPr>
-                <w:noProof/>
-                <w:webHidden/>
-              </w:rPr>
-              <w:tab/>
-            </w:r>
-            <w:r>
-              <w:rPr>
-                <w:noProof/>
-                <w:webHidden/>
-              </w:rPr>
-              <w:fldChar w:fldCharType="begin"/>
-            </w:r>
-            <w:r>
-              <w:rPr>
-                <w:noProof/>
-                <w:webHidden/>
-              </w:rPr>
-              <w:instrText xml:space="preserve"> PAGEREF _Toc176291582 \h </w:instrText>
-            </w:r>
-            <w:r>
-              <w:rPr>
-                <w:noProof/>
-                <w:webHidden/>
-              </w:rPr>
-            </w:r>
-            <w:r>
-              <w:rPr>
-                <w:noProof/>
-                <w:webHidden/>
-              </w:rPr>
-              <w:fldChar w:fldCharType="separate"/>
-            </w:r>
-            <w:r>
-              <w:rPr>
-                <w:noProof/>
-                <w:webHidden/>
-              </w:rPr>
-              <w:t>4</w:t>
+              <w:t>2</w:t>
             </w:r>
             <w:r>
               <w:rPr>
@@ -1274,18 +1116,18 @@
           <w:pPr>
             <w:pStyle w:val="TM3"/>
             <w:tabs>
-              <w:tab w:val="left" w:pos="880"/>
+              <w:tab w:val="left" w:pos="960"/>
               <w:tab w:val="right" w:leader="dot" w:pos="9062"/>
             </w:tabs>
             <w:rPr>
               <w:rFonts w:asciiTheme="minorHAnsi" w:eastAsiaTheme="minorEastAsia" w:hAnsiTheme="minorHAnsi" w:cstheme="minorBidi"/>
               <w:noProof/>
-              <w:kern w:val="0"/>
+              <w:sz w:val="24"/>
+              <w:szCs w:val="24"/>
               <w:lang w:eastAsia="fr-FR"/>
-              <w14:ligatures w14:val="none"/>
             </w:rPr>
           </w:pPr>
-          <w:hyperlink w:anchor="_Toc176291583" w:history="1">
+          <w:hyperlink w:anchor="_Toc176339969" w:history="1">
             <w:r>
               <w:rPr>
                 <w:rStyle w:val="Lienhypertexte"/>
@@ -1298,9 +1140,9 @@
               <w:rPr>
                 <w:rFonts w:asciiTheme="minorHAnsi" w:eastAsiaTheme="minorEastAsia" w:hAnsiTheme="minorHAnsi" w:cstheme="minorBidi"/>
                 <w:noProof/>
-                <w:kern w:val="0"/>
+                <w:sz w:val="24"/>
+                <w:szCs w:val="24"/>
                 <w:lang w:eastAsia="fr-FR"/>
-                <w14:ligatures w14:val="none"/>
               </w:rPr>
               <w:tab/>
             </w:r>
@@ -1330,7 +1172,7 @@
                 <w:noProof/>
                 <w:webHidden/>
               </w:rPr>
-              <w:instrText xml:space="preserve"> PAGEREF _Toc176291583 \h </w:instrText>
+              <w:instrText xml:space="preserve"> PAGEREF _Toc176339969 \h </w:instrText>
             </w:r>
             <w:r>
               <w:rPr>
@@ -1350,7 +1192,7 @@
                 <w:noProof/>
                 <w:webHidden/>
               </w:rPr>
-              <w:t>4</w:t>
+              <w:t>2</w:t>
             </w:r>
             <w:r>
               <w:rPr>
@@ -1365,18 +1207,18 @@
           <w:pPr>
             <w:pStyle w:val="TM3"/>
             <w:tabs>
-              <w:tab w:val="left" w:pos="880"/>
+              <w:tab w:val="left" w:pos="960"/>
               <w:tab w:val="right" w:leader="dot" w:pos="9062"/>
             </w:tabs>
             <w:rPr>
               <w:rFonts w:asciiTheme="minorHAnsi" w:eastAsiaTheme="minorEastAsia" w:hAnsiTheme="minorHAnsi" w:cstheme="minorBidi"/>
               <w:noProof/>
-              <w:kern w:val="0"/>
+              <w:sz w:val="24"/>
+              <w:szCs w:val="24"/>
               <w:lang w:eastAsia="fr-FR"/>
-              <w14:ligatures w14:val="none"/>
             </w:rPr>
           </w:pPr>
-          <w:hyperlink w:anchor="_Toc176291584" w:history="1">
+          <w:hyperlink w:anchor="_Toc176339970" w:history="1">
             <w:r>
               <w:rPr>
                 <w:rStyle w:val="Lienhypertexte"/>
@@ -1388,9 +1230,9 @@
               <w:rPr>
                 <w:rFonts w:asciiTheme="minorHAnsi" w:eastAsiaTheme="minorEastAsia" w:hAnsiTheme="minorHAnsi" w:cstheme="minorBidi"/>
                 <w:noProof/>
-                <w:kern w:val="0"/>
+                <w:sz w:val="24"/>
+                <w:szCs w:val="24"/>
                 <w:lang w:eastAsia="fr-FR"/>
-                <w14:ligatures w14:val="none"/>
               </w:rPr>
               <w:tab/>
             </w:r>
@@ -1420,7 +1262,7 @@
                 <w:noProof/>
                 <w:webHidden/>
               </w:rPr>
-              <w:instrText xml:space="preserve"> PAGEREF _Toc176291584 \h </w:instrText>
+              <w:instrText xml:space="preserve"> PAGEREF _Toc176339970 \h </w:instrText>
             </w:r>
             <w:r>
               <w:rPr>
@@ -1440,7 +1282,97 @@
                 <w:noProof/>
                 <w:webHidden/>
               </w:rPr>
-              <w:t>4</w:t>
+              <w:t>2</w:t>
+            </w:r>
+            <w:r>
+              <w:rPr>
+                <w:noProof/>
+                <w:webHidden/>
+              </w:rPr>
+              <w:fldChar w:fldCharType="end"/>
+            </w:r>
+          </w:hyperlink>
+        </w:p>
+        <w:p>
+          <w:pPr>
+            <w:pStyle w:val="TM3"/>
+            <w:tabs>
+              <w:tab w:val="left" w:pos="960"/>
+              <w:tab w:val="right" w:leader="dot" w:pos="9062"/>
+            </w:tabs>
+            <w:rPr>
+              <w:rFonts w:asciiTheme="minorHAnsi" w:eastAsiaTheme="minorEastAsia" w:hAnsiTheme="minorHAnsi" w:cstheme="minorBidi"/>
+              <w:noProof/>
+              <w:sz w:val="24"/>
+              <w:szCs w:val="24"/>
+              <w:lang w:eastAsia="fr-FR"/>
+            </w:rPr>
+          </w:pPr>
+          <w:hyperlink w:anchor="_Toc176339971" w:history="1">
+            <w:r>
+              <w:rPr>
+                <w:rStyle w:val="Lienhypertexte"/>
+                <w:noProof/>
+              </w:rPr>
+              <w:t>3.</w:t>
+            </w:r>
+            <w:r>
+              <w:rPr>
+                <w:rFonts w:asciiTheme="minorHAnsi" w:eastAsiaTheme="minorEastAsia" w:hAnsiTheme="minorHAnsi" w:cstheme="minorBidi"/>
+                <w:noProof/>
+                <w:sz w:val="24"/>
+                <w:szCs w:val="24"/>
+                <w:lang w:eastAsia="fr-FR"/>
+              </w:rPr>
+              <w:tab/>
+            </w:r>
+            <w:r>
+              <w:rPr>
+                <w:rStyle w:val="Lienhypertexte"/>
+                <w:noProof/>
+              </w:rPr>
+              <w:t>Configuration initial</w:t>
+            </w:r>
+            <w:r>
+              <w:rPr>
+                <w:noProof/>
+                <w:webHidden/>
+              </w:rPr>
+              <w:tab/>
+            </w:r>
+            <w:r>
+              <w:rPr>
+                <w:noProof/>
+                <w:webHidden/>
+              </w:rPr>
+              <w:fldChar w:fldCharType="begin"/>
+            </w:r>
+            <w:r>
+              <w:rPr>
+                <w:noProof/>
+                <w:webHidden/>
+              </w:rPr>
+              <w:instrText xml:space="preserve"> PAGEREF _Toc176339971 \h </w:instrText>
+            </w:r>
+            <w:r>
+              <w:rPr>
+                <w:noProof/>
+                <w:webHidden/>
+              </w:rPr>
+            </w:r>
+            <w:r>
+              <w:rPr>
+                <w:noProof/>
+                <w:webHidden/>
+              </w:rPr>
+              <w:fldChar w:fldCharType="separate"/>
+            </w:r>
+            <w:r>
+              <w:rPr>
+                <w:noProof/>
+                <w:webHidden/>
+              </w:rPr>
+              <w:t>3</w:t>
             </w:r>
             <w:r>
               <w:rPr>
@@ -1483,174 +1415,114 @@
         </w:numPr>
         <w:spacing w:before="360"/>
       </w:pPr>
-      <w:bookmarkStart w:id="14" w:name="_Toc176291581"/>
-      <w:bookmarkStart w:id="15" w:name="_Toc176291606"/>
+      <w:bookmarkStart w:id="14" w:name="_Toc176339967"/>
       <w:r>
         <w:lastRenderedPageBreak/>
         <w:t>Introduction</w:t>
       </w:r>
       <w:bookmarkEnd w:id="14"/>
-      <w:bookmarkEnd w:id="15"/>
     </w:p>
     <w:p>
-      <w:pPr>
-        <w:rPr>
-          <w:lang w:val="fr-FR"/>
-        </w:rPr>
-      </w:pPr>
-      <w:proofErr w:type="spellStart"/>
       <w:r>
         <w:rPr>
           <w:b/>
           <w:bCs/>
-          <w:lang w:val="fr-FR"/>
         </w:rPr>
         <w:t>MyExpenses</w:t>
       </w:r>
-      <w:proofErr w:type="spellEnd"/>
-      <w:r>
-        <w:rPr>
-          <w:lang w:val="fr-FR"/>
-        </w:rPr>
-        <w:t xml:space="preserve"> est une application intuitive conçue pour simplifier la gestion de vos finances personnelles au quotidien. Elle vous permet de suivre vos dépenses en temps réel, d'analyser vos habitudes de consommation, et d'anticiper le solde restant sur vos comptes bancaires avant même que votre banque ne vous en informe.</w:t>
+      <w:r>
+        <w:t xml:space="preserve"> est une application intuitive conçue pour simplifier la gestion de vos finances personnelles au quotidien. Elle vous permet de suivre vos dépenses en temps réel, d'analyser vos habitudes de consommation, et d'anticiper le solde restant sur vos comptes bancaires avant même que </w:t>
+      </w:r>
+      <w:r>
+        <w:t>votre</w:t>
+      </w:r>
+      <w:r>
+        <w:t xml:space="preserve"> banque ne vous en informe.</w:t>
       </w:r>
     </w:p>
     <w:p>
-      <w:pPr>
-        <w:rPr>
-          <w:lang w:val="fr-FR"/>
-        </w:rPr>
-      </w:pPr>
-      <w:r>
-        <w:rPr>
-          <w:lang w:val="fr-FR"/>
-        </w:rPr>
+      <w:r>
         <w:t>Grâce à ses fonctionnalités avancées de suivi des dépenses, vous pouvez non seulement enregistrer vos transactions courantes, mais aussi prévoir vos dépenses récurrentes, telles que les factures d'eau, de gaz, d'électricité, d'assurance, ou d'abonnements divers, et les ajouter automatiquement à votre budget selon la fréquence que vous définissez.</w:t>
       </w:r>
     </w:p>
     <w:p>
-      <w:pPr>
-        <w:rPr>
-          <w:lang w:val="fr-FR"/>
-        </w:rPr>
-      </w:pPr>
-      <w:r>
-        <w:rPr>
-          <w:lang w:val="fr-FR"/>
-        </w:rPr>
+      <w:r>
         <w:t xml:space="preserve">Avec </w:t>
       </w:r>
-      <w:proofErr w:type="spellStart"/>
       <w:r>
         <w:rPr>
           <w:b/>
           <w:bCs/>
-          <w:lang w:val="fr-FR"/>
         </w:rPr>
         <w:t>MyExpenses</w:t>
       </w:r>
-      <w:proofErr w:type="spellEnd"/>
-      <w:r>
-        <w:rPr>
-          <w:lang w:val="fr-FR"/>
-        </w:rPr>
+      <w:r>
         <w:t>, bénéficiez également de :</w:t>
       </w:r>
     </w:p>
     <w:p>
       <w:pPr>
-        <w:rPr>
-          <w:lang w:val="fr-FR"/>
-        </w:rPr>
-      </w:pPr>
-      <w:r>
-        <w:rPr>
-          <w:lang w:val="fr-FR"/>
-        </w:rPr>
+        <w:pStyle w:val="Paragraphedeliste"/>
+        <w:numPr>
+          <w:ilvl w:val="0"/>
+          <w:numId w:val="3"/>
+        </w:numPr>
+      </w:pPr>
+      <w:r>
         <w:t>Graphiques détaillés de vos dépenses : Visualisez facilement vos dépenses sous forme de graphiques pour une meilleure compréhension de vos finances.</w:t>
       </w:r>
     </w:p>
     <w:p>
       <w:pPr>
-        <w:rPr>
-          <w:lang w:val="fr-FR"/>
-        </w:rPr>
-      </w:pPr>
-      <w:r>
-        <w:rPr>
-          <w:lang w:val="fr-FR"/>
-        </w:rPr>
+        <w:pStyle w:val="Paragraphedeliste"/>
+        <w:numPr>
+          <w:ilvl w:val="0"/>
+          <w:numId w:val="3"/>
+        </w:numPr>
+      </w:pPr>
+      <w:r>
         <w:t>Sécurité optimale : Toutes vos données sont stockées localement sur votre appareil, évitant ainsi les risques potentiels de piratage bancaire. Vos informations financières restent toujours sous votre contrôle.</w:t>
       </w:r>
     </w:p>
     <w:p>
       <w:pPr>
-        <w:rPr>
-          <w:lang w:val="fr-FR"/>
-        </w:rPr>
-      </w:pPr>
-      <w:r>
-        <w:rPr>
-          <w:lang w:val="fr-FR"/>
-        </w:rPr>
+        <w:pStyle w:val="Paragraphedeliste"/>
+        <w:numPr>
+          <w:ilvl w:val="0"/>
+          <w:numId w:val="3"/>
+        </w:numPr>
+      </w:pPr>
+      <w:r>
         <w:t xml:space="preserve">Sauvegarde et utilisation multi-appareils : Vous avez la possibilité de sauvegarder vos données sur Dropbox, vous permettant ainsi de synchroniser vos informations et d'utiliser </w:t>
       </w:r>
-      <w:proofErr w:type="spellStart"/>
       <w:r>
         <w:rPr>
           <w:b/>
           <w:bCs/>
-          <w:lang w:val="fr-FR"/>
         </w:rPr>
         <w:t>MyExpenses</w:t>
       </w:r>
-      <w:proofErr w:type="spellEnd"/>
-      <w:r>
-        <w:rPr>
-          <w:lang w:val="fr-FR"/>
-        </w:rPr>
+      <w:r>
         <w:t xml:space="preserve"> sur plusieurs appareils en toute simplicité.</w:t>
       </w:r>
     </w:p>
     <w:p>
-      <w:pPr>
-        <w:rPr>
-          <w:lang w:val="fr-FR"/>
-        </w:rPr>
-      </w:pPr>
-      <w:r>
-        <w:rPr>
-          <w:lang w:val="fr-FR"/>
-        </w:rPr>
+      <w:r>
         <w:t xml:space="preserve">En choisissant </w:t>
       </w:r>
-      <w:proofErr w:type="spellStart"/>
       <w:r>
         <w:rPr>
           <w:b/>
           <w:bCs/>
-          <w:lang w:val="fr-FR"/>
         </w:rPr>
         <w:t>MyExpenses</w:t>
       </w:r>
-      <w:proofErr w:type="spellEnd"/>
-      <w:r>
-        <w:rPr>
-          <w:lang w:val="fr-FR"/>
-        </w:rPr>
+      <w:r>
         <w:t>, vous optez pour un outil complet et sécurisé qui vous aide à gérer vos finances de manière efficace, en gardant le contrôle total de vos données tout en profitant d'une flexibilité d'utilisation sur tous vos appareils.</w:t>
       </w:r>
     </w:p>
     <w:p>
-      <w:pPr>
-        <w:rPr>
-          <w:lang w:val="fr-FR"/>
-        </w:rPr>
-      </w:pPr>
-      <w:r>
-        <w:rPr>
-          <w:lang w:val="fr-FR"/>
-        </w:rPr>
+      <w:r>
         <w:br w:type="page"/>
       </w:r>
     </w:p>
@@ -1663,14 +1535,12 @@
         </w:numPr>
         <w:spacing w:before="360"/>
       </w:pPr>
-      <w:bookmarkStart w:id="16" w:name="_Toc176291582"/>
-      <w:bookmarkStart w:id="17" w:name="_Toc176291607"/>
+      <w:bookmarkStart w:id="15" w:name="_Toc176339968"/>
       <w:r>
         <w:lastRenderedPageBreak/>
         <w:t>Premiers Pas</w:t>
       </w:r>
-      <w:bookmarkEnd w:id="16"/>
-      <w:bookmarkEnd w:id="17"/>
+      <w:bookmarkEnd w:id="15"/>
     </w:p>
     <w:p>
       <w:pPr>
@@ -1683,15 +1553,11 @@
           <w:rFonts w:ascii="Times New Roman" w:hAnsi="Times New Roman" w:cs="Times New Roman"/>
         </w:rPr>
       </w:pPr>
-      <w:bookmarkStart w:id="18" w:name="_Toc176291583"/>
-      <w:bookmarkStart w:id="19" w:name="_Toc176291608"/>
-      <w:proofErr w:type="spellStart"/>
+      <w:bookmarkStart w:id="16" w:name="_Toc176339969"/>
       <w:r>
         <w:t>Téléchargement</w:t>
       </w:r>
-      <w:bookmarkEnd w:id="18"/>
-      <w:bookmarkEnd w:id="19"/>
-      <w:proofErr w:type="spellEnd"/>
+      <w:bookmarkEnd w:id="16"/>
     </w:p>
     <w:p>
       <w:pPr>
@@ -1714,7 +1580,6 @@
         <w:br/>
         <w:t xml:space="preserve">Téléchargez </w:t>
       </w:r>
-      <w:proofErr w:type="spellStart"/>
       <w:r>
         <w:rPr>
           <w:rStyle w:val="lev"/>
@@ -1722,7 +1587,6 @@
         </w:rPr>
         <w:t>MyExpenses</w:t>
       </w:r>
-      <w:proofErr w:type="spellEnd"/>
       <w:r>
         <w:rPr>
           <w:rFonts w:ascii="Calibri" w:hAnsi="Calibri" w:cs="Calibri"/>
@@ -1742,21 +1606,7 @@
         <w:rPr>
           <w:rFonts w:ascii="Calibri" w:hAnsi="Calibri" w:cs="Calibri"/>
         </w:rPr>
-        <w:t xml:space="preserve">. Assurez-vous de choisir la version appropriée pour votre appareil (Windows, </w:t>
-      </w:r>
-      <w:proofErr w:type="spellStart"/>
-      <w:r>
-        <w:rPr>
-          <w:rFonts w:ascii="Calibri" w:hAnsi="Calibri" w:cs="Calibri"/>
-        </w:rPr>
-        <w:t>macOS</w:t>
-      </w:r>
-      <w:proofErr w:type="spellEnd"/>
-      <w:r>
-        <w:rPr>
-          <w:rFonts w:ascii="Calibri" w:hAnsi="Calibri" w:cs="Calibri"/>
-        </w:rPr>
-        <w:t>, iOS, Android, etc.).</w:t>
+        <w:t>. Assurez-vous de choisir la version appropriée pour votre appareil (Windows, macOS, iOS, Android, etc.).</w:t>
       </w:r>
     </w:p>
     <w:p>
@@ -1789,13 +1639,11 @@
           <w:numId w:val="2"/>
         </w:numPr>
       </w:pPr>
-      <w:bookmarkStart w:id="20" w:name="_Toc176291584"/>
-      <w:bookmarkStart w:id="21" w:name="_Toc176291609"/>
+      <w:bookmarkStart w:id="17" w:name="_Toc176339970"/>
       <w:r>
         <w:t>Installation</w:t>
       </w:r>
-      <w:bookmarkEnd w:id="20"/>
-      <w:bookmarkEnd w:id="21"/>
+      <w:bookmarkEnd w:id="17"/>
     </w:p>
     <w:p>
       <w:pPr>
@@ -1840,7 +1688,6 @@
         <w:br/>
         <w:t xml:space="preserve">Double-cliquez sur le fichier pour lancer le processus d'installation. Suivez les instructions à l'écran pour installer </w:t>
       </w:r>
-      <w:proofErr w:type="spellStart"/>
       <w:r>
         <w:rPr>
           <w:rStyle w:val="lev"/>
@@ -1848,7 +1695,6 @@
         </w:rPr>
         <w:t>MyExpenses</w:t>
       </w:r>
-      <w:proofErr w:type="spellEnd"/>
       <w:r>
         <w:rPr>
           <w:rFonts w:ascii="Calibri" w:hAnsi="Calibri" w:cs="Calibri"/>
@@ -1858,40 +1704,916 @@
     </w:p>
     <w:p>
       <w:pPr>
-        <w:rPr>
-          <w:lang w:val="fr-FR"/>
+        <w:pStyle w:val="NormalWeb"/>
+        <w:rPr>
+          <w:rFonts w:ascii="Calibri" w:hAnsi="Calibri" w:cs="Calibri"/>
         </w:rPr>
       </w:pPr>
       <w:r>
         <w:rPr>
           <w:rStyle w:val="lev"/>
-          <w:rFonts w:eastAsiaTheme="majorEastAsia"/>
-          <w:lang w:val="fr-FR"/>
+          <w:rFonts w:ascii="Calibri" w:eastAsiaTheme="majorEastAsia" w:hAnsi="Calibri" w:cs="Calibri"/>
         </w:rPr>
         <w:t>Finalisation :</w:t>
       </w:r>
       <w:r>
         <w:rPr>
-          <w:lang w:val="fr-FR"/>
+          <w:rFonts w:ascii="Calibri" w:hAnsi="Calibri" w:cs="Calibri"/>
         </w:rPr>
         <w:br/>
         <w:t xml:space="preserve">Une fois l'installation terminée, vous aurez la possibilité de lancer </w:t>
       </w:r>
-      <w:proofErr w:type="spellStart"/>
       <w:r>
         <w:rPr>
           <w:rStyle w:val="lev"/>
-          <w:rFonts w:eastAsiaTheme="majorEastAsia"/>
+          <w:rFonts w:ascii="Calibri" w:eastAsiaTheme="majorEastAsia" w:hAnsi="Calibri" w:cs="Calibri"/>
+        </w:rPr>
+        <w:t>MyExpenses</w:t>
+      </w:r>
+      <w:r>
+        <w:rPr>
+          <w:rFonts w:ascii="Calibri" w:hAnsi="Calibri" w:cs="Calibri"/>
+        </w:rPr>
+        <w:t xml:space="preserve"> directement depuis l'installateur. Vous pouvez également trouver l'application dans votre écran d'accueil ou votre menu d'applications.</w:t>
+      </w:r>
+    </w:p>
+    <w:p>
+      <w:pPr>
+        <w:rPr>
+          <w:rFonts w:eastAsia="Times New Roman"/>
+          <w:kern w:val="0"/>
+          <w:sz w:val="24"/>
+          <w:szCs w:val="24"/>
+          <w:lang w:eastAsia="fr-FR"/>
+          <w14:ligatures w14:val="none"/>
+        </w:rPr>
+      </w:pPr>
+      <w:r>
+        <w:br w:type="page"/>
+      </w:r>
+    </w:p>
+    <w:p>
+      <w:pPr>
+        <w:pStyle w:val="Titre3"/>
+        <w:numPr>
+          <w:ilvl w:val="0"/>
+          <w:numId w:val="2"/>
+        </w:numPr>
+      </w:pPr>
+      <w:bookmarkStart w:id="18" w:name="_Toc176339971"/>
+      <w:r>
+        <w:lastRenderedPageBreak/>
+        <w:t>Configuration initial</w:t>
+      </w:r>
+      <w:bookmarkEnd w:id="18"/>
+    </w:p>
+    <w:p/>
+    <w:p>
+      <w:pPr>
+        <w:pStyle w:val="Titre4"/>
+        <w:numPr>
+          <w:ilvl w:val="0"/>
+          <w:numId w:val="4"/>
+        </w:numPr>
+      </w:pPr>
+      <w:r>
+        <w:t>Paramétrage initial</w:t>
+      </w:r>
+    </w:p>
+    <w:p>
+      <w:r>
+        <w:t>Lors de votre première utilisation de l'application, il est recommandé de personnaliser les paramètres du thème et de la langue.</w:t>
+      </w:r>
+    </w:p>
+    <w:p>
+      <w:r>
+        <w:rPr>
+          <w:noProof/>
+        </w:rPr>
+        <w:drawing>
+          <wp:anchor distT="0" distB="0" distL="114300" distR="114300" simplePos="0" relativeHeight="251663360" behindDoc="1" locked="0" layoutInCell="1" allowOverlap="1" wp14:anchorId="5858C1C8" wp14:editId="600EF6D6">
+            <wp:simplePos x="0" y="0"/>
+            <wp:positionH relativeFrom="column">
+              <wp:posOffset>14605</wp:posOffset>
+            </wp:positionH>
+            <wp:positionV relativeFrom="paragraph">
+              <wp:posOffset>657225</wp:posOffset>
+            </wp:positionV>
+            <wp:extent cx="5760720" cy="3035935"/>
+            <wp:effectExtent l="0" t="0" r="0" b="0"/>
+            <wp:wrapTight wrapText="bothSides">
+              <wp:wrapPolygon edited="0">
+                <wp:start x="0" y="0"/>
+                <wp:lineTo x="0" y="21415"/>
+                <wp:lineTo x="21500" y="21415"/>
+                <wp:lineTo x="21500" y="0"/>
+                <wp:lineTo x="0" y="0"/>
+              </wp:wrapPolygon>
+            </wp:wrapTight>
+            <wp:docPr id="331494502" name="Frist launch.png" descr="Une image contenant capture d’écran, texte, Logiciel multimédia, logiciel&#10;&#10;Description générée automatiquement"/>
+            <wp:cNvGraphicFramePr>
+              <a:graphicFrameLocks xmlns:a="http://schemas.openxmlformats.org/drawingml/2006/main" noChangeAspect="1"/>
+            </wp:cNvGraphicFramePr>
+            <a:graphic xmlns:a="http://schemas.openxmlformats.org/drawingml/2006/main">
+              <a:graphicData uri="http://schemas.openxmlformats.org/drawingml/2006/picture">
+                <pic:pic xmlns:pic="http://schemas.openxmlformats.org/drawingml/2006/picture">
+                  <pic:nvPicPr>
+                    <pic:cNvPr id="331494502" name="Frist launch.png" descr="Une image contenant capture d’écran, texte, Logiciel multimédia, logiciel&#10;&#10;Description générée automatiquement"/>
+                    <pic:cNvPicPr/>
+                  </pic:nvPicPr>
+                  <pic:blipFill>
+                    <a:blip r:link="rId15"/>
+                    <a:stretch>
+                      <a:fillRect/>
+                    </a:stretch>
+                  </pic:blipFill>
+                  <pic:spPr>
+                    <a:xfrm>
+                      <a:off x="0" y="0"/>
+                      <a:ext cx="5760720" cy="3035935"/>
+                    </a:xfrm>
+                    <a:prstGeom prst="rect">
+                      <a:avLst/>
+                    </a:prstGeom>
+                  </pic:spPr>
+                </pic:pic>
+              </a:graphicData>
+            </a:graphic>
+            <wp14:sizeRelH relativeFrom="page">
+              <wp14:pctWidth>0</wp14:pctWidth>
+            </wp14:sizeRelH>
+            <wp14:sizeRelV relativeFrom="page">
+              <wp14:pctHeight>0</wp14:pctHeight>
+            </wp14:sizeRelV>
+          </wp:anchor>
+        </w:drawing>
+      </w:r>
+      <w:r>
+        <w:t>Par défaut, l'application s'ouvre en anglais avec un thème synchronisé sur celui de votre système d'exploitation, mais d'autres langues et thèmes sont disponibles. Pour effectuer ces modifications, rendez-vous dans la section "Paramètres".</w:t>
+      </w:r>
+    </w:p>
+    <w:p>
+      <w:pPr>
+        <w:ind w:left="720"/>
+      </w:pPr>
+    </w:p>
+    <w:p>
+      <w:r>
+        <w:rPr>
+          <w:noProof/>
+        </w:rPr>
+        <w:drawing>
+          <wp:anchor distT="0" distB="0" distL="114300" distR="114300" simplePos="0" relativeHeight="251664384" behindDoc="1" locked="0" layoutInCell="1" allowOverlap="1" wp14:anchorId="39206023" wp14:editId="2A14E3E0">
+            <wp:simplePos x="0" y="0"/>
+            <wp:positionH relativeFrom="column">
+              <wp:posOffset>-128270</wp:posOffset>
+            </wp:positionH>
+            <wp:positionV relativeFrom="paragraph">
+              <wp:posOffset>390525</wp:posOffset>
+            </wp:positionV>
+            <wp:extent cx="5760720" cy="3240405"/>
+            <wp:effectExtent l="0" t="0" r="0" b="0"/>
+            <wp:wrapTight wrapText="bothSides">
+              <wp:wrapPolygon edited="0">
+                <wp:start x="0" y="0"/>
+                <wp:lineTo x="0" y="21460"/>
+                <wp:lineTo x="21500" y="21460"/>
+                <wp:lineTo x="21500" y="0"/>
+                <wp:lineTo x="0" y="0"/>
+              </wp:wrapPolygon>
+            </wp:wrapTight>
+            <wp:docPr id="1297565412" name="First setting.png" descr="Une image contenant texte, capture d’écran, logiciel, Logiciel multimédia&#10;&#10;Description générée automatiquement"/>
+            <wp:cNvGraphicFramePr>
+              <a:graphicFrameLocks xmlns:a="http://schemas.openxmlformats.org/drawingml/2006/main" noChangeAspect="1"/>
+            </wp:cNvGraphicFramePr>
+            <a:graphic xmlns:a="http://schemas.openxmlformats.org/drawingml/2006/main">
+              <a:graphicData uri="http://schemas.openxmlformats.org/drawingml/2006/picture">
+                <pic:pic xmlns:pic="http://schemas.openxmlformats.org/drawingml/2006/picture">
+                  <pic:nvPicPr>
+                    <pic:cNvPr id="1297565412" name="First setting.png" descr="Une image contenant texte, capture d’écran, logiciel, Logiciel multimédia&#10;&#10;Description générée automatiquement"/>
+                    <pic:cNvPicPr/>
+                  </pic:nvPicPr>
+                  <pic:blipFill>
+                    <a:blip r:link="rId16"/>
+                    <a:stretch>
+                      <a:fillRect/>
+                    </a:stretch>
+                  </pic:blipFill>
+                  <pic:spPr>
+                    <a:xfrm>
+                      <a:off x="0" y="0"/>
+                      <a:ext cx="5760720" cy="3240405"/>
+                    </a:xfrm>
+                    <a:prstGeom prst="rect">
+                      <a:avLst/>
+                    </a:prstGeom>
+                  </pic:spPr>
+                </pic:pic>
+              </a:graphicData>
+            </a:graphic>
+            <wp14:sizeRelH relativeFrom="page">
+              <wp14:pctWidth>0</wp14:pctWidth>
+            </wp14:sizeRelH>
+            <wp14:sizeRelV relativeFrom="page">
+              <wp14:pctHeight>0</wp14:pctHeight>
+            </wp14:sizeRelV>
+          </wp:anchor>
+        </w:drawing>
+      </w:r>
+      <w:r>
+        <w:t>Une nouvelle fenêtre s’ouvrira, affichant les options de paramètres sur la droite et leurs réglages correspondants sur la gauche.</w:t>
+      </w:r>
+    </w:p>
+    <w:p>
+      <w:pPr>
+        <w:pStyle w:val="Titre5"/>
+        <w:numPr>
+          <w:ilvl w:val="0"/>
+          <w:numId w:val="5"/>
+        </w:numPr>
+      </w:pPr>
+      <w:r>
+        <w:lastRenderedPageBreak/>
+        <w:t>Modification du langage</w:t>
+      </w:r>
+    </w:p>
+    <w:p/>
+    <w:p>
+      <w:pPr>
+        <w:pStyle w:val="Titre6"/>
+        <w:numPr>
+          <w:ilvl w:val="0"/>
+          <w:numId w:val="6"/>
+        </w:numPr>
+      </w:pPr>
+      <w:bookmarkStart w:id="19" w:name="_Présentation_des_boutons"/>
+      <w:bookmarkEnd w:id="19"/>
+      <w:r>
+        <w:t>Présentation des boutons</w:t>
+      </w:r>
+    </w:p>
+    <w:p>
+      <w:r>
+        <w:rPr>
+          <w:noProof/>
+        </w:rPr>
+        <w:drawing>
+          <wp:anchor distT="0" distB="0" distL="114300" distR="114300" simplePos="0" relativeHeight="251665408" behindDoc="0" locked="0" layoutInCell="1" allowOverlap="1" wp14:anchorId="7E76D4F3" wp14:editId="2FD4608B">
+            <wp:simplePos x="0" y="0"/>
+            <wp:positionH relativeFrom="column">
+              <wp:posOffset>-464185</wp:posOffset>
+            </wp:positionH>
+            <wp:positionV relativeFrom="paragraph">
+              <wp:posOffset>259715</wp:posOffset>
+            </wp:positionV>
+            <wp:extent cx="6739255" cy="3790950"/>
+            <wp:effectExtent l="0" t="0" r="4445" b="0"/>
+            <wp:wrapSquare wrapText="bothSides"/>
+            <wp:docPr id="1993931248" name="First setting - language.png" descr="Une image contenant texte, capture d’écran, logiciel, Logiciel multimédia&#10;&#10;Description générée automatiquement"/>
+            <wp:cNvGraphicFramePr>
+              <a:graphicFrameLocks xmlns:a="http://schemas.openxmlformats.org/drawingml/2006/main" noChangeAspect="1"/>
+            </wp:cNvGraphicFramePr>
+            <a:graphic xmlns:a="http://schemas.openxmlformats.org/drawingml/2006/main">
+              <a:graphicData uri="http://schemas.openxmlformats.org/drawingml/2006/picture">
+                <pic:pic xmlns:pic="http://schemas.openxmlformats.org/drawingml/2006/picture">
+                  <pic:nvPicPr>
+                    <pic:cNvPr id="1993931248" name="First setting - language.png" descr="Une image contenant texte, capture d’écran, logiciel, Logiciel multimédia&#10;&#10;Description générée automatiquement"/>
+                    <pic:cNvPicPr/>
+                  </pic:nvPicPr>
+                  <pic:blipFill>
+                    <a:blip r:link="rId17"/>
+                    <a:stretch>
+                      <a:fillRect/>
+                    </a:stretch>
+                  </pic:blipFill>
+                  <pic:spPr>
+                    <a:xfrm>
+                      <a:off x="0" y="0"/>
+                      <a:ext cx="6739255" cy="3790950"/>
+                    </a:xfrm>
+                    <a:prstGeom prst="rect">
+                      <a:avLst/>
+                    </a:prstGeom>
+                  </pic:spPr>
+                </pic:pic>
+              </a:graphicData>
+            </a:graphic>
+            <wp14:sizeRelH relativeFrom="page">
+              <wp14:pctWidth>0</wp14:pctWidth>
+            </wp14:sizeRelH>
+            <wp14:sizeRelV relativeFrom="page">
+              <wp14:pctHeight>0</wp14:pctHeight>
+            </wp14:sizeRelV>
+          </wp:anchor>
+        </w:drawing>
+      </w:r>
+      <w:r>
+        <w:rPr>
+          <w:noProof/>
+        </w:rPr>
+        <mc:AlternateContent>
+          <mc:Choice Requires="wps">
+            <w:drawing>
+              <wp:anchor distT="0" distB="0" distL="114300" distR="114300" simplePos="0" relativeHeight="251669504" behindDoc="0" locked="0" layoutInCell="1" allowOverlap="1" wp14:anchorId="01888E7D" wp14:editId="6ECF0AA7">
+                <wp:simplePos x="0" y="0"/>
+                <wp:positionH relativeFrom="column">
+                  <wp:posOffset>5910580</wp:posOffset>
+                </wp:positionH>
+                <wp:positionV relativeFrom="paragraph">
+                  <wp:posOffset>3279140</wp:posOffset>
+                </wp:positionV>
+                <wp:extent cx="247650" cy="266700"/>
+                <wp:effectExtent l="0" t="0" r="19050" b="19050"/>
+                <wp:wrapNone/>
+                <wp:docPr id="1659447061" name="Zone de texte 1"/>
+                <wp:cNvGraphicFramePr/>
+                <a:graphic xmlns:a="http://schemas.openxmlformats.org/drawingml/2006/main">
+                  <a:graphicData uri="http://schemas.microsoft.com/office/word/2010/wordprocessingShape">
+                    <wps:wsp>
+                      <wps:cNvSpPr txBox="1"/>
+                      <wps:spPr>
+                        <a:xfrm>
+                          <a:off x="0" y="0"/>
+                          <a:ext cx="247650" cy="266700"/>
+                        </a:xfrm>
+                        <a:prstGeom prst="rect">
+                          <a:avLst/>
+                        </a:prstGeom>
+                        <a:gradFill flip="none" rotWithShape="1">
+                          <a:gsLst>
+                            <a:gs pos="0">
+                              <a:srgbClr val="FF0000">
+                                <a:shade val="30000"/>
+                                <a:satMod val="115000"/>
+                              </a:srgbClr>
+                            </a:gs>
+                            <a:gs pos="50000">
+                              <a:srgbClr val="FF0000">
+                                <a:shade val="67500"/>
+                                <a:satMod val="115000"/>
+                              </a:srgbClr>
+                            </a:gs>
+                            <a:gs pos="100000">
+                              <a:srgbClr val="FF0000">
+                                <a:shade val="100000"/>
+                                <a:satMod val="115000"/>
+                              </a:srgbClr>
+                            </a:gs>
+                          </a:gsLst>
+                          <a:lin ang="13500000" scaled="1"/>
+                          <a:tileRect/>
+                        </a:gradFill>
+                        <a:ln>
+                          <a:solidFill>
+                            <a:schemeClr val="tx1"/>
+                          </a:solidFill>
+                        </a:ln>
+                      </wps:spPr>
+                      <wps:style>
+                        <a:lnRef idx="0">
+                          <a:scrgbClr r="0" g="0" b="0"/>
+                        </a:lnRef>
+                        <a:fillRef idx="0">
+                          <a:scrgbClr r="0" g="0" b="0"/>
+                        </a:fillRef>
+                        <a:effectRef idx="0">
+                          <a:scrgbClr r="0" g="0" b="0"/>
+                        </a:effectRef>
+                        <a:fontRef idx="minor">
+                          <a:schemeClr val="lt1"/>
+                        </a:fontRef>
+                      </wps:style>
+                      <wps:txbx>
+                        <w:txbxContent>
+                          <w:p>
+                            <w:r>
+                              <w:t>4</w:t>
+                            </w:r>
+                          </w:p>
+                        </w:txbxContent>
+                      </wps:txbx>
+                      <wps:bodyPr rot="0" spcFirstLastPara="0" vertOverflow="overflow" horzOverflow="overflow" vert="horz" wrap="square" lIns="91440" tIns="45720" rIns="91440" bIns="45720" numCol="1" spcCol="0" rtlCol="0" fromWordArt="0" anchor="t" anchorCtr="0" forceAA="0" compatLnSpc="1">
+                        <a:prstTxWarp prst="textNoShape">
+                          <a:avLst/>
+                        </a:prstTxWarp>
+                        <a:noAutofit/>
+                      </wps:bodyPr>
+                    </wps:wsp>
+                  </a:graphicData>
+                </a:graphic>
+                <wp14:sizeRelH relativeFrom="margin">
+                  <wp14:pctWidth>0</wp14:pctWidth>
+                </wp14:sizeRelH>
+                <wp14:sizeRelV relativeFrom="margin">
+                  <wp14:pctHeight>0</wp14:pctHeight>
+                </wp14:sizeRelV>
+              </wp:anchor>
+            </w:drawing>
+          </mc:Choice>
+          <mc:Fallback>
+            <w:pict>
+              <v:shapetype w14:anchorId="01888E7D" id="_x0000_t202" coordsize="21600,21600" o:spt="202" path="m,l,21600r21600,l21600,xe">
+                <v:stroke joinstyle="miter"/>
+                <v:path gradientshapeok="t" o:connecttype="rect"/>
+              </v:shapetype>
+              <v:shape id="Zone de texte 1" o:spid="_x0000_s1026" type="#_x0000_t202" style="position:absolute;margin-left:465.4pt;margin-top:258.2pt;width:19.5pt;height:21pt;z-index:251669504;visibility:visible;mso-wrap-style:square;mso-width-percent:0;mso-height-percent:0;mso-wrap-distance-left:9pt;mso-wrap-distance-top:0;mso-wrap-distance-right:9pt;mso-wrap-distance-bottom:0;mso-position-horizontal:absolute;mso-position-horizontal-relative:text;mso-position-vertical:absolute;mso-position-vertical-relative:text;mso-width-percent:0;mso-height-percent:0;mso-width-relative:margin;mso-height-relative:margin;v-text-anchor:top" o:gfxdata="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" fillcolor="#a00000" strokecolor="black [3213]">
+                <v:fill color2="red" rotate="t" angle="225" colors="0 #a00000;.5 #e60000;1 red" focus="100%" type="gradient"/>
+                <v:textbox>
+                  <w:txbxContent>
+                    <w:p>
+                      <w:r>
+                        <w:t>4</w:t>
+                      </w:r>
+                    </w:p>
+                  </w:txbxContent>
+                </v:textbox>
+              </v:shape>
+            </w:pict>
+          </mc:Fallback>
+        </mc:AlternateContent>
+      </w:r>
+      <w:r>
+        <w:rPr>
+          <w:noProof/>
+        </w:rPr>
+        <mc:AlternateContent>
+          <mc:Choice Requires="wps">
+            <w:drawing>
+              <wp:anchor distT="0" distB="0" distL="114300" distR="114300" simplePos="0" relativeHeight="251668480" behindDoc="0" locked="0" layoutInCell="1" allowOverlap="1" wp14:anchorId="17D8A02F" wp14:editId="6C85DF4C">
+                <wp:simplePos x="0" y="0"/>
+                <wp:positionH relativeFrom="column">
+                  <wp:posOffset>4662805</wp:posOffset>
+                </wp:positionH>
+                <wp:positionV relativeFrom="paragraph">
+                  <wp:posOffset>3669665</wp:posOffset>
+                </wp:positionV>
+                <wp:extent cx="247650" cy="266700"/>
+                <wp:effectExtent l="0" t="0" r="19050" b="19050"/>
+                <wp:wrapNone/>
+                <wp:docPr id="1294992287" name="Zone de texte 1"/>
+                <wp:cNvGraphicFramePr/>
+                <a:graphic xmlns:a="http://schemas.openxmlformats.org/drawingml/2006/main">
+                  <a:graphicData uri="http://schemas.microsoft.com/office/word/2010/wordprocessingShape">
+                    <wps:wsp>
+                      <wps:cNvSpPr txBox="1"/>
+                      <wps:spPr>
+                        <a:xfrm>
+                          <a:off x="0" y="0"/>
+                          <a:ext cx="247650" cy="266700"/>
+                        </a:xfrm>
+                        <a:prstGeom prst="rect">
+                          <a:avLst/>
+                        </a:prstGeom>
+                        <a:gradFill flip="none" rotWithShape="1">
+                          <a:gsLst>
+                            <a:gs pos="0">
+                              <a:srgbClr val="FF0000">
+                                <a:shade val="30000"/>
+                                <a:satMod val="115000"/>
+                              </a:srgbClr>
+                            </a:gs>
+                            <a:gs pos="50000">
+                              <a:srgbClr val="FF0000">
+                                <a:shade val="67500"/>
+                                <a:satMod val="115000"/>
+                              </a:srgbClr>
+                            </a:gs>
+                            <a:gs pos="100000">
+                              <a:srgbClr val="FF0000">
+                                <a:shade val="100000"/>
+                                <a:satMod val="115000"/>
+                              </a:srgbClr>
+                            </a:gs>
+                          </a:gsLst>
+                          <a:lin ang="13500000" scaled="1"/>
+                          <a:tileRect/>
+                        </a:gradFill>
+                        <a:ln>
+                          <a:solidFill>
+                            <a:schemeClr val="tx1"/>
+                          </a:solidFill>
+                        </a:ln>
+                      </wps:spPr>
+                      <wps:style>
+                        <a:lnRef idx="0">
+                          <a:scrgbClr r="0" g="0" b="0"/>
+                        </a:lnRef>
+                        <a:fillRef idx="0">
+                          <a:scrgbClr r="0" g="0" b="0"/>
+                        </a:fillRef>
+                        <a:effectRef idx="0">
+                          <a:scrgbClr r="0" g="0" b="0"/>
+                        </a:effectRef>
+                        <a:fontRef idx="minor">
+                          <a:schemeClr val="lt1"/>
+                        </a:fontRef>
+                      </wps:style>
+                      <wps:txbx>
+                        <w:txbxContent>
+                          <w:p>
+                            <w:r>
+                              <w:t>3</w:t>
+                            </w:r>
+                          </w:p>
+                        </w:txbxContent>
+                      </wps:txbx>
+                      <wps:bodyPr rot="0" spcFirstLastPara="0" vertOverflow="overflow" horzOverflow="overflow" vert="horz" wrap="square" lIns="91440" tIns="45720" rIns="91440" bIns="45720" numCol="1" spcCol="0" rtlCol="0" fromWordArt="0" anchor="t" anchorCtr="0" forceAA="0" compatLnSpc="1">
+                        <a:prstTxWarp prst="textNoShape">
+                          <a:avLst/>
+                        </a:prstTxWarp>
+                        <a:noAutofit/>
+                      </wps:bodyPr>
+                    </wps:wsp>
+                  </a:graphicData>
+                </a:graphic>
+                <wp14:sizeRelH relativeFrom="margin">
+                  <wp14:pctWidth>0</wp14:pctWidth>
+                </wp14:sizeRelH>
+                <wp14:sizeRelV relativeFrom="margin">
+                  <wp14:pctHeight>0</wp14:pctHeight>
+                </wp14:sizeRelV>
+              </wp:anchor>
+            </w:drawing>
+          </mc:Choice>
+          <mc:Fallback>
+            <w:pict>
+              <v:shape w14:anchorId="17D8A02F" id="_x0000_s1027" type="#_x0000_t202" style="position:absolute;margin-left:367.15pt;margin-top:288.95pt;width:19.5pt;height:21pt;z-index:251668480;visibility:visible;mso-wrap-style:square;mso-width-percent:0;mso-height-percent:0;mso-wrap-distance-left:9pt;mso-wrap-distance-top:0;mso-wrap-distance-right:9pt;mso-wrap-distance-bottom:0;mso-position-horizontal:absolute;mso-position-horizontal-relative:text;mso-position-vertical:absolute;mso-position-vertical-relative:text;mso-width-percent:0;mso-height-percent:0;mso-width-relative:margin;mso-height-relative:margin;v-text-anchor:top" o:gfxdata="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" fillcolor="#a00000" strokecolor="black [3213]">
+                <v:fill color2="red" rotate="t" angle="225" colors="0 #a00000;.5 #e60000;1 red" focus="100%" type="gradient"/>
+                <v:textbox>
+                  <w:txbxContent>
+                    <w:p>
+                      <w:r>
+                        <w:t>3</w:t>
+                      </w:r>
+                    </w:p>
+                  </w:txbxContent>
+                </v:textbox>
+              </v:shape>
+            </w:pict>
+          </mc:Fallback>
+        </mc:AlternateContent>
+      </w:r>
+      <w:r>
+        <w:rPr>
+          <w:noProof/>
+        </w:rPr>
+        <mc:AlternateContent>
+          <mc:Choice Requires="wps">
+            <w:drawing>
+              <wp:anchor distT="0" distB="0" distL="114300" distR="114300" simplePos="0" relativeHeight="251667456" behindDoc="0" locked="0" layoutInCell="1" allowOverlap="1" wp14:anchorId="66D45799" wp14:editId="7B31857C">
+                <wp:simplePos x="0" y="0"/>
+                <wp:positionH relativeFrom="column">
+                  <wp:posOffset>1776730</wp:posOffset>
+                </wp:positionH>
+                <wp:positionV relativeFrom="paragraph">
+                  <wp:posOffset>2193290</wp:posOffset>
+                </wp:positionV>
+                <wp:extent cx="247650" cy="266700"/>
+                <wp:effectExtent l="0" t="0" r="19050" b="19050"/>
+                <wp:wrapNone/>
+                <wp:docPr id="205586302" name="Zone de texte 1"/>
+                <wp:cNvGraphicFramePr/>
+                <a:graphic xmlns:a="http://schemas.openxmlformats.org/drawingml/2006/main">
+                  <a:graphicData uri="http://schemas.microsoft.com/office/word/2010/wordprocessingShape">
+                    <wps:wsp>
+                      <wps:cNvSpPr txBox="1"/>
+                      <wps:spPr>
+                        <a:xfrm>
+                          <a:off x="0" y="0"/>
+                          <a:ext cx="247650" cy="266700"/>
+                        </a:xfrm>
+                        <a:prstGeom prst="rect">
+                          <a:avLst/>
+                        </a:prstGeom>
+                        <a:gradFill flip="none" rotWithShape="1">
+                          <a:gsLst>
+                            <a:gs pos="0">
+                              <a:srgbClr val="FF0000">
+                                <a:shade val="30000"/>
+                                <a:satMod val="115000"/>
+                              </a:srgbClr>
+                            </a:gs>
+                            <a:gs pos="50000">
+                              <a:srgbClr val="FF0000">
+                                <a:shade val="67500"/>
+                                <a:satMod val="115000"/>
+                              </a:srgbClr>
+                            </a:gs>
+                            <a:gs pos="100000">
+                              <a:srgbClr val="FF0000">
+                                <a:shade val="100000"/>
+                                <a:satMod val="115000"/>
+                              </a:srgbClr>
+                            </a:gs>
+                          </a:gsLst>
+                          <a:lin ang="13500000" scaled="1"/>
+                          <a:tileRect/>
+                        </a:gradFill>
+                        <a:ln>
+                          <a:solidFill>
+                            <a:schemeClr val="tx1"/>
+                          </a:solidFill>
+                        </a:ln>
+                      </wps:spPr>
+                      <wps:style>
+                        <a:lnRef idx="0">
+                          <a:scrgbClr r="0" g="0" b="0"/>
+                        </a:lnRef>
+                        <a:fillRef idx="0">
+                          <a:scrgbClr r="0" g="0" b="0"/>
+                        </a:fillRef>
+                        <a:effectRef idx="0">
+                          <a:scrgbClr r="0" g="0" b="0"/>
+                        </a:effectRef>
+                        <a:fontRef idx="minor">
+                          <a:schemeClr val="lt1"/>
+                        </a:fontRef>
+                      </wps:style>
+                      <wps:txbx>
+                        <w:txbxContent>
+                          <w:p>
+                            <w:r>
+                              <w:t>2</w:t>
+                            </w:r>
+                          </w:p>
+                        </w:txbxContent>
+                      </wps:txbx>
+                      <wps:bodyPr rot="0" spcFirstLastPara="0" vertOverflow="overflow" horzOverflow="overflow" vert="horz" wrap="square" lIns="91440" tIns="45720" rIns="91440" bIns="45720" numCol="1" spcCol="0" rtlCol="0" fromWordArt="0" anchor="t" anchorCtr="0" forceAA="0" compatLnSpc="1">
+                        <a:prstTxWarp prst="textNoShape">
+                          <a:avLst/>
+                        </a:prstTxWarp>
+                        <a:noAutofit/>
+                      </wps:bodyPr>
+                    </wps:wsp>
+                  </a:graphicData>
+                </a:graphic>
+                <wp14:sizeRelH relativeFrom="margin">
+                  <wp14:pctWidth>0</wp14:pctWidth>
+                </wp14:sizeRelH>
+                <wp14:sizeRelV relativeFrom="margin">
+                  <wp14:pctHeight>0</wp14:pctHeight>
+                </wp14:sizeRelV>
+              </wp:anchor>
+            </w:drawing>
+          </mc:Choice>
+          <mc:Fallback>
+            <w:pict>
+              <v:shape w14:anchorId="66D45799" id="_x0000_s1028" type="#_x0000_t202" style="position:absolute;margin-left:139.9pt;margin-top:172.7pt;width:19.5pt;height:21pt;z-index:251667456;visibility:visible;mso-wrap-style:square;mso-width-percent:0;mso-height-percent:0;mso-wrap-distance-left:9pt;mso-wrap-distance-top:0;mso-wrap-distance-right:9pt;mso-wrap-distance-bottom:0;mso-position-horizontal:absolute;mso-position-horizontal-relative:text;mso-position-vertical:absolute;mso-position-vertical-relative:text;mso-width-percent:0;mso-height-percent:0;mso-width-relative:margin;mso-height-relative:margin;v-text-anchor:top" o:gfxdata="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" fillcolor="#a00000" strokecolor="black [3213]">
+                <v:fill color2="red" rotate="t" angle="225" colors="0 #a00000;.5 #e60000;1 red" focus="100%" type="gradient"/>
+                <v:textbox>
+                  <w:txbxContent>
+                    <w:p>
+                      <w:r>
+                        <w:t>2</w:t>
+                      </w:r>
+                    </w:p>
+                  </w:txbxContent>
+                </v:textbox>
+              </v:shape>
+            </w:pict>
+          </mc:Fallback>
+        </mc:AlternateContent>
+      </w:r>
+      <w:r>
+        <w:rPr>
+          <w:noProof/>
+        </w:rPr>
+        <mc:AlternateContent>
+          <mc:Choice Requires="wps">
+            <w:drawing>
+              <wp:anchor distT="0" distB="0" distL="114300" distR="114300" simplePos="0" relativeHeight="251666432" behindDoc="0" locked="0" layoutInCell="1" allowOverlap="1" wp14:anchorId="35DADE62" wp14:editId="289224A7">
+                <wp:simplePos x="0" y="0"/>
+                <wp:positionH relativeFrom="column">
+                  <wp:posOffset>3281680</wp:posOffset>
+                </wp:positionH>
+                <wp:positionV relativeFrom="paragraph">
+                  <wp:posOffset>1736090</wp:posOffset>
+                </wp:positionV>
+                <wp:extent cx="247650" cy="266700"/>
+                <wp:effectExtent l="0" t="0" r="19050" b="19050"/>
+                <wp:wrapNone/>
+                <wp:docPr id="1542570971" name="Zone de texte 1"/>
+                <wp:cNvGraphicFramePr/>
+                <a:graphic xmlns:a="http://schemas.openxmlformats.org/drawingml/2006/main">
+                  <a:graphicData uri="http://schemas.microsoft.com/office/word/2010/wordprocessingShape">
+                    <wps:wsp>
+                      <wps:cNvSpPr txBox="1"/>
+                      <wps:spPr>
+                        <a:xfrm>
+                          <a:off x="0" y="0"/>
+                          <a:ext cx="247650" cy="266700"/>
+                        </a:xfrm>
+                        <a:prstGeom prst="rect">
+                          <a:avLst/>
+                        </a:prstGeom>
+                        <a:gradFill flip="none" rotWithShape="1">
+                          <a:gsLst>
+                            <a:gs pos="0">
+                              <a:srgbClr val="FF0000">
+                                <a:shade val="30000"/>
+                                <a:satMod val="115000"/>
+                              </a:srgbClr>
+                            </a:gs>
+                            <a:gs pos="50000">
+                              <a:srgbClr val="FF0000">
+                                <a:shade val="67500"/>
+                                <a:satMod val="115000"/>
+                              </a:srgbClr>
+                            </a:gs>
+                            <a:gs pos="100000">
+                              <a:srgbClr val="FF0000">
+                                <a:shade val="100000"/>
+                                <a:satMod val="115000"/>
+                              </a:srgbClr>
+                            </a:gs>
+                          </a:gsLst>
+                          <a:lin ang="13500000" scaled="1"/>
+                          <a:tileRect/>
+                        </a:gradFill>
+                        <a:ln>
+                          <a:solidFill>
+                            <a:schemeClr val="tx1"/>
+                          </a:solidFill>
+                        </a:ln>
+                      </wps:spPr>
+                      <wps:style>
+                        <a:lnRef idx="0">
+                          <a:scrgbClr r="0" g="0" b="0"/>
+                        </a:lnRef>
+                        <a:fillRef idx="0">
+                          <a:scrgbClr r="0" g="0" b="0"/>
+                        </a:fillRef>
+                        <a:effectRef idx="0">
+                          <a:scrgbClr r="0" g="0" b="0"/>
+                        </a:effectRef>
+                        <a:fontRef idx="minor">
+                          <a:schemeClr val="lt1"/>
+                        </a:fontRef>
+                      </wps:style>
+                      <wps:txbx>
+                        <w:txbxContent>
+                          <w:p>
+                            <w:r>
+                              <w:t>1</w:t>
+                            </w:r>
+                          </w:p>
+                        </w:txbxContent>
+                      </wps:txbx>
+                      <wps:bodyPr rot="0" spcFirstLastPara="0" vertOverflow="overflow" horzOverflow="overflow" vert="horz" wrap="square" lIns="91440" tIns="45720" rIns="91440" bIns="45720" numCol="1" spcCol="0" rtlCol="0" fromWordArt="0" anchor="t" anchorCtr="0" forceAA="0" compatLnSpc="1">
+                        <a:prstTxWarp prst="textNoShape">
+                          <a:avLst/>
+                        </a:prstTxWarp>
+                        <a:noAutofit/>
+                      </wps:bodyPr>
+                    </wps:wsp>
+                  </a:graphicData>
+                </a:graphic>
+                <wp14:sizeRelH relativeFrom="margin">
+                  <wp14:pctWidth>0</wp14:pctWidth>
+                </wp14:sizeRelH>
+                <wp14:sizeRelV relativeFrom="margin">
+                  <wp14:pctHeight>0</wp14:pctHeight>
+                </wp14:sizeRelV>
+              </wp:anchor>
+            </w:drawing>
+          </mc:Choice>
+          <mc:Fallback>
+            <w:pict>
+              <v:shape w14:anchorId="35DADE62" id="_x0000_s1029" type="#_x0000_t202" style="position:absolute;margin-left:258.4pt;margin-top:136.7pt;width:19.5pt;height:21pt;z-index:251666432;visibility:visible;mso-wrap-style:square;mso-width-percent:0;mso-height-percent:0;mso-wrap-distance-left:9pt;mso-wrap-distance-top:0;mso-wrap-distance-right:9pt;mso-wrap-distance-bottom:0;mso-position-horizontal:absolute;mso-position-horizontal-relative:text;mso-position-vertical:absolute;mso-position-vertical-relative:text;mso-width-percent:0;mso-height-percent:0;mso-width-relative:margin;mso-height-relative:margin;v-text-anchor:top" o:gfxdata="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" fillcolor="#a00000" strokecolor="black [3213]">
+                <v:fill color2="red" rotate="t" angle="225" colors="0 #a00000;.5 #e60000;1 red" focus="100%" type="gradient"/>
+                <v:textbox>
+                  <w:txbxContent>
+                    <w:p>
+                      <w:r>
+                        <w:t>1</w:t>
+                      </w:r>
+                    </w:p>
+                  </w:txbxContent>
+                </v:textbox>
+              </v:shape>
+            </w:pict>
+          </mc:Fallback>
+        </mc:AlternateContent>
+      </w:r>
+      <w:r>
+        <w:t xml:space="preserve"> Cette interface comprend un total de quatre boutons.</w:t>
+      </w:r>
+    </w:p>
+    <w:p/>
+    <w:p>
+      <w:pPr>
+        <w:pStyle w:val="Paragraphedeliste"/>
+        <w:numPr>
+          <w:ilvl w:val="0"/>
+          <w:numId w:val="7"/>
+        </w:numPr>
+      </w:pPr>
+      <w:r>
+        <w:t>Choix de langue</w:t>
+      </w:r>
+    </w:p>
+    <w:p>
+      <w:pPr>
+        <w:pStyle w:val="Paragraphedeliste"/>
+        <w:numPr>
+          <w:ilvl w:val="0"/>
+          <w:numId w:val="7"/>
+        </w:numPr>
+      </w:pPr>
+      <w:r>
+        <w:t>Choix du format de l’heur</w:t>
+      </w:r>
+    </w:p>
+    <w:p>
+      <w:pPr>
+        <w:pStyle w:val="Paragraphedeliste"/>
+        <w:numPr>
+          <w:ilvl w:val="0"/>
+          <w:numId w:val="7"/>
+        </w:numPr>
+      </w:pPr>
+      <w:r>
+        <w:t>Sauvegarde des paramètre saisit</w:t>
+      </w:r>
+    </w:p>
+    <w:p>
+      <w:pPr>
+        <w:pStyle w:val="Paragraphedeliste"/>
+        <w:numPr>
+          <w:ilvl w:val="0"/>
+          <w:numId w:val="7"/>
+        </w:numPr>
+      </w:pPr>
+      <w:r>
+        <w:t>Annuler les paramètres effectuée</w:t>
+      </w:r>
+    </w:p>
+    <w:p>
+      <w:pPr>
+        <w:pStyle w:val="Titre6"/>
+        <w:numPr>
+          <w:ilvl w:val="0"/>
+          <w:numId w:val="6"/>
+        </w:numPr>
+      </w:pPr>
+      <w:r>
+        <w:t>Modification des paramètre</w:t>
+      </w:r>
+    </w:p>
+    <w:p>
+      <w:r>
+        <w:t xml:space="preserve">Pour passer l’application en français, il vous suffit de cliquer sur le bouton </w:t>
+      </w:r>
+      <w:hyperlink w:anchor="_Présentation_des_boutons" w:history="1">
+        <w:r>
+          <w:rPr>
+            <w:rStyle w:val="Lienhypertexte"/>
+          </w:rPr>
+          <w:t>"Choix de la langue"(1)</w:t>
+        </w:r>
+      </w:hyperlink>
+      <w:r>
+        <w:t xml:space="preserve"> et de sélectionner "Français".</w:t>
+      </w:r>
+    </w:p>
+    <w:p>
+      <w:r>
+        <w:t xml:space="preserve">Par défaut, le format de l'heure est réglé sur 24 heures, conformément au standard français. Pour le changer en format 12 heures, cliquez sur le bouton </w:t>
+      </w:r>
+      <w:hyperlink w:anchor="_Présentation_des_boutons" w:history="1">
+        <w:r>
+          <w:rPr>
+            <w:rStyle w:val="Lienhypertexte"/>
+          </w:rPr>
+          <w:t>"Choix du format de l'heure"(2)</w:t>
+        </w:r>
+      </w:hyperlink>
+      <w:r>
+        <w:t>.</w:t>
+      </w:r>
+    </w:p>
+    <w:p>
+      <w:pPr>
+        <w:rPr>
           <w:lang w:val="fr-FR"/>
         </w:rPr>
-        <w:t>MyExpenses</w:t>
-      </w:r>
-      <w:proofErr w:type="spellEnd"/>
-      <w:r>
-        <w:rPr>
-          <w:lang w:val="fr-FR"/>
-        </w:rPr>
-        <w:t xml:space="preserve"> directement depuis l'installateur. Vous pouvez également trouver l'application dans votre écran d'accueil ou votre menu d'applications.</w:t>
+      </w:pPr>
+      <w:r>
+        <w:t xml:space="preserve">Une fois vos préférences définies, cliquez sur </w:t>
+      </w:r>
+      <w:hyperlink w:anchor="_Présentation_des_boutons" w:history="1">
+        <w:r>
+          <w:rPr>
+            <w:rStyle w:val="Lienhypertexte"/>
+          </w:rPr>
+          <w:t>"Sauvegarder"(3)</w:t>
+        </w:r>
+      </w:hyperlink>
+      <w:r>
+        <w:t>.</w:t>
+      </w:r>
+      <w:r>
+        <w:t xml:space="preserve"> L’application sera alors entièrement en français avec le format d’heure que vous avez choisi.</w:t>
       </w:r>
       <w:bookmarkEnd w:id="13"/>
       <w:r>
@@ -1900,7 +2622,7 @@
       <w:bookmarkEnd w:id="12"/>
     </w:p>
     <w:sectPr>
-      <w:headerReference w:type="default" r:id="rId15"/>
+      <w:headerReference w:type="default" r:id="rId18"/>
       <w:pgSz w:w="11906" w:h="16838"/>
       <w:pgMar w:top="1417" w:right="1417" w:bottom="1417" w:left="1417" w:header="708" w:footer="708" w:gutter="0"/>
       <w:cols w:space="708"/>
@@ -1911,7 +2633,7 @@
 </file>
 
 <file path=word/endnotes.xml><?xml version="1.0" encoding="utf-8"?>
-<w:endnotes xmlns:wpc="http://schemas.microsoft.com/office/word/2010/wordprocessingCanvas" xmlns:cx="http://schemas.microsoft.com/office/drawing/2014/chartex" xmlns:cx1="http://schemas.microsoft.com/office/drawing/2015/9/8/chartex" xmlns:cx2="http://schemas.microsoft.com/office/drawing/2015/10/21/chartex" xmlns:cx3="http://schemas.microsoft.com/office/drawing/2016/5/9/chartex" xmlns:cx4="http://schemas.microsoft.com/office/drawing/2016/5/10/chartex" xmlns:cx5="http://schemas.microsoft.com/office/drawing/2016/5/11/chartex" xmlns:cx6="http://schemas.microsoft.com/office/drawing/2016/5/12/chartex" xmlns:cx7="http://schemas.microsoft.com/office/drawing/2016/5/13/chartex" xmlns:cx8="http://schemas.microsoft.com/office/drawing/2016/5/14/chartex" xmlns:mc="http://schemas.openxmlformats.org/markup-compatibility/2006" xmlns:aink="http://schemas.microsoft.com/office/drawing/2016/ink" xmlns:am3d="http://schemas.microsoft.com/office/drawing/2017/model3d" xmlns:o="urn:schemas-microsoft-com:office:office" xmlns:r="http://schemas.openxmlformats.org/officeDocument/2006/relationships" xmlns:m="http://schemas.openxmlformats.org/officeDocument/2006/math" xmlns:v="urn:schemas-microsoft-com:vml" xmlns:wp14="http://schemas.microsoft.com/office/word/2010/wordprocessingDrawing" xmlns:wp="http://schemas.openxmlformats.org/drawingml/2006/wordprocessingDrawing" xmlns:w10="urn:schemas-microsoft-com:office:word" xmlns:w="http://schemas.openxmlformats.org/wordprocessingml/2006/main" xmlns:w14="http://schemas.microsoft.com/office/word/2010/wordml" xmlns:w15="http://schemas.microsoft.com/office/word/2012/wordml" xmlns:w16cex="http://schemas.microsoft.com/office/word/2018/wordml/cex" xmlns:w16cid="http://schemas.microsoft.com/office/word/2016/wordml/cid" xmlns:w16="http://schemas.microsoft.com/office/word/2018/wordml" xmlns:w16sdtdh="http://schemas.microsoft.com/office/word/2020/wordml/sdtdatahash" xmlns:w16se="http://schemas.microsoft.com/office/word/2015/wordml/symex" xmlns:wpg="http://schemas.microsoft.com/office/word/2010/wordprocessingGroup" xmlns:wpi="http://schemas.microsoft.com/office/word/2010/wordprocessingInk" xmlns:wne="http://schemas.microsoft.com/office/word/2006/wordml" xmlns:wps="http://schemas.microsoft.com/office/word/2010/wordprocessingShape" mc:Ignorable="w14 w15 w16se w16cid w16 w16cex w16sdtdh wp14">
+<w:endnotes xmlns:wpc="http://schemas.microsoft.com/office/word/2010/wordprocessingCanvas" xmlns:cx="http://schemas.microsoft.com/office/drawing/2014/chartex" xmlns:cx1="http://schemas.microsoft.com/office/drawing/2015/9/8/chartex" xmlns:cx2="http://schemas.microsoft.com/office/drawing/2015/10/21/chartex" xmlns:cx3="http://schemas.microsoft.com/office/drawing/2016/5/9/chartex" xmlns:cx4="http://schemas.microsoft.com/office/drawing/2016/5/10/chartex" xmlns:cx5="http://schemas.microsoft.com/office/drawing/2016/5/11/chartex" xmlns:cx6="http://schemas.microsoft.com/office/drawing/2016/5/12/chartex" xmlns:cx7="http://schemas.microsoft.com/office/drawing/2016/5/13/chartex" xmlns:cx8="http://schemas.microsoft.com/office/drawing/2016/5/14/chartex" xmlns:mc="http://schemas.openxmlformats.org/markup-compatibility/2006" xmlns:aink="http://schemas.microsoft.com/office/drawing/2016/ink" xmlns:am3d="http://schemas.microsoft.com/office/drawing/2017/model3d" xmlns:o="urn:schemas-microsoft-com:office:office" xmlns:oel="http://schemas.microsoft.com/office/2019/extlst" xmlns:r="http://schemas.openxmlformats.org/officeDocument/2006/relationships" xmlns:m="http://schemas.openxmlformats.org/officeDocument/2006/math" xmlns:v="urn:schemas-microsoft-com:vml" xmlns:wp14="http://schemas.microsoft.com/office/word/2010/wordprocessingDrawing" xmlns:wp="http://schemas.openxmlformats.org/drawingml/2006/wordprocessingDrawing" xmlns:w10="urn:schemas-microsoft-com:office:word" xmlns:w="http://schemas.openxmlformats.org/wordprocessingml/2006/main" xmlns:w14="http://schemas.microsoft.com/office/word/2010/wordml" xmlns:w15="http://schemas.microsoft.com/office/word/2012/wordml" xmlns:w16cex="http://schemas.microsoft.com/office/word/2018/wordml/cex" xmlns:w16cid="http://schemas.microsoft.com/office/word/2016/wordml/cid" xmlns:w16="http://schemas.microsoft.com/office/word/2018/wordml" xmlns:w16du="http://schemas.microsoft.com/office/word/2023/wordml/word16du" xmlns:w16sdtdh="http://schemas.microsoft.com/office/word/2020/wordml/sdtdatahash" xmlns:w16se="http://schemas.microsoft.com/office/word/2015/wordml/symex" xmlns:wpg="http://schemas.microsoft.com/office/word/2010/wordprocessingGroup" xmlns:wpi="http://schemas.microsoft.com/office/word/2010/wordprocessingInk" xmlns:wne="http://schemas.microsoft.com/office/word/2006/wordml" xmlns:wps="http://schemas.microsoft.com/office/word/2010/wordprocessingShape" mc:Ignorable="w14 w15 w16se w16cid w16 w16cex w16sdtdh w16du wp14">
   <w:endnote w:type="separator" w:id="-1">
     <w:p>
       <w:r>
@@ -1930,40 +2652,19 @@
 </file>
 
 <file path=word/footer1.xml><?xml version="1.0" encoding="utf-8"?>
-<w:ftr xmlns:wpc="http://schemas.microsoft.com/office/word/2010/wordprocessingCanvas" xmlns:cx="http://schemas.microsoft.com/office/drawing/2014/chartex" xmlns:cx1="http://schemas.microsoft.com/office/drawing/2015/9/8/chartex" xmlns:cx2="http://schemas.microsoft.com/office/drawing/2015/10/21/chartex" xmlns:cx3="http://schemas.microsoft.com/office/drawing/2016/5/9/chartex" xmlns:cx4="http://schemas.microsoft.com/office/drawing/2016/5/10/chartex" xmlns:cx5="http://schemas.microsoft.com/office/drawing/2016/5/11/chartex" xmlns:cx6="http://schemas.microsoft.com/office/drawing/2016/5/12/chartex" xmlns:cx7="http://schemas.microsoft.com/office/drawing/2016/5/13/chartex" xmlns:cx8="http://schemas.microsoft.com/office/drawing/2016/5/14/chartex" xmlns:mc="http://schemas.openxmlformats.org/markup-compatibility/2006" xmlns:aink="http://schemas.microsoft.com/office/drawing/2016/ink" xmlns:am3d="http://schemas.microsoft.com/office/drawing/2017/model3d" xmlns:o="urn:schemas-microsoft-com:office:office" xmlns:r="http://schemas.openxmlformats.org/officeDocument/2006/relationships" xmlns:m="http://schemas.openxmlformats.org/officeDocument/2006/math" xmlns:v="urn:schemas-microsoft-com:vml" xmlns:wp14="http://schemas.microsoft.com/office/word/2010/wordprocessingDrawing" xmlns:wp="http://schemas.openxmlformats.org/drawingml/2006/wordprocessingDrawing" xmlns:w10="urn:schemas-microsoft-com:office:word" xmlns:w="http://schemas.openxmlformats.org/wordprocessingml/2006/main" xmlns:w14="http://schemas.microsoft.com/office/word/2010/wordml" xmlns:w15="http://schemas.microsoft.com/office/word/2012/wordml" xmlns:w16cex="http://schemas.microsoft.com/office/word/2018/wordml/cex" xmlns:w16cid="http://schemas.microsoft.com/office/word/2016/wordml/cid" xmlns:w16="http://schemas.microsoft.com/office/word/2018/wordml" xmlns:w16sdtdh="http://schemas.microsoft.com/office/word/2020/wordml/sdtdatahash" xmlns:w16se="http://schemas.microsoft.com/office/word/2015/wordml/symex" xmlns:wpg="http://schemas.microsoft.com/office/word/2010/wordprocessingGroup" xmlns:wpi="http://schemas.microsoft.com/office/word/2010/wordprocessingInk" xmlns:wne="http://schemas.microsoft.com/office/word/2006/wordml" xmlns:wps="http://schemas.microsoft.com/office/word/2010/wordprocessingShape" mc:Ignorable="w14 w15 w16se w16cid w16 w16cex w16sdtdh wp14">
+<w:ftr xmlns:wpc="http://schemas.microsoft.com/office/word/2010/wordprocessingCanvas" xmlns:cx="http://schemas.microsoft.com/office/drawing/2014/chartex" xmlns:cx1="http://schemas.microsoft.com/office/drawing/2015/9/8/chartex" xmlns:cx2="http://schemas.microsoft.com/office/drawing/2015/10/21/chartex" xmlns:cx3="http://schemas.microsoft.com/office/drawing/2016/5/9/chartex" xmlns:cx4="http://schemas.microsoft.com/office/drawing/2016/5/10/chartex" xmlns:cx5="http://schemas.microsoft.com/office/drawing/2016/5/11/chartex" xmlns:cx6="http://schemas.microsoft.com/office/drawing/2016/5/12/chartex" xmlns:cx7="http://schemas.microsoft.com/office/drawing/2016/5/13/chartex" xmlns:cx8="http://schemas.microsoft.com/office/drawing/2016/5/14/chartex" xmlns:mc="http://schemas.openxmlformats.org/markup-compatibility/2006" xmlns:aink="http://schemas.microsoft.com/office/drawing/2016/ink" xmlns:am3d="http://schemas.microsoft.com/office/drawing/2017/model3d" xmlns:o="urn:schemas-microsoft-com:office:office" xmlns:oel="http://schemas.microsoft.com/office/2019/extlst" xmlns:r="http://schemas.openxmlformats.org/officeDocument/2006/relationships" xmlns:m="http://schemas.openxmlformats.org/officeDocument/2006/math" xmlns:v="urn:schemas-microsoft-com:vml" xmlns:wp14="http://schemas.microsoft.com/office/word/2010/wordprocessingDrawing" xmlns:wp="http://schemas.openxmlformats.org/drawingml/2006/wordprocessingDrawing" xmlns:w10="urn:schemas-microsoft-com:office:word" xmlns:w="http://schemas.openxmlformats.org/wordprocessingml/2006/main" xmlns:w14="http://schemas.microsoft.com/office/word/2010/wordml" xmlns:w15="http://schemas.microsoft.com/office/word/2012/wordml" xmlns:w16cex="http://schemas.microsoft.com/office/word/2018/wordml/cex" xmlns:w16cid="http://schemas.microsoft.com/office/word/2016/wordml/cid" xmlns:w16="http://schemas.microsoft.com/office/word/2018/wordml" xmlns:w16du="http://schemas.microsoft.com/office/word/2023/wordml/word16du" xmlns:w16sdtdh="http://schemas.microsoft.com/office/word/2020/wordml/sdtdatahash" xmlns:w16se="http://schemas.microsoft.com/office/word/2015/wordml/symex" xmlns:wpg="http://schemas.microsoft.com/office/word/2010/wordprocessingGroup" xmlns:wpi="http://schemas.microsoft.com/office/word/2010/wordprocessingInk" xmlns:wne="http://schemas.microsoft.com/office/word/2006/wordml" xmlns:wps="http://schemas.microsoft.com/office/word/2010/wordprocessingShape" mc:Ignorable="w14 w15 w16se w16cid w16 w16cex w16sdtdh w16du wp14">
   <w:p>
     <w:pPr>
       <w:pStyle w:val="Pieddepage"/>
     </w:pPr>
     <w:r>
-      <w:t xml:space="preserve">Version of </w:t>
+      <w:t xml:space="preserve">Version of document : </w:t>
     </w:r>
-    <w:proofErr w:type="gramStart"/>
-    <w:r>
-      <w:t>document :</w:t>
-    </w:r>
-    <w:proofErr w:type="gramEnd"/>
-    <w:r>
-      <w:t xml:space="preserve"> </w:t>
-    </w:r>
-    <w:r>
-      <w:fldChar w:fldCharType="begin"/>
-    </w:r>
-    <w:r>
-      <w:instrText xml:space="preserve"> DOCPROPERTY  Vers</w:instrText>
-    </w:r>
-    <w:r>
-      <w:instrText xml:space="preserve">ion  \* MERGEFORMAT </w:instrText>
-    </w:r>
-    <w:r>
-      <w:fldChar w:fldCharType="separate"/>
-    </w:r>
-    <w:r>
-      <w:t>1.0.0</w:t>
-    </w:r>
-    <w:r>
-      <w:fldChar w:fldCharType="end"/>
-    </w:r>
+    <w:fldSimple w:instr=" DOCPROPERTY  Version  \* MERGEFORMAT ">
+      <w:r>
+        <w:t>1.0.0</w:t>
+      </w:r>
+    </w:fldSimple>
     <w:r>
       <w:ptab w:relativeTo="margin" w:alignment="center" w:leader="none"/>
     </w:r>
@@ -1981,7 +2682,6 @@
         <w:dataBinding w:prefixMappings="xmlns:ns0='http://purl.org/dc/elements/1.1/' xmlns:ns1='http://schemas.openxmlformats.org/package/2006/metadata/core-properties' " w:xpath="/ns1:coreProperties[1]/ns0:creator[1]" w:storeItemID="{6C3C8BC8-F283-45AE-878A-BAB7291924A1}"/>
         <w:text/>
       </w:sdtPr>
-      <w:sdtEndPr/>
       <w:sdtContent>
         <w:r>
           <w:t>TheR7angelo</w:t>
@@ -2017,21 +2717,13 @@
 </file>
 
 <file path=word/footer2.xml><?xml version="1.0" encoding="utf-8"?>
-<w:ftr xmlns:wpc="http://schemas.microsoft.com/office/word/2010/wordprocessingCanvas" xmlns:cx="http://schemas.microsoft.com/office/drawing/2014/chartex" xmlns:cx1="http://schemas.microsoft.com/office/drawing/2015/9/8/chartex" xmlns:cx2="http://schemas.microsoft.com/office/drawing/2015/10/21/chartex" xmlns:cx3="http://schemas.microsoft.com/office/drawing/2016/5/9/chartex" xmlns:cx4="http://schemas.microsoft.com/office/drawing/2016/5/10/chartex" xmlns:cx5="http://schemas.microsoft.com/office/drawing/2016/5/11/chartex" xmlns:cx6="http://schemas.microsoft.com/office/drawing/2016/5/12/chartex" xmlns:cx7="http://schemas.microsoft.com/office/drawing/2016/5/13/chartex" xmlns:cx8="http://schemas.microsoft.com/office/drawing/2016/5/14/chartex" xmlns:mc="http://schemas.openxmlformats.org/markup-compatibility/2006" xmlns:aink="http://schemas.microsoft.com/office/drawing/2016/ink" xmlns:am3d="http://schemas.microsoft.com/office/drawing/2017/model3d" xmlns:o="urn:schemas-microsoft-com:office:office" xmlns:r="http://schemas.openxmlformats.org/officeDocument/2006/relationships" xmlns:m="http://schemas.openxmlformats.org/officeDocument/2006/math" xmlns:v="urn:schemas-microsoft-com:vml" xmlns:wp14="http://schemas.microsoft.com/office/word/2010/wordprocessingDrawing" xmlns:wp="http://schemas.openxmlformats.org/drawingml/2006/wordprocessingDrawing" xmlns:w10="urn:schemas-microsoft-com:office:word" xmlns:w="http://schemas.openxmlformats.org/wordprocessingml/2006/main" xmlns:w14="http://schemas.microsoft.com/office/word/2010/wordml" xmlns:w15="http://schemas.microsoft.com/office/word/2012/wordml" xmlns:w16cex="http://schemas.microsoft.com/office/word/2018/wordml/cex" xmlns:w16cid="http://schemas.microsoft.com/office/word/2016/wordml/cid" xmlns:w16="http://schemas.microsoft.com/office/word/2018/wordml" xmlns:w16sdtdh="http://schemas.microsoft.com/office/word/2020/wordml/sdtdatahash" xmlns:w16se="http://schemas.microsoft.com/office/word/2015/wordml/symex" xmlns:wpg="http://schemas.microsoft.com/office/word/2010/wordprocessingGroup" xmlns:wpi="http://schemas.microsoft.com/office/word/2010/wordprocessingInk" xmlns:wne="http://schemas.microsoft.com/office/word/2006/wordml" xmlns:wps="http://schemas.microsoft.com/office/word/2010/wordprocessingShape" mc:Ignorable="w14 w15 w16se w16cid w16 w16cex w16sdtdh wp14">
+<w:ftr xmlns:wpc="http://schemas.microsoft.com/office/word/2010/wordprocessingCanvas" xmlns:cx="http://schemas.microsoft.com/office/drawing/2014/chartex" xmlns:cx1="http://schemas.microsoft.com/office/drawing/2015/9/8/chartex" xmlns:cx2="http://schemas.microsoft.com/office/drawing/2015/10/21/chartex" xmlns:cx3="http://schemas.microsoft.com/office/drawing/2016/5/9/chartex" xmlns:cx4="http://schemas.microsoft.com/office/drawing/2016/5/10/chartex" xmlns:cx5="http://schemas.microsoft.com/office/drawing/2016/5/11/chartex" xmlns:cx6="http://schemas.microsoft.com/office/drawing/2016/5/12/chartex" xmlns:cx7="http://schemas.microsoft.com/office/drawing/2016/5/13/chartex" xmlns:cx8="http://schemas.microsoft.com/office/drawing/2016/5/14/chartex" xmlns:mc="http://schemas.openxmlformats.org/markup-compatibility/2006" xmlns:aink="http://schemas.microsoft.com/office/drawing/2016/ink" xmlns:am3d="http://schemas.microsoft.com/office/drawing/2017/model3d" xmlns:o="urn:schemas-microsoft-com:office:office" xmlns:oel="http://schemas.microsoft.com/office/2019/extlst" xmlns:r="http://schemas.openxmlformats.org/officeDocument/2006/relationships" xmlns:m="http://schemas.openxmlformats.org/officeDocument/2006/math" xmlns:v="urn:schemas-microsoft-com:vml" xmlns:wp14="http://schemas.microsoft.com/office/word/2010/wordprocessingDrawing" xmlns:wp="http://schemas.openxmlformats.org/drawingml/2006/wordprocessingDrawing" xmlns:w10="urn:schemas-microsoft-com:office:word" xmlns:w="http://schemas.openxmlformats.org/wordprocessingml/2006/main" xmlns:w14="http://schemas.microsoft.com/office/word/2010/wordml" xmlns:w15="http://schemas.microsoft.com/office/word/2012/wordml" xmlns:w16cex="http://schemas.microsoft.com/office/word/2018/wordml/cex" xmlns:w16cid="http://schemas.microsoft.com/office/word/2016/wordml/cid" xmlns:w16="http://schemas.microsoft.com/office/word/2018/wordml" xmlns:w16du="http://schemas.microsoft.com/office/word/2023/wordml/word16du" xmlns:w16sdtdh="http://schemas.microsoft.com/office/word/2020/wordml/sdtdatahash" xmlns:w16se="http://schemas.microsoft.com/office/word/2015/wordml/symex" xmlns:wpg="http://schemas.microsoft.com/office/word/2010/wordprocessingGroup" xmlns:wpi="http://schemas.microsoft.com/office/word/2010/wordprocessingInk" xmlns:wne="http://schemas.microsoft.com/office/word/2006/wordml" xmlns:wps="http://schemas.microsoft.com/office/word/2010/wordprocessingShape" mc:Ignorable="w14 w15 w16se w16cid w16 w16cex w16sdtdh w16du wp14">
   <w:p>
     <w:pPr>
       <w:pStyle w:val="Pieddepage"/>
     </w:pPr>
     <w:r>
-      <w:t xml:space="preserve">Version of </w:t>
-    </w:r>
-    <w:proofErr w:type="gramStart"/>
-    <w:r>
-      <w:t>document :</w:t>
-    </w:r>
-    <w:proofErr w:type="gramEnd"/>
-    <w:r>
-      <w:t xml:space="preserve"> </w:t>
+      <w:t xml:space="preserve">Version of document : </w:t>
     </w:r>
     <w:r>
       <w:fldChar w:fldCharType="begin"/>
@@ -2065,7 +2757,6 @@
         <w:dataBinding w:prefixMappings="xmlns:ns0='http://purl.org/dc/elements/1.1/' xmlns:ns1='http://schemas.openxmlformats.org/package/2006/metadata/core-properties' " w:xpath="/ns1:coreProperties[1]/ns0:creator[1]" w:storeItemID="{6C3C8BC8-F283-45AE-878A-BAB7291924A1}"/>
         <w:text/>
       </w:sdtPr>
-      <w:sdtEndPr/>
       <w:sdtContent>
         <w:r>
           <w:t>TheR7angelo</w:t>
@@ -2104,75 +2795,33 @@
 </file>
 
 <file path=word/footer3.xml><?xml version="1.0" encoding="utf-8"?>
-<w:ftr xmlns:wpc="http://schemas.microsoft.com/office/word/2010/wordprocessingCanvas" xmlns:cx="http://schemas.microsoft.com/office/drawing/2014/chartex" xmlns:cx1="http://schemas.microsoft.com/office/drawing/2015/9/8/chartex" xmlns:cx2="http://schemas.microsoft.com/office/drawing/2015/10/21/chartex" xmlns:cx3="http://schemas.microsoft.com/office/drawing/2016/5/9/chartex" xmlns:cx4="http://schemas.microsoft.com/office/drawing/2016/5/10/chartex" xmlns:cx5="http://schemas.microsoft.com/office/drawing/2016/5/11/chartex" xmlns:cx6="http://schemas.microsoft.com/office/drawing/2016/5/12/chartex" xmlns:cx7="http://schemas.microsoft.com/office/drawing/2016/5/13/chartex" xmlns:cx8="http://schemas.microsoft.com/office/drawing/2016/5/14/chartex" xmlns:mc="http://schemas.openxmlformats.org/markup-compatibility/2006" xmlns:aink="http://schemas.microsoft.com/office/drawing/2016/ink" xmlns:am3d="http://schemas.microsoft.com/office/drawing/2017/model3d" xmlns:o="urn:schemas-microsoft-com:office:office" xmlns:r="http://schemas.openxmlformats.org/officeDocument/2006/relationships" xmlns:m="http://schemas.openxmlformats.org/officeDocument/2006/math" xmlns:v="urn:schemas-microsoft-com:vml" xmlns:wp14="http://schemas.microsoft.com/office/word/2010/wordprocessingDrawing" xmlns:wp="http://schemas.openxmlformats.org/drawingml/2006/wordprocessingDrawing" xmlns:w10="urn:schemas-microsoft-com:office:word" xmlns:w="http://schemas.openxmlformats.org/wordprocessingml/2006/main" xmlns:w14="http://schemas.microsoft.com/office/word/2010/wordml" xmlns:w15="http://schemas.microsoft.com/office/word/2012/wordml" xmlns:w16cex="http://schemas.microsoft.com/office/word/2018/wordml/cex" xmlns:w16cid="http://schemas.microsoft.com/office/word/2016/wordml/cid" xmlns:w16="http://schemas.microsoft.com/office/word/2018/wordml" xmlns:w16sdtdh="http://schemas.microsoft.com/office/word/2020/wordml/sdtdatahash" xmlns:w16se="http://schemas.microsoft.com/office/word/2015/wordml/symex" xmlns:wpg="http://schemas.microsoft.com/office/word/2010/wordprocessingGroup" xmlns:wpi="http://schemas.microsoft.com/office/word/2010/wordprocessingInk" xmlns:wne="http://schemas.microsoft.com/office/word/2006/wordml" xmlns:wps="http://schemas.microsoft.com/office/word/2010/wordprocessingShape" mc:Ignorable="w14 w15 w16se w16cid w16 w16cex w16sdtdh wp14">
+<w:ftr xmlns:wpc="http://schemas.microsoft.com/office/word/2010/wordprocessingCanvas" xmlns:cx="http://schemas.microsoft.com/office/drawing/2014/chartex" xmlns:cx1="http://schemas.microsoft.com/office/drawing/2015/9/8/chartex" xmlns:cx2="http://schemas.microsoft.com/office/drawing/2015/10/21/chartex" xmlns:cx3="http://schemas.microsoft.com/office/drawing/2016/5/9/chartex" xmlns:cx4="http://schemas.microsoft.com/office/drawing/2016/5/10/chartex" xmlns:cx5="http://schemas.microsoft.com/office/drawing/2016/5/11/chartex" xmlns:cx6="http://schemas.microsoft.com/office/drawing/2016/5/12/chartex" xmlns:cx7="http://schemas.microsoft.com/office/drawing/2016/5/13/chartex" xmlns:cx8="http://schemas.microsoft.com/office/drawing/2016/5/14/chartex" xmlns:mc="http://schemas.openxmlformats.org/markup-compatibility/2006" xmlns:aink="http://schemas.microsoft.com/office/drawing/2016/ink" xmlns:am3d="http://schemas.microsoft.com/office/drawing/2017/model3d" xmlns:o="urn:schemas-microsoft-com:office:office" xmlns:oel="http://schemas.microsoft.com/office/2019/extlst" xmlns:r="http://schemas.openxmlformats.org/officeDocument/2006/relationships" xmlns:m="http://schemas.openxmlformats.org/officeDocument/2006/math" xmlns:v="urn:schemas-microsoft-com:vml" xmlns:wp14="http://schemas.microsoft.com/office/word/2010/wordprocessingDrawing" xmlns:wp="http://schemas.openxmlformats.org/drawingml/2006/wordprocessingDrawing" xmlns:w10="urn:schemas-microsoft-com:office:word" xmlns:w="http://schemas.openxmlformats.org/wordprocessingml/2006/main" xmlns:w14="http://schemas.microsoft.com/office/word/2010/wordml" xmlns:w15="http://schemas.microsoft.com/office/word/2012/wordml" xmlns:w16cex="http://schemas.microsoft.com/office/word/2018/wordml/cex" xmlns:w16cid="http://schemas.microsoft.com/office/word/2016/wordml/cid" xmlns:w16="http://schemas.microsoft.com/office/word/2018/wordml" xmlns:w16du="http://schemas.microsoft.com/office/word/2023/wordml/word16du" xmlns:w16sdtdh="http://schemas.microsoft.com/office/word/2020/wordml/sdtdatahash" xmlns:w16se="http://schemas.microsoft.com/office/word/2015/wordml/symex" xmlns:wpg="http://schemas.microsoft.com/office/word/2010/wordprocessingGroup" xmlns:wpi="http://schemas.microsoft.com/office/word/2010/wordprocessingInk" xmlns:wne="http://schemas.microsoft.com/office/word/2006/wordml" xmlns:wps="http://schemas.microsoft.com/office/word/2010/wordprocessingShape" mc:Ignorable="w14 w15 w16se w16cid w16 w16cex w16sdtdh w16du wp14">
   <w:p>
     <w:pPr>
       <w:pStyle w:val="Pieddepage"/>
-      <w:rPr>
-        <w:lang w:val="fr-FR"/>
-      </w:rPr>
     </w:pPr>
     <w:r>
-      <w:rPr>
-        <w:lang w:val="fr-FR"/>
-      </w:rPr>
       <w:t xml:space="preserve">Version du document : </w:t>
     </w:r>
-    <w:r>
-      <w:fldChar w:fldCharType="begin"/>
-    </w:r>
-    <w:r>
-      <w:rPr>
-        <w:lang w:val="fr-FR"/>
-      </w:rPr>
-      <w:instrText xml:space="preserve"> DOCPROPERTY  Version  \* MERGEFORMAT </w:instrText>
-    </w:r>
-    <w:r>
-      <w:fldChar w:fldCharType="separate"/>
-    </w:r>
-    <w:r>
-      <w:rPr>
-        <w:lang w:val="fr-FR"/>
-      </w:rPr>
-      <w:t>1.0.0</w:t>
-    </w:r>
-    <w:r>
-      <w:fldChar w:fldCharType="end"/>
-    </w:r>
+    <w:fldSimple w:instr=" DOCPROPERTY  Version  \* MERGEFORMAT ">
+      <w:r>
+        <w:t>1.0.0</w:t>
+      </w:r>
+    </w:fldSimple>
     <w:r>
       <w:ptab w:relativeTo="margin" w:alignment="center" w:leader="none"/>
     </w:r>
     <w:r>
-      <w:rPr>
-        <w:lang w:val="fr-FR"/>
-      </w:rPr>
       <w:t xml:space="preserve">Auteur : </w:t>
     </w:r>
-    <w:r>
-      <w:fldChar w:fldCharType="begin"/>
-    </w:r>
-    <w:r>
-      <w:rPr>
-        <w:lang w:val="fr-FR"/>
-      </w:rPr>
-      <w:instrText xml:space="preserve"> AUTHOR   \* MERGEFORMAT </w:instrText>
-    </w:r>
-    <w:r>
-      <w:fldChar w:fldCharType="separate"/>
-    </w:r>
-    <w:r>
-      <w:rPr>
-        <w:noProof/>
-        <w:lang w:val="fr-FR"/>
-      </w:rPr>
-      <w:t>TheR7angelo</w:t>
-    </w:r>
-    <w:r>
-      <w:rPr>
-        <w:noProof/>
-      </w:rPr>
-      <w:fldChar w:fldCharType="end"/>
-    </w:r>
+    <w:fldSimple w:instr=" AUTHOR   \* MERGEFORMAT ">
+      <w:r>
+        <w:rPr>
+          <w:noProof/>
+        </w:rPr>
+        <w:t>TheR7angelo</w:t>
+      </w:r>
+    </w:fldSimple>
     <w:r>
       <w:ptab w:relativeTo="margin" w:alignment="right" w:leader="none"/>
     </w:r>
@@ -2180,14 +2829,8 @@
   <w:p>
     <w:pPr>
       <w:pStyle w:val="Pieddepage"/>
-      <w:rPr>
-        <w:lang w:val="fr-FR"/>
-      </w:rPr>
     </w:pPr>
     <w:r>
-      <w:rPr>
-        <w:lang w:val="fr-FR"/>
-      </w:rPr>
       <w:t xml:space="preserve">Dernière sauvegarde : </w:t>
     </w:r>
     <w:r>
@@ -2203,7 +2846,7 @@
       <w:rPr>
         <w:noProof/>
       </w:rPr>
-      <w:t>03/09/2024</w:t>
+      <w:t>04/09/2024</w:t>
     </w:r>
     <w:r>
       <w:fldChar w:fldCharType="end"/>
@@ -2218,9 +2861,6 @@
       <w:fldChar w:fldCharType="begin"/>
     </w:r>
     <w:r>
-      <w:rPr>
-        <w:lang w:val="fr-FR"/>
-      </w:rPr>
       <w:instrText xml:space="preserve"> PAGE   \* MERGEFORMAT </w:instrText>
     </w:r>
     <w:r>
@@ -2229,7 +2869,6 @@
     <w:r>
       <w:rPr>
         <w:noProof/>
-        <w:lang w:val="fr-FR"/>
       </w:rPr>
       <w:t>1</w:t>
     </w:r>
@@ -2237,18 +2876,12 @@
       <w:fldChar w:fldCharType="end"/>
     </w:r>
     <w:r>
-      <w:rPr>
-        <w:lang w:val="fr-FR"/>
-      </w:rPr>
       <w:t>/</w:t>
     </w:r>
     <w:r>
       <w:fldChar w:fldCharType="begin"/>
     </w:r>
     <w:r>
-      <w:rPr>
-        <w:lang w:val="fr-FR"/>
-      </w:rPr>
       <w:instrText xml:space="preserve"> SECTIONPAGES  \* Arabic  \* MERGEFORMAT </w:instrText>
     </w:r>
     <w:r>
@@ -2257,9 +2890,8 @@
     <w:r>
       <w:rPr>
         <w:noProof/>
-        <w:lang w:val="fr-FR"/>
       </w:rPr>
-      <w:t>2</w:t>
+      <w:t>4</w:t>
     </w:r>
     <w:r>
       <w:fldChar w:fldCharType="end"/>
@@ -2269,7 +2901,7 @@
 </file>
 
 <file path=word/footnotes.xml><?xml version="1.0" encoding="utf-8"?>
-<w:footnotes xmlns:wpc="http://schemas.microsoft.com/office/word/2010/wordprocessingCanvas" xmlns:cx="http://schemas.microsoft.com/office/drawing/2014/chartex" xmlns:cx1="http://schemas.microsoft.com/office/drawing/2015/9/8/chartex" xmlns:cx2="http://schemas.microsoft.com/office/drawing/2015/10/21/chartex" xmlns:cx3="http://schemas.microsoft.com/office/drawing/2016/5/9/chartex" xmlns:cx4="http://schemas.microsoft.com/office/drawing/2016/5/10/chartex" xmlns:cx5="http://schemas.microsoft.com/office/drawing/2016/5/11/chartex" xmlns:cx6="http://schemas.microsoft.com/office/drawing/2016/5/12/chartex" xmlns:cx7="http://schemas.microsoft.com/office/drawing/2016/5/13/chartex" xmlns:cx8="http://schemas.microsoft.com/office/drawing/2016/5/14/chartex" xmlns:mc="http://schemas.openxmlformats.org/markup-compatibility/2006" xmlns:aink="http://schemas.microsoft.com/office/drawing/2016/ink" xmlns:am3d="http://schemas.microsoft.com/office/drawing/2017/model3d" xmlns:o="urn:schemas-microsoft-com:office:office" xmlns:r="http://schemas.openxmlformats.org/officeDocument/2006/relationships" xmlns:m="http://schemas.openxmlformats.org/officeDocument/2006/math" xmlns:v="urn:schemas-microsoft-com:vml" xmlns:wp14="http://schemas.microsoft.com/office/word/2010/wordprocessingDrawing" xmlns:wp="http://schemas.openxmlformats.org/drawingml/2006/wordprocessingDrawing" xmlns:w10="urn:schemas-microsoft-com:office:word" xmlns:w="http://schemas.openxmlformats.org/wordprocessingml/2006/main" xmlns:w14="http://schemas.microsoft.com/office/word/2010/wordml" xmlns:w15="http://schemas.microsoft.com/office/word/2012/wordml" xmlns:w16cex="http://schemas.microsoft.com/office/word/2018/wordml/cex" xmlns:w16cid="http://schemas.microsoft.com/office/word/2016/wordml/cid" xmlns:w16="http://schemas.microsoft.com/office/word/2018/wordml" xmlns:w16sdtdh="http://schemas.microsoft.com/office/word/2020/wordml/sdtdatahash" xmlns:w16se="http://schemas.microsoft.com/office/word/2015/wordml/symex" xmlns:wpg="http://schemas.microsoft.com/office/word/2010/wordprocessingGroup" xmlns:wpi="http://schemas.microsoft.com/office/word/2010/wordprocessingInk" xmlns:wne="http://schemas.microsoft.com/office/word/2006/wordml" xmlns:wps="http://schemas.microsoft.com/office/word/2010/wordprocessingShape" mc:Ignorable="w14 w15 w16se w16cid w16 w16cex w16sdtdh wp14">
+<w:footnotes xmlns:wpc="http://schemas.microsoft.com/office/word/2010/wordprocessingCanvas" xmlns:cx="http://schemas.microsoft.com/office/drawing/2014/chartex" xmlns:cx1="http://schemas.microsoft.com/office/drawing/2015/9/8/chartex" xmlns:cx2="http://schemas.microsoft.com/office/drawing/2015/10/21/chartex" xmlns:cx3="http://schemas.microsoft.com/office/drawing/2016/5/9/chartex" xmlns:cx4="http://schemas.microsoft.com/office/drawing/2016/5/10/chartex" xmlns:cx5="http://schemas.microsoft.com/office/drawing/2016/5/11/chartex" xmlns:cx6="http://schemas.microsoft.com/office/drawing/2016/5/12/chartex" xmlns:cx7="http://schemas.microsoft.com/office/drawing/2016/5/13/chartex" xmlns:cx8="http://schemas.microsoft.com/office/drawing/2016/5/14/chartex" xmlns:mc="http://schemas.openxmlformats.org/markup-compatibility/2006" xmlns:aink="http://schemas.microsoft.com/office/drawing/2016/ink" xmlns:am3d="http://schemas.microsoft.com/office/drawing/2017/model3d" xmlns:o="urn:schemas-microsoft-com:office:office" xmlns:oel="http://schemas.microsoft.com/office/2019/extlst" xmlns:r="http://schemas.openxmlformats.org/officeDocument/2006/relationships" xmlns:m="http://schemas.openxmlformats.org/officeDocument/2006/math" xmlns:v="urn:schemas-microsoft-com:vml" xmlns:wp14="http://schemas.microsoft.com/office/word/2010/wordprocessingDrawing" xmlns:wp="http://schemas.openxmlformats.org/drawingml/2006/wordprocessingDrawing" xmlns:w10="urn:schemas-microsoft-com:office:word" xmlns:w="http://schemas.openxmlformats.org/wordprocessingml/2006/main" xmlns:w14="http://schemas.microsoft.com/office/word/2010/wordml" xmlns:w15="http://schemas.microsoft.com/office/word/2012/wordml" xmlns:w16cex="http://schemas.microsoft.com/office/word/2018/wordml/cex" xmlns:w16cid="http://schemas.microsoft.com/office/word/2016/wordml/cid" xmlns:w16="http://schemas.microsoft.com/office/word/2018/wordml" xmlns:w16du="http://schemas.microsoft.com/office/word/2023/wordml/word16du" xmlns:w16sdtdh="http://schemas.microsoft.com/office/word/2020/wordml/sdtdatahash" xmlns:w16se="http://schemas.microsoft.com/office/word/2015/wordml/symex" xmlns:wpg="http://schemas.microsoft.com/office/word/2010/wordprocessingGroup" xmlns:wpi="http://schemas.microsoft.com/office/word/2010/wordprocessingInk" xmlns:wne="http://schemas.microsoft.com/office/word/2006/wordml" xmlns:wps="http://schemas.microsoft.com/office/word/2010/wordprocessingShape" mc:Ignorable="w14 w15 w16se w16cid w16 w16cex w16sdtdh w16du wp14">
   <w:footnote w:type="separator" w:id="-1">
     <w:p>
       <w:r>
@@ -2288,7 +2920,7 @@
 </file>
 
 <file path=word/header1.xml><?xml version="1.0" encoding="utf-8"?>
-<w:hdr xmlns:wpc="http://schemas.microsoft.com/office/word/2010/wordprocessingCanvas" xmlns:cx="http://schemas.microsoft.com/office/drawing/2014/chartex" xmlns:cx1="http://schemas.microsoft.com/office/drawing/2015/9/8/chartex" xmlns:cx2="http://schemas.microsoft.com/office/drawing/2015/10/21/chartex" xmlns:cx3="http://schemas.microsoft.com/office/drawing/2016/5/9/chartex" xmlns:cx4="http://schemas.microsoft.com/office/drawing/2016/5/10/chartex" xmlns:cx5="http://schemas.microsoft.com/office/drawing/2016/5/11/chartex" xmlns:cx6="http://schemas.microsoft.com/office/drawing/2016/5/12/chartex" xmlns:cx7="http://schemas.microsoft.com/office/drawing/2016/5/13/chartex" xmlns:cx8="http://schemas.microsoft.com/office/drawing/2016/5/14/chartex" xmlns:mc="http://schemas.openxmlformats.org/markup-compatibility/2006" xmlns:aink="http://schemas.microsoft.com/office/drawing/2016/ink" xmlns:am3d="http://schemas.microsoft.com/office/drawing/2017/model3d" xmlns:o="urn:schemas-microsoft-com:office:office" xmlns:r="http://schemas.openxmlformats.org/officeDocument/2006/relationships" xmlns:m="http://schemas.openxmlformats.org/officeDocument/2006/math" xmlns:v="urn:schemas-microsoft-com:vml" xmlns:wp14="http://schemas.microsoft.com/office/word/2010/wordprocessingDrawing" xmlns:wp="http://schemas.openxmlformats.org/drawingml/2006/wordprocessingDrawing" xmlns:w10="urn:schemas-microsoft-com:office:word" xmlns:w="http://schemas.openxmlformats.org/wordprocessingml/2006/main" xmlns:w14="http://schemas.microsoft.com/office/word/2010/wordml" xmlns:w15="http://schemas.microsoft.com/office/word/2012/wordml" xmlns:w16cex="http://schemas.microsoft.com/office/word/2018/wordml/cex" xmlns:w16cid="http://schemas.microsoft.com/office/word/2016/wordml/cid" xmlns:w16="http://schemas.microsoft.com/office/word/2018/wordml" xmlns:w16sdtdh="http://schemas.microsoft.com/office/word/2020/wordml/sdtdatahash" xmlns:w16se="http://schemas.microsoft.com/office/word/2015/wordml/symex" xmlns:wpg="http://schemas.microsoft.com/office/word/2010/wordprocessingGroup" xmlns:wpi="http://schemas.microsoft.com/office/word/2010/wordprocessingInk" xmlns:wne="http://schemas.microsoft.com/office/word/2006/wordml" xmlns:wps="http://schemas.microsoft.com/office/word/2010/wordprocessingShape" mc:Ignorable="w14 w15 w16se w16cid w16 w16cex w16sdtdh wp14">
+<w:hdr xmlns:wpc="http://schemas.microsoft.com/office/word/2010/wordprocessingCanvas" xmlns:cx="http://schemas.microsoft.com/office/drawing/2014/chartex" xmlns:cx1="http://schemas.microsoft.com/office/drawing/2015/9/8/chartex" xmlns:cx2="http://schemas.microsoft.com/office/drawing/2015/10/21/chartex" xmlns:cx3="http://schemas.microsoft.com/office/drawing/2016/5/9/chartex" xmlns:cx4="http://schemas.microsoft.com/office/drawing/2016/5/10/chartex" xmlns:cx5="http://schemas.microsoft.com/office/drawing/2016/5/11/chartex" xmlns:cx6="http://schemas.microsoft.com/office/drawing/2016/5/12/chartex" xmlns:cx7="http://schemas.microsoft.com/office/drawing/2016/5/13/chartex" xmlns:cx8="http://schemas.microsoft.com/office/drawing/2016/5/14/chartex" xmlns:mc="http://schemas.openxmlformats.org/markup-compatibility/2006" xmlns:aink="http://schemas.microsoft.com/office/drawing/2016/ink" xmlns:am3d="http://schemas.microsoft.com/office/drawing/2017/model3d" xmlns:o="urn:schemas-microsoft-com:office:office" xmlns:oel="http://schemas.microsoft.com/office/2019/extlst" xmlns:r="http://schemas.openxmlformats.org/officeDocument/2006/relationships" xmlns:m="http://schemas.openxmlformats.org/officeDocument/2006/math" xmlns:v="urn:schemas-microsoft-com:vml" xmlns:wp14="http://schemas.microsoft.com/office/word/2010/wordprocessingDrawing" xmlns:wp="http://schemas.openxmlformats.org/drawingml/2006/wordprocessingDrawing" xmlns:w10="urn:schemas-microsoft-com:office:word" xmlns:w="http://schemas.openxmlformats.org/wordprocessingml/2006/main" xmlns:w14="http://schemas.microsoft.com/office/word/2010/wordml" xmlns:w15="http://schemas.microsoft.com/office/word/2012/wordml" xmlns:w16cex="http://schemas.microsoft.com/office/word/2018/wordml/cex" xmlns:w16cid="http://schemas.microsoft.com/office/word/2016/wordml/cid" xmlns:w16="http://schemas.microsoft.com/office/word/2018/wordml" xmlns:w16du="http://schemas.microsoft.com/office/word/2023/wordml/word16du" xmlns:w16sdtdh="http://schemas.microsoft.com/office/word/2020/wordml/sdtdatahash" xmlns:w16se="http://schemas.microsoft.com/office/word/2015/wordml/symex" xmlns:wpg="http://schemas.microsoft.com/office/word/2010/wordprocessingGroup" xmlns:wpi="http://schemas.microsoft.com/office/word/2010/wordprocessingInk" xmlns:wne="http://schemas.microsoft.com/office/word/2006/wordml" xmlns:wps="http://schemas.microsoft.com/office/word/2010/wordprocessingShape" mc:Ignorable="w14 w15 w16se w16cid w16 w16cex w16sdtdh w16du wp14">
   <w:p>
     <w:pPr>
       <w:pStyle w:val="En-tte"/>
@@ -2298,7 +2930,7 @@
 </file>
 
 <file path=word/header2.xml><?xml version="1.0" encoding="utf-8"?>
-<w:hdr xmlns:wpc="http://schemas.microsoft.com/office/word/2010/wordprocessingCanvas" xmlns:cx="http://schemas.microsoft.com/office/drawing/2014/chartex" xmlns:cx1="http://schemas.microsoft.com/office/drawing/2015/9/8/chartex" xmlns:cx2="http://schemas.microsoft.com/office/drawing/2015/10/21/chartex" xmlns:cx3="http://schemas.microsoft.com/office/drawing/2016/5/9/chartex" xmlns:cx4="http://schemas.microsoft.com/office/drawing/2016/5/10/chartex" xmlns:cx5="http://schemas.microsoft.com/office/drawing/2016/5/11/chartex" xmlns:cx6="http://schemas.microsoft.com/office/drawing/2016/5/12/chartex" xmlns:cx7="http://schemas.microsoft.com/office/drawing/2016/5/13/chartex" xmlns:cx8="http://schemas.microsoft.com/office/drawing/2016/5/14/chartex" xmlns:mc="http://schemas.openxmlformats.org/markup-compatibility/2006" xmlns:aink="http://schemas.microsoft.com/office/drawing/2016/ink" xmlns:am3d="http://schemas.microsoft.com/office/drawing/2017/model3d" xmlns:o="urn:schemas-microsoft-com:office:office" xmlns:r="http://schemas.openxmlformats.org/officeDocument/2006/relationships" xmlns:m="http://schemas.openxmlformats.org/officeDocument/2006/math" xmlns:v="urn:schemas-microsoft-com:vml" xmlns:wp14="http://schemas.microsoft.com/office/word/2010/wordprocessingDrawing" xmlns:wp="http://schemas.openxmlformats.org/drawingml/2006/wordprocessingDrawing" xmlns:w10="urn:schemas-microsoft-com:office:word" xmlns:w="http://schemas.openxmlformats.org/wordprocessingml/2006/main" xmlns:w14="http://schemas.microsoft.com/office/word/2010/wordml" xmlns:w15="http://schemas.microsoft.com/office/word/2012/wordml" xmlns:w16cex="http://schemas.microsoft.com/office/word/2018/wordml/cex" xmlns:w16cid="http://schemas.microsoft.com/office/word/2016/wordml/cid" xmlns:w16="http://schemas.microsoft.com/office/word/2018/wordml" xmlns:w16sdtdh="http://schemas.microsoft.com/office/word/2020/wordml/sdtdatahash" xmlns:w16se="http://schemas.microsoft.com/office/word/2015/wordml/symex" xmlns:wpg="http://schemas.microsoft.com/office/word/2010/wordprocessingGroup" xmlns:wpi="http://schemas.microsoft.com/office/word/2010/wordprocessingInk" xmlns:wne="http://schemas.microsoft.com/office/word/2006/wordml" xmlns:wps="http://schemas.microsoft.com/office/word/2010/wordprocessingShape" mc:Ignorable="w14 w15 w16se w16cid w16 w16cex w16sdtdh wp14">
+<w:hdr xmlns:wpc="http://schemas.microsoft.com/office/word/2010/wordprocessingCanvas" xmlns:cx="http://schemas.microsoft.com/office/drawing/2014/chartex" xmlns:cx1="http://schemas.microsoft.com/office/drawing/2015/9/8/chartex" xmlns:cx2="http://schemas.microsoft.com/office/drawing/2015/10/21/chartex" xmlns:cx3="http://schemas.microsoft.com/office/drawing/2016/5/9/chartex" xmlns:cx4="http://schemas.microsoft.com/office/drawing/2016/5/10/chartex" xmlns:cx5="http://schemas.microsoft.com/office/drawing/2016/5/11/chartex" xmlns:cx6="http://schemas.microsoft.com/office/drawing/2016/5/12/chartex" xmlns:cx7="http://schemas.microsoft.com/office/drawing/2016/5/13/chartex" xmlns:cx8="http://schemas.microsoft.com/office/drawing/2016/5/14/chartex" xmlns:mc="http://schemas.openxmlformats.org/markup-compatibility/2006" xmlns:aink="http://schemas.microsoft.com/office/drawing/2016/ink" xmlns:am3d="http://schemas.microsoft.com/office/drawing/2017/model3d" xmlns:o="urn:schemas-microsoft-com:office:office" xmlns:oel="http://schemas.microsoft.com/office/2019/extlst" xmlns:r="http://schemas.openxmlformats.org/officeDocument/2006/relationships" xmlns:m="http://schemas.openxmlformats.org/officeDocument/2006/math" xmlns:v="urn:schemas-microsoft-com:vml" xmlns:wp14="http://schemas.microsoft.com/office/word/2010/wordprocessingDrawing" xmlns:wp="http://schemas.openxmlformats.org/drawingml/2006/wordprocessingDrawing" xmlns:w10="urn:schemas-microsoft-com:office:word" xmlns:w="http://schemas.openxmlformats.org/wordprocessingml/2006/main" xmlns:w14="http://schemas.microsoft.com/office/word/2010/wordml" xmlns:w15="http://schemas.microsoft.com/office/word/2012/wordml" xmlns:w16cex="http://schemas.microsoft.com/office/word/2018/wordml/cex" xmlns:w16cid="http://schemas.microsoft.com/office/word/2016/wordml/cid" xmlns:w16="http://schemas.microsoft.com/office/word/2018/wordml" xmlns:w16du="http://schemas.microsoft.com/office/word/2023/wordml/word16du" xmlns:w16sdtdh="http://schemas.microsoft.com/office/word/2020/wordml/sdtdatahash" xmlns:w16se="http://schemas.microsoft.com/office/word/2015/wordml/symex" xmlns:wpg="http://schemas.microsoft.com/office/word/2010/wordprocessingGroup" xmlns:wpi="http://schemas.microsoft.com/office/word/2010/wordprocessingInk" xmlns:wne="http://schemas.microsoft.com/office/word/2006/wordml" xmlns:wps="http://schemas.microsoft.com/office/word/2010/wordprocessingShape" mc:Ignorable="w14 w15 w16se w16cid w16 w16cex w16sdtdh w16du wp14">
   <w:p>
     <w:pPr>
       <w:pStyle w:val="En-tte"/>
@@ -2308,8 +2940,180 @@
 </file>
 
 <file path=word/numbering.xml><?xml version="1.0" encoding="utf-8"?>
-<w:numbering xmlns:wpc="http://schemas.microsoft.com/office/word/2010/wordprocessingCanvas" xmlns:cx="http://schemas.microsoft.com/office/drawing/2014/chartex" xmlns:cx1="http://schemas.microsoft.com/office/drawing/2015/9/8/chartex" xmlns:cx2="http://schemas.microsoft.com/office/drawing/2015/10/21/chartex" xmlns:cx3="http://schemas.microsoft.com/office/drawing/2016/5/9/chartex" xmlns:cx4="http://schemas.microsoft.com/office/drawing/2016/5/10/chartex" xmlns:cx5="http://schemas.microsoft.com/office/drawing/2016/5/11/chartex" xmlns:cx6="http://schemas.microsoft.com/office/drawing/2016/5/12/chartex" xmlns:cx7="http://schemas.microsoft.com/office/drawing/2016/5/13/chartex" xmlns:cx8="http://schemas.microsoft.com/office/drawing/2016/5/14/chartex" xmlns:mc="http://schemas.openxmlformats.org/markup-compatibility/2006" xmlns:aink="http://schemas.microsoft.com/office/drawing/2016/ink" xmlns:am3d="http://schemas.microsoft.com/office/drawing/2017/model3d" xmlns:o="urn:schemas-microsoft-com:office:office" xmlns:r="http://schemas.openxmlformats.org/officeDocument/2006/relationships" xmlns:m="http://schemas.openxmlformats.org/officeDocument/2006/math" xmlns:v="urn:schemas-microsoft-com:vml" xmlns:wp14="http://schemas.microsoft.com/office/word/2010/wordprocessingDrawing" xmlns:wp="http://schemas.openxmlformats.org/drawingml/2006/wordprocessingDrawing" xmlns:w10="urn:schemas-microsoft-com:office:word" xmlns:w="http://schemas.openxmlformats.org/wordprocessingml/2006/main" xmlns:w14="http://schemas.microsoft.com/office/word/2010/wordml" xmlns:w15="http://schemas.microsoft.com/office/word/2012/wordml" xmlns:w16cex="http://schemas.microsoft.com/office/word/2018/wordml/cex" xmlns:w16cid="http://schemas.microsoft.com/office/word/2016/wordml/cid" xmlns:w16="http://schemas.microsoft.com/office/word/2018/wordml" xmlns:w16sdtdh="http://schemas.microsoft.com/office/word/2020/wordml/sdtdatahash" xmlns:w16se="http://schemas.microsoft.com/office/word/2015/wordml/symex" xmlns:wpg="http://schemas.microsoft.com/office/word/2010/wordprocessingGroup" xmlns:wpi="http://schemas.microsoft.com/office/word/2010/wordprocessingInk" xmlns:wne="http://schemas.microsoft.com/office/word/2006/wordml" xmlns:wps="http://schemas.microsoft.com/office/word/2010/wordprocessingShape" mc:Ignorable="w14 w15 w16se w16cid w16 w16cex w16sdtdh wp14">
+<w:numbering xmlns:wpc="http://schemas.microsoft.com/office/word/2010/wordprocessingCanvas" xmlns:cx="http://schemas.microsoft.com/office/drawing/2014/chartex" xmlns:cx1="http://schemas.microsoft.com/office/drawing/2015/9/8/chartex" xmlns:cx2="http://schemas.microsoft.com/office/drawing/2015/10/21/chartex" xmlns:cx3="http://schemas.microsoft.com/office/drawing/2016/5/9/chartex" xmlns:cx4="http://schemas.microsoft.com/office/drawing/2016/5/10/chartex" xmlns:cx5="http://schemas.microsoft.com/office/drawing/2016/5/11/chartex" xmlns:cx6="http://schemas.microsoft.com/office/drawing/2016/5/12/chartex" xmlns:cx7="http://schemas.microsoft.com/office/drawing/2016/5/13/chartex" xmlns:cx8="http://schemas.microsoft.com/office/drawing/2016/5/14/chartex" xmlns:mc="http://schemas.openxmlformats.org/markup-compatibility/2006" xmlns:aink="http://schemas.microsoft.com/office/drawing/2016/ink" xmlns:am3d="http://schemas.microsoft.com/office/drawing/2017/model3d" xmlns:o="urn:schemas-microsoft-com:office:office" xmlns:oel="http://schemas.microsoft.com/office/2019/extlst" xmlns:r="http://schemas.openxmlformats.org/officeDocument/2006/relationships" xmlns:m="http://schemas.openxmlformats.org/officeDocument/2006/math" xmlns:v="urn:schemas-microsoft-com:vml" xmlns:wp14="http://schemas.microsoft.com/office/word/2010/wordprocessingDrawing" xmlns:wp="http://schemas.openxmlformats.org/drawingml/2006/wordprocessingDrawing" xmlns:w10="urn:schemas-microsoft-com:office:word" xmlns:w="http://schemas.openxmlformats.org/wordprocessingml/2006/main" xmlns:w14="http://schemas.microsoft.com/office/word/2010/wordml" xmlns:w15="http://schemas.microsoft.com/office/word/2012/wordml" xmlns:w16cex="http://schemas.microsoft.com/office/word/2018/wordml/cex" xmlns:w16cid="http://schemas.microsoft.com/office/word/2016/wordml/cid" xmlns:w16="http://schemas.microsoft.com/office/word/2018/wordml" xmlns:w16du="http://schemas.microsoft.com/office/word/2023/wordml/word16du" xmlns:w16sdtdh="http://schemas.microsoft.com/office/word/2020/wordml/sdtdatahash" xmlns:w16se="http://schemas.microsoft.com/office/word/2015/wordml/symex" xmlns:wpg="http://schemas.microsoft.com/office/word/2010/wordprocessingGroup" xmlns:wpi="http://schemas.microsoft.com/office/word/2010/wordprocessingInk" xmlns:wne="http://schemas.microsoft.com/office/word/2006/wordml" xmlns:wps="http://schemas.microsoft.com/office/word/2010/wordprocessingShape" mc:Ignorable="w14 w15 w16se w16cid w16 w16cex w16sdtdh w16du wp14">
   <w:abstractNum w:abstractNumId="0" w15:restartNumberingAfterBreak="0">
+    <w:nsid w:val="0A883D28"/>
+    <w:multiLevelType w:val="hybridMultilevel"/>
+    <w:tmpl w:val="AC90990C"/>
+    <w:lvl w:ilvl="0" w:tplc="FFFFFFFF">
+      <w:start w:val="1"/>
+      <w:numFmt w:val="decimal"/>
+      <w:lvlText w:val="%1."/>
+      <w:lvlJc w:val="left"/>
+      <w:pPr>
+        <w:ind w:left="720" w:hanging="360"/>
+      </w:pPr>
+    </w:lvl>
+    <w:lvl w:ilvl="1" w:tplc="FFFFFFFF" w:tentative="1">
+      <w:start w:val="1"/>
+      <w:numFmt w:val="lowerLetter"/>
+      <w:lvlText w:val="%2."/>
+      <w:lvlJc w:val="left"/>
+      <w:pPr>
+        <w:ind w:left="1440" w:hanging="360"/>
+      </w:pPr>
+    </w:lvl>
+    <w:lvl w:ilvl="2" w:tplc="FFFFFFFF" w:tentative="1">
+      <w:start w:val="1"/>
+      <w:numFmt w:val="lowerRoman"/>
+      <w:lvlText w:val="%3."/>
+      <w:lvlJc w:val="right"/>
+      <w:pPr>
+        <w:ind w:left="2160" w:hanging="180"/>
+      </w:pPr>
+    </w:lvl>
+    <w:lvl w:ilvl="3" w:tplc="FFFFFFFF" w:tentative="1">
+      <w:start w:val="1"/>
+      <w:numFmt w:val="decimal"/>
+      <w:lvlText w:val="%4."/>
+      <w:lvlJc w:val="left"/>
+      <w:pPr>
+        <w:ind w:left="2880" w:hanging="360"/>
+      </w:pPr>
+    </w:lvl>
+    <w:lvl w:ilvl="4" w:tplc="FFFFFFFF" w:tentative="1">
+      <w:start w:val="1"/>
+      <w:numFmt w:val="lowerLetter"/>
+      <w:lvlText w:val="%5."/>
+      <w:lvlJc w:val="left"/>
+      <w:pPr>
+        <w:ind w:left="3600" w:hanging="360"/>
+      </w:pPr>
+    </w:lvl>
+    <w:lvl w:ilvl="5" w:tplc="FFFFFFFF" w:tentative="1">
+      <w:start w:val="1"/>
+      <w:numFmt w:val="lowerRoman"/>
+      <w:lvlText w:val="%6."/>
+      <w:lvlJc w:val="right"/>
+      <w:pPr>
+        <w:ind w:left="4320" w:hanging="180"/>
+      </w:pPr>
+    </w:lvl>
+    <w:lvl w:ilvl="6" w:tplc="FFFFFFFF" w:tentative="1">
+      <w:start w:val="1"/>
+      <w:numFmt w:val="decimal"/>
+      <w:lvlText w:val="%7."/>
+      <w:lvlJc w:val="left"/>
+      <w:pPr>
+        <w:ind w:left="5040" w:hanging="360"/>
+      </w:pPr>
+    </w:lvl>
+    <w:lvl w:ilvl="7" w:tplc="FFFFFFFF" w:tentative="1">
+      <w:start w:val="1"/>
+      <w:numFmt w:val="lowerLetter"/>
+      <w:lvlText w:val="%8."/>
+      <w:lvlJc w:val="left"/>
+      <w:pPr>
+        <w:ind w:left="5760" w:hanging="360"/>
+      </w:pPr>
+    </w:lvl>
+    <w:lvl w:ilvl="8" w:tplc="FFFFFFFF" w:tentative="1">
+      <w:start w:val="1"/>
+      <w:numFmt w:val="lowerRoman"/>
+      <w:lvlText w:val="%9."/>
+      <w:lvlJc w:val="right"/>
+      <w:pPr>
+        <w:ind w:left="6480" w:hanging="180"/>
+      </w:pPr>
+    </w:lvl>
+  </w:abstractNum>
+  <w:abstractNum w:abstractNumId="1" w15:restartNumberingAfterBreak="0">
+    <w:nsid w:val="112B3ED2"/>
+    <w:multiLevelType w:val="hybridMultilevel"/>
+    <w:tmpl w:val="446C34E8"/>
+    <w:lvl w:ilvl="0" w:tplc="FFFFFFFF">
+      <w:start w:val="1"/>
+      <w:numFmt w:val="decimal"/>
+      <w:lvlText w:val="%1."/>
+      <w:lvlJc w:val="left"/>
+      <w:pPr>
+        <w:ind w:left="360" w:hanging="360"/>
+      </w:pPr>
+    </w:lvl>
+    <w:lvl w:ilvl="1" w:tplc="040C0019" w:tentative="1">
+      <w:start w:val="1"/>
+      <w:numFmt w:val="lowerLetter"/>
+      <w:lvlText w:val="%2."/>
+      <w:lvlJc w:val="left"/>
+      <w:pPr>
+        <w:ind w:left="1080" w:hanging="360"/>
+      </w:pPr>
+    </w:lvl>
+    <w:lvl w:ilvl="2" w:tplc="040C001B" w:tentative="1">
+      <w:start w:val="1"/>
+      <w:numFmt w:val="lowerRoman"/>
+      <w:lvlText w:val="%3."/>
+      <w:lvlJc w:val="right"/>
+      <w:pPr>
+        <w:ind w:left="1800" w:hanging="180"/>
+      </w:pPr>
+    </w:lvl>
+    <w:lvl w:ilvl="3" w:tplc="040C000F" w:tentative="1">
+      <w:start w:val="1"/>
+      <w:numFmt w:val="decimal"/>
+      <w:lvlText w:val="%4."/>
+      <w:lvlJc w:val="left"/>
+      <w:pPr>
+        <w:ind w:left="2520" w:hanging="360"/>
+      </w:pPr>
+    </w:lvl>
+    <w:lvl w:ilvl="4" w:tplc="040C0019" w:tentative="1">
+      <w:start w:val="1"/>
+      <w:numFmt w:val="lowerLetter"/>
+      <w:lvlText w:val="%5."/>
+      <w:lvlJc w:val="left"/>
+      <w:pPr>
+        <w:ind w:left="3240" w:hanging="360"/>
+      </w:pPr>
+    </w:lvl>
+    <w:lvl w:ilvl="5" w:tplc="040C001B" w:tentative="1">
+      <w:start w:val="1"/>
+      <w:numFmt w:val="lowerRoman"/>
+      <w:lvlText w:val="%6."/>
+      <w:lvlJc w:val="right"/>
+      <w:pPr>
+        <w:ind w:left="3960" w:hanging="180"/>
+      </w:pPr>
+    </w:lvl>
+    <w:lvl w:ilvl="6" w:tplc="040C000F" w:tentative="1">
+      <w:start w:val="1"/>
+      <w:numFmt w:val="decimal"/>
+      <w:lvlText w:val="%7."/>
+      <w:lvlJc w:val="left"/>
+      <w:pPr>
+        <w:ind w:left="4680" w:hanging="360"/>
+      </w:pPr>
+    </w:lvl>
+    <w:lvl w:ilvl="7" w:tplc="040C0019" w:tentative="1">
+      <w:start w:val="1"/>
+      <w:numFmt w:val="lowerLetter"/>
+      <w:lvlText w:val="%8."/>
+      <w:lvlJc w:val="left"/>
+      <w:pPr>
+        <w:ind w:left="5400" w:hanging="360"/>
+      </w:pPr>
+    </w:lvl>
+    <w:lvl w:ilvl="8" w:tplc="040C001B" w:tentative="1">
+      <w:start w:val="1"/>
+      <w:numFmt w:val="lowerRoman"/>
+      <w:lvlText w:val="%9."/>
+      <w:lvlJc w:val="right"/>
+      <w:pPr>
+        <w:ind w:left="6120" w:hanging="180"/>
+      </w:pPr>
+    </w:lvl>
+  </w:abstractNum>
+  <w:abstractNum w:abstractNumId="2" w15:restartNumberingAfterBreak="0">
     <w:nsid w:val="27E82D5C"/>
     <w:multiLevelType w:val="hybridMultilevel"/>
     <w:tmpl w:val="2DF6C562"/>
@@ -2395,7 +3199,93 @@
       </w:pPr>
     </w:lvl>
   </w:abstractNum>
-  <w:abstractNum w:abstractNumId="1" w15:restartNumberingAfterBreak="0">
+  <w:abstractNum w:abstractNumId="3" w15:restartNumberingAfterBreak="0">
+    <w:nsid w:val="34AE260B"/>
+    <w:multiLevelType w:val="hybridMultilevel"/>
+    <w:tmpl w:val="AC90990C"/>
+    <w:lvl w:ilvl="0" w:tplc="FFFFFFFF">
+      <w:start w:val="1"/>
+      <w:numFmt w:val="decimal"/>
+      <w:lvlText w:val="%1."/>
+      <w:lvlJc w:val="left"/>
+      <w:pPr>
+        <w:ind w:left="720" w:hanging="360"/>
+      </w:pPr>
+    </w:lvl>
+    <w:lvl w:ilvl="1" w:tplc="FFFFFFFF" w:tentative="1">
+      <w:start w:val="1"/>
+      <w:numFmt w:val="lowerLetter"/>
+      <w:lvlText w:val="%2."/>
+      <w:lvlJc w:val="left"/>
+      <w:pPr>
+        <w:ind w:left="1440" w:hanging="360"/>
+      </w:pPr>
+    </w:lvl>
+    <w:lvl w:ilvl="2" w:tplc="FFFFFFFF" w:tentative="1">
+      <w:start w:val="1"/>
+      <w:numFmt w:val="lowerRoman"/>
+      <w:lvlText w:val="%3."/>
+      <w:lvlJc w:val="right"/>
+      <w:pPr>
+        <w:ind w:left="2160" w:hanging="180"/>
+      </w:pPr>
+    </w:lvl>
+    <w:lvl w:ilvl="3" w:tplc="FFFFFFFF" w:tentative="1">
+      <w:start w:val="1"/>
+      <w:numFmt w:val="decimal"/>
+      <w:lvlText w:val="%4."/>
+      <w:lvlJc w:val="left"/>
+      <w:pPr>
+        <w:ind w:left="2880" w:hanging="360"/>
+      </w:pPr>
+    </w:lvl>
+    <w:lvl w:ilvl="4" w:tplc="FFFFFFFF" w:tentative="1">
+      <w:start w:val="1"/>
+      <w:numFmt w:val="lowerLetter"/>
+      <w:lvlText w:val="%5."/>
+      <w:lvlJc w:val="left"/>
+      <w:pPr>
+        <w:ind w:left="3600" w:hanging="360"/>
+      </w:pPr>
+    </w:lvl>
+    <w:lvl w:ilvl="5" w:tplc="FFFFFFFF" w:tentative="1">
+      <w:start w:val="1"/>
+      <w:numFmt w:val="lowerRoman"/>
+      <w:lvlText w:val="%6."/>
+      <w:lvlJc w:val="right"/>
+      <w:pPr>
+        <w:ind w:left="4320" w:hanging="180"/>
+      </w:pPr>
+    </w:lvl>
+    <w:lvl w:ilvl="6" w:tplc="FFFFFFFF" w:tentative="1">
+      <w:start w:val="1"/>
+      <w:numFmt w:val="decimal"/>
+      <w:lvlText w:val="%7."/>
+      <w:lvlJc w:val="left"/>
+      <w:pPr>
+        <w:ind w:left="5040" w:hanging="360"/>
+      </w:pPr>
+    </w:lvl>
+    <w:lvl w:ilvl="7" w:tplc="FFFFFFFF" w:tentative="1">
+      <w:start w:val="1"/>
+      <w:numFmt w:val="lowerLetter"/>
+      <w:lvlText w:val="%8."/>
+      <w:lvlJc w:val="left"/>
+      <w:pPr>
+        <w:ind w:left="5760" w:hanging="360"/>
+      </w:pPr>
+    </w:lvl>
+    <w:lvl w:ilvl="8" w:tplc="FFFFFFFF" w:tentative="1">
+      <w:start w:val="1"/>
+      <w:numFmt w:val="lowerRoman"/>
+      <w:lvlText w:val="%9."/>
+      <w:lvlJc w:val="right"/>
+      <w:pPr>
+        <w:ind w:left="6480" w:hanging="180"/>
+      </w:pPr>
+    </w:lvl>
+  </w:abstractNum>
+  <w:abstractNum w:abstractNumId="4" w15:restartNumberingAfterBreak="0">
     <w:nsid w:val="3DB450E0"/>
     <w:multiLevelType w:val="hybridMultilevel"/>
     <w:tmpl w:val="A9B869F4"/>
@@ -2481,17 +3371,234 @@
       </w:pPr>
     </w:lvl>
   </w:abstractNum>
-  <w:num w:numId="1">
+  <w:abstractNum w:abstractNumId="5" w15:restartNumberingAfterBreak="0">
+    <w:nsid w:val="61484265"/>
+    <w:multiLevelType w:val="hybridMultilevel"/>
+    <w:tmpl w:val="6100C6C0"/>
+    <w:lvl w:ilvl="0" w:tplc="AC560656">
+      <w:start w:val="1"/>
+      <w:numFmt w:val="decimal"/>
+      <w:lvlText w:val="%1."/>
+      <w:lvlJc w:val="left"/>
+      <w:pPr>
+        <w:ind w:left="1065" w:hanging="360"/>
+      </w:pPr>
+      <w:rPr>
+        <w:rFonts w:hint="default"/>
+      </w:rPr>
+    </w:lvl>
+    <w:lvl w:ilvl="1" w:tplc="040C0019" w:tentative="1">
+      <w:start w:val="1"/>
+      <w:numFmt w:val="lowerLetter"/>
+      <w:lvlText w:val="%2."/>
+      <w:lvlJc w:val="left"/>
+      <w:pPr>
+        <w:ind w:left="1785" w:hanging="360"/>
+      </w:pPr>
+    </w:lvl>
+    <w:lvl w:ilvl="2" w:tplc="040C001B" w:tentative="1">
+      <w:start w:val="1"/>
+      <w:numFmt w:val="lowerRoman"/>
+      <w:lvlText w:val="%3."/>
+      <w:lvlJc w:val="right"/>
+      <w:pPr>
+        <w:ind w:left="2505" w:hanging="180"/>
+      </w:pPr>
+    </w:lvl>
+    <w:lvl w:ilvl="3" w:tplc="040C000F" w:tentative="1">
+      <w:start w:val="1"/>
+      <w:numFmt w:val="decimal"/>
+      <w:lvlText w:val="%4."/>
+      <w:lvlJc w:val="left"/>
+      <w:pPr>
+        <w:ind w:left="3225" w:hanging="360"/>
+      </w:pPr>
+    </w:lvl>
+    <w:lvl w:ilvl="4" w:tplc="040C0019" w:tentative="1">
+      <w:start w:val="1"/>
+      <w:numFmt w:val="lowerLetter"/>
+      <w:lvlText w:val="%5."/>
+      <w:lvlJc w:val="left"/>
+      <w:pPr>
+        <w:ind w:left="3945" w:hanging="360"/>
+      </w:pPr>
+    </w:lvl>
+    <w:lvl w:ilvl="5" w:tplc="040C001B" w:tentative="1">
+      <w:start w:val="1"/>
+      <w:numFmt w:val="lowerRoman"/>
+      <w:lvlText w:val="%6."/>
+      <w:lvlJc w:val="right"/>
+      <w:pPr>
+        <w:ind w:left="4665" w:hanging="180"/>
+      </w:pPr>
+    </w:lvl>
+    <w:lvl w:ilvl="6" w:tplc="040C000F" w:tentative="1">
+      <w:start w:val="1"/>
+      <w:numFmt w:val="decimal"/>
+      <w:lvlText w:val="%7."/>
+      <w:lvlJc w:val="left"/>
+      <w:pPr>
+        <w:ind w:left="5385" w:hanging="360"/>
+      </w:pPr>
+    </w:lvl>
+    <w:lvl w:ilvl="7" w:tplc="040C0019" w:tentative="1">
+      <w:start w:val="1"/>
+      <w:numFmt w:val="lowerLetter"/>
+      <w:lvlText w:val="%8."/>
+      <w:lvlJc w:val="left"/>
+      <w:pPr>
+        <w:ind w:left="6105" w:hanging="360"/>
+      </w:pPr>
+    </w:lvl>
+    <w:lvl w:ilvl="8" w:tplc="040C001B" w:tentative="1">
+      <w:start w:val="1"/>
+      <w:numFmt w:val="lowerRoman"/>
+      <w:lvlText w:val="%9."/>
+      <w:lvlJc w:val="right"/>
+      <w:pPr>
+        <w:ind w:left="6825" w:hanging="180"/>
+      </w:pPr>
+    </w:lvl>
+  </w:abstractNum>
+  <w:abstractNum w:abstractNumId="6" w15:restartNumberingAfterBreak="0">
+    <w:nsid w:val="78331248"/>
+    <w:multiLevelType w:val="hybridMultilevel"/>
+    <w:tmpl w:val="FB0CBE5A"/>
+    <w:lvl w:ilvl="0" w:tplc="040C0001">
+      <w:start w:val="1"/>
+      <w:numFmt w:val="bullet"/>
+      <w:lvlText w:val=""/>
+      <w:lvlJc w:val="left"/>
+      <w:pPr>
+        <w:ind w:left="720" w:hanging="360"/>
+      </w:pPr>
+      <w:rPr>
+        <w:rFonts w:ascii="Symbol" w:hAnsi="Symbol" w:hint="default"/>
+      </w:rPr>
+    </w:lvl>
+    <w:lvl w:ilvl="1" w:tplc="040C0003" w:tentative="1">
+      <w:start w:val="1"/>
+      <w:numFmt w:val="bullet"/>
+      <w:lvlText w:val="o"/>
+      <w:lvlJc w:val="left"/>
+      <w:pPr>
+        <w:ind w:left="1440" w:hanging="360"/>
+      </w:pPr>
+      <w:rPr>
+        <w:rFonts w:ascii="Courier New" w:hAnsi="Courier New" w:cs="Courier New" w:hint="default"/>
+      </w:rPr>
+    </w:lvl>
+    <w:lvl w:ilvl="2" w:tplc="040C0005" w:tentative="1">
+      <w:start w:val="1"/>
+      <w:numFmt w:val="bullet"/>
+      <w:lvlText w:val=""/>
+      <w:lvlJc w:val="left"/>
+      <w:pPr>
+        <w:ind w:left="2160" w:hanging="360"/>
+      </w:pPr>
+      <w:rPr>
+        <w:rFonts w:ascii="Wingdings" w:hAnsi="Wingdings" w:hint="default"/>
+      </w:rPr>
+    </w:lvl>
+    <w:lvl w:ilvl="3" w:tplc="040C0001" w:tentative="1">
+      <w:start w:val="1"/>
+      <w:numFmt w:val="bullet"/>
+      <w:lvlText w:val=""/>
+      <w:lvlJc w:val="left"/>
+      <w:pPr>
+        <w:ind w:left="2880" w:hanging="360"/>
+      </w:pPr>
+      <w:rPr>
+        <w:rFonts w:ascii="Symbol" w:hAnsi="Symbol" w:hint="default"/>
+      </w:rPr>
+    </w:lvl>
+    <w:lvl w:ilvl="4" w:tplc="040C0003" w:tentative="1">
+      <w:start w:val="1"/>
+      <w:numFmt w:val="bullet"/>
+      <w:lvlText w:val="o"/>
+      <w:lvlJc w:val="left"/>
+      <w:pPr>
+        <w:ind w:left="3600" w:hanging="360"/>
+      </w:pPr>
+      <w:rPr>
+        <w:rFonts w:ascii="Courier New" w:hAnsi="Courier New" w:cs="Courier New" w:hint="default"/>
+      </w:rPr>
+    </w:lvl>
+    <w:lvl w:ilvl="5" w:tplc="040C0005" w:tentative="1">
+      <w:start w:val="1"/>
+      <w:numFmt w:val="bullet"/>
+      <w:lvlText w:val=""/>
+      <w:lvlJc w:val="left"/>
+      <w:pPr>
+        <w:ind w:left="4320" w:hanging="360"/>
+      </w:pPr>
+      <w:rPr>
+        <w:rFonts w:ascii="Wingdings" w:hAnsi="Wingdings" w:hint="default"/>
+      </w:rPr>
+    </w:lvl>
+    <w:lvl w:ilvl="6" w:tplc="040C0001" w:tentative="1">
+      <w:start w:val="1"/>
+      <w:numFmt w:val="bullet"/>
+      <w:lvlText w:val=""/>
+      <w:lvlJc w:val="left"/>
+      <w:pPr>
+        <w:ind w:left="5040" w:hanging="360"/>
+      </w:pPr>
+      <w:rPr>
+        <w:rFonts w:ascii="Symbol" w:hAnsi="Symbol" w:hint="default"/>
+      </w:rPr>
+    </w:lvl>
+    <w:lvl w:ilvl="7" w:tplc="040C0003" w:tentative="1">
+      <w:start w:val="1"/>
+      <w:numFmt w:val="bullet"/>
+      <w:lvlText w:val="o"/>
+      <w:lvlJc w:val="left"/>
+      <w:pPr>
+        <w:ind w:left="5760" w:hanging="360"/>
+      </w:pPr>
+      <w:rPr>
+        <w:rFonts w:ascii="Courier New" w:hAnsi="Courier New" w:cs="Courier New" w:hint="default"/>
+      </w:rPr>
+    </w:lvl>
+    <w:lvl w:ilvl="8" w:tplc="040C0005" w:tentative="1">
+      <w:start w:val="1"/>
+      <w:numFmt w:val="bullet"/>
+      <w:lvlText w:val=""/>
+      <w:lvlJc w:val="left"/>
+      <w:pPr>
+        <w:ind w:left="6480" w:hanging="360"/>
+      </w:pPr>
+      <w:rPr>
+        <w:rFonts w:ascii="Wingdings" w:hAnsi="Wingdings" w:hint="default"/>
+      </w:rPr>
+    </w:lvl>
+  </w:abstractNum>
+  <w:num w:numId="1" w16cid:durableId="1061445988">
+    <w:abstractNumId w:val="2"/>
+  </w:num>
+  <w:num w:numId="2" w16cid:durableId="322202808">
+    <w:abstractNumId w:val="4"/>
+  </w:num>
+  <w:num w:numId="3" w16cid:durableId="1013335744">
+    <w:abstractNumId w:val="6"/>
+  </w:num>
+  <w:num w:numId="4" w16cid:durableId="821849011">
+    <w:abstractNumId w:val="1"/>
+  </w:num>
+  <w:num w:numId="5" w16cid:durableId="1601061869">
     <w:abstractNumId w:val="0"/>
   </w:num>
-  <w:num w:numId="2">
-    <w:abstractNumId w:val="1"/>
+  <w:num w:numId="6" w16cid:durableId="640577429">
+    <w:abstractNumId w:val="3"/>
+  </w:num>
+  <w:num w:numId="7" w16cid:durableId="978920522">
+    <w:abstractNumId w:val="5"/>
   </w:num>
 </w:numbering>
 </file>
 
 <file path=word/styles.xml><?xml version="1.0" encoding="utf-8"?>
-<w:styles xmlns:mc="http://schemas.openxmlformats.org/markup-compatibility/2006" xmlns:r="http://schemas.openxmlformats.org/officeDocument/2006/relationships" xmlns:w="http://schemas.openxmlformats.org/wordprocessingml/2006/main" xmlns:w14="http://schemas.microsoft.com/office/word/2010/wordml" xmlns:w15="http://schemas.microsoft.com/office/word/2012/wordml" xmlns:w16cex="http://schemas.microsoft.com/office/word/2018/wordml/cex" xmlns:w16cid="http://schemas.microsoft.com/office/word/2016/wordml/cid" xmlns:w16="http://schemas.microsoft.com/office/word/2018/wordml" xmlns:w16sdtdh="http://schemas.microsoft.com/office/word/2020/wordml/sdtdatahash" xmlns:w16se="http://schemas.microsoft.com/office/word/2015/wordml/symex" mc:Ignorable="w14 w15 w16se w16cid w16 w16cex w16sdtdh">
+<w:styles xmlns:mc="http://schemas.openxmlformats.org/markup-compatibility/2006" xmlns:r="http://schemas.openxmlformats.org/officeDocument/2006/relationships" xmlns:w="http://schemas.openxmlformats.org/wordprocessingml/2006/main" xmlns:w14="http://schemas.microsoft.com/office/word/2010/wordml" xmlns:w15="http://schemas.microsoft.com/office/word/2012/wordml" xmlns:w16cex="http://schemas.microsoft.com/office/word/2018/wordml/cex" xmlns:w16cid="http://schemas.microsoft.com/office/word/2016/wordml/cid" xmlns:w16="http://schemas.microsoft.com/office/word/2018/wordml" xmlns:w16du="http://schemas.microsoft.com/office/word/2023/wordml/word16du" xmlns:w16sdtdh="http://schemas.microsoft.com/office/word/2020/wordml/sdtdatahash" xmlns:w16se="http://schemas.microsoft.com/office/word/2015/wordml/symex" mc:Ignorable="w14 w15 w16se w16cid w16 w16cex w16sdtdh w16du">
   <w:docDefaults>
     <w:rPrDefault>
       <w:rPr>
@@ -2967,7 +4074,6 @@
     <w:next w:val="Normal"/>
     <w:link w:val="Titre4Car"/>
     <w:uiPriority w:val="9"/>
-    <w:semiHidden/>
     <w:unhideWhenUsed/>
     <w:qFormat/>
     <w:rsid w:val="00B521CD"/>
@@ -2990,7 +4096,6 @@
     <w:next w:val="Normal"/>
     <w:link w:val="Titre5Car"/>
     <w:uiPriority w:val="9"/>
-    <w:semiHidden/>
     <w:unhideWhenUsed/>
     <w:qFormat/>
     <w:rsid w:val="00B521CD"/>
@@ -3011,7 +4116,6 @@
     <w:next w:val="Normal"/>
     <w:link w:val="Titre6Car"/>
     <w:uiPriority w:val="9"/>
-    <w:semiHidden/>
     <w:unhideWhenUsed/>
     <w:qFormat/>
     <w:rsid w:val="00B521CD"/>
@@ -3164,7 +4268,6 @@
     <w:basedOn w:val="Policepardfaut"/>
     <w:link w:val="Titre4"/>
     <w:uiPriority w:val="9"/>
-    <w:semiHidden/>
     <w:rsid w:val="00B521CD"/>
     <w:rPr>
       <w:rFonts w:eastAsiaTheme="majorEastAsia" w:cstheme="majorBidi"/>
@@ -3178,7 +4281,6 @@
     <w:basedOn w:val="Policepardfaut"/>
     <w:link w:val="Titre5"/>
     <w:uiPriority w:val="9"/>
-    <w:semiHidden/>
     <w:rsid w:val="00B521CD"/>
     <w:rPr>
       <w:rFonts w:eastAsiaTheme="majorEastAsia" w:cstheme="majorBidi"/>
@@ -3190,7 +4292,6 @@
     <w:basedOn w:val="Policepardfaut"/>
     <w:link w:val="Titre6"/>
     <w:uiPriority w:val="9"/>
-    <w:semiHidden/>
     <w:rsid w:val="00B521CD"/>
     <w:rPr>
       <w:rFonts w:eastAsiaTheme="majorEastAsia" w:cstheme="majorBidi"/>
@@ -3626,7 +4727,7 @@
 </file>
 
 <file path=word/glossary/document.xml><?xml version="1.0" encoding="utf-8"?>
-<w:glossaryDocument xmlns:wpc="http://schemas.microsoft.com/office/word/2010/wordprocessingCanvas" xmlns:cx="http://schemas.microsoft.com/office/drawing/2014/chartex" xmlns:cx1="http://schemas.microsoft.com/office/drawing/2015/9/8/chartex" xmlns:cx2="http://schemas.microsoft.com/office/drawing/2015/10/21/chartex" xmlns:cx3="http://schemas.microsoft.com/office/drawing/2016/5/9/chartex" xmlns:cx4="http://schemas.microsoft.com/office/drawing/2016/5/10/chartex" xmlns:cx5="http://schemas.microsoft.com/office/drawing/2016/5/11/chartex" xmlns:cx6="http://schemas.microsoft.com/office/drawing/2016/5/12/chartex" xmlns:cx7="http://schemas.microsoft.com/office/drawing/2016/5/13/chartex" xmlns:cx8="http://schemas.microsoft.com/office/drawing/2016/5/14/chartex" xmlns:mc="http://schemas.openxmlformats.org/markup-compatibility/2006" xmlns:aink="http://schemas.microsoft.com/office/drawing/2016/ink" xmlns:am3d="http://schemas.microsoft.com/office/drawing/2017/model3d" xmlns:o="urn:schemas-microsoft-com:office:office" xmlns:r="http://schemas.openxmlformats.org/officeDocument/2006/relationships" xmlns:m="http://schemas.openxmlformats.org/officeDocument/2006/math" xmlns:v="urn:schemas-microsoft-com:vml" xmlns:wp14="http://schemas.microsoft.com/office/word/2010/wordprocessingDrawing" xmlns:wp="http://schemas.openxmlformats.org/drawingml/2006/wordprocessingDrawing" xmlns:w10="urn:schemas-microsoft-com:office:word" xmlns:w="http://schemas.openxmlformats.org/wordprocessingml/2006/main" xmlns:w14="http://schemas.microsoft.com/office/word/2010/wordml" xmlns:w15="http://schemas.microsoft.com/office/word/2012/wordml" xmlns:w16cex="http://schemas.microsoft.com/office/word/2018/wordml/cex" xmlns:w16cid="http://schemas.microsoft.com/office/word/2016/wordml/cid" xmlns:w16="http://schemas.microsoft.com/office/word/2018/wordml" xmlns:w16sdtdh="http://schemas.microsoft.com/office/word/2020/wordml/sdtdatahash" xmlns:w16se="http://schemas.microsoft.com/office/word/2015/wordml/symex" xmlns:wpg="http://schemas.microsoft.com/office/word/2010/wordprocessingGroup" xmlns:wpi="http://schemas.microsoft.com/office/word/2010/wordprocessingInk" xmlns:wne="http://schemas.microsoft.com/office/word/2006/wordml" xmlns:wps="http://schemas.microsoft.com/office/word/2010/wordprocessingShape" mc:Ignorable="w14 w15 w16se w16cid w16 w16cex w16sdtdh wp14">
+<w:glossaryDocument xmlns:wpc="http://schemas.microsoft.com/office/word/2010/wordprocessingCanvas" xmlns:cx="http://schemas.microsoft.com/office/drawing/2014/chartex" xmlns:cx1="http://schemas.microsoft.com/office/drawing/2015/9/8/chartex" xmlns:cx2="http://schemas.microsoft.com/office/drawing/2015/10/21/chartex" xmlns:cx3="http://schemas.microsoft.com/office/drawing/2016/5/9/chartex" xmlns:cx4="http://schemas.microsoft.com/office/drawing/2016/5/10/chartex" xmlns:cx5="http://schemas.microsoft.com/office/drawing/2016/5/11/chartex" xmlns:cx6="http://schemas.microsoft.com/office/drawing/2016/5/12/chartex" xmlns:cx7="http://schemas.microsoft.com/office/drawing/2016/5/13/chartex" xmlns:cx8="http://schemas.microsoft.com/office/drawing/2016/5/14/chartex" xmlns:mc="http://schemas.openxmlformats.org/markup-compatibility/2006" xmlns:aink="http://schemas.microsoft.com/office/drawing/2016/ink" xmlns:am3d="http://schemas.microsoft.com/office/drawing/2017/model3d" xmlns:o="urn:schemas-microsoft-com:office:office" xmlns:oel="http://schemas.microsoft.com/office/2019/extlst" xmlns:r="http://schemas.openxmlformats.org/officeDocument/2006/relationships" xmlns:m="http://schemas.openxmlformats.org/officeDocument/2006/math" xmlns:v="urn:schemas-microsoft-com:vml" xmlns:wp14="http://schemas.microsoft.com/office/word/2010/wordprocessingDrawing" xmlns:wp="http://schemas.openxmlformats.org/drawingml/2006/wordprocessingDrawing" xmlns:w10="urn:schemas-microsoft-com:office:word" xmlns:w="http://schemas.openxmlformats.org/wordprocessingml/2006/main" xmlns:w14="http://schemas.microsoft.com/office/word/2010/wordml" xmlns:w15="http://schemas.microsoft.com/office/word/2012/wordml" xmlns:w16cex="http://schemas.microsoft.com/office/word/2018/wordml/cex" xmlns:w16cid="http://schemas.microsoft.com/office/word/2016/wordml/cid" xmlns:w16="http://schemas.microsoft.com/office/word/2018/wordml" xmlns:w16du="http://schemas.microsoft.com/office/word/2023/wordml/word16du" xmlns:w16sdtdh="http://schemas.microsoft.com/office/word/2020/wordml/sdtdatahash" xmlns:w16se="http://schemas.microsoft.com/office/word/2015/wordml/symex" xmlns:wpg="http://schemas.microsoft.com/office/word/2010/wordprocessingGroup" xmlns:wpi="http://schemas.microsoft.com/office/word/2010/wordprocessingInk" xmlns:wne="http://schemas.microsoft.com/office/word/2006/wordml" xmlns:wps="http://schemas.microsoft.com/office/word/2010/wordprocessingShape" mc:Ignorable="w14 w15 w16se w16cid w16 w16cex w16sdtdh w16du wp14">
   <w:docParts>
     <w:docPart>
       <w:docPartPr>
@@ -3714,14 +4815,7 @@
 </file>
 
 <file path=word/glossary/fontTable.xml><?xml version="1.0" encoding="utf-8"?>
-<w:fonts xmlns:mc="http://schemas.openxmlformats.org/markup-compatibility/2006" xmlns:r="http://schemas.openxmlformats.org/officeDocument/2006/relationships" xmlns:w="http://schemas.openxmlformats.org/wordprocessingml/2006/main" xmlns:w14="http://schemas.microsoft.com/office/word/2010/wordml" xmlns:w15="http://schemas.microsoft.com/office/word/2012/wordml" xmlns:w16cex="http://schemas.microsoft.com/office/word/2018/wordml/cex" xmlns:w16cid="http://schemas.microsoft.com/office/word/2016/wordml/cid" xmlns:w16="http://schemas.microsoft.com/office/word/2018/wordml" xmlns:w16sdtdh="http://schemas.microsoft.com/office/word/2020/wordml/sdtdatahash" xmlns:w16se="http://schemas.microsoft.com/office/word/2015/wordml/symex" mc:Ignorable="w14 w15 w16se w16cid w16 w16cex w16sdtdh">
-  <w:font w:name="Aptos">
-    <w:altName w:val="Calibri"/>
-    <w:charset w:val="00"/>
-    <w:family w:val="swiss"/>
-    <w:pitch w:val="variable"/>
-    <w:sig w:usb0="20000287" w:usb1="00000003" w:usb2="00000000" w:usb3="00000000" w:csb0="0000019F" w:csb1="00000000"/>
-  </w:font>
+<w:fonts xmlns:mc="http://schemas.openxmlformats.org/markup-compatibility/2006" xmlns:r="http://schemas.openxmlformats.org/officeDocument/2006/relationships" xmlns:w="http://schemas.openxmlformats.org/wordprocessingml/2006/main" xmlns:w14="http://schemas.microsoft.com/office/word/2010/wordml" xmlns:w15="http://schemas.microsoft.com/office/word/2012/wordml" xmlns:w16cex="http://schemas.microsoft.com/office/word/2018/wordml/cex" xmlns:w16cid="http://schemas.microsoft.com/office/word/2016/wordml/cid" xmlns:w16="http://schemas.microsoft.com/office/word/2018/wordml" xmlns:w16du="http://schemas.microsoft.com/office/word/2023/wordml/word16du" xmlns:w16sdtdh="http://schemas.microsoft.com/office/word/2020/wordml/sdtdatahash" xmlns:w16se="http://schemas.microsoft.com/office/word/2015/wordml/symex" mc:Ignorable="w14 w15 w16se w16cid w16 w16cex w16sdtdh w16du">
   <w:font w:name="Times New Roman">
     <w:panose1 w:val="02020603050405020304"/>
     <w:charset w:val="00"/>
@@ -3729,15 +4823,41 @@
     <w:pitch w:val="variable"/>
     <w:sig w:usb0="E0002EFF" w:usb1="C000785B" w:usb2="00000009" w:usb3="00000000" w:csb0="000001FF" w:csb1="00000000"/>
   </w:font>
+  <w:font w:name="Symbol">
+    <w:panose1 w:val="05050102010706020507"/>
+    <w:charset w:val="02"/>
+    <w:family w:val="roman"/>
+    <w:pitch w:val="variable"/>
+    <w:sig w:usb0="00000000" w:usb1="10000000" w:usb2="00000000" w:usb3="00000000" w:csb0="80000000" w:csb1="00000000"/>
+  </w:font>
+  <w:font w:name="Courier New">
+    <w:panose1 w:val="02070309020205020404"/>
+    <w:charset w:val="00"/>
+    <w:family w:val="modern"/>
+    <w:pitch w:val="fixed"/>
+    <w:sig w:usb0="E0002EFF" w:usb1="C0007843" w:usb2="00000009" w:usb3="00000000" w:csb0="000001FF" w:csb1="00000000"/>
+  </w:font>
+  <w:font w:name="Wingdings">
+    <w:panose1 w:val="05000000000000000000"/>
+    <w:charset w:val="02"/>
+    <w:family w:val="auto"/>
+    <w:pitch w:val="variable"/>
+    <w:sig w:usb0="00000000" w:usb1="10000000" w:usb2="00000000" w:usb3="00000000" w:csb0="80000000" w:csb1="00000000"/>
+  </w:font>
+  <w:font w:name="Aptos">
+    <w:charset w:val="00"/>
+    <w:family w:val="swiss"/>
+    <w:pitch w:val="variable"/>
+    <w:sig w:usb0="20000287" w:usb1="00000003" w:usb2="00000000" w:usb3="00000000" w:csb0="0000019F" w:csb1="00000000"/>
+  </w:font>
   <w:font w:name="Calibri">
     <w:panose1 w:val="020F0502020204030204"/>
     <w:charset w:val="00"/>
     <w:family w:val="swiss"/>
     <w:pitch w:val="variable"/>
-    <w:sig w:usb0="E4002EFF" w:usb1="C200247B" w:usb2="00000009" w:usb3="00000000" w:csb0="000001FF" w:csb1="00000000"/>
+    <w:sig w:usb0="E4002EFF" w:usb1="C000247B" w:usb2="00000009" w:usb3="00000000" w:csb0="000001FF" w:csb1="00000000"/>
   </w:font>
   <w:font w:name="Aptos Display">
-    <w:altName w:val="Calibri"/>
     <w:charset w:val="00"/>
     <w:family w:val="swiss"/>
     <w:pitch w:val="variable"/>
@@ -3750,18 +4870,11 @@
     <w:pitch w:val="fixed"/>
     <w:sig w:usb0="E00006FF" w:usb1="0000FCFF" w:usb2="00000001" w:usb3="00000000" w:csb0="0000019F" w:csb1="00000000"/>
   </w:font>
-  <w:font w:name="Calibri Light">
-    <w:panose1 w:val="020F0302020204030204"/>
-    <w:charset w:val="00"/>
-    <w:family w:val="swiss"/>
-    <w:pitch w:val="variable"/>
-    <w:sig w:usb0="E4002EFF" w:usb1="C200247B" w:usb2="00000009" w:usb3="00000000" w:csb0="000001FF" w:csb1="00000000"/>
-  </w:font>
 </w:fonts>
 </file>
 
 <file path=word/glossary/settings.xml><?xml version="1.0" encoding="utf-8"?>
-<w:settings xmlns:mc="http://schemas.openxmlformats.org/markup-compatibility/2006" xmlns:o="urn:schemas-microsoft-com:office:office" xmlns:r="http://schemas.openxmlformats.org/officeDocument/2006/relationships" xmlns:m="http://schemas.openxmlformats.org/officeDocument/2006/math" xmlns:v="urn:schemas-microsoft-com:vml" xmlns:w10="urn:schemas-microsoft-com:office:word" xmlns:w="http://schemas.openxmlformats.org/wordprocessingml/2006/main" xmlns:w14="http://schemas.microsoft.com/office/word/2010/wordml" xmlns:w15="http://schemas.microsoft.com/office/word/2012/wordml" xmlns:w16cex="http://schemas.microsoft.com/office/word/2018/wordml/cex" xmlns:w16cid="http://schemas.microsoft.com/office/word/2016/wordml/cid" xmlns:w16="http://schemas.microsoft.com/office/word/2018/wordml" xmlns:w16sdtdh="http://schemas.microsoft.com/office/word/2020/wordml/sdtdatahash" xmlns:w16se="http://schemas.microsoft.com/office/word/2015/wordml/symex" xmlns:sl="http://schemas.openxmlformats.org/schemaLibrary/2006/main" mc:Ignorable="w14 w15 w16se w16cid w16 w16cex w16sdtdh">
+<w:settings xmlns:mc="http://schemas.openxmlformats.org/markup-compatibility/2006" xmlns:o="urn:schemas-microsoft-com:office:office" xmlns:r="http://schemas.openxmlformats.org/officeDocument/2006/relationships" xmlns:m="http://schemas.openxmlformats.org/officeDocument/2006/math" xmlns:v="urn:schemas-microsoft-com:vml" xmlns:w10="urn:schemas-microsoft-com:office:word" xmlns:w="http://schemas.openxmlformats.org/wordprocessingml/2006/main" xmlns:w14="http://schemas.microsoft.com/office/word/2010/wordml" xmlns:w15="http://schemas.microsoft.com/office/word/2012/wordml" xmlns:w16cex="http://schemas.microsoft.com/office/word/2018/wordml/cex" xmlns:w16cid="http://schemas.microsoft.com/office/word/2016/wordml/cid" xmlns:w16="http://schemas.microsoft.com/office/word/2018/wordml" xmlns:w16du="http://schemas.microsoft.com/office/word/2023/wordml/word16du" xmlns:w16sdtdh="http://schemas.microsoft.com/office/word/2020/wordml/sdtdatahash" xmlns:w16se="http://schemas.microsoft.com/office/word/2015/wordml/symex" xmlns:sl="http://schemas.openxmlformats.org/schemaLibrary/2006/main" mc:Ignorable="w14 w15 w16se w16cid w16 w16cex w16sdtdh w16du">
   <w:view w:val="normal"/>
   <w:defaultTabStop w:val="708"/>
   <w:hyphenationZone w:val="425"/>
@@ -3779,10 +4892,12 @@
     <w:rsidRoot w:val="00772AB5"/>
     <w:rsid w:val="001007ED"/>
     <w:rsid w:val="00254FB6"/>
+    <w:rsid w:val="002B1E3A"/>
     <w:rsid w:val="006E5F04"/>
     <w:rsid w:val="00772AB5"/>
     <w:rsid w:val="00791EE4"/>
     <w:rsid w:val="00B63F1B"/>
+    <w:rsid w:val="00B958EF"/>
     <w:rsid w:val="00DF057C"/>
     <w:rsid w:val="00EE1818"/>
     <w:rsid w:val="00F136FF"/>
@@ -3809,7 +4924,7 @@
 </file>
 
 <file path=word/glossary/styles.xml><?xml version="1.0" encoding="utf-8"?>
-<w:styles xmlns:mc="http://schemas.openxmlformats.org/markup-compatibility/2006" xmlns:r="http://schemas.openxmlformats.org/officeDocument/2006/relationships" xmlns:w="http://schemas.openxmlformats.org/wordprocessingml/2006/main" xmlns:w14="http://schemas.microsoft.com/office/word/2010/wordml" xmlns:w15="http://schemas.microsoft.com/office/word/2012/wordml" xmlns:w16cex="http://schemas.microsoft.com/office/word/2018/wordml/cex" xmlns:w16cid="http://schemas.microsoft.com/office/word/2016/wordml/cid" xmlns:w16="http://schemas.microsoft.com/office/word/2018/wordml" xmlns:w16sdtdh="http://schemas.microsoft.com/office/word/2020/wordml/sdtdatahash" xmlns:w16se="http://schemas.microsoft.com/office/word/2015/wordml/symex" mc:Ignorable="w14 w15 w16se w16cid w16 w16cex w16sdtdh">
+<w:styles xmlns:mc="http://schemas.openxmlformats.org/markup-compatibility/2006" xmlns:r="http://schemas.openxmlformats.org/officeDocument/2006/relationships" xmlns:w="http://schemas.openxmlformats.org/wordprocessingml/2006/main" xmlns:w14="http://schemas.microsoft.com/office/word/2010/wordml" xmlns:w15="http://schemas.microsoft.com/office/word/2012/wordml" xmlns:w16cex="http://schemas.microsoft.com/office/word/2018/wordml/cex" xmlns:w16cid="http://schemas.microsoft.com/office/word/2016/wordml/cid" xmlns:w16="http://schemas.microsoft.com/office/word/2018/wordml" xmlns:w16du="http://schemas.microsoft.com/office/word/2023/wordml/word16du" xmlns:w16sdtdh="http://schemas.microsoft.com/office/word/2020/wordml/sdtdatahash" xmlns:w16se="http://schemas.microsoft.com/office/word/2015/wordml/symex" mc:Ignorable="w14 w15 w16se w16cid w16 w16cex w16sdtdh w16du">
   <w:docDefaults>
     <w:rPrDefault>
       <w:rPr>
@@ -4252,7 +5367,7 @@
 </file>
 
 <file path=word/glossary/webSettings.xml><?xml version="1.0" encoding="utf-8"?>
-<w:webSettings xmlns:mc="http://schemas.openxmlformats.org/markup-compatibility/2006" xmlns:r="http://schemas.openxmlformats.org/officeDocument/2006/relationships" xmlns:w="http://schemas.openxmlformats.org/wordprocessingml/2006/main" xmlns:w14="http://schemas.microsoft.com/office/word/2010/wordml" xmlns:w15="http://schemas.microsoft.com/office/word/2012/wordml" xmlns:w16cex="http://schemas.microsoft.com/office/word/2018/wordml/cex" xmlns:w16cid="http://schemas.microsoft.com/office/word/2016/wordml/cid" xmlns:w16="http://schemas.microsoft.com/office/word/2018/wordml" xmlns:w16sdtdh="http://schemas.microsoft.com/office/word/2020/wordml/sdtdatahash" xmlns:w16se="http://schemas.microsoft.com/office/word/2015/wordml/symex" mc:Ignorable="w14 w15 w16se w16cid w16 w16cex w16sdtdh">
+<w:webSettings xmlns:mc="http://schemas.openxmlformats.org/markup-compatibility/2006" xmlns:r="http://schemas.openxmlformats.org/officeDocument/2006/relationships" xmlns:w="http://schemas.openxmlformats.org/wordprocessingml/2006/main" xmlns:w14="http://schemas.microsoft.com/office/word/2010/wordml" xmlns:w15="http://schemas.microsoft.com/office/word/2012/wordml" xmlns:w16cex="http://schemas.microsoft.com/office/word/2018/wordml/cex" xmlns:w16cid="http://schemas.microsoft.com/office/word/2016/wordml/cid" xmlns:w16="http://schemas.microsoft.com/office/word/2018/wordml" xmlns:w16du="http://schemas.microsoft.com/office/word/2023/wordml/word16du" xmlns:w16sdtdh="http://schemas.microsoft.com/office/word/2020/wordml/sdtdatahash" xmlns:w16se="http://schemas.microsoft.com/office/word/2015/wordml/symex" mc:Ignorable="w14 w15 w16se w16cid w16 w16cex w16sdtdh w16du">
   <w:optimizeForBrowser/>
   <w:allowPNG/>
 </w:webSettings>

</xml_diff>